<commit_message>
Fix for Interval + Doc
</commit_message>
<xml_diff>
--- a/Documentation.docx
+++ b/Documentation.docx
@@ -38,21 +38,36 @@
         <w:tab/>
       </w:r>
       <w:r>
+        <w:tab/>
+      </w:r>
+      <w:proofErr w:type="spellStart"/>
+      <w:r>
         <w:t>Wetterapp</w:t>
       </w:r>
-    </w:p>
-    <w:p>
-      <w:r>
-        <w:t xml:space="preserve">Team: </w:t>
-      </w:r>
-      <w:r>
+      <w:proofErr w:type="spellEnd"/>
+    </w:p>
+    <w:p>
+      <w:r>
+        <w:rPr>
+          <w:noProof/>
+          <w:lang w:eastAsia="de-DE"/>
+        </w:rPr>
+        <w:t>Teamname:</w:t>
+      </w:r>
+      <w:r>
+        <w:rPr>
+          <w:noProof/>
+          <w:lang w:eastAsia="de-DE"/>
+        </w:rPr>
         <w:tab/>
       </w:r>
       <w:r>
+        <w:rPr>
+          <w:noProof/>
+          <w:lang w:eastAsia="de-DE"/>
+        </w:rPr>
         <w:t>Team Jacob</w:t>
       </w:r>
-      <w:bookmarkStart w:id="0" w:name="_GoBack"/>
-      <w:bookmarkEnd w:id="0"/>
     </w:p>
     <w:p/>
     <w:p/>
@@ -62,7 +77,6 @@
     <w:p/>
     <w:p/>
     <w:p/>
-    <w:p/>
     <w:p>
       <w:r>
         <w:t>Tanja Weiser</w:t>
@@ -140,19 +154,208 @@
     </w:p>
     <w:p/>
     <w:p>
+      <w:r>
+        <w:t>Abgrenzungskriterien</w:t>
+      </w:r>
+    </w:p>
+    <w:p>
+      <w:pPr>
+        <w:pStyle w:val="ListParagraph"/>
+        <w:numPr>
+          <w:ilvl w:val="0"/>
+          <w:numId w:val="3"/>
+        </w:numPr>
+      </w:pPr>
+    </w:p>
+    <w:p/>
+    <w:p>
+      <w:pPr>
+        <w:rPr>
+          <w:rFonts w:ascii="BentonSans Regular" w:hAnsi="BentonSans Regular"/>
+          <w:sz w:val="36"/>
+          <w:szCs w:val="22"/>
+        </w:rPr>
+      </w:pPr>
+      <w:r>
+        <w:br w:type="page"/>
+      </w:r>
+    </w:p>
+    <w:p>
       <w:pPr>
         <w:pStyle w:val="Heading1"/>
       </w:pPr>
       <w:r>
+        <w:lastRenderedPageBreak/>
         <w:t>2. Implementierung</w:t>
       </w:r>
     </w:p>
-    <w:p>
-      <w:r>
-        <w:t>Analyse</w:t>
-      </w:r>
-    </w:p>
     <w:p/>
+    <w:p>
+      <w:r>
+        <w:t>Struktogramm der Methode „</w:t>
+      </w:r>
+      <w:proofErr w:type="spellStart"/>
+      <w:r>
+        <w:rPr>
+          <w:b/>
+        </w:rPr>
+        <w:t>checkDataChanged</w:t>
+      </w:r>
+      <w:proofErr w:type="spellEnd"/>
+      <w:r>
+        <w:t xml:space="preserve">“ der </w:t>
+      </w:r>
+      <w:r>
+        <w:rPr>
+          <w:b/>
+        </w:rPr>
+        <w:t>Main.controller.js</w:t>
+      </w:r>
+    </w:p>
+    <w:p>
+      <w:r>
+        <w:rPr>
+          <w:noProof/>
+          <w:lang w:eastAsia="de-DE"/>
+        </w:rPr>
+        <w:drawing>
+          <wp:inline distT="0" distB="0" distL="0" distR="0">
+            <wp:extent cx="5762625" cy="6263005"/>
+            <wp:effectExtent l="0" t="0" r="9525" b="4445"/>
+            <wp:docPr id="2" name="Picture 2"/>
+            <wp:cNvGraphicFramePr>
+              <a:graphicFrameLocks xmlns:a="http://schemas.openxmlformats.org/drawingml/2006/main" noChangeAspect="1"/>
+            </wp:cNvGraphicFramePr>
+            <a:graphic xmlns:a="http://schemas.openxmlformats.org/drawingml/2006/main">
+              <a:graphicData uri="http://schemas.openxmlformats.org/drawingml/2006/picture">
+                <pic:pic xmlns:pic="http://schemas.openxmlformats.org/drawingml/2006/picture">
+                  <pic:nvPicPr>
+                    <pic:cNvPr id="2" name="Struktogramme.jpg"/>
+                    <pic:cNvPicPr/>
+                  </pic:nvPicPr>
+                  <pic:blipFill rotWithShape="1">
+                    <a:blip r:embed="rId5">
+                      <a:extLst>
+                        <a:ext uri="{28A0092B-C50C-407E-A947-70E740481C1C}">
+                          <a14:useLocalDpi xmlns:a14="http://schemas.microsoft.com/office/drawing/2010/main" val="0"/>
+                        </a:ext>
+                      </a:extLst>
+                    </a:blip>
+                    <a:srcRect r="48247"/>
+                    <a:stretch/>
+                  </pic:blipFill>
+                  <pic:spPr bwMode="auto">
+                    <a:xfrm>
+                      <a:off x="0" y="0"/>
+                      <a:ext cx="5762625" cy="6263005"/>
+                    </a:xfrm>
+                    <a:prstGeom prst="rect">
+                      <a:avLst/>
+                    </a:prstGeom>
+                    <a:ln>
+                      <a:noFill/>
+                    </a:ln>
+                    <a:extLst>
+                      <a:ext uri="{53640926-AAD7-44D8-BBD7-CCE9431645EC}">
+                        <a14:shadowObscured xmlns:a14="http://schemas.microsoft.com/office/drawing/2010/main"/>
+                      </a:ext>
+                    </a:extLst>
+                  </pic:spPr>
+                </pic:pic>
+              </a:graphicData>
+            </a:graphic>
+          </wp:inline>
+        </w:drawing>
+      </w:r>
+    </w:p>
+    <w:p>
+      <w:r>
+        <w:br w:type="page"/>
+      </w:r>
+    </w:p>
+    <w:p>
+      <w:pPr>
+        <w:pStyle w:val="Heading1"/>
+      </w:pPr>
+      <w:r>
+        <w:lastRenderedPageBreak/>
+        <w:t xml:space="preserve">3. </w:t>
+      </w:r>
+      <w:proofErr w:type="spellStart"/>
+      <w:r>
+        <w:t>Lessons</w:t>
+      </w:r>
+      <w:proofErr w:type="spellEnd"/>
+      <w:r>
+        <w:t xml:space="preserve"> </w:t>
+      </w:r>
+      <w:proofErr w:type="spellStart"/>
+      <w:r>
+        <w:t>Learned</w:t>
+      </w:r>
+      <w:proofErr w:type="spellEnd"/>
+    </w:p>
+    <w:p/>
+    <w:p>
+      <w:pPr>
+        <w:pStyle w:val="ListParagraph"/>
+        <w:numPr>
+          <w:ilvl w:val="0"/>
+          <w:numId w:val="3"/>
+        </w:numPr>
+        <w:ind w:left="426"/>
+      </w:pPr>
+      <w:r>
+        <w:t>Ausarbeitung der Projektstruktur</w:t>
+      </w:r>
+      <w:r>
+        <w:t xml:space="preserve"> und Konzepte hat zu lange gedauert</w:t>
+      </w:r>
+    </w:p>
+    <w:p>
+      <w:pPr>
+        <w:pStyle w:val="ListParagraph"/>
+        <w:numPr>
+          <w:ilvl w:val="0"/>
+          <w:numId w:val="3"/>
+        </w:numPr>
+        <w:ind w:left="426"/>
+      </w:pPr>
+      <w:r>
+        <w:t>Aufgabenverteilung (?)</w:t>
+      </w:r>
+    </w:p>
+    <w:p>
+      <w:pPr>
+        <w:pStyle w:val="ListParagraph"/>
+        <w:numPr>
+          <w:ilvl w:val="0"/>
+          <w:numId w:val="3"/>
+        </w:numPr>
+        <w:ind w:left="426"/>
+      </w:pPr>
+      <w:r>
+        <w:t>Anders als geplant verlaufen, b</w:t>
+      </w:r>
+      <w:bookmarkStart w:id="0" w:name="_GoBack"/>
+      <w:bookmarkEnd w:id="0"/>
+      <w:r>
+        <w:t>zgl. Änderungen während der Entwicklung</w:t>
+      </w:r>
+    </w:p>
+    <w:p>
+      <w:pPr>
+        <w:pStyle w:val="ListParagraph"/>
+        <w:numPr>
+          <w:ilvl w:val="0"/>
+          <w:numId w:val="3"/>
+        </w:numPr>
+        <w:ind w:left="426"/>
+      </w:pPr>
+      <w:r>
+        <w:t>Keine Designvorgabe, daher lange Vorbereitung nötig</w:t>
+      </w:r>
+    </w:p>
     <w:sectPr>
       <w:pgSz w:w="11906" w:h="16838"/>
       <w:pgMar w:top="1417" w:right="1417" w:bottom="1134" w:left="1417" w:header="708" w:footer="708" w:gutter="0"/>
@@ -165,7 +368,7 @@
 
 <file path=word/numbering.xml><?xml version="1.0" encoding="utf-8"?>
 <w:numbering xmlns:wpc="http://schemas.microsoft.com/office/word/2010/wordprocessingCanvas" xmlns:mc="http://schemas.openxmlformats.org/markup-compatibility/2006" xmlns:o="urn:schemas-microsoft-com:office:office" xmlns:r="http://schemas.openxmlformats.org/officeDocument/2006/relationships" xmlns:m="http://schemas.openxmlformats.org/officeDocument/2006/math" xmlns:v="urn:schemas-microsoft-com:vml" xmlns:wp14="http://schemas.microsoft.com/office/word/2010/wordprocessingDrawing" xmlns:wp="http://schemas.openxmlformats.org/drawingml/2006/wordprocessingDrawing" xmlns:w10="urn:schemas-microsoft-com:office:word" xmlns:w="http://schemas.openxmlformats.org/wordprocessingml/2006/main" xmlns:w14="http://schemas.microsoft.com/office/word/2010/wordml" xmlns:w15="http://schemas.microsoft.com/office/word/2012/wordml" xmlns:wpg="http://schemas.microsoft.com/office/word/2010/wordprocessingGroup" xmlns:wpi="http://schemas.microsoft.com/office/word/2010/wordprocessingInk" xmlns:wne="http://schemas.microsoft.com/office/word/2006/wordml" xmlns:wps="http://schemas.microsoft.com/office/word/2010/wordprocessingShape" mc:Ignorable="w14 w15 wp14">
-  <w:abstractNum w:abstractNumId="0" w15:restartNumberingAfterBreak="0">
+  <w:abstractNum w:abstractNumId="0">
     <w:nsid w:val="049B4E03"/>
     <w:multiLevelType w:val="hybridMultilevel"/>
     <w:tmpl w:val="F760D204"/>
@@ -278,10 +481,10 @@
       </w:rPr>
     </w:lvl>
   </w:abstractNum>
-  <w:abstractNum w:abstractNumId="1" w15:restartNumberingAfterBreak="0">
+  <w:abstractNum w:abstractNumId="1">
     <w:nsid w:val="126735DA"/>
     <w:multiLevelType w:val="hybridMultilevel"/>
-    <w:tmpl w:val="4AA06AC4"/>
+    <w:tmpl w:val="30CEB952"/>
     <w:lvl w:ilvl="0" w:tplc="04070001">
       <w:start w:val="1"/>
       <w:numFmt w:val="bullet"/>
@@ -294,104 +497,104 @@
         <w:rFonts w:ascii="Symbol" w:hAnsi="Symbol" w:hint="default"/>
       </w:rPr>
     </w:lvl>
-    <w:lvl w:ilvl="1" w:tplc="04070003" w:tentative="1">
+    <w:lvl w:ilvl="1" w:tplc="04070005">
+      <w:start w:val="1"/>
+      <w:numFmt w:val="bullet"/>
+      <w:lvlText w:val=""/>
+      <w:lvlJc w:val="left"/>
+      <w:pPr>
+        <w:ind w:left="1440" w:hanging="360"/>
+      </w:pPr>
+      <w:rPr>
+        <w:rFonts w:ascii="Wingdings" w:hAnsi="Wingdings" w:hint="default"/>
+      </w:rPr>
+    </w:lvl>
+    <w:lvl w:ilvl="2" w:tplc="04070005" w:tentative="1">
+      <w:start w:val="1"/>
+      <w:numFmt w:val="bullet"/>
+      <w:lvlText w:val=""/>
+      <w:lvlJc w:val="left"/>
+      <w:pPr>
+        <w:ind w:left="2160" w:hanging="360"/>
+      </w:pPr>
+      <w:rPr>
+        <w:rFonts w:ascii="Wingdings" w:hAnsi="Wingdings" w:hint="default"/>
+      </w:rPr>
+    </w:lvl>
+    <w:lvl w:ilvl="3" w:tplc="04070001" w:tentative="1">
+      <w:start w:val="1"/>
+      <w:numFmt w:val="bullet"/>
+      <w:lvlText w:val=""/>
+      <w:lvlJc w:val="left"/>
+      <w:pPr>
+        <w:ind w:left="2880" w:hanging="360"/>
+      </w:pPr>
+      <w:rPr>
+        <w:rFonts w:ascii="Symbol" w:hAnsi="Symbol" w:hint="default"/>
+      </w:rPr>
+    </w:lvl>
+    <w:lvl w:ilvl="4" w:tplc="04070003" w:tentative="1">
       <w:start w:val="1"/>
       <w:numFmt w:val="bullet"/>
       <w:lvlText w:val="o"/>
       <w:lvlJc w:val="left"/>
       <w:pPr>
-        <w:ind w:left="1440" w:hanging="360"/>
+        <w:ind w:left="3600" w:hanging="360"/>
       </w:pPr>
       <w:rPr>
         <w:rFonts w:ascii="Courier New" w:hAnsi="Courier New" w:cs="Courier New" w:hint="default"/>
       </w:rPr>
     </w:lvl>
-    <w:lvl w:ilvl="2" w:tplc="04070005" w:tentative="1">
+    <w:lvl w:ilvl="5" w:tplc="04070005" w:tentative="1">
       <w:start w:val="1"/>
       <w:numFmt w:val="bullet"/>
       <w:lvlText w:val=""/>
       <w:lvlJc w:val="left"/>
       <w:pPr>
-        <w:ind w:left="2160" w:hanging="360"/>
+        <w:ind w:left="4320" w:hanging="360"/>
       </w:pPr>
       <w:rPr>
         <w:rFonts w:ascii="Wingdings" w:hAnsi="Wingdings" w:hint="default"/>
       </w:rPr>
     </w:lvl>
-    <w:lvl w:ilvl="3" w:tplc="04070001" w:tentative="1">
+    <w:lvl w:ilvl="6" w:tplc="04070001" w:tentative="1">
       <w:start w:val="1"/>
       <w:numFmt w:val="bullet"/>
       <w:lvlText w:val=""/>
       <w:lvlJc w:val="left"/>
       <w:pPr>
-        <w:ind w:left="2880" w:hanging="360"/>
+        <w:ind w:left="5040" w:hanging="360"/>
       </w:pPr>
       <w:rPr>
         <w:rFonts w:ascii="Symbol" w:hAnsi="Symbol" w:hint="default"/>
       </w:rPr>
     </w:lvl>
-    <w:lvl w:ilvl="4" w:tplc="04070003" w:tentative="1">
+    <w:lvl w:ilvl="7" w:tplc="04070003" w:tentative="1">
       <w:start w:val="1"/>
       <w:numFmt w:val="bullet"/>
       <w:lvlText w:val="o"/>
       <w:lvlJc w:val="left"/>
       <w:pPr>
-        <w:ind w:left="3600" w:hanging="360"/>
+        <w:ind w:left="5760" w:hanging="360"/>
       </w:pPr>
       <w:rPr>
         <w:rFonts w:ascii="Courier New" w:hAnsi="Courier New" w:cs="Courier New" w:hint="default"/>
       </w:rPr>
     </w:lvl>
-    <w:lvl w:ilvl="5" w:tplc="04070005" w:tentative="1">
+    <w:lvl w:ilvl="8" w:tplc="04070005" w:tentative="1">
       <w:start w:val="1"/>
       <w:numFmt w:val="bullet"/>
       <w:lvlText w:val=""/>
       <w:lvlJc w:val="left"/>
       <w:pPr>
-        <w:ind w:left="4320" w:hanging="360"/>
+        <w:ind w:left="6480" w:hanging="360"/>
       </w:pPr>
       <w:rPr>
         <w:rFonts w:ascii="Wingdings" w:hAnsi="Wingdings" w:hint="default"/>
       </w:rPr>
     </w:lvl>
-    <w:lvl w:ilvl="6" w:tplc="04070001" w:tentative="1">
-      <w:start w:val="1"/>
-      <w:numFmt w:val="bullet"/>
-      <w:lvlText w:val=""/>
-      <w:lvlJc w:val="left"/>
-      <w:pPr>
-        <w:ind w:left="5040" w:hanging="360"/>
-      </w:pPr>
-      <w:rPr>
-        <w:rFonts w:ascii="Symbol" w:hAnsi="Symbol" w:hint="default"/>
-      </w:rPr>
-    </w:lvl>
-    <w:lvl w:ilvl="7" w:tplc="04070003" w:tentative="1">
-      <w:start w:val="1"/>
-      <w:numFmt w:val="bullet"/>
-      <w:lvlText w:val="o"/>
-      <w:lvlJc w:val="left"/>
-      <w:pPr>
-        <w:ind w:left="5760" w:hanging="360"/>
-      </w:pPr>
-      <w:rPr>
-        <w:rFonts w:ascii="Courier New" w:hAnsi="Courier New" w:cs="Courier New" w:hint="default"/>
-      </w:rPr>
-    </w:lvl>
-    <w:lvl w:ilvl="8" w:tplc="04070005" w:tentative="1">
-      <w:start w:val="1"/>
-      <w:numFmt w:val="bullet"/>
-      <w:lvlText w:val=""/>
-      <w:lvlJc w:val="left"/>
-      <w:pPr>
-        <w:ind w:left="6480" w:hanging="360"/>
-      </w:pPr>
-      <w:rPr>
-        <w:rFonts w:ascii="Wingdings" w:hAnsi="Wingdings" w:hint="default"/>
-      </w:rPr>
-    </w:lvl>
   </w:abstractNum>
-  <w:abstractNum w:abstractNumId="2" w15:restartNumberingAfterBreak="0">
+  <w:abstractNum w:abstractNumId="2">
     <w:nsid w:val="4BF36FC9"/>
     <w:multiLevelType w:val="hybridMultilevel"/>
     <w:tmpl w:val="6D26E626"/>
@@ -1490,7 +1693,7 @@
       <w:jc w:val="center"/>
     </w:pPr>
     <w:rPr>
-      <w:color w:val="84B3DF" w:themeColor="accent1" w:themeTint="BF"/>
+      <w:color w:val="5B9BD5" w:themeColor="accent1"/>
       <w:sz w:val="24"/>
       <w:szCs w:val="24"/>
       <w14:textFill>
@@ -1501,7 +1704,6 @@
             <w14:lumMod w14:val="85000"/>
             <w14:lumOff w14:val="15000"/>
             <w14:lumMod w14:val="75000"/>
-            <w14:lumOff w14:val="25000"/>
           </w14:schemeClr>
         </w14:solidFill>
       </w14:textFill>

</xml_diff>

<commit_message>
Update Doku - Erweiterung um Aufbau der Webapp
</commit_message>
<xml_diff>
--- a/Documentation.docx
+++ b/Documentation.docx
@@ -225,8 +225,6 @@
         </w:rPr>
         <w:t>Team Jacob</w:t>
       </w:r>
-      <w:bookmarkStart w:id="0" w:name="_GoBack"/>
-      <w:bookmarkEnd w:id="0"/>
     </w:p>
     <w:p>
       <w:pPr>
@@ -439,7 +437,7 @@
             <w:rPr>
               <w:rFonts w:asciiTheme="minorHAnsi" w:hAnsiTheme="minorHAnsi"/>
               <w:noProof/>
-              <w:color w:val="auto"/>
+              <w:color w:val="000000"/>
               <w:sz w:val="22"/>
               <w:szCs w:val="22"/>
               <w:lang w:eastAsia="de-DE"/>
@@ -531,7 +529,7 @@
             <w:rPr>
               <w:rFonts w:asciiTheme="minorHAnsi" w:hAnsiTheme="minorHAnsi"/>
               <w:noProof/>
-              <w:color w:val="auto"/>
+              <w:color w:val="000000"/>
               <w:sz w:val="22"/>
               <w:szCs w:val="22"/>
               <w:lang w:eastAsia="de-DE"/>
@@ -614,7 +612,7 @@
             <w:rPr>
               <w:rFonts w:asciiTheme="minorHAnsi" w:hAnsiTheme="minorHAnsi"/>
               <w:noProof/>
-              <w:color w:val="auto"/>
+              <w:color w:val="000000"/>
               <w:sz w:val="22"/>
               <w:szCs w:val="22"/>
               <w:lang w:eastAsia="de-DE"/>
@@ -698,7 +696,7 @@
             <w:rPr>
               <w:rFonts w:asciiTheme="minorHAnsi" w:hAnsiTheme="minorHAnsi"/>
               <w:noProof/>
-              <w:color w:val="auto"/>
+              <w:color w:val="000000"/>
               <w:sz w:val="22"/>
               <w:szCs w:val="22"/>
               <w:lang w:eastAsia="de-DE"/>
@@ -802,12 +800,12 @@
       <w:pPr>
         <w:pStyle w:val="Heading1"/>
       </w:pPr>
-      <w:bookmarkStart w:id="1" w:name="_Toc437422750"/>
+      <w:bookmarkStart w:id="0" w:name="_Toc437422750"/>
       <w:r>
         <w:lastRenderedPageBreak/>
         <w:t>1. Zustandsvergleich</w:t>
       </w:r>
-      <w:bookmarkEnd w:id="1"/>
+      <w:bookmarkEnd w:id="0"/>
     </w:p>
     <w:p>
       <w:r>
@@ -932,12 +930,12 @@
       <w:pPr>
         <w:pStyle w:val="Heading1"/>
       </w:pPr>
-      <w:bookmarkStart w:id="2" w:name="_Toc437422751"/>
+      <w:bookmarkStart w:id="1" w:name="_Toc437422751"/>
       <w:r>
         <w:lastRenderedPageBreak/>
         <w:t>2. Projektumsetzung</w:t>
       </w:r>
-      <w:bookmarkEnd w:id="2"/>
+      <w:bookmarkEnd w:id="1"/>
     </w:p>
     <w:p>
       <w:pPr>
@@ -945,19 +943,19 @@
           <w:b/>
         </w:rPr>
       </w:pPr>
-      <w:commentRangeStart w:id="3"/>
+      <w:commentRangeStart w:id="2"/>
       <w:r>
         <w:rPr>
           <w:b/>
         </w:rPr>
         <w:t>Projektplanung</w:t>
       </w:r>
-      <w:commentRangeEnd w:id="3"/>
+      <w:commentRangeEnd w:id="2"/>
       <w:r>
         <w:rPr>
           <w:rStyle w:val="CommentReference"/>
         </w:rPr>
-        <w:commentReference w:id="3"/>
+        <w:commentReference w:id="2"/>
       </w:r>
     </w:p>
     <w:p>
@@ -1006,9 +1004,51 @@
       <w:r>
         <w:t xml:space="preserve">Weiterhin wurden </w:t>
       </w:r>
+      <w:commentRangeStart w:id="3"/>
+      <w:r>
+        <w:t xml:space="preserve">Icons </w:t>
+      </w:r>
+      <w:commentRangeEnd w:id="3"/>
+      <w:r>
+        <w:rPr>
+          <w:rStyle w:val="CommentReference"/>
+        </w:rPr>
+        <w:commentReference w:id="3"/>
+      </w:r>
+      <w:r>
+        <w:t xml:space="preserve">ausgewählt, die zur Darstellung des Wetters dienen sollen. </w:t>
+      </w:r>
+    </w:p>
+    <w:p>
+      <w:r>
+        <w:t xml:space="preserve">Zur Versionsverwaltung soll </w:t>
+      </w:r>
+      <w:proofErr w:type="spellStart"/>
+      <w:r>
+        <w:t>Github</w:t>
+      </w:r>
+      <w:proofErr w:type="spellEnd"/>
+      <w:r>
+        <w:t xml:space="preserve"> verwendet werden, somit war es notwendig ein Repository zu erstellen. </w:t>
+      </w:r>
+    </w:p>
+    <w:p>
+      <w:r>
+        <w:t xml:space="preserve">Abschließend wurden erste Aufgaben zur Entwicklung des UI aufgeteilt. </w:t>
+      </w:r>
+    </w:p>
+    <w:p>
+      <w:pPr>
+        <w:rPr>
+          <w:b/>
+        </w:rPr>
+      </w:pPr>
       <w:commentRangeStart w:id="4"/>
       <w:r>
-        <w:t xml:space="preserve">Icons </w:t>
+        <w:rPr>
+          <w:b/>
+        </w:rPr>
+        <w:t>Entwicklungsumgebung</w:t>
       </w:r>
       <w:commentRangeEnd w:id="4"/>
       <w:r>
@@ -1017,26 +1057,45 @@
         </w:rPr>
         <w:commentReference w:id="4"/>
       </w:r>
-      <w:r>
-        <w:t xml:space="preserve">ausgewählt, die zur Darstellung des Wetters dienen sollen. </w:t>
-      </w:r>
-    </w:p>
-    <w:p>
-      <w:r>
-        <w:t xml:space="preserve">Zur Versionsverwaltung soll </w:t>
+    </w:p>
+    <w:p>
+      <w:r>
+        <w:t xml:space="preserve">Als Entwicklungsumgebung wurde Eclipse mit einem </w:t>
       </w:r>
       <w:proofErr w:type="spellStart"/>
       <w:r>
-        <w:t>Github</w:t>
+        <w:t>Git</w:t>
       </w:r>
       <w:proofErr w:type="spellEnd"/>
       <w:r>
-        <w:t xml:space="preserve"> verwendet werden, somit war es notwendig ein Repository zu erstellen. </w:t>
-      </w:r>
-    </w:p>
-    <w:p>
-      <w:r>
-        <w:t xml:space="preserve">Abschließend wurden erste Aufgaben zur Entwicklung des UI aufgeteilt. </w:t>
+        <w:t xml:space="preserve"> </w:t>
+      </w:r>
+      <w:proofErr w:type="spellStart"/>
+      <w:r>
+        <w:t>Plugin</w:t>
+      </w:r>
+      <w:proofErr w:type="spellEnd"/>
+      <w:r>
+        <w:t xml:space="preserve"> verwendet, </w:t>
+      </w:r>
+    </w:p>
+    <w:p>
+      <w:r>
+        <w:t xml:space="preserve">Benötigt wurde außerdem eine lokale OpenUI5 Bibliothek und ein </w:t>
+      </w:r>
+      <w:commentRangeStart w:id="5"/>
+      <w:r>
+        <w:t xml:space="preserve">Node.js Server </w:t>
+      </w:r>
+      <w:commentRangeEnd w:id="5"/>
+      <w:r>
+        <w:rPr>
+          <w:rStyle w:val="CommentReference"/>
+        </w:rPr>
+        <w:commentReference w:id="5"/>
+      </w:r>
+      <w:r>
+        <w:t xml:space="preserve">zum Ausführen der App. </w:t>
       </w:r>
     </w:p>
     <w:p>
@@ -1045,189 +1104,777 @@
           <w:b/>
         </w:rPr>
       </w:pPr>
-      <w:commentRangeStart w:id="5"/>
       <w:r>
         <w:rPr>
           <w:b/>
         </w:rPr>
-        <w:t>Entwicklungsumgebung</w:t>
-      </w:r>
-      <w:commentRangeEnd w:id="5"/>
+        <w:br w:type="page"/>
+      </w:r>
+    </w:p>
+    <w:p>
+      <w:pPr>
+        <w:rPr>
+          <w:b/>
+        </w:rPr>
+      </w:pPr>
+      <w:commentRangeStart w:id="6"/>
+      <w:r>
+        <w:rPr>
+          <w:b/>
+        </w:rPr>
+        <w:lastRenderedPageBreak/>
+        <w:t>Entwicklung der App</w:t>
+      </w:r>
+      <w:commentRangeEnd w:id="6"/>
       <w:r>
         <w:rPr>
           <w:rStyle w:val="CommentReference"/>
         </w:rPr>
-        <w:commentReference w:id="5"/>
-      </w:r>
-    </w:p>
-    <w:p>
-      <w:r>
-        <w:t xml:space="preserve">Als Entwicklungsumgebung wurde </w:t>
+        <w:commentReference w:id="6"/>
+      </w:r>
+    </w:p>
+    <w:p>
+      <w:r>
+        <w:t xml:space="preserve">Die Wetter-Webapp wurde mit der kostenlosen Version des JavaScript Framework SAP UI5 entwickelt. Sie ist aufgebaut mit einer </w:t>
+      </w:r>
+      <w:r>
+        <w:t>index.html</w:t>
+      </w:r>
+      <w:r>
+        <w:t xml:space="preserve"> Seite, die das UI5 Framework lädt. Darauf folgt eine Script, der mit Hilfe des UI5 Framework eine UI5 App in den HTML Body einfügt. Eine App kann aus einen oder mehreren Views bestehen. Dem Model-View-Controller Konzept entsprechend hat ein View einen Controller und ein oder mehrere Modelle. Ein View kann als JavaScript oder XML View umgesetzt werden. Entsprechend der aktuellen SAP UI5 Best Practice entschieden wir uns für </w:t>
+      </w:r>
+      <w:r>
+        <w:t>die Verwendung von</w:t>
+      </w:r>
+      <w:r>
+        <w:t xml:space="preserve"> XML View</w:t>
+      </w:r>
+      <w:r>
+        <w:t>s</w:t>
+      </w:r>
+      <w:r>
+        <w:t xml:space="preserve">. In XML Views können verschiedene UI5 Controls definiert und ihre Attribute gesetzt werden. Die Attribute können fest definiert werden oder aus einem Model  ausgelesen werden. Ändert sich das Attribut im Model so wird das </w:t>
       </w:r>
       <w:proofErr w:type="spellStart"/>
       <w:r>
-        <w:t>Eclipse</w:t>
+        <w:t>Control</w:t>
+      </w:r>
+      <w:r>
+        <w:t>l</w:t>
       </w:r>
       <w:proofErr w:type="spellEnd"/>
       <w:r>
-        <w:t xml:space="preserve"> mit einem </w:t>
+        <w:t xml:space="preserve"> automatisch geupdated.   Ein UI5 Control ist ein JavaScript Objekt, das mit Hilfe der Attribute DOM Strukturen generiert, diese mit CSS ausstattet und einfache Funktionalitäten zur Verfügung stellt. Ein einfaches UI5 Control ist z.B. ein Button. Wenn er angeklickt wurde ruft er eine Funktion auf, die im XML View angegeben wurde und sich im JavaScript Controller des Views befindet. </w:t>
+      </w:r>
+    </w:p>
+    <w:p>
+      <w:r>
+        <w:br w:type="page"/>
+      </w:r>
+    </w:p>
+    <w:p>
+      <w:pPr>
+        <w:rPr>
+          <w:b/>
+        </w:rPr>
+      </w:pPr>
+      <w:r>
+        <w:rPr>
+          <w:b/>
+        </w:rPr>
+        <w:lastRenderedPageBreak/>
+        <w:t xml:space="preserve">Übersicht der </w:t>
+      </w:r>
+      <w:r>
+        <w:rPr>
+          <w:b/>
+        </w:rPr>
+        <w:t>wichtigsten Dateien</w:t>
+      </w:r>
+    </w:p>
+    <w:tbl>
+      <w:tblPr>
+        <w:tblStyle w:val="TableGrid"/>
+        <w:tblW w:w="0" w:type="auto"/>
+        <w:tblLayout w:type="fixed"/>
+        <w:tblLook w:val="04A0" w:firstRow="1" w:lastRow="0" w:firstColumn="1" w:lastColumn="0" w:noHBand="0" w:noVBand="1"/>
+      </w:tblPr>
+      <w:tblGrid>
+        <w:gridCol w:w="4106"/>
+        <w:gridCol w:w="4956"/>
+      </w:tblGrid>
+      <w:tr>
+        <w:tc>
+          <w:tcPr>
+            <w:tcW w:w="4106" w:type="dxa"/>
+          </w:tcPr>
+          <w:p>
+            <w:r>
+              <w:t>Filename</w:t>
+            </w:r>
+          </w:p>
+        </w:tc>
+        <w:tc>
+          <w:tcPr>
+            <w:tcW w:w="4956" w:type="dxa"/>
+          </w:tcPr>
+          <w:p>
+            <w:r>
+              <w:t>Beschreibung</w:t>
+            </w:r>
+          </w:p>
+        </w:tc>
+      </w:tr>
+      <w:tr>
+        <w:tc>
+          <w:tcPr>
+            <w:tcW w:w="4106" w:type="dxa"/>
+          </w:tcPr>
+          <w:p>
+            <w:pPr>
+              <w:rPr>
+                <w:sz w:val="28"/>
+                <w:szCs w:val="28"/>
+              </w:rPr>
+            </w:pPr>
+            <w:r>
+              <w:rPr>
+                <w:sz w:val="28"/>
+                <w:szCs w:val="28"/>
+              </w:rPr>
+              <w:t>/</w:t>
+            </w:r>
+            <w:proofErr w:type="spellStart"/>
+            <w:r>
+              <w:rPr>
+                <w:sz w:val="28"/>
+                <w:szCs w:val="28"/>
+              </w:rPr>
+              <w:t>webapp</w:t>
+            </w:r>
+            <w:proofErr w:type="spellEnd"/>
+            <w:r>
+              <w:rPr>
+                <w:sz w:val="28"/>
+                <w:szCs w:val="28"/>
+              </w:rPr>
+              <w:t>/</w:t>
+            </w:r>
+          </w:p>
+          <w:p>
+            <w:pPr>
+              <w:rPr>
+                <w:sz w:val="28"/>
+                <w:szCs w:val="28"/>
+              </w:rPr>
+            </w:pPr>
+            <w:bookmarkStart w:id="7" w:name="_GoBack"/>
+            <w:bookmarkEnd w:id="7"/>
+            <w:r>
+              <w:rPr>
+                <w:sz w:val="28"/>
+                <w:szCs w:val="28"/>
+              </w:rPr>
+              <w:t>index.html</w:t>
+            </w:r>
+          </w:p>
+        </w:tc>
+        <w:tc>
+          <w:tcPr>
+            <w:tcW w:w="4956" w:type="dxa"/>
+          </w:tcPr>
+          <w:p>
+            <w:pPr>
+              <w:rPr>
+                <w:sz w:val="28"/>
+                <w:szCs w:val="28"/>
+              </w:rPr>
+            </w:pPr>
+            <w:r>
+              <w:rPr>
+                <w:sz w:val="28"/>
+                <w:szCs w:val="28"/>
+              </w:rPr>
+              <w:t>Lädt das SAP UI5 Framework und den „Display“ View.</w:t>
+            </w:r>
+          </w:p>
+        </w:tc>
+      </w:tr>
+      <w:tr>
+        <w:tc>
+          <w:tcPr>
+            <w:tcW w:w="4106" w:type="dxa"/>
+          </w:tcPr>
+          <w:p>
+            <w:pPr>
+              <w:rPr>
+                <w:sz w:val="28"/>
+                <w:szCs w:val="28"/>
+                <w:lang w:val="en-US"/>
+              </w:rPr>
+            </w:pPr>
+            <w:r>
+              <w:rPr>
+                <w:sz w:val="28"/>
+                <w:szCs w:val="28"/>
+                <w:lang w:val="en-US"/>
+              </w:rPr>
+              <w:t>/</w:t>
+            </w:r>
+            <w:proofErr w:type="spellStart"/>
+            <w:r>
+              <w:rPr>
+                <w:sz w:val="28"/>
+                <w:szCs w:val="28"/>
+                <w:lang w:val="en-US"/>
+              </w:rPr>
+              <w:t>webapp</w:t>
+            </w:r>
+            <w:proofErr w:type="spellEnd"/>
+            <w:r>
+              <w:rPr>
+                <w:sz w:val="28"/>
+                <w:szCs w:val="28"/>
+                <w:lang w:val="en-US"/>
+              </w:rPr>
+              <w:t>/view/</w:t>
+            </w:r>
+          </w:p>
+          <w:p>
+            <w:pPr>
+              <w:rPr>
+                <w:sz w:val="28"/>
+                <w:szCs w:val="28"/>
+                <w:lang w:val="en-US"/>
+              </w:rPr>
+            </w:pPr>
+            <w:r>
+              <w:rPr>
+                <w:sz w:val="28"/>
+                <w:szCs w:val="28"/>
+                <w:lang w:val="en-US"/>
+              </w:rPr>
+              <w:t>Display.view.xml</w:t>
+            </w:r>
+          </w:p>
+        </w:tc>
+        <w:tc>
+          <w:tcPr>
+            <w:tcW w:w="4956" w:type="dxa"/>
+          </w:tcPr>
+          <w:p>
+            <w:pPr>
+              <w:rPr>
+                <w:sz w:val="28"/>
+                <w:szCs w:val="28"/>
+              </w:rPr>
+            </w:pPr>
+            <w:r>
+              <w:rPr>
+                <w:sz w:val="28"/>
+                <w:szCs w:val="28"/>
+              </w:rPr>
+              <w:t xml:space="preserve">Er enthält </w:t>
+            </w:r>
+            <w:r>
+              <w:rPr>
+                <w:sz w:val="28"/>
+                <w:szCs w:val="28"/>
+              </w:rPr>
+              <w:t>die Struktur der SAP UI5 Controls.</w:t>
+            </w:r>
+          </w:p>
+        </w:tc>
+      </w:tr>
+      <w:tr>
+        <w:tc>
+          <w:tcPr>
+            <w:tcW w:w="4106" w:type="dxa"/>
+          </w:tcPr>
+          <w:p>
+            <w:pPr>
+              <w:rPr>
+                <w:sz w:val="28"/>
+                <w:szCs w:val="28"/>
+              </w:rPr>
+            </w:pPr>
+            <w:r>
+              <w:rPr>
+                <w:sz w:val="28"/>
+                <w:szCs w:val="28"/>
+              </w:rPr>
+              <w:t>/</w:t>
+            </w:r>
+            <w:proofErr w:type="spellStart"/>
+            <w:r>
+              <w:rPr>
+                <w:sz w:val="28"/>
+                <w:szCs w:val="28"/>
+              </w:rPr>
+              <w:t>webapp</w:t>
+            </w:r>
+            <w:proofErr w:type="spellEnd"/>
+            <w:r>
+              <w:rPr>
+                <w:sz w:val="28"/>
+                <w:szCs w:val="28"/>
+              </w:rPr>
+              <w:t>/</w:t>
+            </w:r>
+            <w:proofErr w:type="spellStart"/>
+            <w:r>
+              <w:rPr>
+                <w:sz w:val="28"/>
+                <w:szCs w:val="28"/>
+              </w:rPr>
+              <w:t>view</w:t>
+            </w:r>
+            <w:proofErr w:type="spellEnd"/>
+            <w:r>
+              <w:rPr>
+                <w:sz w:val="28"/>
+                <w:szCs w:val="28"/>
+              </w:rPr>
+              <w:t>/</w:t>
+            </w:r>
+          </w:p>
+          <w:p>
+            <w:pPr>
+              <w:rPr>
+                <w:sz w:val="28"/>
+                <w:szCs w:val="28"/>
+              </w:rPr>
+            </w:pPr>
+            <w:r>
+              <w:rPr>
+                <w:sz w:val="28"/>
+                <w:szCs w:val="28"/>
+              </w:rPr>
+              <w:t>Formatter.js</w:t>
+            </w:r>
+          </w:p>
+        </w:tc>
+        <w:tc>
+          <w:tcPr>
+            <w:tcW w:w="4956" w:type="dxa"/>
+          </w:tcPr>
+          <w:p>
+            <w:pPr>
+              <w:rPr>
+                <w:sz w:val="28"/>
+                <w:szCs w:val="28"/>
+              </w:rPr>
+            </w:pPr>
+            <w:r>
+              <w:rPr>
+                <w:sz w:val="28"/>
+                <w:szCs w:val="28"/>
+              </w:rPr>
+              <w:t>Er enthält Funktionen, die aufgerufen werden um die Daten zum Anzeigen im XML View vorzubereiten.</w:t>
+            </w:r>
+          </w:p>
+        </w:tc>
+      </w:tr>
+      <w:tr>
+        <w:tc>
+          <w:tcPr>
+            <w:tcW w:w="4106" w:type="dxa"/>
+          </w:tcPr>
+          <w:p>
+            <w:pPr>
+              <w:rPr>
+                <w:sz w:val="28"/>
+                <w:szCs w:val="28"/>
+              </w:rPr>
+            </w:pPr>
+            <w:r>
+              <w:rPr>
+                <w:sz w:val="28"/>
+                <w:szCs w:val="28"/>
+              </w:rPr>
+              <w:t>/</w:t>
+            </w:r>
+            <w:proofErr w:type="spellStart"/>
+            <w:r>
+              <w:rPr>
+                <w:sz w:val="28"/>
+                <w:szCs w:val="28"/>
+              </w:rPr>
+              <w:t>webapp</w:t>
+            </w:r>
+            <w:proofErr w:type="spellEnd"/>
+            <w:r>
+              <w:rPr>
+                <w:sz w:val="28"/>
+                <w:szCs w:val="28"/>
+              </w:rPr>
+              <w:t>/</w:t>
+            </w:r>
+            <w:proofErr w:type="spellStart"/>
+            <w:r>
+              <w:rPr>
+                <w:sz w:val="28"/>
+                <w:szCs w:val="28"/>
+              </w:rPr>
+              <w:t>controller</w:t>
+            </w:r>
+            <w:proofErr w:type="spellEnd"/>
+            <w:r>
+              <w:rPr>
+                <w:sz w:val="28"/>
+                <w:szCs w:val="28"/>
+              </w:rPr>
+              <w:t>/</w:t>
+            </w:r>
+          </w:p>
+          <w:p>
+            <w:pPr>
+              <w:rPr>
+                <w:sz w:val="28"/>
+                <w:szCs w:val="28"/>
+              </w:rPr>
+            </w:pPr>
+            <w:r>
+              <w:rPr>
+                <w:sz w:val="28"/>
+                <w:szCs w:val="28"/>
+              </w:rPr>
+              <w:t>Main.controller.js</w:t>
+            </w:r>
+          </w:p>
+        </w:tc>
+        <w:tc>
+          <w:tcPr>
+            <w:tcW w:w="4956" w:type="dxa"/>
+          </w:tcPr>
+          <w:p>
+            <w:pPr>
+              <w:rPr>
+                <w:sz w:val="28"/>
+                <w:szCs w:val="28"/>
+              </w:rPr>
+            </w:pPr>
+            <w:r>
+              <w:rPr>
+                <w:sz w:val="28"/>
+                <w:szCs w:val="28"/>
+              </w:rPr>
+              <w:t xml:space="preserve">Er enthält Funktionen, die bei der Interaction mit der App aufgerufen werden. Die </w:t>
+            </w:r>
+            <w:proofErr w:type="spellStart"/>
+            <w:r>
+              <w:rPr>
+                <w:sz w:val="28"/>
+                <w:szCs w:val="28"/>
+              </w:rPr>
+              <w:t>onInit</w:t>
+            </w:r>
+            <w:proofErr w:type="spellEnd"/>
+            <w:r>
+              <w:rPr>
+                <w:sz w:val="28"/>
+                <w:szCs w:val="28"/>
+              </w:rPr>
+              <w:t xml:space="preserve"> Funktion wird automatisch aufgerufen und lädt das Konfigurations- und Wettermodel. </w:t>
+            </w:r>
+          </w:p>
+        </w:tc>
+      </w:tr>
+      <w:tr>
+        <w:tc>
+          <w:tcPr>
+            <w:tcW w:w="4106" w:type="dxa"/>
+          </w:tcPr>
+          <w:p>
+            <w:pPr>
+              <w:rPr>
+                <w:sz w:val="28"/>
+                <w:szCs w:val="28"/>
+                <w:lang w:val="en-US"/>
+              </w:rPr>
+            </w:pPr>
+            <w:r>
+              <w:rPr>
+                <w:sz w:val="28"/>
+                <w:szCs w:val="28"/>
+                <w:lang w:val="en-US"/>
+              </w:rPr>
+              <w:t>/</w:t>
+            </w:r>
+            <w:proofErr w:type="spellStart"/>
+            <w:r>
+              <w:rPr>
+                <w:sz w:val="28"/>
+                <w:szCs w:val="28"/>
+                <w:lang w:val="en-US"/>
+              </w:rPr>
+              <w:t>webapp</w:t>
+            </w:r>
+            <w:proofErr w:type="spellEnd"/>
+            <w:r>
+              <w:rPr>
+                <w:sz w:val="28"/>
+                <w:szCs w:val="28"/>
+                <w:lang w:val="en-US"/>
+              </w:rPr>
+              <w:t>/view/</w:t>
+            </w:r>
+          </w:p>
+          <w:p>
+            <w:pPr>
+              <w:rPr>
+                <w:sz w:val="28"/>
+                <w:szCs w:val="28"/>
+                <w:lang w:val="en-US"/>
+              </w:rPr>
+            </w:pPr>
+            <w:r>
+              <w:rPr>
+                <w:sz w:val="28"/>
+                <w:szCs w:val="28"/>
+                <w:lang w:val="en-US"/>
+              </w:rPr>
+              <w:t>SettingsPopover.fragment.xml</w:t>
+            </w:r>
+          </w:p>
+        </w:tc>
+        <w:tc>
+          <w:tcPr>
+            <w:tcW w:w="4956" w:type="dxa"/>
+          </w:tcPr>
+          <w:p>
+            <w:pPr>
+              <w:rPr>
+                <w:sz w:val="28"/>
+                <w:szCs w:val="28"/>
+              </w:rPr>
+            </w:pPr>
+            <w:r>
+              <w:rPr>
+                <w:sz w:val="28"/>
+                <w:szCs w:val="28"/>
+              </w:rPr>
+              <w:t xml:space="preserve">Es enthält </w:t>
+            </w:r>
+            <w:r>
+              <w:rPr>
+                <w:sz w:val="28"/>
+                <w:szCs w:val="28"/>
+              </w:rPr>
+              <w:t>eine XML Struktur der</w:t>
+            </w:r>
+            <w:r>
+              <w:rPr>
+                <w:sz w:val="28"/>
+                <w:szCs w:val="28"/>
+              </w:rPr>
+              <w:t xml:space="preserve"> Controls, die </w:t>
+            </w:r>
+            <w:r>
+              <w:rPr>
+                <w:sz w:val="28"/>
+                <w:szCs w:val="28"/>
+              </w:rPr>
+              <w:t>im Konfigurations-</w:t>
+            </w:r>
+            <w:proofErr w:type="spellStart"/>
+            <w:r>
+              <w:rPr>
+                <w:sz w:val="28"/>
+                <w:szCs w:val="28"/>
+              </w:rPr>
+              <w:t>Popover</w:t>
+            </w:r>
+            <w:proofErr w:type="spellEnd"/>
+            <w:r>
+              <w:rPr>
+                <w:sz w:val="28"/>
+                <w:szCs w:val="28"/>
+              </w:rPr>
+              <w:t xml:space="preserve"> angezeigt werden.</w:t>
+            </w:r>
+          </w:p>
+        </w:tc>
+      </w:tr>
+      <w:tr>
+        <w:tc>
+          <w:tcPr>
+            <w:tcW w:w="4106" w:type="dxa"/>
+          </w:tcPr>
+          <w:p>
+            <w:pPr>
+              <w:rPr>
+                <w:sz w:val="28"/>
+                <w:szCs w:val="28"/>
+                <w:lang w:val="en-US"/>
+              </w:rPr>
+            </w:pPr>
+            <w:r>
+              <w:rPr>
+                <w:sz w:val="28"/>
+                <w:szCs w:val="28"/>
+                <w:lang w:val="en-US"/>
+              </w:rPr>
+              <w:t>/</w:t>
+            </w:r>
+            <w:proofErr w:type="spellStart"/>
+            <w:r>
+              <w:rPr>
+                <w:sz w:val="28"/>
+                <w:szCs w:val="28"/>
+                <w:lang w:val="en-US"/>
+              </w:rPr>
+              <w:t>webapp</w:t>
+            </w:r>
+            <w:proofErr w:type="spellEnd"/>
+            <w:r>
+              <w:rPr>
+                <w:sz w:val="28"/>
+                <w:szCs w:val="28"/>
+                <w:lang w:val="en-US"/>
+              </w:rPr>
+              <w:t>/style/</w:t>
+            </w:r>
+          </w:p>
+          <w:p>
+            <w:pPr>
+              <w:rPr>
+                <w:sz w:val="28"/>
+                <w:szCs w:val="28"/>
+                <w:lang w:val="en-US"/>
+              </w:rPr>
+            </w:pPr>
+            <w:r>
+              <w:rPr>
+                <w:sz w:val="28"/>
+                <w:szCs w:val="28"/>
+                <w:lang w:val="en-US"/>
+              </w:rPr>
+              <w:t>style.css</w:t>
+            </w:r>
+          </w:p>
+        </w:tc>
+        <w:tc>
+          <w:tcPr>
+            <w:tcW w:w="4956" w:type="dxa"/>
+          </w:tcPr>
+          <w:p>
+            <w:pPr>
+              <w:rPr>
+                <w:sz w:val="28"/>
+                <w:szCs w:val="28"/>
+              </w:rPr>
+            </w:pPr>
+            <w:r>
+              <w:rPr>
+                <w:sz w:val="28"/>
+                <w:szCs w:val="28"/>
+              </w:rPr>
+              <w:t>Custom CSS zum Verbessern des Aussehens.</w:t>
+            </w:r>
+          </w:p>
+        </w:tc>
+      </w:tr>
+    </w:tbl>
+    <w:p>
+      <w:pPr>
+        <w:rPr>
+          <w:b/>
+        </w:rPr>
+      </w:pPr>
+    </w:p>
+    <w:p>
+      <w:pPr>
+        <w:rPr>
+          <w:b/>
+        </w:rPr>
+      </w:pPr>
+    </w:p>
+    <w:p>
+      <w:pPr>
+        <w:rPr>
+          <w:b/>
+        </w:rPr>
+      </w:pPr>
+      <w:commentRangeStart w:id="8"/>
+      <w:r>
+        <w:rPr>
+          <w:b/>
+        </w:rPr>
+        <w:t>Testen</w:t>
+      </w:r>
+      <w:commentRangeEnd w:id="8"/>
+      <w:r>
+        <w:rPr>
+          <w:rStyle w:val="CommentReference"/>
+        </w:rPr>
+        <w:commentReference w:id="8"/>
+      </w:r>
+    </w:p>
+    <w:p>
+      <w:r>
+        <w:t>Um die Qualität</w:t>
+      </w:r>
+      <w:r>
+        <w:t xml:space="preserve"> und die Funktionalität der App zu testen wurden OPA5 und </w:t>
       </w:r>
       <w:proofErr w:type="spellStart"/>
       <w:r>
-        <w:t>Git</w:t>
+        <w:t>QUnit</w:t>
       </w:r>
       <w:proofErr w:type="spellEnd"/>
       <w:r>
-        <w:t xml:space="preserve"> </w:t>
+        <w:t xml:space="preserve"> Tests implementiert.</w:t>
+      </w:r>
+    </w:p>
+    <w:p>
+      <w:pPr>
+        <w:rPr>
+          <w:b/>
+        </w:rPr>
+      </w:pPr>
+      <w:r>
+        <w:rPr>
+          <w:b/>
+        </w:rPr>
+        <w:t>OPA5</w:t>
+      </w:r>
+    </w:p>
+    <w:p>
+      <w:r>
+        <w:t>OPA5 (</w:t>
       </w:r>
       <w:proofErr w:type="spellStart"/>
       <w:r>
-        <w:t>Plugin</w:t>
+        <w:t>One</w:t>
       </w:r>
       <w:proofErr w:type="spellEnd"/>
       <w:r>
-        <w:t xml:space="preserve"> verwendet, </w:t>
-      </w:r>
-    </w:p>
-    <w:p>
-      <w:r>
-        <w:t xml:space="preserve">Benötigt wurde außerdem eine lokale OpenUI5 Bibliothek und ein </w:t>
-      </w:r>
-      <w:commentRangeStart w:id="6"/>
-      <w:r>
-        <w:t xml:space="preserve">Node.js Server </w:t>
-      </w:r>
-      <w:commentRangeEnd w:id="6"/>
-      <w:r>
-        <w:rPr>
-          <w:rStyle w:val="CommentReference"/>
-        </w:rPr>
-        <w:commentReference w:id="6"/>
-      </w:r>
-      <w:r>
-        <w:t xml:space="preserve">zum Ausführen der App. </w:t>
-      </w:r>
-    </w:p>
-    <w:p>
-      <w:pPr>
-        <w:rPr>
-          <w:b/>
-        </w:rPr>
-      </w:pPr>
-      <w:commentRangeStart w:id="7"/>
-      <w:r>
-        <w:rPr>
-          <w:b/>
-        </w:rPr>
-        <w:t>Entwicklung der App</w:t>
-      </w:r>
-      <w:commentRangeEnd w:id="7"/>
-      <w:r>
-        <w:rPr>
-          <w:rStyle w:val="CommentReference"/>
-        </w:rPr>
-        <w:commentReference w:id="7"/>
-      </w:r>
-    </w:p>
-    <w:p>
-      <w:pPr>
-        <w:rPr>
-          <w:b/>
-        </w:rPr>
-      </w:pPr>
-    </w:p>
-    <w:p>
-      <w:pPr>
-        <w:rPr>
-          <w:b/>
-        </w:rPr>
-      </w:pPr>
-    </w:p>
-    <w:p>
-      <w:pPr>
-        <w:rPr>
-          <w:b/>
-        </w:rPr>
-      </w:pPr>
-      <w:commentRangeStart w:id="8"/>
-      <w:r>
-        <w:rPr>
-          <w:b/>
-        </w:rPr>
+        <w:t xml:space="preserve"> Page </w:t>
+      </w:r>
+      <w:proofErr w:type="spellStart"/>
+      <w:r>
+        <w:t>Acceptance</w:t>
+      </w:r>
+      <w:proofErr w:type="spellEnd"/>
+      <w:r>
+        <w:t xml:space="preserve"> Tests) ist eine API für OpenUI5 Steuerelemente. </w:t>
+      </w:r>
+      <w:r>
+        <w:t>Es wird genutzt um Benutzer Interaktionen, Navigat</w:t>
+      </w:r>
+      <w:r>
+        <w:t xml:space="preserve">ion und Data Binding in Verbindung mit OpenUI5 zu testen. </w:t>
+      </w:r>
+    </w:p>
+    <w:p>
+      <w:r>
+        <w:t>OPA5 Tests werden, wie die App, mit JavaScript entwickelt. Das bietet den Vorteil schnell und einfach auf JavaScript Funktionen zugreifen zu können. Weiterhin ist somit auch eine gute Integration mit OpenUI5 gegeben.</w:t>
+      </w:r>
+    </w:p>
+    <w:p>
+      <w:r>
         <w:lastRenderedPageBreak/>
-        <w:t>Testen</w:t>
-      </w:r>
-      <w:commentRangeEnd w:id="8"/>
-      <w:r>
-        <w:rPr>
-          <w:rStyle w:val="CommentReference"/>
-        </w:rPr>
-        <w:commentReference w:id="8"/>
-      </w:r>
-    </w:p>
-    <w:p>
-      <w:r>
-        <w:t>Um die Qualität</w:t>
-      </w:r>
-      <w:r>
-        <w:t xml:space="preserve"> und die Funktionalität der App zu testen wurden OPA5 und </w:t>
-      </w:r>
-      <w:proofErr w:type="spellStart"/>
-      <w:r>
-        <w:t>QUnit</w:t>
-      </w:r>
-      <w:proofErr w:type="spellEnd"/>
-      <w:r>
-        <w:t xml:space="preserve"> Tests implementiert.</w:t>
-      </w:r>
-    </w:p>
-    <w:p>
-      <w:pPr>
-        <w:rPr>
-          <w:b/>
-        </w:rPr>
-      </w:pPr>
-      <w:r>
-        <w:rPr>
-          <w:b/>
-        </w:rPr>
-        <w:t>OPA5</w:t>
-      </w:r>
-    </w:p>
-    <w:p>
-      <w:r>
-        <w:t>OPA5 (</w:t>
-      </w:r>
-      <w:proofErr w:type="spellStart"/>
-      <w:r>
-        <w:t>One</w:t>
-      </w:r>
-      <w:proofErr w:type="spellEnd"/>
-      <w:r>
-        <w:t xml:space="preserve"> Page </w:t>
-      </w:r>
-      <w:proofErr w:type="spellStart"/>
-      <w:r>
-        <w:t>Acceptance</w:t>
-      </w:r>
-      <w:proofErr w:type="spellEnd"/>
-      <w:r>
-        <w:t xml:space="preserve"> Tests) ist eine API für OpenUI5 Steuerelemente. </w:t>
-      </w:r>
-      <w:r>
-        <w:t>Es wird genutzt um Benutzer Interaktionen, Navigat</w:t>
-      </w:r>
-      <w:r>
-        <w:t xml:space="preserve">ion und Data Binding in Verbindung mit OpenUI5 zu testen. </w:t>
-      </w:r>
-    </w:p>
-    <w:p>
-      <w:r>
-        <w:t>OPA5 Tests werden, wie die App, mit JavaScript entwickelt. Das bietet den Vorteil schnell und einfach auf JavaScript Funktionen zugreifen zu können. Weiterhin ist somit auch eine gute Integration mit OpenUI5 gegeben.</w:t>
-      </w:r>
-    </w:p>
-    <w:p>
-      <w:r>
         <w:t xml:space="preserve">Ein OPA5 Test besteht aus Arrangements, Actions und </w:t>
       </w:r>
       <w:proofErr w:type="spellStart"/>
@@ -1543,7 +2190,6 @@
                   </w14:solidFill>
                 </w14:textFill>
               </w:rPr>
-              <w:lastRenderedPageBreak/>
               <w:t>Precip</w:t>
             </w:r>
             <w:proofErr w:type="spellEnd"/>
@@ -1869,6 +2515,7 @@
                   </w14:solidFill>
                 </w14:textFill>
               </w:rPr>
+              <w:lastRenderedPageBreak/>
               <w:t>Custom Settings</w:t>
             </w:r>
           </w:p>
@@ -2117,11 +2764,7 @@
             </w:r>
             <w:proofErr w:type="spellEnd"/>
             <w:r>
-              <w:t xml:space="preserve"> der Wettervorhersage und überprüft nach dem </w:t>
-            </w:r>
-            <w:r>
-              <w:lastRenderedPageBreak/>
-              <w:t>Speichern die Änderungen</w:t>
+              <w:t xml:space="preserve"> der Wettervorhersage und überprüft nach dem Speichern die Änderungen</w:t>
             </w:r>
             <w:r>
               <w:t xml:space="preserve"> auf dem UI</w:t>
@@ -2144,7 +2787,6 @@
               <w:rPr>
                 <w:lang w:val="en-US"/>
               </w:rPr>
-              <w:lastRenderedPageBreak/>
               <w:t>Open dialog, change state of humidity switch and save</w:t>
             </w:r>
           </w:p>
@@ -2216,6 +2858,7 @@
     </w:p>
     <w:p>
       <w:r>
+        <w:lastRenderedPageBreak/>
         <w:t xml:space="preserve">Ausgeführt werden die Tests nach dem Start des Node.js Servers über folgende URL </w:t>
       </w:r>
       <w:hyperlink r:id="rId10" w:history="1">
@@ -2280,14 +2923,27 @@
       <w:r>
         <w:t xml:space="preserve">Abbildung </w:t>
       </w:r>
-      <w:fldSimple w:instr=" SEQ Abbildung \* ARABIC ">
-        <w:r>
-          <w:rPr>
-            <w:noProof/>
-          </w:rPr>
-          <w:t>1</w:t>
-        </w:r>
-      </w:fldSimple>
+      <w:r>
+        <w:fldChar w:fldCharType="begin"/>
+      </w:r>
+      <w:r>
+        <w:instrText xml:space="preserve"> SEQ Abbildung \* ARABIC </w:instrText>
+      </w:r>
+      <w:r>
+        <w:fldChar w:fldCharType="separate"/>
+      </w:r>
+      <w:r>
+        <w:rPr>
+          <w:noProof/>
+        </w:rPr>
+        <w:t>1</w:t>
+      </w:r>
+      <w:r>
+        <w:rPr>
+          <w:noProof/>
+        </w:rPr>
+        <w:fldChar w:fldCharType="end"/>
+      </w:r>
       <w:r>
         <w:t xml:space="preserve"> -  OPA5 Tests im Browser</w:t>
       </w:r>
@@ -2304,7 +2960,6 @@
         <w:rPr>
           <w:b/>
         </w:rPr>
-        <w:lastRenderedPageBreak/>
         <w:t>QUnit</w:t>
       </w:r>
       <w:proofErr w:type="spellEnd"/>
@@ -2505,7 +3160,11 @@
               <w:t xml:space="preserve">/SVG/sw-09.svg </w:t>
             </w:r>
             <w:r>
-              <w:t>. Bei dieser Funktion wurden alle möglichen Wettersituationen durchgetestet</w:t>
+              <w:t xml:space="preserve">. Bei dieser </w:t>
+            </w:r>
+            <w:r>
+              <w:lastRenderedPageBreak/>
+              <w:t>Funktion wurden alle möglichen Wettersituationen durchgetestet</w:t>
             </w:r>
           </w:p>
         </w:tc>
@@ -2518,6 +3177,7 @@
           <w:p>
             <w:proofErr w:type="spellStart"/>
             <w:r>
+              <w:lastRenderedPageBreak/>
               <w:t>RoundTemp</w:t>
             </w:r>
             <w:proofErr w:type="spellEnd"/>
@@ -2585,7 +3245,6 @@
               <w:spacing w:after="160" w:line="259" w:lineRule="auto"/>
             </w:pPr>
             <w:r>
-              <w:lastRenderedPageBreak/>
               <w:t>eine Zahl die &gt; 180° ist gewählt, da das Ergebnis wieder bei 0° anfangen muss und nicht &gt; 359°.</w:t>
             </w:r>
           </w:p>
@@ -2639,7 +3298,6 @@
           <w:p>
             <w:proofErr w:type="spellStart"/>
             <w:r>
-              <w:lastRenderedPageBreak/>
               <w:t>MakeTimeFromInterval</w:t>
             </w:r>
             <w:proofErr w:type="spellEnd"/>
@@ -2667,7 +3325,11 @@
             </w:r>
             <w:proofErr w:type="spellEnd"/>
             <w:r>
-              <w:t xml:space="preserve"> um. Sie wird benötigt für die Eingabe des Refresh-Intervalls im Konfigurationsbereich. Bei diesem Test wurden als Testdaten…</w:t>
+              <w:t xml:space="preserve"> um. Sie wird benötigt für die Eingabe des Refresh-Intervalls im </w:t>
+            </w:r>
+            <w:r>
+              <w:lastRenderedPageBreak/>
+              <w:t>Konfigurationsbereich. Bei diesem Test wurden als Testdaten…</w:t>
             </w:r>
           </w:p>
           <w:p>
@@ -2776,7 +3438,6 @@
           <w:noProof/>
           <w:lang w:eastAsia="de-DE"/>
         </w:rPr>
-        <w:lastRenderedPageBreak/>
         <w:drawing>
           <wp:anchor distT="0" distB="0" distL="114300" distR="114300" simplePos="0" relativeHeight="251659264" behindDoc="1" locked="0" layoutInCell="1" allowOverlap="1" wp14:anchorId="3868B05A" wp14:editId="7BADF514">
             <wp:simplePos x="0" y="0"/>
@@ -3164,7 +3825,7 @@
 
 <file path=word/comments.xml><?xml version="1.0" encoding="utf-8"?>
 <w:comments xmlns:wpc="http://schemas.microsoft.com/office/word/2010/wordprocessingCanvas" xmlns:mc="http://schemas.openxmlformats.org/markup-compatibility/2006" xmlns:o="urn:schemas-microsoft-com:office:office" xmlns:r="http://schemas.openxmlformats.org/officeDocument/2006/relationships" xmlns:m="http://schemas.openxmlformats.org/officeDocument/2006/math" xmlns:v="urn:schemas-microsoft-com:vml" xmlns:wp14="http://schemas.microsoft.com/office/word/2010/wordprocessingDrawing" xmlns:wp="http://schemas.openxmlformats.org/drawingml/2006/wordprocessingDrawing" xmlns:w10="urn:schemas-microsoft-com:office:word" xmlns:w="http://schemas.openxmlformats.org/wordprocessingml/2006/main" xmlns:w14="http://schemas.microsoft.com/office/word/2010/wordml" xmlns:w15="http://schemas.microsoft.com/office/word/2012/wordml" xmlns:wpg="http://schemas.microsoft.com/office/word/2010/wordprocessingGroup" xmlns:wpi="http://schemas.microsoft.com/office/word/2010/wordprocessingInk" xmlns:wne="http://schemas.microsoft.com/office/word/2006/wordml" xmlns:wps="http://schemas.microsoft.com/office/word/2010/wordprocessingShape" mc:Ignorable="w14 w15 wp14">
-  <w:comment w:id="3" w:author="Weiser, Tanja" w:date="2015-12-08T08:30:00Z" w:initials="WT">
+  <w:comment w:id="2" w:author="Weiser, Tanja" w:date="2015-12-08T08:30:00Z" w:initials="WT">
     <w:p>
       <w:pPr>
         <w:pStyle w:val="ListParagraph"/>
@@ -3256,7 +3917,7 @@
       </w:pPr>
     </w:p>
   </w:comment>
-  <w:comment w:id="4" w:author="Weiser, Tanja" w:date="2015-12-08T08:29:00Z" w:initials="WT">
+  <w:comment w:id="3" w:author="Weiser, Tanja" w:date="2015-12-08T08:29:00Z" w:initials="WT">
     <w:p>
       <w:pPr>
         <w:pStyle w:val="CommentText"/>
@@ -3272,7 +3933,7 @@
       </w:r>
     </w:p>
   </w:comment>
-  <w:comment w:id="5" w:author="Weiser, Tanja" w:date="2015-12-08T08:32:00Z" w:initials="WT">
+  <w:comment w:id="4" w:author="Weiser, Tanja" w:date="2015-12-08T08:32:00Z" w:initials="WT">
     <w:p>
       <w:pPr>
         <w:pStyle w:val="ListParagraph"/>
@@ -3320,13 +3981,8 @@
         </w:numPr>
       </w:pPr>
       <w:r>
-        <w:t xml:space="preserve">Nutzung von </w:t>
-      </w:r>
-      <w:proofErr w:type="spellStart"/>
-      <w:r>
-        <w:t>Eclipse</w:t>
-      </w:r>
-      <w:proofErr w:type="spellEnd"/>
+        <w:t>Nutzung von Eclipse</w:t>
+      </w:r>
     </w:p>
     <w:p>
       <w:pPr>
@@ -3334,7 +3990,7 @@
       </w:pPr>
     </w:p>
   </w:comment>
-  <w:comment w:id="6" w:author="Weiser, Tanja" w:date="2015-12-08T08:39:00Z" w:initials="WT">
+  <w:comment w:id="5" w:author="Weiser, Tanja" w:date="2015-12-08T08:39:00Z" w:initials="WT">
     <w:p>
       <w:pPr>
         <w:pStyle w:val="CommentText"/>
@@ -3350,7 +4006,7 @@
       </w:r>
     </w:p>
   </w:comment>
-  <w:comment w:id="7" w:author="Weiser, Tanja" w:date="2015-12-08T08:33:00Z" w:initials="WT">
+  <w:comment w:id="6" w:author="Weiser, Tanja" w:date="2015-12-08T08:33:00Z" w:initials="WT">
     <w:p>
       <w:pPr>
         <w:pStyle w:val="ListParagraph"/>
@@ -3840,7 +4496,7 @@
           </w14:solidFill>
         </w14:textFill>
       </w:rPr>
-      <w:t>2</w:t>
+      <w:t>7</w:t>
     </w:r>
     <w:r>
       <w:rPr>

</xml_diff>

<commit_message>
Rename test files for easier access, tile style changes, Doc Update
</commit_message>
<xml_diff>
--- a/Documentation.docx
+++ b/Documentation.docx
@@ -69,7 +69,21 @@
           <w:sz w:val="32"/>
           <w:szCs w:val="32"/>
         </w:rPr>
-        <w:t xml:space="preserve"> mittels OpenUI5</w:t>
+        <w:t xml:space="preserve"> </w:t>
+      </w:r>
+      <w:r>
+        <w:rPr>
+          <w:sz w:val="32"/>
+          <w:szCs w:val="32"/>
+        </w:rPr>
+        <w:t>mit</w:t>
+      </w:r>
+      <w:r>
+        <w:rPr>
+          <w:sz w:val="32"/>
+          <w:szCs w:val="32"/>
+        </w:rPr>
+        <w:t xml:space="preserve"> OpenUI5</w:t>
       </w:r>
     </w:p>
     <w:p/>
@@ -390,6 +404,7 @@
               </w:rPr>
             </w:pPr>
             <w:commentRangeStart w:id="1"/>
+            <w:commentRangeStart w:id="2"/>
             <w:r>
               <w:rPr>
                 <w:sz w:val="32"/>
@@ -404,6 +419,13 @@
                 <w:highlight w:val="yellow"/>
               </w:rPr>
               <w:commentReference w:id="1"/>
+            </w:r>
+            <w:commentRangeEnd w:id="2"/>
+            <w:r>
+              <w:rPr>
+                <w:rStyle w:val="CommentReference"/>
+              </w:rPr>
+              <w:commentReference w:id="2"/>
             </w:r>
           </w:p>
         </w:tc>
@@ -431,6 +453,12 @@
     </w:p>
     <w:sdt>
       <w:sdtPr>
+        <w:rPr>
+          <w:rFonts w:ascii="BentonSans Light" w:eastAsiaTheme="minorEastAsia" w:hAnsi="BentonSans Light" w:cstheme="minorBidi"/>
+          <w:caps w:val="0"/>
+          <w:sz w:val="22"/>
+          <w:szCs w:val="22"/>
+        </w:rPr>
         <w:id w:val="-810546994"/>
         <w:docPartObj>
           <w:docPartGallery w:val="Table of Contents"/>
@@ -439,13 +467,9 @@
       </w:sdtPr>
       <w:sdtEndPr>
         <w:rPr>
-          <w:rFonts w:ascii="BentonSans Light" w:eastAsiaTheme="minorEastAsia" w:hAnsi="BentonSans Light" w:cstheme="minorBidi"/>
           <w:b/>
           <w:bCs/>
-          <w:caps w:val="0"/>
           <w:noProof/>
-          <w:sz w:val="22"/>
-          <w:szCs w:val="22"/>
         </w:rPr>
       </w:sdtEndPr>
       <w:sdtContent>
@@ -1957,8 +1981,6 @@
       <w:r>
         <w:br w:type="page"/>
       </w:r>
-      <w:bookmarkStart w:id="2" w:name="_GoBack"/>
-      <w:bookmarkEnd w:id="2"/>
     </w:p>
     <w:p>
       <w:pPr>
@@ -2175,7 +2197,25 @@
           <w:sz w:val="22"/>
           <w:szCs w:val="22"/>
         </w:rPr>
-        <w:t>Customizing der Temperatureinheit (C° und Fahrenheit) möglich</w:t>
+        <w:t>Custo</w:t>
+      </w:r>
+      <w:r>
+        <w:rPr>
+          <w:rFonts w:ascii="BentonSans Light" w:hAnsi="BentonSans Light" w:cs="Arial"/>
+          <w:color w:val="003B65" w:themeColor="accent3" w:themeShade="80"/>
+          <w:sz w:val="22"/>
+          <w:szCs w:val="22"/>
+        </w:rPr>
+        <w:t>mizing der Temperatureinheit (Celsius</w:t>
+      </w:r>
+      <w:r>
+        <w:rPr>
+          <w:rFonts w:ascii="BentonSans Light" w:hAnsi="BentonSans Light" w:cs="Arial"/>
+          <w:color w:val="003B65" w:themeColor="accent3" w:themeShade="80"/>
+          <w:sz w:val="22"/>
+          <w:szCs w:val="22"/>
+        </w:rPr>
+        <w:t xml:space="preserve"> und Fahrenheit) möglich</w:t>
       </w:r>
     </w:p>
     <w:p/>
@@ -2553,7 +2593,25 @@
           <w:sz w:val="22"/>
           <w:szCs w:val="22"/>
         </w:rPr>
-        <w:t>Benötigt wurde außerdem eine lokale OpenUI5 Bibliothek und ein Node.js Server</w:t>
+        <w:t>Benötigt wurde</w:t>
+      </w:r>
+      <w:r>
+        <w:rPr>
+          <w:rFonts w:ascii="BentonSans Light" w:hAnsi="BentonSans Light" w:cs="Arial"/>
+          <w:color w:val="003B65" w:themeColor="accent3" w:themeShade="80"/>
+          <w:sz w:val="22"/>
+          <w:szCs w:val="22"/>
+        </w:rPr>
+        <w:t>n</w:t>
+      </w:r>
+      <w:r>
+        <w:rPr>
+          <w:rFonts w:ascii="BentonSans Light" w:hAnsi="BentonSans Light" w:cs="Arial"/>
+          <w:color w:val="003B65" w:themeColor="accent3" w:themeShade="80"/>
+          <w:sz w:val="22"/>
+          <w:szCs w:val="22"/>
+        </w:rPr>
+        <w:t xml:space="preserve"> außerdem eine lokale OpenUI5 Bibliothek und ein Node.js Server</w:t>
       </w:r>
       <w:r>
         <w:rPr>
@@ -2744,7 +2802,106 @@
           <w:sz w:val="22"/>
           <w:szCs w:val="22"/>
         </w:rPr>
-        <w:t>Die Datei server.js ist der Einstiegspunkt der Anwendung. Hier wird der Express-Server gestartet, um auf dem Port 3000 zu horchen, und es wird die Datei service.js eingebunden und instanziiert, um die anwendungsspezifische Logik auszulagern.</w:t>
+        <w:t>Die Datei server.js ist der Einstiegspunkt der Anwendung. Hier wird der Express-Server gestartet, um auf dem Port</w:t>
+      </w:r>
+      <w:r>
+        <w:rPr>
+          <w:rFonts w:ascii="BentonSans Light" w:hAnsi="BentonSans Light" w:cs="Arial"/>
+          <w:color w:val="003B65" w:themeColor="accent3" w:themeShade="80"/>
+          <w:sz w:val="22"/>
+          <w:szCs w:val="22"/>
+        </w:rPr>
+        <w:t xml:space="preserve"> </w:t>
+      </w:r>
+      <w:r>
+        <w:rPr>
+          <w:rFonts w:ascii="BentonSans Light" w:hAnsi="BentonSans Light" w:cs="Arial"/>
+          <w:color w:val="003B65" w:themeColor="accent3" w:themeShade="80"/>
+          <w:sz w:val="22"/>
+          <w:szCs w:val="22"/>
+        </w:rPr>
+        <w:fldChar w:fldCharType="begin"/>
+      </w:r>
+      <w:r>
+        <w:rPr>
+          <w:rFonts w:ascii="BentonSans Light" w:hAnsi="BentonSans Light" w:cs="Arial"/>
+          <w:color w:val="003B65" w:themeColor="accent3" w:themeShade="80"/>
+          <w:sz w:val="22"/>
+          <w:szCs w:val="22"/>
+        </w:rPr>
+        <w:instrText xml:space="preserve"> DOCPROPERTY  APP_PORT  \* MERGEFORMAT </w:instrText>
+      </w:r>
+      <w:r>
+        <w:rPr>
+          <w:rFonts w:ascii="BentonSans Light" w:hAnsi="BentonSans Light" w:cs="Arial"/>
+          <w:color w:val="003B65" w:themeColor="accent3" w:themeShade="80"/>
+          <w:sz w:val="22"/>
+          <w:szCs w:val="22"/>
+        </w:rPr>
+        <w:fldChar w:fldCharType="separate"/>
+      </w:r>
+      <w:r>
+        <w:rPr>
+          <w:rFonts w:ascii="BentonSans Light" w:hAnsi="BentonSans Light" w:cs="Arial"/>
+          <w:color w:val="003B65" w:themeColor="accent3" w:themeShade="80"/>
+          <w:sz w:val="22"/>
+          <w:szCs w:val="22"/>
+        </w:rPr>
+        <w:t>3000</w:t>
+      </w:r>
+      <w:r>
+        <w:rPr>
+          <w:rFonts w:ascii="BentonSans Light" w:hAnsi="BentonSans Light" w:cs="Arial"/>
+          <w:color w:val="003B65" w:themeColor="accent3" w:themeShade="80"/>
+          <w:sz w:val="22"/>
+          <w:szCs w:val="22"/>
+        </w:rPr>
+        <w:fldChar w:fldCharType="end"/>
+      </w:r>
+      <w:r>
+        <w:rPr>
+          <w:rFonts w:ascii="BentonSans Light" w:hAnsi="BentonSans Light" w:cs="Arial"/>
+          <w:color w:val="003B65" w:themeColor="accent3" w:themeShade="80"/>
+          <w:sz w:val="22"/>
+          <w:szCs w:val="22"/>
+        </w:rPr>
+        <w:t xml:space="preserve"> </w:t>
+      </w:r>
+      <w:r>
+        <w:rPr>
+          <w:rFonts w:ascii="BentonSans Light" w:hAnsi="BentonSans Light" w:cs="Arial"/>
+          <w:color w:val="003B65" w:themeColor="accent3" w:themeShade="80"/>
+          <w:sz w:val="22"/>
+          <w:szCs w:val="22"/>
+        </w:rPr>
+        <w:fldChar w:fldCharType="begin"/>
+      </w:r>
+      <w:r>
+        <w:rPr>
+          <w:rFonts w:ascii="BentonSans Light" w:hAnsi="BentonSans Light" w:cs="Arial"/>
+          <w:color w:val="003B65" w:themeColor="accent3" w:themeShade="80"/>
+          <w:sz w:val="22"/>
+          <w:szCs w:val="22"/>
+        </w:rPr>
+        <w:instrText xml:space="preserve"> DOCVARIABLE  APP_PORT  \* MERGEFORMAT </w:instrText>
+      </w:r>
+      <w:r>
+        <w:rPr>
+          <w:rFonts w:ascii="BentonSans Light" w:hAnsi="BentonSans Light" w:cs="Arial"/>
+          <w:color w:val="003B65" w:themeColor="accent3" w:themeShade="80"/>
+          <w:sz w:val="22"/>
+          <w:szCs w:val="22"/>
+        </w:rPr>
+        <w:fldChar w:fldCharType="end"/>
+      </w:r>
+      <w:r>
+        <w:rPr>
+          <w:rFonts w:ascii="BentonSans Light" w:hAnsi="BentonSans Light" w:cs="Arial"/>
+          <w:color w:val="003B65" w:themeColor="accent3" w:themeShade="80"/>
+          <w:sz w:val="22"/>
+          <w:szCs w:val="22"/>
+        </w:rPr>
+        <w:t>zu horchen, und es wird die Datei service.js eingebunden und instanziiert, um die anwendungsspezifische Logik auszulagern.</w:t>
       </w:r>
     </w:p>
     <w:p>
@@ -3012,6 +3169,15 @@
               </w:rPr>
               <w:t>API</w:t>
             </w:r>
+            <w:r>
+              <w:rPr>
+                <w:rFonts w:ascii="BentonSans Light" w:hAnsi="BentonSans Light" w:cs="Arial"/>
+                <w:color w:val="003B65" w:themeColor="accent3" w:themeShade="80"/>
+                <w:sz w:val="22"/>
+                <w:szCs w:val="22"/>
+              </w:rPr>
+              <w:t>KEY_FILE</w:t>
+            </w:r>
           </w:p>
         </w:tc>
         <w:tc>
@@ -3041,7 +3207,25 @@
                 <w:sz w:val="22"/>
                 <w:szCs w:val="22"/>
               </w:rPr>
-              <w:t xml:space="preserve">Dies ist der API-Key vom </w:t>
+              <w:t>Dies</w:t>
+            </w:r>
+            <w:r>
+              <w:rPr>
+                <w:rFonts w:ascii="BentonSans Light" w:hAnsi="BentonSans Light" w:cs="Arial"/>
+                <w:color w:val="003B65" w:themeColor="accent3" w:themeShade="80"/>
+                <w:sz w:val="22"/>
+                <w:szCs w:val="22"/>
+              </w:rPr>
+              <w:t>e Datei enthält den</w:t>
+            </w:r>
+            <w:r>
+              <w:rPr>
+                <w:rFonts w:ascii="BentonSans Light" w:hAnsi="BentonSans Light" w:cs="Arial"/>
+                <w:color w:val="003B65" w:themeColor="accent3" w:themeShade="80"/>
+                <w:sz w:val="22"/>
+                <w:szCs w:val="22"/>
+              </w:rPr>
+              <w:t xml:space="preserve"> API-Key vom </w:t>
             </w:r>
             <w:proofErr w:type="spellStart"/>
             <w:r>
@@ -4220,28 +4404,12 @@
             <w:pPr>
               <w:pStyle w:val="Heading4"/>
             </w:pPr>
-            <w:proofErr w:type="spellStart"/>
             <w:r>
               <w:rPr>
                 <w:color w:val="FFFFFF" w:themeColor="background1"/>
               </w:rPr>
-              <w:t>Weather</w:t>
-            </w:r>
-            <w:proofErr w:type="spellEnd"/>
-            <w:r>
-              <w:rPr>
-                <w:color w:val="FFFFFF" w:themeColor="background1"/>
-              </w:rPr>
-              <w:t xml:space="preserve"> </w:t>
-            </w:r>
-            <w:proofErr w:type="spellStart"/>
-            <w:r>
-              <w:rPr>
-                <w:color w:val="FFFFFF" w:themeColor="background1"/>
-              </w:rPr>
-              <w:t>Tile</w:t>
-            </w:r>
-            <w:proofErr w:type="spellEnd"/>
+              <w:t>Weather Tile</w:t>
+            </w:r>
           </w:p>
         </w:tc>
       </w:tr>
@@ -4397,16 +4565,8 @@
               <w:rPr>
                 <w:color w:val="FFFFFF" w:themeColor="background1"/>
               </w:rPr>
-              <w:t xml:space="preserve">Gust </w:t>
-            </w:r>
-            <w:proofErr w:type="spellStart"/>
-            <w:r>
-              <w:rPr>
-                <w:color w:val="FFFFFF" w:themeColor="background1"/>
-              </w:rPr>
-              <w:t>Tile</w:t>
-            </w:r>
-            <w:proofErr w:type="spellEnd"/>
+              <w:t>Gust Tile</w:t>
+            </w:r>
           </w:p>
         </w:tc>
       </w:tr>
@@ -4567,42 +4727,12 @@
             <w:pPr>
               <w:pStyle w:val="Heading4"/>
             </w:pPr>
-            <w:proofErr w:type="spellStart"/>
             <w:r>
               <w:rPr>
                 <w:color w:val="FFFFFF" w:themeColor="background1"/>
               </w:rPr>
-              <w:t>Precip</w:t>
-            </w:r>
-            <w:proofErr w:type="spellEnd"/>
-            <w:r>
-              <w:rPr>
-                <w:color w:val="FFFFFF" w:themeColor="background1"/>
-              </w:rPr>
-              <w:t xml:space="preserve"> / </w:t>
-            </w:r>
-            <w:proofErr w:type="spellStart"/>
-            <w:r>
-              <w:rPr>
-                <w:color w:val="FFFFFF" w:themeColor="background1"/>
-              </w:rPr>
-              <w:t>Humidity</w:t>
-            </w:r>
-            <w:proofErr w:type="spellEnd"/>
-            <w:r>
-              <w:rPr>
-                <w:color w:val="FFFFFF" w:themeColor="background1"/>
-              </w:rPr>
-              <w:t xml:space="preserve"> </w:t>
-            </w:r>
-            <w:proofErr w:type="spellStart"/>
-            <w:r>
-              <w:rPr>
-                <w:color w:val="FFFFFF" w:themeColor="background1"/>
-              </w:rPr>
-              <w:t>Tile</w:t>
-            </w:r>
-            <w:proofErr w:type="spellEnd"/>
+              <w:t>Precip / Humidity Tile</w:t>
+            </w:r>
           </w:p>
         </w:tc>
       </w:tr>
@@ -5892,41 +6022,100 @@
         <w:spacing w:beforeAutospacing="0" w:after="0" w:afterAutospacing="0"/>
         <w:jc w:val="both"/>
         <w:rPr>
-          <w:rFonts w:ascii="BentonSans Light" w:hAnsi="BentonSans Light"/>
-          <w:color w:val="003B65" w:themeColor="accent3" w:themeShade="80"/>
-        </w:rPr>
-      </w:pPr>
-      <w:r>
-        <w:rPr>
           <w:rFonts w:ascii="BentonSans Light" w:hAnsi="BentonSans Light" w:cs="Arial"/>
+          <w:b/>
+          <w:color w:val="003B65" w:themeColor="accent3" w:themeShade="80"/>
+          <w:sz w:val="22"/>
+          <w:szCs w:val="22"/>
+        </w:rPr>
+      </w:pPr>
+      <w:r>
+        <w:rPr>
+          <w:rFonts w:ascii="BentonSans Light" w:hAnsi="BentonSans Light" w:cs="Arial"/>
           <w:color w:val="003B65" w:themeColor="accent3" w:themeShade="80"/>
           <w:sz w:val="22"/>
           <w:szCs w:val="22"/>
         </w:rPr>
         <w:t>Ausgeführt werden die Tests nach dem Start des Node.js Servers über folgende URL</w:t>
       </w:r>
-      <w:hyperlink r:id="rId11" w:history="1">
-        <w:r>
-          <w:rPr>
-            <w:rStyle w:val="Hyperlink"/>
-            <w:rFonts w:ascii="BentonSans Light" w:eastAsiaTheme="majorEastAsia" w:hAnsi="BentonSans Light" w:cs="Arial"/>
-            <w:color w:val="003B65" w:themeColor="accent3" w:themeShade="80"/>
-            <w:sz w:val="22"/>
-            <w:szCs w:val="22"/>
-          </w:rPr>
-          <w:t xml:space="preserve"> </w:t>
-        </w:r>
-        <w:r>
-          <w:rPr>
-            <w:rStyle w:val="Hyperlink"/>
-            <w:rFonts w:ascii="BentonSans Light" w:eastAsiaTheme="majorEastAsia" w:hAnsi="BentonSans Light" w:cs="Arial"/>
-            <w:color w:val="005898" w:themeColor="accent3" w:themeShade="BF"/>
-            <w:sz w:val="22"/>
-            <w:szCs w:val="22"/>
-          </w:rPr>
-          <w:t>http://localhost:3000/test/opa/opa5.html?test=true</w:t>
-        </w:r>
-      </w:hyperlink>
+      <w:r>
+        <w:rPr>
+          <w:rFonts w:ascii="BentonSans Light" w:eastAsiaTheme="majorEastAsia" w:hAnsi="BentonSans Light" w:cs="Arial"/>
+          <w:sz w:val="22"/>
+          <w:szCs w:val="22"/>
+        </w:rPr>
+        <w:t xml:space="preserve"> </w:t>
+      </w:r>
+      <w:r>
+        <w:rPr>
+          <w:rFonts w:ascii="BentonSans Light" w:hAnsi="BentonSans Light" w:cs="Arial"/>
+          <w:b/>
+          <w:color w:val="003B65" w:themeColor="accent3" w:themeShade="80"/>
+          <w:sz w:val="22"/>
+          <w:szCs w:val="22"/>
+        </w:rPr>
+        <w:t>http://localhost:</w:t>
+      </w:r>
+      <w:r>
+        <w:rPr>
+          <w:rFonts w:ascii="BentonSans Light" w:hAnsi="BentonSans Light" w:cs="Arial"/>
+          <w:b/>
+          <w:color w:val="003B65" w:themeColor="accent3" w:themeShade="80"/>
+          <w:sz w:val="22"/>
+          <w:szCs w:val="22"/>
+        </w:rPr>
+        <w:fldChar w:fldCharType="begin"/>
+      </w:r>
+      <w:r>
+        <w:rPr>
+          <w:rFonts w:ascii="BentonSans Light" w:hAnsi="BentonSans Light" w:cs="Arial"/>
+          <w:b/>
+          <w:color w:val="003B65" w:themeColor="accent3" w:themeShade="80"/>
+          <w:sz w:val="22"/>
+          <w:szCs w:val="22"/>
+        </w:rPr>
+        <w:instrText xml:space="preserve"> DOCPROPERTY  APP_PORT  \* MERGEFORMAT </w:instrText>
+      </w:r>
+      <w:r>
+        <w:rPr>
+          <w:rFonts w:ascii="BentonSans Light" w:hAnsi="BentonSans Light" w:cs="Arial"/>
+          <w:b/>
+          <w:color w:val="003B65" w:themeColor="accent3" w:themeShade="80"/>
+          <w:sz w:val="22"/>
+          <w:szCs w:val="22"/>
+        </w:rPr>
+        <w:fldChar w:fldCharType="separate"/>
+      </w:r>
+      <w:r>
+        <w:rPr>
+          <w:rFonts w:ascii="BentonSans Light" w:hAnsi="BentonSans Light" w:cs="Arial"/>
+          <w:b/>
+          <w:color w:val="003B65" w:themeColor="accent3" w:themeShade="80"/>
+          <w:sz w:val="22"/>
+          <w:szCs w:val="22"/>
+        </w:rPr>
+        <w:t>3000</w:t>
+      </w:r>
+      <w:r>
+        <w:rPr>
+          <w:rFonts w:ascii="BentonSans Light" w:hAnsi="BentonSans Light" w:cs="Arial"/>
+          <w:b/>
+          <w:color w:val="003B65" w:themeColor="accent3" w:themeShade="80"/>
+          <w:sz w:val="22"/>
+          <w:szCs w:val="22"/>
+        </w:rPr>
+        <w:fldChar w:fldCharType="end"/>
+      </w:r>
+      <w:r>
+        <w:rPr>
+          <w:rFonts w:ascii="BentonSans Light" w:hAnsi="BentonSans Light" w:cs="Arial"/>
+          <w:b/>
+          <w:color w:val="003B65" w:themeColor="accent3" w:themeShade="80"/>
+          <w:sz w:val="22"/>
+          <w:szCs w:val="22"/>
+        </w:rPr>
+        <w:t>/test/opa/opa5.html?test=true</w:t>
+      </w:r>
     </w:p>
     <w:p>
       <w:pPr>
@@ -5969,7 +6158,7 @@
                     <pic:cNvPicPr/>
                   </pic:nvPicPr>
                   <pic:blipFill>
-                    <a:blip r:embed="rId12"/>
+                    <a:blip r:embed="rId11"/>
                     <a:stretch>
                       <a:fillRect/>
                     </a:stretch>
@@ -7133,6 +7322,7 @@
         </w:rPr>
       </w:pPr>
       <w:commentRangeStart w:id="11"/>
+      <w:commentRangeStart w:id="12"/>
       <w:r>
         <w:rPr>
           <w:noProof/>
@@ -7162,7 +7352,7 @@
                     <pic:cNvPicPr/>
                   </pic:nvPicPr>
                   <pic:blipFill>
-                    <a:blip r:embed="rId13">
+                    <a:blip r:embed="rId12">
                       <a:extLst>
                         <a:ext uri="{28A0092B-C50C-407E-A947-70E740481C1C}">
                           <a14:useLocalDpi xmlns:a14="http://schemas.microsoft.com/office/drawing/2010/main" val="0"/>
@@ -7233,6 +7423,16 @@
         </w:rPr>
         <w:commentReference w:id="11"/>
       </w:r>
+      <w:commentRangeEnd w:id="12"/>
+      <w:r>
+        <w:rPr>
+          <w:rStyle w:val="CommentReference"/>
+          <w:rFonts w:ascii="BentonSans Light" w:eastAsiaTheme="minorEastAsia" w:hAnsi="BentonSans Light" w:cstheme="minorBidi"/>
+          <w:color w:val="003B65" w:themeColor="accent3" w:themeShade="80"/>
+          <w:lang w:eastAsia="en-US"/>
+        </w:rPr>
+        <w:commentReference w:id="12"/>
+      </w:r>
     </w:p>
     <w:p>
       <w:pPr>
@@ -7269,12 +7469,12 @@
           <w:bottom w:val="single" w:sz="12" w:space="1" w:color="auto"/>
         </w:pBdr>
       </w:pPr>
-      <w:bookmarkStart w:id="12" w:name="_Toc440531288"/>
+      <w:bookmarkStart w:id="13" w:name="_Toc440531288"/>
       <w:r>
         <w:lastRenderedPageBreak/>
         <w:t>Struktogramm</w:t>
       </w:r>
-      <w:bookmarkEnd w:id="12"/>
+      <w:bookmarkEnd w:id="13"/>
     </w:p>
     <w:p>
       <w:pPr>
@@ -7368,7 +7568,7 @@
                     <pic:cNvPicPr/>
                   </pic:nvPicPr>
                   <pic:blipFill rotWithShape="1">
-                    <a:blip r:embed="rId14">
+                    <a:blip r:embed="rId13">
                       <a:extLst>
                         <a:ext uri="{28A0092B-C50C-407E-A947-70E740481C1C}">
                           <a14:useLocalDpi xmlns:a14="http://schemas.microsoft.com/office/drawing/2010/main" val="0"/>
@@ -7481,11 +7681,11 @@
           <w:bottom w:val="single" w:sz="12" w:space="1" w:color="auto"/>
         </w:pBdr>
       </w:pPr>
-      <w:bookmarkStart w:id="13" w:name="_Toc440531289"/>
+      <w:bookmarkStart w:id="14" w:name="_Toc440531289"/>
       <w:r>
         <w:t>Lessons Learned</w:t>
       </w:r>
-      <w:bookmarkEnd w:id="13"/>
+      <w:bookmarkEnd w:id="14"/>
     </w:p>
     <w:p>
       <w:pPr>
@@ -7525,7 +7725,7 @@
           <w:color w:val="003B65" w:themeColor="accent3" w:themeShade="80"/>
         </w:rPr>
       </w:pPr>
-      <w:commentRangeStart w:id="14"/>
+      <w:commentRangeStart w:id="15"/>
       <w:r>
         <w:rPr>
           <w:rFonts w:ascii="BentonSans Light" w:hAnsi="BentonSans Light" w:cs="Arial"/>
@@ -7535,7 +7735,7 @@
         </w:rPr>
         <w:t>Aufgabenverteilung (?)</w:t>
       </w:r>
-      <w:commentRangeEnd w:id="14"/>
+      <w:commentRangeEnd w:id="15"/>
       <w:r>
         <w:rPr>
           <w:rStyle w:val="CommentReference"/>
@@ -7543,7 +7743,7 @@
           <w:color w:val="003B65" w:themeColor="accent3" w:themeShade="80"/>
           <w:lang w:eastAsia="en-US"/>
         </w:rPr>
-        <w:commentReference w:id="14"/>
+        <w:commentReference w:id="15"/>
       </w:r>
     </w:p>
     <w:p>
@@ -7606,24 +7806,24 @@
           <w:bottom w:val="single" w:sz="12" w:space="1" w:color="auto"/>
         </w:pBdr>
       </w:pPr>
-      <w:bookmarkStart w:id="15" w:name="_Toc440531290"/>
+      <w:bookmarkStart w:id="16" w:name="_Toc440531290"/>
       <w:r>
         <w:t>Installation der App</w:t>
-      </w:r>
-      <w:bookmarkEnd w:id="15"/>
-    </w:p>
-    <w:p>
-      <w:pPr>
-        <w:pStyle w:val="Heading3"/>
-      </w:pPr>
-      <w:bookmarkStart w:id="16" w:name="_Toc440531291"/>
-      <w:r>
-        <w:t>Github Repository</w:t>
       </w:r>
       <w:bookmarkEnd w:id="16"/>
     </w:p>
     <w:p>
       <w:pPr>
+        <w:pStyle w:val="Heading3"/>
+      </w:pPr>
+      <w:bookmarkStart w:id="17" w:name="_Toc440531291"/>
+      <w:r>
+        <w:t>Github Repository</w:t>
+      </w:r>
+      <w:bookmarkEnd w:id="17"/>
+    </w:p>
+    <w:p>
+      <w:pPr>
         <w:pStyle w:val="NormalWeb"/>
         <w:spacing w:beforeAutospacing="0" w:after="0" w:afterAutospacing="0"/>
         <w:rPr>
@@ -7642,7 +7842,7 @@
         </w:rPr>
         <w:t xml:space="preserve">Download: </w:t>
       </w:r>
-      <w:hyperlink r:id="rId15" w:history="1">
+      <w:hyperlink r:id="rId14" w:history="1">
         <w:r>
           <w:rPr>
             <w:rStyle w:val="Hyperlink"/>
@@ -7667,11 +7867,11 @@
       <w:pPr>
         <w:pStyle w:val="Heading3"/>
       </w:pPr>
-      <w:bookmarkStart w:id="17" w:name="_Toc440531292"/>
+      <w:bookmarkStart w:id="18" w:name="_Toc440531292"/>
       <w:r>
         <w:t>Installation von node.js</w:t>
       </w:r>
-      <w:bookmarkEnd w:id="17"/>
+      <w:bookmarkEnd w:id="18"/>
     </w:p>
     <w:p>
       <w:pPr>
@@ -7738,7 +7938,7 @@
         </w:rPr>
         <w:t xml:space="preserve">: </w:t>
       </w:r>
-      <w:hyperlink r:id="rId16" w:history="1">
+      <w:hyperlink r:id="rId15" w:history="1">
         <w:r>
           <w:rPr>
             <w:rStyle w:val="Hyperlink"/>
@@ -7848,24 +8048,24 @@
           <w:bottom w:val="single" w:sz="12" w:space="1" w:color="auto"/>
         </w:pBdr>
       </w:pPr>
-      <w:bookmarkStart w:id="18" w:name="_Toc440531293"/>
+      <w:bookmarkStart w:id="19" w:name="_Toc440531293"/>
       <w:r>
         <w:t>6</w:t>
       </w:r>
       <w:r>
         <w:t>. Starten des Servers und der App</w:t>
       </w:r>
-      <w:bookmarkEnd w:id="18"/>
+      <w:bookmarkEnd w:id="19"/>
     </w:p>
     <w:p>
       <w:pPr>
         <w:pStyle w:val="Heading3"/>
       </w:pPr>
-      <w:bookmarkStart w:id="19" w:name="_Toc440531294"/>
+      <w:bookmarkStart w:id="20" w:name="_Toc440531294"/>
       <w:r>
         <w:t>Starten des Servers per Konsole</w:t>
       </w:r>
-      <w:bookmarkEnd w:id="19"/>
+      <w:bookmarkEnd w:id="20"/>
     </w:p>
     <w:p>
       <w:pPr>
@@ -7965,11 +8165,11 @@
       <w:pPr>
         <w:pStyle w:val="Heading3"/>
       </w:pPr>
-      <w:bookmarkStart w:id="20" w:name="_Toc440531295"/>
+      <w:bookmarkStart w:id="21" w:name="_Toc440531295"/>
       <w:r>
         <w:t>Starten der App</w:t>
       </w:r>
-      <w:bookmarkEnd w:id="20"/>
+      <w:bookmarkEnd w:id="21"/>
     </w:p>
     <w:p>
       <w:pPr>
@@ -7983,6 +8183,7 @@
         <w:textAlignment w:val="baseline"/>
         <w:rPr>
           <w:rFonts w:ascii="BentonSans Light" w:hAnsi="BentonSans Light" w:cs="Arial"/>
+          <w:b/>
           <w:color w:val="003B65" w:themeColor="accent3" w:themeShade="80"/>
           <w:sz w:val="22"/>
           <w:szCs w:val="22"/>
@@ -7997,66 +8198,80 @@
         </w:rPr>
         <w:t xml:space="preserve">Öffnen der URL </w:t>
       </w:r>
-      <w:commentRangeStart w:id="21"/>
+      <w:r>
+        <w:rPr>
+          <w:rFonts w:ascii="BentonSans Light" w:eastAsiaTheme="majorEastAsia" w:hAnsi="BentonSans Light" w:cs="Arial"/>
+          <w:b/>
+          <w:color w:val="003B65" w:themeColor="accent3" w:themeShade="80"/>
+          <w:sz w:val="22"/>
+          <w:szCs w:val="22"/>
+        </w:rPr>
+        <w:t>http://localhost:</w:t>
+      </w:r>
+      <w:r>
+        <w:rPr>
+          <w:rFonts w:ascii="BentonSans Light" w:eastAsiaTheme="majorEastAsia" w:hAnsi="BentonSans Light" w:cs="Arial"/>
+          <w:b/>
+          <w:color w:val="003B65" w:themeColor="accent3" w:themeShade="80"/>
+          <w:sz w:val="22"/>
+          <w:szCs w:val="22"/>
+        </w:rPr>
+        <w:fldChar w:fldCharType="begin"/>
+      </w:r>
+      <w:r>
+        <w:rPr>
+          <w:rFonts w:ascii="BentonSans Light" w:eastAsiaTheme="majorEastAsia" w:hAnsi="BentonSans Light" w:cs="Arial"/>
+          <w:b/>
+          <w:color w:val="003B65" w:themeColor="accent3" w:themeShade="80"/>
+          <w:sz w:val="22"/>
+          <w:szCs w:val="22"/>
+        </w:rPr>
+        <w:instrText xml:space="preserve"> DOCPROPERTY  APP_PORT  \* MERGEFORMAT </w:instrText>
+      </w:r>
+      <w:r>
+        <w:rPr>
+          <w:rFonts w:ascii="BentonSans Light" w:eastAsiaTheme="majorEastAsia" w:hAnsi="BentonSans Light" w:cs="Arial"/>
+          <w:b/>
+          <w:color w:val="003B65" w:themeColor="accent3" w:themeShade="80"/>
+          <w:sz w:val="22"/>
+          <w:szCs w:val="22"/>
+        </w:rPr>
+        <w:fldChar w:fldCharType="separate"/>
+      </w:r>
+      <w:r>
+        <w:rPr>
+          <w:rFonts w:ascii="BentonSans Light" w:eastAsiaTheme="majorEastAsia" w:hAnsi="BentonSans Light" w:cs="Arial"/>
+          <w:b/>
+          <w:color w:val="003B65" w:themeColor="accent3" w:themeShade="80"/>
+          <w:sz w:val="22"/>
+          <w:szCs w:val="22"/>
+        </w:rPr>
+        <w:t>3000</w:t>
+      </w:r>
+      <w:r>
+        <w:rPr>
+          <w:rFonts w:ascii="BentonSans Light" w:eastAsiaTheme="majorEastAsia" w:hAnsi="BentonSans Light" w:cs="Arial"/>
+          <w:b/>
+          <w:color w:val="003B65" w:themeColor="accent3" w:themeShade="80"/>
+          <w:sz w:val="22"/>
+          <w:szCs w:val="22"/>
+        </w:rPr>
+        <w:fldChar w:fldCharType="end"/>
+      </w:r>
+      <w:r>
+        <w:rPr>
+          <w:rFonts w:ascii="BentonSans Light" w:eastAsiaTheme="majorEastAsia" w:hAnsi="BentonSans Light" w:cs="Arial"/>
+          <w:b/>
+          <w:color w:val="003B65" w:themeColor="accent3" w:themeShade="80"/>
+          <w:sz w:val="22"/>
+          <w:szCs w:val="22"/>
+        </w:rPr>
+        <w:t>/</w:t>
+      </w:r>
       <w:r>
         <w:rPr>
           <w:rFonts w:ascii="BentonSans Light" w:hAnsi="BentonSans Light" w:cs="Arial"/>
-          <w:color w:val="003B65" w:themeColor="accent3" w:themeShade="80"/>
-          <w:sz w:val="22"/>
-          <w:szCs w:val="22"/>
-        </w:rPr>
-        <w:fldChar w:fldCharType="begin"/>
-      </w:r>
-      <w:r>
-        <w:rPr>
-          <w:rFonts w:ascii="BentonSans Light" w:hAnsi="BentonSans Light" w:cs="Arial"/>
-          <w:color w:val="003B65" w:themeColor="accent3" w:themeShade="80"/>
-          <w:sz w:val="22"/>
-          <w:szCs w:val="22"/>
-        </w:rPr>
-        <w:instrText xml:space="preserve"> HYPERLINK "http://localhost:3000/" </w:instrText>
-      </w:r>
-      <w:r>
-        <w:rPr>
-          <w:rFonts w:ascii="BentonSans Light" w:hAnsi="BentonSans Light" w:cs="Arial"/>
-          <w:color w:val="003B65" w:themeColor="accent3" w:themeShade="80"/>
-          <w:sz w:val="22"/>
-          <w:szCs w:val="22"/>
-        </w:rPr>
-        <w:fldChar w:fldCharType="separate"/>
-      </w:r>
-      <w:r>
-        <w:rPr>
-          <w:rStyle w:val="Hyperlink"/>
-          <w:rFonts w:ascii="BentonSans Light" w:eastAsiaTheme="majorEastAsia" w:hAnsi="BentonSans Light" w:cs="Arial"/>
-          <w:color w:val="003B65" w:themeColor="accent3" w:themeShade="80"/>
-          <w:sz w:val="22"/>
-          <w:szCs w:val="22"/>
-        </w:rPr>
-        <w:t>http://localhost:3000/</w:t>
-      </w:r>
-      <w:r>
-        <w:rPr>
-          <w:rFonts w:ascii="BentonSans Light" w:hAnsi="BentonSans Light" w:cs="Arial"/>
-          <w:color w:val="003B65" w:themeColor="accent3" w:themeShade="80"/>
-          <w:sz w:val="22"/>
-          <w:szCs w:val="22"/>
-        </w:rPr>
-        <w:fldChar w:fldCharType="end"/>
-      </w:r>
-      <w:commentRangeEnd w:id="21"/>
-      <w:r>
-        <w:rPr>
-          <w:rStyle w:val="CommentReference"/>
-          <w:rFonts w:ascii="BentonSans Light" w:eastAsiaTheme="minorEastAsia" w:hAnsi="BentonSans Light" w:cstheme="minorBidi"/>
-          <w:color w:val="003B65" w:themeColor="accent3" w:themeShade="80"/>
-          <w:lang w:eastAsia="en-US"/>
-        </w:rPr>
-        <w:commentReference w:id="21"/>
-      </w:r>
-      <w:r>
-        <w:rPr>
-          <w:rFonts w:ascii="BentonSans Light" w:hAnsi="BentonSans Light" w:cs="Arial"/>
+          <w:b/>
           <w:color w:val="003B65" w:themeColor="accent3" w:themeShade="80"/>
           <w:sz w:val="22"/>
           <w:szCs w:val="22"/>
@@ -8077,7 +8292,12 @@
       </w:pPr>
       <w:bookmarkStart w:id="22" w:name="_Toc440531296"/>
       <w:r>
-        <w:t>Einstellungen der App</w:t>
+        <w:t>Einstellung</w:t>
+      </w:r>
+      <w:bookmarkStart w:id="23" w:name="_GoBack"/>
+      <w:bookmarkEnd w:id="23"/>
+      <w:r>
+        <w:t>en der App</w:t>
       </w:r>
       <w:bookmarkEnd w:id="22"/>
     </w:p>
@@ -8109,7 +8329,7 @@
                     <pic:cNvPicPr/>
                   </pic:nvPicPr>
                   <pic:blipFill rotWithShape="1">
-                    <a:blip r:embed="rId17"/>
+                    <a:blip r:embed="rId16"/>
                     <a:srcRect l="26343" t="7383" r="50080" b="70018"/>
                     <a:stretch/>
                   </pic:blipFill>
@@ -8248,8 +8468,8 @@
       </w:r>
     </w:p>
     <w:sectPr>
-      <w:headerReference w:type="default" r:id="rId18"/>
-      <w:footerReference w:type="default" r:id="rId19"/>
+      <w:headerReference w:type="default" r:id="rId17"/>
+      <w:footerReference w:type="default" r:id="rId18"/>
       <w:pgSz w:w="11906" w:h="16838"/>
       <w:pgMar w:top="1417" w:right="1417" w:bottom="1134" w:left="1417" w:header="708" w:footer="708" w:gutter="0"/>
       <w:cols w:space="708"/>
@@ -8302,6 +8522,22 @@
       </w:r>
     </w:p>
   </w:comment>
+  <w:comment w:id="2" w:author="Holzwarth, Dominic" w:date="2016-01-14T12:17:00Z" w:initials="HD">
+    <w:p>
+      <w:pPr>
+        <w:pStyle w:val="CommentText"/>
+      </w:pPr>
+      <w:r>
+        <w:rPr>
+          <w:rStyle w:val="CommentReference"/>
+        </w:rPr>
+        <w:annotationRef/>
+      </w:r>
+      <w:r>
+        <w:t>19.10.2015 – 21.01.2016??</w:t>
+      </w:r>
+    </w:p>
+  </w:comment>
   <w:comment w:id="11" w:author="Weiser, Tanja" w:date="2016-01-14T10:12:00Z" w:initials="WT">
     <w:p>
       <w:pPr>
@@ -8321,7 +8557,7 @@
       </w:r>
     </w:p>
   </w:comment>
-  <w:comment w:id="14" w:author="Weiser, Tanja" w:date="2016-01-14T10:14:00Z" w:initials="WT">
+  <w:comment w:id="12" w:author="Holzwarth, Dominic" w:date="2016-01-14T13:27:00Z" w:initials="HD">
     <w:p>
       <w:pPr>
         <w:pStyle w:val="CommentText"/>
@@ -8332,12 +8568,17 @@
         </w:rPr>
         <w:annotationRef/>
       </w:r>
-      <w:r>
-        <w:t>Gleichmäßig?</w:t>
+      <w:proofErr w:type="spellStart"/>
+      <w:r>
+        <w:t>Is</w:t>
+      </w:r>
+      <w:proofErr w:type="spellEnd"/>
+      <w:r>
+        <w:t xml:space="preserve"> doch links….</w:t>
       </w:r>
     </w:p>
   </w:comment>
-  <w:comment w:id="21" w:author="Weiser, Tanja" w:date="2016-01-14T10:14:00Z" w:initials="WT">
+  <w:comment w:id="15" w:author="Weiser, Tanja" w:date="2016-01-14T10:14:00Z" w:initials="WT">
     <w:p>
       <w:pPr>
         <w:pStyle w:val="CommentText"/>
@@ -8349,7 +8590,7 @@
         <w:annotationRef/>
       </w:r>
       <w:r>
-        <w:t>Bleibt es bei Port 3000?</w:t>
+        <w:t>Gleichmäßig?</w:t>
       </w:r>
     </w:p>
   </w:comment>
@@ -8360,9 +8601,10 @@
 <w15:commentsEx xmlns:wpc="http://schemas.microsoft.com/office/word/2010/wordprocessingCanvas" xmlns:mc="http://schemas.openxmlformats.org/markup-compatibility/2006" xmlns:o="urn:schemas-microsoft-com:office:office" xmlns:r="http://schemas.openxmlformats.org/officeDocument/2006/relationships" xmlns:m="http://schemas.openxmlformats.org/officeDocument/2006/math" xmlns:v="urn:schemas-microsoft-com:vml" xmlns:wp14="http://schemas.microsoft.com/office/word/2010/wordprocessingDrawing" xmlns:wp="http://schemas.openxmlformats.org/drawingml/2006/wordprocessingDrawing" xmlns:w10="urn:schemas-microsoft-com:office:word" xmlns:w="http://schemas.openxmlformats.org/wordprocessingml/2006/main" xmlns:w14="http://schemas.microsoft.com/office/word/2010/wordml" xmlns:w15="http://schemas.microsoft.com/office/word/2012/wordml" xmlns:wpg="http://schemas.microsoft.com/office/word/2010/wordprocessingGroup" xmlns:wpi="http://schemas.microsoft.com/office/word/2010/wordprocessingInk" xmlns:wne="http://schemas.microsoft.com/office/word/2006/wordml" xmlns:wps="http://schemas.microsoft.com/office/word/2010/wordprocessingShape" mc:Ignorable="w14 w15 wp14">
   <w15:commentEx w15:paraId="55CAD589" w15:done="0"/>
   <w15:commentEx w15:paraId="2C324E66" w15:done="0"/>
+  <w15:commentEx w15:paraId="5167EBBA" w15:paraIdParent="2C324E66" w15:done="0"/>
   <w15:commentEx w15:paraId="68C97308" w15:done="0"/>
+  <w15:commentEx w15:paraId="0200C5FF" w15:paraIdParent="68C97308" w15:done="0"/>
   <w15:commentEx w15:paraId="6820154D" w15:done="0"/>
-  <w15:commentEx w15:paraId="38F2A0A9" w15:done="0"/>
 </w15:commentsEx>
 </file>
 
@@ -8531,7 +8773,7 @@
           </w14:solidFill>
         </w14:textFill>
       </w:rPr>
-      <w:t>2</w:t>
+      <w:t>10</w:t>
     </w:r>
     <w:r>
       <w:rPr>
@@ -8732,6 +8974,201 @@
 <file path=word/numbering.xml><?xml version="1.0" encoding="utf-8"?>
 <w:numbering xmlns:wpc="http://schemas.microsoft.com/office/word/2010/wordprocessingCanvas" xmlns:mc="http://schemas.openxmlformats.org/markup-compatibility/2006" xmlns:o="urn:schemas-microsoft-com:office:office" xmlns:r="http://schemas.openxmlformats.org/officeDocument/2006/relationships" xmlns:m="http://schemas.openxmlformats.org/officeDocument/2006/math" xmlns:v="urn:schemas-microsoft-com:vml" xmlns:wp14="http://schemas.microsoft.com/office/word/2010/wordprocessingDrawing" xmlns:wp="http://schemas.openxmlformats.org/drawingml/2006/wordprocessingDrawing" xmlns:w10="urn:schemas-microsoft-com:office:word" xmlns:w="http://schemas.openxmlformats.org/wordprocessingml/2006/main" xmlns:w14="http://schemas.microsoft.com/office/word/2010/wordml" xmlns:w15="http://schemas.microsoft.com/office/word/2012/wordml" xmlns:wpg="http://schemas.microsoft.com/office/word/2010/wordprocessingGroup" xmlns:wpi="http://schemas.microsoft.com/office/word/2010/wordprocessingInk" xmlns:wne="http://schemas.microsoft.com/office/word/2006/wordml" xmlns:wps="http://schemas.microsoft.com/office/word/2010/wordprocessingShape" mc:Ignorable="w14 w15 wp14">
   <w:abstractNum w:abstractNumId="0" w15:restartNumberingAfterBreak="0">
+    <w:nsid w:val="FFFFFF7C"/>
+    <w:multiLevelType w:val="singleLevel"/>
+    <w:tmpl w:val="87600CC2"/>
+    <w:lvl w:ilvl="0">
+      <w:start w:val="1"/>
+      <w:numFmt w:val="decimal"/>
+      <w:pStyle w:val="ListNumber5"/>
+      <w:lvlText w:val="%1."/>
+      <w:lvlJc w:val="left"/>
+      <w:pPr>
+        <w:tabs>
+          <w:tab w:val="num" w:pos="1492"/>
+        </w:tabs>
+        <w:ind w:left="1492" w:hanging="360"/>
+      </w:pPr>
+    </w:lvl>
+  </w:abstractNum>
+  <w:abstractNum w:abstractNumId="1" w15:restartNumberingAfterBreak="0">
+    <w:nsid w:val="FFFFFF7D"/>
+    <w:multiLevelType w:val="singleLevel"/>
+    <w:tmpl w:val="CF50EC70"/>
+    <w:lvl w:ilvl="0">
+      <w:start w:val="1"/>
+      <w:numFmt w:val="decimal"/>
+      <w:pStyle w:val="ListNumber4"/>
+      <w:lvlText w:val="%1."/>
+      <w:lvlJc w:val="left"/>
+      <w:pPr>
+        <w:tabs>
+          <w:tab w:val="num" w:pos="1209"/>
+        </w:tabs>
+        <w:ind w:left="1209" w:hanging="360"/>
+      </w:pPr>
+    </w:lvl>
+  </w:abstractNum>
+  <w:abstractNum w:abstractNumId="2" w15:restartNumberingAfterBreak="0">
+    <w:nsid w:val="FFFFFF7E"/>
+    <w:multiLevelType w:val="singleLevel"/>
+    <w:tmpl w:val="2738082C"/>
+    <w:lvl w:ilvl="0">
+      <w:start w:val="1"/>
+      <w:numFmt w:val="decimal"/>
+      <w:pStyle w:val="ListNumber3"/>
+      <w:lvlText w:val="%1."/>
+      <w:lvlJc w:val="left"/>
+      <w:pPr>
+        <w:tabs>
+          <w:tab w:val="num" w:pos="926"/>
+        </w:tabs>
+        <w:ind w:left="926" w:hanging="360"/>
+      </w:pPr>
+    </w:lvl>
+  </w:abstractNum>
+  <w:abstractNum w:abstractNumId="3" w15:restartNumberingAfterBreak="0">
+    <w:nsid w:val="FFFFFF7F"/>
+    <w:multiLevelType w:val="singleLevel"/>
+    <w:tmpl w:val="98765F74"/>
+    <w:lvl w:ilvl="0">
+      <w:start w:val="1"/>
+      <w:numFmt w:val="decimal"/>
+      <w:pStyle w:val="ListNumber2"/>
+      <w:lvlText w:val="%1."/>
+      <w:lvlJc w:val="left"/>
+      <w:pPr>
+        <w:tabs>
+          <w:tab w:val="num" w:pos="643"/>
+        </w:tabs>
+        <w:ind w:left="643" w:hanging="360"/>
+      </w:pPr>
+    </w:lvl>
+  </w:abstractNum>
+  <w:abstractNum w:abstractNumId="4" w15:restartNumberingAfterBreak="0">
+    <w:nsid w:val="FFFFFF80"/>
+    <w:multiLevelType w:val="singleLevel"/>
+    <w:tmpl w:val="EDB49A6E"/>
+    <w:lvl w:ilvl="0">
+      <w:start w:val="1"/>
+      <w:numFmt w:val="bullet"/>
+      <w:pStyle w:val="ListBullet5"/>
+      <w:lvlText w:val=""/>
+      <w:lvlJc w:val="left"/>
+      <w:pPr>
+        <w:tabs>
+          <w:tab w:val="num" w:pos="1492"/>
+        </w:tabs>
+        <w:ind w:left="1492" w:hanging="360"/>
+      </w:pPr>
+      <w:rPr>
+        <w:rFonts w:ascii="Symbol" w:hAnsi="Symbol" w:hint="default"/>
+      </w:rPr>
+    </w:lvl>
+  </w:abstractNum>
+  <w:abstractNum w:abstractNumId="5" w15:restartNumberingAfterBreak="0">
+    <w:nsid w:val="FFFFFF81"/>
+    <w:multiLevelType w:val="singleLevel"/>
+    <w:tmpl w:val="B9C0A6E6"/>
+    <w:lvl w:ilvl="0">
+      <w:start w:val="1"/>
+      <w:numFmt w:val="bullet"/>
+      <w:pStyle w:val="ListBullet4"/>
+      <w:lvlText w:val=""/>
+      <w:lvlJc w:val="left"/>
+      <w:pPr>
+        <w:tabs>
+          <w:tab w:val="num" w:pos="1209"/>
+        </w:tabs>
+        <w:ind w:left="1209" w:hanging="360"/>
+      </w:pPr>
+      <w:rPr>
+        <w:rFonts w:ascii="Symbol" w:hAnsi="Symbol" w:hint="default"/>
+      </w:rPr>
+    </w:lvl>
+  </w:abstractNum>
+  <w:abstractNum w:abstractNumId="6" w15:restartNumberingAfterBreak="0">
+    <w:nsid w:val="FFFFFF82"/>
+    <w:multiLevelType w:val="singleLevel"/>
+    <w:tmpl w:val="7A16353A"/>
+    <w:lvl w:ilvl="0">
+      <w:start w:val="1"/>
+      <w:numFmt w:val="bullet"/>
+      <w:pStyle w:val="ListBullet3"/>
+      <w:lvlText w:val=""/>
+      <w:lvlJc w:val="left"/>
+      <w:pPr>
+        <w:tabs>
+          <w:tab w:val="num" w:pos="926"/>
+        </w:tabs>
+        <w:ind w:left="926" w:hanging="360"/>
+      </w:pPr>
+      <w:rPr>
+        <w:rFonts w:ascii="Symbol" w:hAnsi="Symbol" w:hint="default"/>
+      </w:rPr>
+    </w:lvl>
+  </w:abstractNum>
+  <w:abstractNum w:abstractNumId="7" w15:restartNumberingAfterBreak="0">
+    <w:nsid w:val="FFFFFF83"/>
+    <w:multiLevelType w:val="singleLevel"/>
+    <w:tmpl w:val="24680BBA"/>
+    <w:lvl w:ilvl="0">
+      <w:start w:val="1"/>
+      <w:numFmt w:val="bullet"/>
+      <w:pStyle w:val="ListBullet2"/>
+      <w:lvlText w:val=""/>
+      <w:lvlJc w:val="left"/>
+      <w:pPr>
+        <w:tabs>
+          <w:tab w:val="num" w:pos="643"/>
+        </w:tabs>
+        <w:ind w:left="643" w:hanging="360"/>
+      </w:pPr>
+      <w:rPr>
+        <w:rFonts w:ascii="Symbol" w:hAnsi="Symbol" w:hint="default"/>
+      </w:rPr>
+    </w:lvl>
+  </w:abstractNum>
+  <w:abstractNum w:abstractNumId="8" w15:restartNumberingAfterBreak="0">
+    <w:nsid w:val="FFFFFF88"/>
+    <w:multiLevelType w:val="singleLevel"/>
+    <w:tmpl w:val="A762057A"/>
+    <w:lvl w:ilvl="0">
+      <w:start w:val="1"/>
+      <w:numFmt w:val="decimal"/>
+      <w:pStyle w:val="ListNumber"/>
+      <w:lvlText w:val="%1."/>
+      <w:lvlJc w:val="left"/>
+      <w:pPr>
+        <w:tabs>
+          <w:tab w:val="num" w:pos="360"/>
+        </w:tabs>
+        <w:ind w:left="360" w:hanging="360"/>
+      </w:pPr>
+    </w:lvl>
+  </w:abstractNum>
+  <w:abstractNum w:abstractNumId="9" w15:restartNumberingAfterBreak="0">
+    <w:nsid w:val="FFFFFF89"/>
+    <w:multiLevelType w:val="singleLevel"/>
+    <w:tmpl w:val="BF98C7F8"/>
+    <w:lvl w:ilvl="0">
+      <w:start w:val="1"/>
+      <w:numFmt w:val="bullet"/>
+      <w:pStyle w:val="ListBullet"/>
+      <w:lvlText w:val=""/>
+      <w:lvlJc w:val="left"/>
+      <w:pPr>
+        <w:tabs>
+          <w:tab w:val="num" w:pos="360"/>
+        </w:tabs>
+        <w:ind w:left="360" w:hanging="360"/>
+      </w:pPr>
+      <w:rPr>
+        <w:rFonts w:ascii="Symbol" w:hAnsi="Symbol" w:hint="default"/>
+      </w:rPr>
+    </w:lvl>
+  </w:abstractNum>
+  <w:abstractNum w:abstractNumId="10" w15:restartNumberingAfterBreak="0">
     <w:nsid w:val="002D6B73"/>
     <w:multiLevelType w:val="hybridMultilevel"/>
     <w:tmpl w:val="E58EFEF2"/>
@@ -8846,7 +9283,7 @@
       </w:rPr>
     </w:lvl>
   </w:abstractNum>
-  <w:abstractNum w:abstractNumId="1" w15:restartNumberingAfterBreak="0">
+  <w:abstractNum w:abstractNumId="11" w15:restartNumberingAfterBreak="0">
     <w:nsid w:val="00CF214B"/>
     <w:multiLevelType w:val="hybridMultilevel"/>
     <w:tmpl w:val="F37C8F5E"/>
@@ -8959,7 +9396,7 @@
       </w:rPr>
     </w:lvl>
   </w:abstractNum>
-  <w:abstractNum w:abstractNumId="2" w15:restartNumberingAfterBreak="0">
+  <w:abstractNum w:abstractNumId="12" w15:restartNumberingAfterBreak="0">
     <w:nsid w:val="049B4E03"/>
     <w:multiLevelType w:val="hybridMultilevel"/>
     <w:tmpl w:val="F760D204"/>
@@ -9072,7 +9509,7 @@
       </w:rPr>
     </w:lvl>
   </w:abstractNum>
-  <w:abstractNum w:abstractNumId="3" w15:restartNumberingAfterBreak="0">
+  <w:abstractNum w:abstractNumId="13" w15:restartNumberingAfterBreak="0">
     <w:nsid w:val="05FD58DF"/>
     <w:multiLevelType w:val="hybridMultilevel"/>
     <w:tmpl w:val="460E06B2"/>
@@ -9187,7 +9624,7 @@
       </w:rPr>
     </w:lvl>
   </w:abstractNum>
-  <w:abstractNum w:abstractNumId="4" w15:restartNumberingAfterBreak="0">
+  <w:abstractNum w:abstractNumId="14" w15:restartNumberingAfterBreak="0">
     <w:nsid w:val="0E120B4D"/>
     <w:multiLevelType w:val="multilevel"/>
     <w:tmpl w:val="54A01316"/>
@@ -9300,7 +9737,7 @@
       </w:pPr>
     </w:lvl>
   </w:abstractNum>
-  <w:abstractNum w:abstractNumId="5" w15:restartNumberingAfterBreak="0">
+  <w:abstractNum w:abstractNumId="15" w15:restartNumberingAfterBreak="0">
     <w:nsid w:val="126735DA"/>
     <w:multiLevelType w:val="hybridMultilevel"/>
     <w:tmpl w:val="30CEB952"/>
@@ -9413,7 +9850,7 @@
       </w:rPr>
     </w:lvl>
   </w:abstractNum>
-  <w:abstractNum w:abstractNumId="6" w15:restartNumberingAfterBreak="0">
+  <w:abstractNum w:abstractNumId="16" w15:restartNumberingAfterBreak="0">
     <w:nsid w:val="14F11A2A"/>
     <w:multiLevelType w:val="hybridMultilevel"/>
     <w:tmpl w:val="66B0E180"/>
@@ -9527,7 +9964,7 @@
       </w:rPr>
     </w:lvl>
   </w:abstractNum>
-  <w:abstractNum w:abstractNumId="7" w15:restartNumberingAfterBreak="0">
+  <w:abstractNum w:abstractNumId="17" w15:restartNumberingAfterBreak="0">
     <w:nsid w:val="1746019C"/>
     <w:multiLevelType w:val="hybridMultilevel"/>
     <w:tmpl w:val="E9865E46"/>
@@ -9640,7 +10077,7 @@
       </w:rPr>
     </w:lvl>
   </w:abstractNum>
-  <w:abstractNum w:abstractNumId="8" w15:restartNumberingAfterBreak="0">
+  <w:abstractNum w:abstractNumId="18" w15:restartNumberingAfterBreak="0">
     <w:nsid w:val="1B177621"/>
     <w:multiLevelType w:val="hybridMultilevel"/>
     <w:tmpl w:val="43A0C7FE"/>
@@ -9754,7 +10191,7 @@
       </w:rPr>
     </w:lvl>
   </w:abstractNum>
-  <w:abstractNum w:abstractNumId="9" w15:restartNumberingAfterBreak="0">
+  <w:abstractNum w:abstractNumId="19" w15:restartNumberingAfterBreak="0">
     <w:nsid w:val="234710E7"/>
     <w:multiLevelType w:val="hybridMultilevel"/>
     <w:tmpl w:val="05D87688"/>
@@ -9843,7 +10280,7 @@
       </w:pPr>
     </w:lvl>
   </w:abstractNum>
-  <w:abstractNum w:abstractNumId="10" w15:restartNumberingAfterBreak="0">
+  <w:abstractNum w:abstractNumId="20" w15:restartNumberingAfterBreak="0">
     <w:nsid w:val="26B9466E"/>
     <w:multiLevelType w:val="hybridMultilevel"/>
     <w:tmpl w:val="2FAC3DB2"/>
@@ -9932,7 +10369,7 @@
       </w:pPr>
     </w:lvl>
   </w:abstractNum>
-  <w:abstractNum w:abstractNumId="11" w15:restartNumberingAfterBreak="0">
+  <w:abstractNum w:abstractNumId="21" w15:restartNumberingAfterBreak="0">
     <w:nsid w:val="39662BAF"/>
     <w:multiLevelType w:val="multilevel"/>
     <w:tmpl w:val="4E1CD85E"/>
@@ -10045,7 +10482,7 @@
       </w:pPr>
     </w:lvl>
   </w:abstractNum>
-  <w:abstractNum w:abstractNumId="12" w15:restartNumberingAfterBreak="0">
+  <w:abstractNum w:abstractNumId="22" w15:restartNumberingAfterBreak="0">
     <w:nsid w:val="419070EE"/>
     <w:multiLevelType w:val="hybridMultilevel"/>
     <w:tmpl w:val="D2D02B6A"/>
@@ -10131,7 +10568,7 @@
       </w:pPr>
     </w:lvl>
   </w:abstractNum>
-  <w:abstractNum w:abstractNumId="13" w15:restartNumberingAfterBreak="0">
+  <w:abstractNum w:abstractNumId="23" w15:restartNumberingAfterBreak="0">
     <w:nsid w:val="47861AA2"/>
     <w:multiLevelType w:val="hybridMultilevel"/>
     <w:tmpl w:val="FBBACC8A"/>
@@ -10245,7 +10682,7 @@
       </w:rPr>
     </w:lvl>
   </w:abstractNum>
-  <w:abstractNum w:abstractNumId="14" w15:restartNumberingAfterBreak="0">
+  <w:abstractNum w:abstractNumId="24" w15:restartNumberingAfterBreak="0">
     <w:nsid w:val="4AA31812"/>
     <w:multiLevelType w:val="hybridMultilevel"/>
     <w:tmpl w:val="30EC53BC"/>
@@ -10359,7 +10796,7 @@
       </w:rPr>
     </w:lvl>
   </w:abstractNum>
-  <w:abstractNum w:abstractNumId="15" w15:restartNumberingAfterBreak="0">
+  <w:abstractNum w:abstractNumId="25" w15:restartNumberingAfterBreak="0">
     <w:nsid w:val="4BF36FC9"/>
     <w:multiLevelType w:val="hybridMultilevel"/>
     <w:tmpl w:val="6D26E626"/>
@@ -10448,7 +10885,7 @@
       </w:pPr>
     </w:lvl>
   </w:abstractNum>
-  <w:abstractNum w:abstractNumId="16" w15:restartNumberingAfterBreak="0">
+  <w:abstractNum w:abstractNumId="26" w15:restartNumberingAfterBreak="0">
     <w:nsid w:val="51C407C1"/>
     <w:multiLevelType w:val="hybridMultilevel"/>
     <w:tmpl w:val="C784CBA6"/>
@@ -10560,7 +10997,7 @@
       </w:rPr>
     </w:lvl>
   </w:abstractNum>
-  <w:abstractNum w:abstractNumId="17" w15:restartNumberingAfterBreak="0">
+  <w:abstractNum w:abstractNumId="27" w15:restartNumberingAfterBreak="0">
     <w:nsid w:val="55124AB0"/>
     <w:multiLevelType w:val="hybridMultilevel"/>
     <w:tmpl w:val="EA0EB698"/>
@@ -10673,7 +11110,7 @@
       </w:rPr>
     </w:lvl>
   </w:abstractNum>
-  <w:abstractNum w:abstractNumId="18" w15:restartNumberingAfterBreak="0">
+  <w:abstractNum w:abstractNumId="28" w15:restartNumberingAfterBreak="0">
     <w:nsid w:val="5E844A76"/>
     <w:multiLevelType w:val="hybridMultilevel"/>
     <w:tmpl w:val="2C88CED2"/>
@@ -10786,7 +11223,7 @@
       </w:rPr>
     </w:lvl>
   </w:abstractNum>
-  <w:abstractNum w:abstractNumId="19" w15:restartNumberingAfterBreak="0">
+  <w:abstractNum w:abstractNumId="29" w15:restartNumberingAfterBreak="0">
     <w:nsid w:val="5EC904DC"/>
     <w:multiLevelType w:val="hybridMultilevel"/>
     <w:tmpl w:val="44527462"/>
@@ -10899,7 +11336,7 @@
       </w:rPr>
     </w:lvl>
   </w:abstractNum>
-  <w:abstractNum w:abstractNumId="20" w15:restartNumberingAfterBreak="0">
+  <w:abstractNum w:abstractNumId="30" w15:restartNumberingAfterBreak="0">
     <w:nsid w:val="67FD0FFF"/>
     <w:multiLevelType w:val="hybridMultilevel"/>
     <w:tmpl w:val="C9A08EB6"/>
@@ -10988,7 +11425,7 @@
       </w:pPr>
     </w:lvl>
   </w:abstractNum>
-  <w:abstractNum w:abstractNumId="21" w15:restartNumberingAfterBreak="0">
+  <w:abstractNum w:abstractNumId="31" w15:restartNumberingAfterBreak="0">
     <w:nsid w:val="699B1CDD"/>
     <w:multiLevelType w:val="hybridMultilevel"/>
     <w:tmpl w:val="13002828"/>
@@ -11102,7 +11539,7 @@
       </w:rPr>
     </w:lvl>
   </w:abstractNum>
-  <w:abstractNum w:abstractNumId="22" w15:restartNumberingAfterBreak="0">
+  <w:abstractNum w:abstractNumId="32" w15:restartNumberingAfterBreak="0">
     <w:nsid w:val="72AB5D60"/>
     <w:multiLevelType w:val="hybridMultilevel"/>
     <w:tmpl w:val="FFDAF1D6"/>
@@ -11217,7 +11654,7 @@
       </w:rPr>
     </w:lvl>
   </w:abstractNum>
-  <w:abstractNum w:abstractNumId="23" w15:restartNumberingAfterBreak="0">
+  <w:abstractNum w:abstractNumId="33" w15:restartNumberingAfterBreak="0">
     <w:nsid w:val="753363C5"/>
     <w:multiLevelType w:val="hybridMultilevel"/>
     <w:tmpl w:val="B1BAB406"/>
@@ -11331,76 +11768,106 @@
     </w:lvl>
   </w:abstractNum>
   <w:num w:numId="1">
+    <w:abstractNumId w:val="25"/>
+  </w:num>
+  <w:num w:numId="2">
+    <w:abstractNumId w:val="12"/>
+  </w:num>
+  <w:num w:numId="3">
     <w:abstractNumId w:val="15"/>
   </w:num>
-  <w:num w:numId="2">
+  <w:num w:numId="4">
+    <w:abstractNumId w:val="11"/>
+  </w:num>
+  <w:num w:numId="5">
+    <w:abstractNumId w:val="22"/>
+  </w:num>
+  <w:num w:numId="6">
+    <w:abstractNumId w:val="19"/>
+  </w:num>
+  <w:num w:numId="7">
+    <w:abstractNumId w:val="28"/>
+  </w:num>
+  <w:num w:numId="8">
+    <w:abstractNumId w:val="26"/>
+  </w:num>
+  <w:num w:numId="9">
+    <w:abstractNumId w:val="14"/>
+  </w:num>
+  <w:num w:numId="10">
+    <w:abstractNumId w:val="21"/>
+  </w:num>
+  <w:num w:numId="11">
+    <w:abstractNumId w:val="27"/>
+  </w:num>
+  <w:num w:numId="12">
+    <w:abstractNumId w:val="16"/>
+  </w:num>
+  <w:num w:numId="13">
+    <w:abstractNumId w:val="23"/>
+  </w:num>
+  <w:num w:numId="14">
+    <w:abstractNumId w:val="24"/>
+  </w:num>
+  <w:num w:numId="15">
+    <w:abstractNumId w:val="32"/>
+  </w:num>
+  <w:num w:numId="16">
+    <w:abstractNumId w:val="10"/>
+  </w:num>
+  <w:num w:numId="17">
+    <w:abstractNumId w:val="13"/>
+  </w:num>
+  <w:num w:numId="18">
+    <w:abstractNumId w:val="20"/>
+  </w:num>
+  <w:num w:numId="19">
+    <w:abstractNumId w:val="29"/>
+  </w:num>
+  <w:num w:numId="20">
+    <w:abstractNumId w:val="17"/>
+  </w:num>
+  <w:num w:numId="21">
+    <w:abstractNumId w:val="31"/>
+  </w:num>
+  <w:num w:numId="22">
+    <w:abstractNumId w:val="18"/>
+  </w:num>
+  <w:num w:numId="23">
+    <w:abstractNumId w:val="30"/>
+  </w:num>
+  <w:num w:numId="24">
+    <w:abstractNumId w:val="33"/>
+  </w:num>
+  <w:num w:numId="25">
+    <w:abstractNumId w:val="9"/>
+  </w:num>
+  <w:num w:numId="26">
+    <w:abstractNumId w:val="7"/>
+  </w:num>
+  <w:num w:numId="27">
+    <w:abstractNumId w:val="6"/>
+  </w:num>
+  <w:num w:numId="28">
+    <w:abstractNumId w:val="5"/>
+  </w:num>
+  <w:num w:numId="29">
+    <w:abstractNumId w:val="4"/>
+  </w:num>
+  <w:num w:numId="30">
+    <w:abstractNumId w:val="8"/>
+  </w:num>
+  <w:num w:numId="31">
+    <w:abstractNumId w:val="3"/>
+  </w:num>
+  <w:num w:numId="32">
     <w:abstractNumId w:val="2"/>
   </w:num>
-  <w:num w:numId="3">
-    <w:abstractNumId w:val="5"/>
-  </w:num>
-  <w:num w:numId="4">
+  <w:num w:numId="33">
     <w:abstractNumId w:val="1"/>
   </w:num>
-  <w:num w:numId="5">
-    <w:abstractNumId w:val="12"/>
-  </w:num>
-  <w:num w:numId="6">
-    <w:abstractNumId w:val="9"/>
-  </w:num>
-  <w:num w:numId="7">
-    <w:abstractNumId w:val="18"/>
-  </w:num>
-  <w:num w:numId="8">
-    <w:abstractNumId w:val="16"/>
-  </w:num>
-  <w:num w:numId="9">
-    <w:abstractNumId w:val="4"/>
-  </w:num>
-  <w:num w:numId="10">
-    <w:abstractNumId w:val="11"/>
-  </w:num>
-  <w:num w:numId="11">
-    <w:abstractNumId w:val="17"/>
-  </w:num>
-  <w:num w:numId="12">
-    <w:abstractNumId w:val="6"/>
-  </w:num>
-  <w:num w:numId="13">
-    <w:abstractNumId w:val="13"/>
-  </w:num>
-  <w:num w:numId="14">
-    <w:abstractNumId w:val="14"/>
-  </w:num>
-  <w:num w:numId="15">
-    <w:abstractNumId w:val="22"/>
-  </w:num>
-  <w:num w:numId="16">
+  <w:num w:numId="34">
     <w:abstractNumId w:val="0"/>
-  </w:num>
-  <w:num w:numId="17">
-    <w:abstractNumId w:val="3"/>
-  </w:num>
-  <w:num w:numId="18">
-    <w:abstractNumId w:val="10"/>
-  </w:num>
-  <w:num w:numId="19">
-    <w:abstractNumId w:val="19"/>
-  </w:num>
-  <w:num w:numId="20">
-    <w:abstractNumId w:val="7"/>
-  </w:num>
-  <w:num w:numId="21">
-    <w:abstractNumId w:val="21"/>
-  </w:num>
-  <w:num w:numId="22">
-    <w:abstractNumId w:val="8"/>
-  </w:num>
-  <w:num w:numId="23">
-    <w:abstractNumId w:val="20"/>
-  </w:num>
-  <w:num w:numId="24">
-    <w:abstractNumId w:val="23"/>
   </w:num>
 </w:numbering>
 </file>
@@ -11409,6 +11876,9 @@
 <w15:people xmlns:wpc="http://schemas.microsoft.com/office/word/2010/wordprocessingCanvas" xmlns:mc="http://schemas.openxmlformats.org/markup-compatibility/2006" xmlns:o="urn:schemas-microsoft-com:office:office" xmlns:r="http://schemas.openxmlformats.org/officeDocument/2006/relationships" xmlns:m="http://schemas.openxmlformats.org/officeDocument/2006/math" xmlns:v="urn:schemas-microsoft-com:vml" xmlns:wp14="http://schemas.microsoft.com/office/word/2010/wordprocessingDrawing" xmlns:wp="http://schemas.openxmlformats.org/drawingml/2006/wordprocessingDrawing" xmlns:w10="urn:schemas-microsoft-com:office:word" xmlns:w="http://schemas.openxmlformats.org/wordprocessingml/2006/main" xmlns:w14="http://schemas.microsoft.com/office/word/2010/wordml" xmlns:w15="http://schemas.microsoft.com/office/word/2012/wordml" xmlns:wpg="http://schemas.microsoft.com/office/word/2010/wordprocessingGroup" xmlns:wpi="http://schemas.microsoft.com/office/word/2010/wordprocessingInk" xmlns:wne="http://schemas.microsoft.com/office/word/2006/wordml" xmlns:wps="http://schemas.microsoft.com/office/word/2010/wordprocessingShape" mc:Ignorable="w14 w15 wp14">
   <w15:person w15:author="Weiser, Tanja">
     <w15:presenceInfo w15:providerId="AD" w15:userId="S-1-5-21-74642-3284969411-2123768488-486995"/>
+  </w15:person>
+  <w15:person w15:author="Holzwarth, Dominic">
+    <w15:presenceInfo w15:providerId="AD" w15:userId="S-1-5-21-74642-3284969411-2123768488-361960"/>
   </w15:person>
 </w15:people>
 </file>
@@ -12031,6 +12501,7 @@
   <w:style w:type="character" w:default="1" w:styleId="DefaultParagraphFont">
     <w:name w:val="Default Paragraph Font"/>
     <w:uiPriority w:val="1"/>
+    <w:semiHidden/>
     <w:unhideWhenUsed/>
   </w:style>
   <w:style w:type="table" w:default="1" w:styleId="TableNormal">
@@ -12784,6 +13255,1105 @@
       <w:ind w:left="440"/>
     </w:pPr>
   </w:style>
+  <w:style w:type="paragraph" w:styleId="Bibliography">
+    <w:name w:val="Bibliography"/>
+    <w:basedOn w:val="Normal"/>
+    <w:next w:val="Normal"/>
+    <w:uiPriority w:val="37"/>
+    <w:semiHidden/>
+    <w:unhideWhenUsed/>
+    <w:rsid w:val="00465687"/>
+  </w:style>
+  <w:style w:type="paragraph" w:styleId="BlockText">
+    <w:name w:val="Block Text"/>
+    <w:basedOn w:val="Normal"/>
+    <w:uiPriority w:val="99"/>
+    <w:semiHidden/>
+    <w:unhideWhenUsed/>
+    <w:rsid w:val="00465687"/>
+    <w:pPr>
+      <w:pBdr>
+        <w:top w:val="single" w:sz="2" w:space="10" w:color="F0AB00" w:themeColor="accent1"/>
+        <w:left w:val="single" w:sz="2" w:space="10" w:color="F0AB00" w:themeColor="accent1"/>
+        <w:bottom w:val="single" w:sz="2" w:space="10" w:color="F0AB00" w:themeColor="accent1"/>
+        <w:right w:val="single" w:sz="2" w:space="10" w:color="F0AB00" w:themeColor="accent1"/>
+      </w:pBdr>
+      <w:ind w:left="1152" w:right="1152"/>
+    </w:pPr>
+    <w:rPr>
+      <w:rFonts w:asciiTheme="minorHAnsi" w:hAnsiTheme="minorHAnsi"/>
+      <w:i/>
+      <w:iCs/>
+      <w:color w:val="F0AB00" w:themeColor="accent1"/>
+    </w:rPr>
+  </w:style>
+  <w:style w:type="paragraph" w:styleId="BodyText">
+    <w:name w:val="Body Text"/>
+    <w:basedOn w:val="Normal"/>
+    <w:link w:val="BodyTextChar"/>
+    <w:uiPriority w:val="99"/>
+    <w:semiHidden/>
+    <w:unhideWhenUsed/>
+    <w:rsid w:val="00465687"/>
+    <w:pPr>
+      <w:spacing w:after="120"/>
+    </w:pPr>
+  </w:style>
+  <w:style w:type="character" w:customStyle="1" w:styleId="BodyTextChar">
+    <w:name w:val="Body Text Char"/>
+    <w:basedOn w:val="DefaultParagraphFont"/>
+    <w:link w:val="BodyText"/>
+    <w:uiPriority w:val="99"/>
+    <w:semiHidden/>
+    <w:rsid w:val="00465687"/>
+    <w:rPr>
+      <w:rFonts w:ascii="BentonSans Light" w:hAnsi="BentonSans Light"/>
+      <w:color w:val="003B65" w:themeColor="accent3" w:themeShade="80"/>
+    </w:rPr>
+  </w:style>
+  <w:style w:type="paragraph" w:styleId="BodyText2">
+    <w:name w:val="Body Text 2"/>
+    <w:basedOn w:val="Normal"/>
+    <w:link w:val="BodyText2Char"/>
+    <w:uiPriority w:val="99"/>
+    <w:semiHidden/>
+    <w:unhideWhenUsed/>
+    <w:rsid w:val="00465687"/>
+    <w:pPr>
+      <w:spacing w:after="120" w:line="480" w:lineRule="auto"/>
+    </w:pPr>
+  </w:style>
+  <w:style w:type="character" w:customStyle="1" w:styleId="BodyText2Char">
+    <w:name w:val="Body Text 2 Char"/>
+    <w:basedOn w:val="DefaultParagraphFont"/>
+    <w:link w:val="BodyText2"/>
+    <w:uiPriority w:val="99"/>
+    <w:semiHidden/>
+    <w:rsid w:val="00465687"/>
+    <w:rPr>
+      <w:rFonts w:ascii="BentonSans Light" w:hAnsi="BentonSans Light"/>
+      <w:color w:val="003B65" w:themeColor="accent3" w:themeShade="80"/>
+    </w:rPr>
+  </w:style>
+  <w:style w:type="paragraph" w:styleId="BodyText3">
+    <w:name w:val="Body Text 3"/>
+    <w:basedOn w:val="Normal"/>
+    <w:link w:val="BodyText3Char"/>
+    <w:uiPriority w:val="99"/>
+    <w:semiHidden/>
+    <w:unhideWhenUsed/>
+    <w:rsid w:val="00465687"/>
+    <w:pPr>
+      <w:spacing w:after="120"/>
+    </w:pPr>
+    <w:rPr>
+      <w:sz w:val="16"/>
+      <w:szCs w:val="16"/>
+    </w:rPr>
+  </w:style>
+  <w:style w:type="character" w:customStyle="1" w:styleId="BodyText3Char">
+    <w:name w:val="Body Text 3 Char"/>
+    <w:basedOn w:val="DefaultParagraphFont"/>
+    <w:link w:val="BodyText3"/>
+    <w:uiPriority w:val="99"/>
+    <w:semiHidden/>
+    <w:rsid w:val="00465687"/>
+    <w:rPr>
+      <w:rFonts w:ascii="BentonSans Light" w:hAnsi="BentonSans Light"/>
+      <w:color w:val="003B65" w:themeColor="accent3" w:themeShade="80"/>
+      <w:sz w:val="16"/>
+      <w:szCs w:val="16"/>
+    </w:rPr>
+  </w:style>
+  <w:style w:type="paragraph" w:styleId="BodyTextFirstIndent">
+    <w:name w:val="Body Text First Indent"/>
+    <w:basedOn w:val="BodyText"/>
+    <w:link w:val="BodyTextFirstIndentChar"/>
+    <w:uiPriority w:val="99"/>
+    <w:semiHidden/>
+    <w:unhideWhenUsed/>
+    <w:rsid w:val="00465687"/>
+    <w:pPr>
+      <w:spacing w:after="160"/>
+      <w:ind w:firstLine="360"/>
+    </w:pPr>
+  </w:style>
+  <w:style w:type="character" w:customStyle="1" w:styleId="BodyTextFirstIndentChar">
+    <w:name w:val="Body Text First Indent Char"/>
+    <w:basedOn w:val="BodyTextChar"/>
+    <w:link w:val="BodyTextFirstIndent"/>
+    <w:uiPriority w:val="99"/>
+    <w:semiHidden/>
+    <w:rsid w:val="00465687"/>
+    <w:rPr>
+      <w:rFonts w:ascii="BentonSans Light" w:hAnsi="BentonSans Light"/>
+      <w:color w:val="003B65" w:themeColor="accent3" w:themeShade="80"/>
+    </w:rPr>
+  </w:style>
+  <w:style w:type="paragraph" w:styleId="BodyTextIndent">
+    <w:name w:val="Body Text Indent"/>
+    <w:basedOn w:val="Normal"/>
+    <w:link w:val="BodyTextIndentChar"/>
+    <w:uiPriority w:val="99"/>
+    <w:semiHidden/>
+    <w:unhideWhenUsed/>
+    <w:rsid w:val="00465687"/>
+    <w:pPr>
+      <w:spacing w:after="120"/>
+      <w:ind w:left="283"/>
+    </w:pPr>
+  </w:style>
+  <w:style w:type="character" w:customStyle="1" w:styleId="BodyTextIndentChar">
+    <w:name w:val="Body Text Indent Char"/>
+    <w:basedOn w:val="DefaultParagraphFont"/>
+    <w:link w:val="BodyTextIndent"/>
+    <w:uiPriority w:val="99"/>
+    <w:semiHidden/>
+    <w:rsid w:val="00465687"/>
+    <w:rPr>
+      <w:rFonts w:ascii="BentonSans Light" w:hAnsi="BentonSans Light"/>
+      <w:color w:val="003B65" w:themeColor="accent3" w:themeShade="80"/>
+    </w:rPr>
+  </w:style>
+  <w:style w:type="paragraph" w:styleId="BodyTextFirstIndent2">
+    <w:name w:val="Body Text First Indent 2"/>
+    <w:basedOn w:val="BodyTextIndent"/>
+    <w:link w:val="BodyTextFirstIndent2Char"/>
+    <w:uiPriority w:val="99"/>
+    <w:semiHidden/>
+    <w:unhideWhenUsed/>
+    <w:rsid w:val="00465687"/>
+    <w:pPr>
+      <w:spacing w:after="160"/>
+      <w:ind w:left="360" w:firstLine="360"/>
+    </w:pPr>
+  </w:style>
+  <w:style w:type="character" w:customStyle="1" w:styleId="BodyTextFirstIndent2Char">
+    <w:name w:val="Body Text First Indent 2 Char"/>
+    <w:basedOn w:val="BodyTextIndentChar"/>
+    <w:link w:val="BodyTextFirstIndent2"/>
+    <w:uiPriority w:val="99"/>
+    <w:semiHidden/>
+    <w:rsid w:val="00465687"/>
+    <w:rPr>
+      <w:rFonts w:ascii="BentonSans Light" w:hAnsi="BentonSans Light"/>
+      <w:color w:val="003B65" w:themeColor="accent3" w:themeShade="80"/>
+    </w:rPr>
+  </w:style>
+  <w:style w:type="paragraph" w:styleId="BodyTextIndent2">
+    <w:name w:val="Body Text Indent 2"/>
+    <w:basedOn w:val="Normal"/>
+    <w:link w:val="BodyTextIndent2Char"/>
+    <w:uiPriority w:val="99"/>
+    <w:semiHidden/>
+    <w:unhideWhenUsed/>
+    <w:rsid w:val="00465687"/>
+    <w:pPr>
+      <w:spacing w:after="120" w:line="480" w:lineRule="auto"/>
+      <w:ind w:left="283"/>
+    </w:pPr>
+  </w:style>
+  <w:style w:type="character" w:customStyle="1" w:styleId="BodyTextIndent2Char">
+    <w:name w:val="Body Text Indent 2 Char"/>
+    <w:basedOn w:val="DefaultParagraphFont"/>
+    <w:link w:val="BodyTextIndent2"/>
+    <w:uiPriority w:val="99"/>
+    <w:semiHidden/>
+    <w:rsid w:val="00465687"/>
+    <w:rPr>
+      <w:rFonts w:ascii="BentonSans Light" w:hAnsi="BentonSans Light"/>
+      <w:color w:val="003B65" w:themeColor="accent3" w:themeShade="80"/>
+    </w:rPr>
+  </w:style>
+  <w:style w:type="paragraph" w:styleId="BodyTextIndent3">
+    <w:name w:val="Body Text Indent 3"/>
+    <w:basedOn w:val="Normal"/>
+    <w:link w:val="BodyTextIndent3Char"/>
+    <w:uiPriority w:val="99"/>
+    <w:semiHidden/>
+    <w:unhideWhenUsed/>
+    <w:rsid w:val="00465687"/>
+    <w:pPr>
+      <w:spacing w:after="120"/>
+      <w:ind w:left="283"/>
+    </w:pPr>
+    <w:rPr>
+      <w:sz w:val="16"/>
+      <w:szCs w:val="16"/>
+    </w:rPr>
+  </w:style>
+  <w:style w:type="character" w:customStyle="1" w:styleId="BodyTextIndent3Char">
+    <w:name w:val="Body Text Indent 3 Char"/>
+    <w:basedOn w:val="DefaultParagraphFont"/>
+    <w:link w:val="BodyTextIndent3"/>
+    <w:uiPriority w:val="99"/>
+    <w:semiHidden/>
+    <w:rsid w:val="00465687"/>
+    <w:rPr>
+      <w:rFonts w:ascii="BentonSans Light" w:hAnsi="BentonSans Light"/>
+      <w:color w:val="003B65" w:themeColor="accent3" w:themeShade="80"/>
+      <w:sz w:val="16"/>
+      <w:szCs w:val="16"/>
+    </w:rPr>
+  </w:style>
+  <w:style w:type="paragraph" w:styleId="Closing">
+    <w:name w:val="Closing"/>
+    <w:basedOn w:val="Normal"/>
+    <w:link w:val="ClosingChar"/>
+    <w:uiPriority w:val="99"/>
+    <w:semiHidden/>
+    <w:unhideWhenUsed/>
+    <w:rsid w:val="00465687"/>
+    <w:pPr>
+      <w:spacing w:after="0" w:line="240" w:lineRule="auto"/>
+      <w:ind w:left="4252"/>
+    </w:pPr>
+  </w:style>
+  <w:style w:type="character" w:customStyle="1" w:styleId="ClosingChar">
+    <w:name w:val="Closing Char"/>
+    <w:basedOn w:val="DefaultParagraphFont"/>
+    <w:link w:val="Closing"/>
+    <w:uiPriority w:val="99"/>
+    <w:semiHidden/>
+    <w:rsid w:val="00465687"/>
+    <w:rPr>
+      <w:rFonts w:ascii="BentonSans Light" w:hAnsi="BentonSans Light"/>
+      <w:color w:val="003B65" w:themeColor="accent3" w:themeShade="80"/>
+    </w:rPr>
+  </w:style>
+  <w:style w:type="paragraph" w:styleId="Date">
+    <w:name w:val="Date"/>
+    <w:basedOn w:val="Normal"/>
+    <w:next w:val="Normal"/>
+    <w:link w:val="DateChar"/>
+    <w:uiPriority w:val="99"/>
+    <w:semiHidden/>
+    <w:unhideWhenUsed/>
+    <w:rsid w:val="00465687"/>
+  </w:style>
+  <w:style w:type="character" w:customStyle="1" w:styleId="DateChar">
+    <w:name w:val="Date Char"/>
+    <w:basedOn w:val="DefaultParagraphFont"/>
+    <w:link w:val="Date"/>
+    <w:uiPriority w:val="99"/>
+    <w:semiHidden/>
+    <w:rsid w:val="00465687"/>
+    <w:rPr>
+      <w:rFonts w:ascii="BentonSans Light" w:hAnsi="BentonSans Light"/>
+      <w:color w:val="003B65" w:themeColor="accent3" w:themeShade="80"/>
+    </w:rPr>
+  </w:style>
+  <w:style w:type="paragraph" w:styleId="DocumentMap">
+    <w:name w:val="Document Map"/>
+    <w:basedOn w:val="Normal"/>
+    <w:link w:val="DocumentMapChar"/>
+    <w:uiPriority w:val="99"/>
+    <w:semiHidden/>
+    <w:unhideWhenUsed/>
+    <w:rsid w:val="00465687"/>
+    <w:pPr>
+      <w:spacing w:after="0" w:line="240" w:lineRule="auto"/>
+    </w:pPr>
+    <w:rPr>
+      <w:rFonts w:ascii="Segoe UI" w:hAnsi="Segoe UI" w:cs="Segoe UI"/>
+      <w:sz w:val="16"/>
+      <w:szCs w:val="16"/>
+    </w:rPr>
+  </w:style>
+  <w:style w:type="character" w:customStyle="1" w:styleId="DocumentMapChar">
+    <w:name w:val="Document Map Char"/>
+    <w:basedOn w:val="DefaultParagraphFont"/>
+    <w:link w:val="DocumentMap"/>
+    <w:uiPriority w:val="99"/>
+    <w:semiHidden/>
+    <w:rsid w:val="00465687"/>
+    <w:rPr>
+      <w:rFonts w:ascii="Segoe UI" w:hAnsi="Segoe UI" w:cs="Segoe UI"/>
+      <w:color w:val="003B65" w:themeColor="accent3" w:themeShade="80"/>
+      <w:sz w:val="16"/>
+      <w:szCs w:val="16"/>
+    </w:rPr>
+  </w:style>
+  <w:style w:type="paragraph" w:styleId="E-mailSignature">
+    <w:name w:val="E-mail Signature"/>
+    <w:basedOn w:val="Normal"/>
+    <w:link w:val="E-mailSignatureChar"/>
+    <w:uiPriority w:val="99"/>
+    <w:semiHidden/>
+    <w:unhideWhenUsed/>
+    <w:rsid w:val="00465687"/>
+    <w:pPr>
+      <w:spacing w:after="0" w:line="240" w:lineRule="auto"/>
+    </w:pPr>
+  </w:style>
+  <w:style w:type="character" w:customStyle="1" w:styleId="E-mailSignatureChar">
+    <w:name w:val="E-mail Signature Char"/>
+    <w:basedOn w:val="DefaultParagraphFont"/>
+    <w:link w:val="E-mailSignature"/>
+    <w:uiPriority w:val="99"/>
+    <w:semiHidden/>
+    <w:rsid w:val="00465687"/>
+    <w:rPr>
+      <w:rFonts w:ascii="BentonSans Light" w:hAnsi="BentonSans Light"/>
+      <w:color w:val="003B65" w:themeColor="accent3" w:themeShade="80"/>
+    </w:rPr>
+  </w:style>
+  <w:style w:type="paragraph" w:styleId="EndnoteText">
+    <w:name w:val="endnote text"/>
+    <w:basedOn w:val="Normal"/>
+    <w:link w:val="EndnoteTextChar"/>
+    <w:uiPriority w:val="99"/>
+    <w:semiHidden/>
+    <w:unhideWhenUsed/>
+    <w:rsid w:val="00465687"/>
+    <w:pPr>
+      <w:spacing w:after="0" w:line="240" w:lineRule="auto"/>
+    </w:pPr>
+    <w:rPr>
+      <w:sz w:val="20"/>
+      <w:szCs w:val="20"/>
+    </w:rPr>
+  </w:style>
+  <w:style w:type="character" w:customStyle="1" w:styleId="EndnoteTextChar">
+    <w:name w:val="Endnote Text Char"/>
+    <w:basedOn w:val="DefaultParagraphFont"/>
+    <w:link w:val="EndnoteText"/>
+    <w:uiPriority w:val="99"/>
+    <w:semiHidden/>
+    <w:rsid w:val="00465687"/>
+    <w:rPr>
+      <w:rFonts w:ascii="BentonSans Light" w:hAnsi="BentonSans Light"/>
+      <w:color w:val="003B65" w:themeColor="accent3" w:themeShade="80"/>
+      <w:sz w:val="20"/>
+      <w:szCs w:val="20"/>
+    </w:rPr>
+  </w:style>
+  <w:style w:type="paragraph" w:styleId="EnvelopeAddress">
+    <w:name w:val="envelope address"/>
+    <w:basedOn w:val="Normal"/>
+    <w:uiPriority w:val="99"/>
+    <w:semiHidden/>
+    <w:unhideWhenUsed/>
+    <w:rsid w:val="00465687"/>
+    <w:pPr>
+      <w:framePr w:w="4320" w:h="2160" w:hRule="exact" w:hSpace="141" w:wrap="auto" w:hAnchor="page" w:xAlign="center" w:yAlign="bottom"/>
+      <w:spacing w:after="0" w:line="240" w:lineRule="auto"/>
+      <w:ind w:left="1"/>
+    </w:pPr>
+    <w:rPr>
+      <w:rFonts w:asciiTheme="majorHAnsi" w:eastAsiaTheme="majorEastAsia" w:hAnsiTheme="majorHAnsi" w:cstheme="majorBidi"/>
+      <w:sz w:val="24"/>
+      <w:szCs w:val="24"/>
+    </w:rPr>
+  </w:style>
+  <w:style w:type="paragraph" w:styleId="EnvelopeReturn">
+    <w:name w:val="envelope return"/>
+    <w:basedOn w:val="Normal"/>
+    <w:uiPriority w:val="99"/>
+    <w:semiHidden/>
+    <w:unhideWhenUsed/>
+    <w:rsid w:val="00465687"/>
+    <w:pPr>
+      <w:spacing w:after="0" w:line="240" w:lineRule="auto"/>
+    </w:pPr>
+    <w:rPr>
+      <w:rFonts w:asciiTheme="majorHAnsi" w:eastAsiaTheme="majorEastAsia" w:hAnsiTheme="majorHAnsi" w:cstheme="majorBidi"/>
+      <w:sz w:val="20"/>
+      <w:szCs w:val="20"/>
+    </w:rPr>
+  </w:style>
+  <w:style w:type="paragraph" w:styleId="FootnoteText">
+    <w:name w:val="footnote text"/>
+    <w:basedOn w:val="Normal"/>
+    <w:link w:val="FootnoteTextChar"/>
+    <w:uiPriority w:val="99"/>
+    <w:semiHidden/>
+    <w:unhideWhenUsed/>
+    <w:rsid w:val="00465687"/>
+    <w:pPr>
+      <w:spacing w:after="0" w:line="240" w:lineRule="auto"/>
+    </w:pPr>
+    <w:rPr>
+      <w:sz w:val="20"/>
+      <w:szCs w:val="20"/>
+    </w:rPr>
+  </w:style>
+  <w:style w:type="character" w:customStyle="1" w:styleId="FootnoteTextChar">
+    <w:name w:val="Footnote Text Char"/>
+    <w:basedOn w:val="DefaultParagraphFont"/>
+    <w:link w:val="FootnoteText"/>
+    <w:uiPriority w:val="99"/>
+    <w:semiHidden/>
+    <w:rsid w:val="00465687"/>
+    <w:rPr>
+      <w:rFonts w:ascii="BentonSans Light" w:hAnsi="BentonSans Light"/>
+      <w:color w:val="003B65" w:themeColor="accent3" w:themeShade="80"/>
+      <w:sz w:val="20"/>
+      <w:szCs w:val="20"/>
+    </w:rPr>
+  </w:style>
+  <w:style w:type="paragraph" w:styleId="HTMLAddress">
+    <w:name w:val="HTML Address"/>
+    <w:basedOn w:val="Normal"/>
+    <w:link w:val="HTMLAddressChar"/>
+    <w:uiPriority w:val="99"/>
+    <w:semiHidden/>
+    <w:unhideWhenUsed/>
+    <w:rsid w:val="00465687"/>
+    <w:pPr>
+      <w:spacing w:after="0" w:line="240" w:lineRule="auto"/>
+    </w:pPr>
+    <w:rPr>
+      <w:i/>
+      <w:iCs/>
+    </w:rPr>
+  </w:style>
+  <w:style w:type="character" w:customStyle="1" w:styleId="HTMLAddressChar">
+    <w:name w:val="HTML Address Char"/>
+    <w:basedOn w:val="DefaultParagraphFont"/>
+    <w:link w:val="HTMLAddress"/>
+    <w:uiPriority w:val="99"/>
+    <w:semiHidden/>
+    <w:rsid w:val="00465687"/>
+    <w:rPr>
+      <w:rFonts w:ascii="BentonSans Light" w:hAnsi="BentonSans Light"/>
+      <w:i/>
+      <w:iCs/>
+      <w:color w:val="003B65" w:themeColor="accent3" w:themeShade="80"/>
+    </w:rPr>
+  </w:style>
+  <w:style w:type="paragraph" w:styleId="HTMLPreformatted">
+    <w:name w:val="HTML Preformatted"/>
+    <w:basedOn w:val="Normal"/>
+    <w:link w:val="HTMLPreformattedChar"/>
+    <w:uiPriority w:val="99"/>
+    <w:semiHidden/>
+    <w:unhideWhenUsed/>
+    <w:rsid w:val="00465687"/>
+    <w:pPr>
+      <w:spacing w:after="0" w:line="240" w:lineRule="auto"/>
+    </w:pPr>
+    <w:rPr>
+      <w:rFonts w:ascii="Consolas" w:hAnsi="Consolas"/>
+      <w:sz w:val="20"/>
+      <w:szCs w:val="20"/>
+    </w:rPr>
+  </w:style>
+  <w:style w:type="character" w:customStyle="1" w:styleId="HTMLPreformattedChar">
+    <w:name w:val="HTML Preformatted Char"/>
+    <w:basedOn w:val="DefaultParagraphFont"/>
+    <w:link w:val="HTMLPreformatted"/>
+    <w:uiPriority w:val="99"/>
+    <w:semiHidden/>
+    <w:rsid w:val="00465687"/>
+    <w:rPr>
+      <w:rFonts w:ascii="Consolas" w:hAnsi="Consolas"/>
+      <w:color w:val="003B65" w:themeColor="accent3" w:themeShade="80"/>
+      <w:sz w:val="20"/>
+      <w:szCs w:val="20"/>
+    </w:rPr>
+  </w:style>
+  <w:style w:type="paragraph" w:styleId="Index1">
+    <w:name w:val="index 1"/>
+    <w:basedOn w:val="Normal"/>
+    <w:next w:val="Normal"/>
+    <w:autoRedefine/>
+    <w:uiPriority w:val="99"/>
+    <w:semiHidden/>
+    <w:unhideWhenUsed/>
+    <w:rsid w:val="00465687"/>
+    <w:pPr>
+      <w:spacing w:after="0" w:line="240" w:lineRule="auto"/>
+      <w:ind w:left="220" w:hanging="220"/>
+    </w:pPr>
+  </w:style>
+  <w:style w:type="paragraph" w:styleId="Index2">
+    <w:name w:val="index 2"/>
+    <w:basedOn w:val="Normal"/>
+    <w:next w:val="Normal"/>
+    <w:autoRedefine/>
+    <w:uiPriority w:val="99"/>
+    <w:semiHidden/>
+    <w:unhideWhenUsed/>
+    <w:rsid w:val="00465687"/>
+    <w:pPr>
+      <w:spacing w:after="0" w:line="240" w:lineRule="auto"/>
+      <w:ind w:left="440" w:hanging="220"/>
+    </w:pPr>
+  </w:style>
+  <w:style w:type="paragraph" w:styleId="Index3">
+    <w:name w:val="index 3"/>
+    <w:basedOn w:val="Normal"/>
+    <w:next w:val="Normal"/>
+    <w:autoRedefine/>
+    <w:uiPriority w:val="99"/>
+    <w:semiHidden/>
+    <w:unhideWhenUsed/>
+    <w:rsid w:val="00465687"/>
+    <w:pPr>
+      <w:spacing w:after="0" w:line="240" w:lineRule="auto"/>
+      <w:ind w:left="660" w:hanging="220"/>
+    </w:pPr>
+  </w:style>
+  <w:style w:type="paragraph" w:styleId="Index4">
+    <w:name w:val="index 4"/>
+    <w:basedOn w:val="Normal"/>
+    <w:next w:val="Normal"/>
+    <w:autoRedefine/>
+    <w:uiPriority w:val="99"/>
+    <w:semiHidden/>
+    <w:unhideWhenUsed/>
+    <w:rsid w:val="00465687"/>
+    <w:pPr>
+      <w:spacing w:after="0" w:line="240" w:lineRule="auto"/>
+      <w:ind w:left="880" w:hanging="220"/>
+    </w:pPr>
+  </w:style>
+  <w:style w:type="paragraph" w:styleId="Index5">
+    <w:name w:val="index 5"/>
+    <w:basedOn w:val="Normal"/>
+    <w:next w:val="Normal"/>
+    <w:autoRedefine/>
+    <w:uiPriority w:val="99"/>
+    <w:semiHidden/>
+    <w:unhideWhenUsed/>
+    <w:rsid w:val="00465687"/>
+    <w:pPr>
+      <w:spacing w:after="0" w:line="240" w:lineRule="auto"/>
+      <w:ind w:left="1100" w:hanging="220"/>
+    </w:pPr>
+  </w:style>
+  <w:style w:type="paragraph" w:styleId="Index6">
+    <w:name w:val="index 6"/>
+    <w:basedOn w:val="Normal"/>
+    <w:next w:val="Normal"/>
+    <w:autoRedefine/>
+    <w:uiPriority w:val="99"/>
+    <w:semiHidden/>
+    <w:unhideWhenUsed/>
+    <w:rsid w:val="00465687"/>
+    <w:pPr>
+      <w:spacing w:after="0" w:line="240" w:lineRule="auto"/>
+      <w:ind w:left="1320" w:hanging="220"/>
+    </w:pPr>
+  </w:style>
+  <w:style w:type="paragraph" w:styleId="Index7">
+    <w:name w:val="index 7"/>
+    <w:basedOn w:val="Normal"/>
+    <w:next w:val="Normal"/>
+    <w:autoRedefine/>
+    <w:uiPriority w:val="99"/>
+    <w:semiHidden/>
+    <w:unhideWhenUsed/>
+    <w:rsid w:val="00465687"/>
+    <w:pPr>
+      <w:spacing w:after="0" w:line="240" w:lineRule="auto"/>
+      <w:ind w:left="1540" w:hanging="220"/>
+    </w:pPr>
+  </w:style>
+  <w:style w:type="paragraph" w:styleId="Index8">
+    <w:name w:val="index 8"/>
+    <w:basedOn w:val="Normal"/>
+    <w:next w:val="Normal"/>
+    <w:autoRedefine/>
+    <w:uiPriority w:val="99"/>
+    <w:semiHidden/>
+    <w:unhideWhenUsed/>
+    <w:rsid w:val="00465687"/>
+    <w:pPr>
+      <w:spacing w:after="0" w:line="240" w:lineRule="auto"/>
+      <w:ind w:left="1760" w:hanging="220"/>
+    </w:pPr>
+  </w:style>
+  <w:style w:type="paragraph" w:styleId="Index9">
+    <w:name w:val="index 9"/>
+    <w:basedOn w:val="Normal"/>
+    <w:next w:val="Normal"/>
+    <w:autoRedefine/>
+    <w:uiPriority w:val="99"/>
+    <w:semiHidden/>
+    <w:unhideWhenUsed/>
+    <w:rsid w:val="00465687"/>
+    <w:pPr>
+      <w:spacing w:after="0" w:line="240" w:lineRule="auto"/>
+      <w:ind w:left="1980" w:hanging="220"/>
+    </w:pPr>
+  </w:style>
+  <w:style w:type="paragraph" w:styleId="IndexHeading">
+    <w:name w:val="index heading"/>
+    <w:basedOn w:val="Normal"/>
+    <w:next w:val="Index1"/>
+    <w:uiPriority w:val="99"/>
+    <w:semiHidden/>
+    <w:unhideWhenUsed/>
+    <w:rsid w:val="00465687"/>
+    <w:rPr>
+      <w:rFonts w:asciiTheme="majorHAnsi" w:eastAsiaTheme="majorEastAsia" w:hAnsiTheme="majorHAnsi" w:cstheme="majorBidi"/>
+      <w:b/>
+      <w:bCs/>
+    </w:rPr>
+  </w:style>
+  <w:style w:type="paragraph" w:styleId="List">
+    <w:name w:val="List"/>
+    <w:basedOn w:val="Normal"/>
+    <w:uiPriority w:val="99"/>
+    <w:semiHidden/>
+    <w:unhideWhenUsed/>
+    <w:rsid w:val="00465687"/>
+    <w:pPr>
+      <w:ind w:left="283" w:hanging="283"/>
+      <w:contextualSpacing/>
+    </w:pPr>
+  </w:style>
+  <w:style w:type="paragraph" w:styleId="List2">
+    <w:name w:val="List 2"/>
+    <w:basedOn w:val="Normal"/>
+    <w:uiPriority w:val="99"/>
+    <w:semiHidden/>
+    <w:unhideWhenUsed/>
+    <w:rsid w:val="00465687"/>
+    <w:pPr>
+      <w:ind w:left="566" w:hanging="283"/>
+      <w:contextualSpacing/>
+    </w:pPr>
+  </w:style>
+  <w:style w:type="paragraph" w:styleId="List3">
+    <w:name w:val="List 3"/>
+    <w:basedOn w:val="Normal"/>
+    <w:uiPriority w:val="99"/>
+    <w:semiHidden/>
+    <w:unhideWhenUsed/>
+    <w:rsid w:val="00465687"/>
+    <w:pPr>
+      <w:ind w:left="849" w:hanging="283"/>
+      <w:contextualSpacing/>
+    </w:pPr>
+  </w:style>
+  <w:style w:type="paragraph" w:styleId="List4">
+    <w:name w:val="List 4"/>
+    <w:basedOn w:val="Normal"/>
+    <w:uiPriority w:val="99"/>
+    <w:semiHidden/>
+    <w:unhideWhenUsed/>
+    <w:rsid w:val="00465687"/>
+    <w:pPr>
+      <w:ind w:left="1132" w:hanging="283"/>
+      <w:contextualSpacing/>
+    </w:pPr>
+  </w:style>
+  <w:style w:type="paragraph" w:styleId="List5">
+    <w:name w:val="List 5"/>
+    <w:basedOn w:val="Normal"/>
+    <w:uiPriority w:val="99"/>
+    <w:semiHidden/>
+    <w:unhideWhenUsed/>
+    <w:rsid w:val="00465687"/>
+    <w:pPr>
+      <w:ind w:left="1415" w:hanging="283"/>
+      <w:contextualSpacing/>
+    </w:pPr>
+  </w:style>
+  <w:style w:type="paragraph" w:styleId="ListBullet">
+    <w:name w:val="List Bullet"/>
+    <w:basedOn w:val="Normal"/>
+    <w:uiPriority w:val="99"/>
+    <w:semiHidden/>
+    <w:unhideWhenUsed/>
+    <w:rsid w:val="00465687"/>
+    <w:pPr>
+      <w:numPr>
+        <w:numId w:val="25"/>
+      </w:numPr>
+      <w:contextualSpacing/>
+    </w:pPr>
+  </w:style>
+  <w:style w:type="paragraph" w:styleId="ListBullet2">
+    <w:name w:val="List Bullet 2"/>
+    <w:basedOn w:val="Normal"/>
+    <w:uiPriority w:val="99"/>
+    <w:semiHidden/>
+    <w:unhideWhenUsed/>
+    <w:rsid w:val="00465687"/>
+    <w:pPr>
+      <w:numPr>
+        <w:numId w:val="26"/>
+      </w:numPr>
+      <w:contextualSpacing/>
+    </w:pPr>
+  </w:style>
+  <w:style w:type="paragraph" w:styleId="ListBullet3">
+    <w:name w:val="List Bullet 3"/>
+    <w:basedOn w:val="Normal"/>
+    <w:uiPriority w:val="99"/>
+    <w:semiHidden/>
+    <w:unhideWhenUsed/>
+    <w:rsid w:val="00465687"/>
+    <w:pPr>
+      <w:numPr>
+        <w:numId w:val="27"/>
+      </w:numPr>
+      <w:contextualSpacing/>
+    </w:pPr>
+  </w:style>
+  <w:style w:type="paragraph" w:styleId="ListBullet4">
+    <w:name w:val="List Bullet 4"/>
+    <w:basedOn w:val="Normal"/>
+    <w:uiPriority w:val="99"/>
+    <w:semiHidden/>
+    <w:unhideWhenUsed/>
+    <w:rsid w:val="00465687"/>
+    <w:pPr>
+      <w:numPr>
+        <w:numId w:val="28"/>
+      </w:numPr>
+      <w:contextualSpacing/>
+    </w:pPr>
+  </w:style>
+  <w:style w:type="paragraph" w:styleId="ListBullet5">
+    <w:name w:val="List Bullet 5"/>
+    <w:basedOn w:val="Normal"/>
+    <w:uiPriority w:val="99"/>
+    <w:semiHidden/>
+    <w:unhideWhenUsed/>
+    <w:rsid w:val="00465687"/>
+    <w:pPr>
+      <w:numPr>
+        <w:numId w:val="29"/>
+      </w:numPr>
+      <w:contextualSpacing/>
+    </w:pPr>
+  </w:style>
+  <w:style w:type="paragraph" w:styleId="ListContinue">
+    <w:name w:val="List Continue"/>
+    <w:basedOn w:val="Normal"/>
+    <w:uiPriority w:val="99"/>
+    <w:semiHidden/>
+    <w:unhideWhenUsed/>
+    <w:rsid w:val="00465687"/>
+    <w:pPr>
+      <w:spacing w:after="120"/>
+      <w:ind w:left="283"/>
+      <w:contextualSpacing/>
+    </w:pPr>
+  </w:style>
+  <w:style w:type="paragraph" w:styleId="ListContinue2">
+    <w:name w:val="List Continue 2"/>
+    <w:basedOn w:val="Normal"/>
+    <w:uiPriority w:val="99"/>
+    <w:semiHidden/>
+    <w:unhideWhenUsed/>
+    <w:rsid w:val="00465687"/>
+    <w:pPr>
+      <w:spacing w:after="120"/>
+      <w:ind w:left="566"/>
+      <w:contextualSpacing/>
+    </w:pPr>
+  </w:style>
+  <w:style w:type="paragraph" w:styleId="ListContinue3">
+    <w:name w:val="List Continue 3"/>
+    <w:basedOn w:val="Normal"/>
+    <w:uiPriority w:val="99"/>
+    <w:semiHidden/>
+    <w:unhideWhenUsed/>
+    <w:rsid w:val="00465687"/>
+    <w:pPr>
+      <w:spacing w:after="120"/>
+      <w:ind w:left="849"/>
+      <w:contextualSpacing/>
+    </w:pPr>
+  </w:style>
+  <w:style w:type="paragraph" w:styleId="ListContinue4">
+    <w:name w:val="List Continue 4"/>
+    <w:basedOn w:val="Normal"/>
+    <w:uiPriority w:val="99"/>
+    <w:semiHidden/>
+    <w:unhideWhenUsed/>
+    <w:rsid w:val="00465687"/>
+    <w:pPr>
+      <w:spacing w:after="120"/>
+      <w:ind w:left="1132"/>
+      <w:contextualSpacing/>
+    </w:pPr>
+  </w:style>
+  <w:style w:type="paragraph" w:styleId="ListContinue5">
+    <w:name w:val="List Continue 5"/>
+    <w:basedOn w:val="Normal"/>
+    <w:uiPriority w:val="99"/>
+    <w:semiHidden/>
+    <w:unhideWhenUsed/>
+    <w:rsid w:val="00465687"/>
+    <w:pPr>
+      <w:spacing w:after="120"/>
+      <w:ind w:left="1415"/>
+      <w:contextualSpacing/>
+    </w:pPr>
+  </w:style>
+  <w:style w:type="paragraph" w:styleId="ListNumber">
+    <w:name w:val="List Number"/>
+    <w:basedOn w:val="Normal"/>
+    <w:uiPriority w:val="99"/>
+    <w:semiHidden/>
+    <w:unhideWhenUsed/>
+    <w:rsid w:val="00465687"/>
+    <w:pPr>
+      <w:numPr>
+        <w:numId w:val="30"/>
+      </w:numPr>
+      <w:contextualSpacing/>
+    </w:pPr>
+  </w:style>
+  <w:style w:type="paragraph" w:styleId="ListNumber2">
+    <w:name w:val="List Number 2"/>
+    <w:basedOn w:val="Normal"/>
+    <w:uiPriority w:val="99"/>
+    <w:semiHidden/>
+    <w:unhideWhenUsed/>
+    <w:rsid w:val="00465687"/>
+    <w:pPr>
+      <w:numPr>
+        <w:numId w:val="31"/>
+      </w:numPr>
+      <w:contextualSpacing/>
+    </w:pPr>
+  </w:style>
+  <w:style w:type="paragraph" w:styleId="ListNumber3">
+    <w:name w:val="List Number 3"/>
+    <w:basedOn w:val="Normal"/>
+    <w:uiPriority w:val="99"/>
+    <w:semiHidden/>
+    <w:unhideWhenUsed/>
+    <w:rsid w:val="00465687"/>
+    <w:pPr>
+      <w:numPr>
+        <w:numId w:val="32"/>
+      </w:numPr>
+      <w:contextualSpacing/>
+    </w:pPr>
+  </w:style>
+  <w:style w:type="paragraph" w:styleId="ListNumber4">
+    <w:name w:val="List Number 4"/>
+    <w:basedOn w:val="Normal"/>
+    <w:uiPriority w:val="99"/>
+    <w:semiHidden/>
+    <w:unhideWhenUsed/>
+    <w:rsid w:val="00465687"/>
+    <w:pPr>
+      <w:numPr>
+        <w:numId w:val="33"/>
+      </w:numPr>
+      <w:contextualSpacing/>
+    </w:pPr>
+  </w:style>
+  <w:style w:type="paragraph" w:styleId="ListNumber5">
+    <w:name w:val="List Number 5"/>
+    <w:basedOn w:val="Normal"/>
+    <w:uiPriority w:val="99"/>
+    <w:semiHidden/>
+    <w:unhideWhenUsed/>
+    <w:rsid w:val="00465687"/>
+    <w:pPr>
+      <w:numPr>
+        <w:numId w:val="34"/>
+      </w:numPr>
+      <w:contextualSpacing/>
+    </w:pPr>
+  </w:style>
+  <w:style w:type="paragraph" w:styleId="MacroText">
+    <w:name w:val="macro"/>
+    <w:link w:val="MacroTextChar"/>
+    <w:uiPriority w:val="99"/>
+    <w:semiHidden/>
+    <w:unhideWhenUsed/>
+    <w:rsid w:val="00465687"/>
+    <w:pPr>
+      <w:tabs>
+        <w:tab w:val="left" w:pos="480"/>
+        <w:tab w:val="left" w:pos="960"/>
+        <w:tab w:val="left" w:pos="1440"/>
+        <w:tab w:val="left" w:pos="1920"/>
+        <w:tab w:val="left" w:pos="2400"/>
+        <w:tab w:val="left" w:pos="2880"/>
+        <w:tab w:val="left" w:pos="3360"/>
+        <w:tab w:val="left" w:pos="3840"/>
+        <w:tab w:val="left" w:pos="4320"/>
+      </w:tabs>
+      <w:spacing w:after="0"/>
+    </w:pPr>
+    <w:rPr>
+      <w:rFonts w:ascii="Consolas" w:hAnsi="Consolas"/>
+      <w:color w:val="003B65" w:themeColor="accent3" w:themeShade="80"/>
+      <w:sz w:val="20"/>
+      <w:szCs w:val="20"/>
+    </w:rPr>
+  </w:style>
+  <w:style w:type="character" w:customStyle="1" w:styleId="MacroTextChar">
+    <w:name w:val="Macro Text Char"/>
+    <w:basedOn w:val="DefaultParagraphFont"/>
+    <w:link w:val="MacroText"/>
+    <w:uiPriority w:val="99"/>
+    <w:semiHidden/>
+    <w:rsid w:val="00465687"/>
+    <w:rPr>
+      <w:rFonts w:ascii="Consolas" w:hAnsi="Consolas"/>
+      <w:color w:val="003B65" w:themeColor="accent3" w:themeShade="80"/>
+      <w:sz w:val="20"/>
+      <w:szCs w:val="20"/>
+    </w:rPr>
+  </w:style>
+  <w:style w:type="paragraph" w:styleId="MessageHeader">
+    <w:name w:val="Message Header"/>
+    <w:basedOn w:val="Normal"/>
+    <w:link w:val="MessageHeaderChar"/>
+    <w:uiPriority w:val="99"/>
+    <w:semiHidden/>
+    <w:unhideWhenUsed/>
+    <w:rsid w:val="00465687"/>
+    <w:pPr>
+      <w:pBdr>
+        <w:top w:val="single" w:sz="6" w:space="1" w:color="auto"/>
+        <w:left w:val="single" w:sz="6" w:space="1" w:color="auto"/>
+        <w:bottom w:val="single" w:sz="6" w:space="1" w:color="auto"/>
+        <w:right w:val="single" w:sz="6" w:space="1" w:color="auto"/>
+      </w:pBdr>
+      <w:shd w:val="pct20" w:color="auto" w:fill="auto"/>
+      <w:spacing w:after="0" w:line="240" w:lineRule="auto"/>
+      <w:ind w:left="1134" w:hanging="1134"/>
+    </w:pPr>
+    <w:rPr>
+      <w:rFonts w:asciiTheme="majorHAnsi" w:eastAsiaTheme="majorEastAsia" w:hAnsiTheme="majorHAnsi" w:cstheme="majorBidi"/>
+      <w:sz w:val="24"/>
+      <w:szCs w:val="24"/>
+    </w:rPr>
+  </w:style>
+  <w:style w:type="character" w:customStyle="1" w:styleId="MessageHeaderChar">
+    <w:name w:val="Message Header Char"/>
+    <w:basedOn w:val="DefaultParagraphFont"/>
+    <w:link w:val="MessageHeader"/>
+    <w:uiPriority w:val="99"/>
+    <w:semiHidden/>
+    <w:rsid w:val="00465687"/>
+    <w:rPr>
+      <w:rFonts w:asciiTheme="majorHAnsi" w:eastAsiaTheme="majorEastAsia" w:hAnsiTheme="majorHAnsi" w:cstheme="majorBidi"/>
+      <w:color w:val="003B65" w:themeColor="accent3" w:themeShade="80"/>
+      <w:sz w:val="24"/>
+      <w:szCs w:val="24"/>
+      <w:shd w:val="pct20" w:color="auto" w:fill="auto"/>
+    </w:rPr>
+  </w:style>
+  <w:style w:type="paragraph" w:styleId="NormalIndent">
+    <w:name w:val="Normal Indent"/>
+    <w:basedOn w:val="Normal"/>
+    <w:uiPriority w:val="99"/>
+    <w:semiHidden/>
+    <w:unhideWhenUsed/>
+    <w:rsid w:val="00465687"/>
+    <w:pPr>
+      <w:ind w:left="708"/>
+    </w:pPr>
+  </w:style>
+  <w:style w:type="paragraph" w:styleId="NoteHeading">
+    <w:name w:val="Note Heading"/>
+    <w:basedOn w:val="Normal"/>
+    <w:next w:val="Normal"/>
+    <w:link w:val="NoteHeadingChar"/>
+    <w:uiPriority w:val="99"/>
+    <w:semiHidden/>
+    <w:unhideWhenUsed/>
+    <w:rsid w:val="00465687"/>
+    <w:pPr>
+      <w:spacing w:after="0" w:line="240" w:lineRule="auto"/>
+    </w:pPr>
+  </w:style>
+  <w:style w:type="character" w:customStyle="1" w:styleId="NoteHeadingChar">
+    <w:name w:val="Note Heading Char"/>
+    <w:basedOn w:val="DefaultParagraphFont"/>
+    <w:link w:val="NoteHeading"/>
+    <w:uiPriority w:val="99"/>
+    <w:semiHidden/>
+    <w:rsid w:val="00465687"/>
+    <w:rPr>
+      <w:rFonts w:ascii="BentonSans Light" w:hAnsi="BentonSans Light"/>
+      <w:color w:val="003B65" w:themeColor="accent3" w:themeShade="80"/>
+    </w:rPr>
+  </w:style>
+  <w:style w:type="paragraph" w:styleId="PlainText">
+    <w:name w:val="Plain Text"/>
+    <w:basedOn w:val="Normal"/>
+    <w:link w:val="PlainTextChar"/>
+    <w:uiPriority w:val="99"/>
+    <w:semiHidden/>
+    <w:unhideWhenUsed/>
+    <w:rsid w:val="00465687"/>
+    <w:pPr>
+      <w:spacing w:after="0" w:line="240" w:lineRule="auto"/>
+    </w:pPr>
+    <w:rPr>
+      <w:rFonts w:ascii="Consolas" w:hAnsi="Consolas"/>
+      <w:sz w:val="21"/>
+      <w:szCs w:val="21"/>
+    </w:rPr>
+  </w:style>
+  <w:style w:type="character" w:customStyle="1" w:styleId="PlainTextChar">
+    <w:name w:val="Plain Text Char"/>
+    <w:basedOn w:val="DefaultParagraphFont"/>
+    <w:link w:val="PlainText"/>
+    <w:uiPriority w:val="99"/>
+    <w:semiHidden/>
+    <w:rsid w:val="00465687"/>
+    <w:rPr>
+      <w:rFonts w:ascii="Consolas" w:hAnsi="Consolas"/>
+      <w:color w:val="003B65" w:themeColor="accent3" w:themeShade="80"/>
+      <w:sz w:val="21"/>
+      <w:szCs w:val="21"/>
+    </w:rPr>
+  </w:style>
+  <w:style w:type="paragraph" w:styleId="Salutation">
+    <w:name w:val="Salutation"/>
+    <w:basedOn w:val="Normal"/>
+    <w:next w:val="Normal"/>
+    <w:link w:val="SalutationChar"/>
+    <w:uiPriority w:val="99"/>
+    <w:semiHidden/>
+    <w:unhideWhenUsed/>
+    <w:rsid w:val="00465687"/>
+  </w:style>
+  <w:style w:type="character" w:customStyle="1" w:styleId="SalutationChar">
+    <w:name w:val="Salutation Char"/>
+    <w:basedOn w:val="DefaultParagraphFont"/>
+    <w:link w:val="Salutation"/>
+    <w:uiPriority w:val="99"/>
+    <w:semiHidden/>
+    <w:rsid w:val="00465687"/>
+    <w:rPr>
+      <w:rFonts w:ascii="BentonSans Light" w:hAnsi="BentonSans Light"/>
+      <w:color w:val="003B65" w:themeColor="accent3" w:themeShade="80"/>
+    </w:rPr>
+  </w:style>
+  <w:style w:type="paragraph" w:styleId="Signature">
+    <w:name w:val="Signature"/>
+    <w:basedOn w:val="Normal"/>
+    <w:link w:val="SignatureChar"/>
+    <w:uiPriority w:val="99"/>
+    <w:semiHidden/>
+    <w:unhideWhenUsed/>
+    <w:rsid w:val="00465687"/>
+    <w:pPr>
+      <w:spacing w:after="0" w:line="240" w:lineRule="auto"/>
+      <w:ind w:left="4252"/>
+    </w:pPr>
+  </w:style>
+  <w:style w:type="character" w:customStyle="1" w:styleId="SignatureChar">
+    <w:name w:val="Signature Char"/>
+    <w:basedOn w:val="DefaultParagraphFont"/>
+    <w:link w:val="Signature"/>
+    <w:uiPriority w:val="99"/>
+    <w:semiHidden/>
+    <w:rsid w:val="00465687"/>
+    <w:rPr>
+      <w:rFonts w:ascii="BentonSans Light" w:hAnsi="BentonSans Light"/>
+      <w:color w:val="003B65" w:themeColor="accent3" w:themeShade="80"/>
+    </w:rPr>
+  </w:style>
 </w:styles>
 </file>
 
@@ -13073,7 +14643,7 @@
 </file>
 
 <file path=customXml/itemProps1.xml><?xml version="1.0" encoding="utf-8"?>
-<ds:datastoreItem xmlns:ds="http://schemas.openxmlformats.org/officeDocument/2006/customXml" ds:itemID="{CE500453-FFB1-4E0C-A8B7-0476F8689B61}">
+<ds:datastoreItem xmlns:ds="http://schemas.openxmlformats.org/officeDocument/2006/customXml" ds:itemID="{4996494E-D025-408B-A749-F22FC211E095}">
   <ds:schemaRefs>
     <ds:schemaRef ds:uri="http://schemas.openxmlformats.org/officeDocument/2006/bibliography"/>
   </ds:schemaRefs>

</xml_diff>

<commit_message>
Documentation - change port if necessary
Change-Id: I0f8517d28d36e0e9e7dcf2f03b6553b015f0a1a4
</commit_message>
<xml_diff>
--- a/Documentation.docx
+++ b/Documentation.docx
@@ -4,35 +4,6 @@
   <w:body>
     <w:p>
       <w:pPr>
-        <w:rPr>
-          <w:color w:val="FF0000"/>
-        </w:rPr>
-      </w:pPr>
-      <w:bookmarkStart w:id="0" w:name="_GoBack"/>
-      <w:bookmarkEnd w:id="0"/>
-      <w:r>
-        <w:rPr>
-          <w:color w:val="FF0000"/>
-        </w:rPr>
-        <w:t xml:space="preserve">!!! ACHTUNG: </w:t>
-      </w:r>
-      <w:r>
-        <w:t>Dateinamen überprüfen</w:t>
-      </w:r>
-      <w:r>
-        <w:t>, Icons müssen erwähnt werden</w:t>
-      </w:r>
-      <w:proofErr w:type="gramStart"/>
-      <w:r>
-        <w:t>!,</w:t>
-      </w:r>
-      <w:proofErr w:type="gramEnd"/>
-      <w:r>
-        <w:t xml:space="preserve"> Portnummer festlegen</w:t>
-      </w:r>
-    </w:p>
-    <w:p>
-      <w:pPr>
         <w:pStyle w:val="Title"/>
         <w:pBdr>
           <w:bottom w:val="single" w:sz="12" w:space="1" w:color="auto"/>
@@ -43,12 +14,25 @@
           <w:szCs w:val="80"/>
         </w:rPr>
       </w:pPr>
-      <w:r>
+    </w:p>
+    <w:p>
+      <w:pPr>
+        <w:pStyle w:val="Title"/>
+        <w:pBdr>
+          <w:bottom w:val="single" w:sz="12" w:space="1" w:color="auto"/>
+        </w:pBdr>
         <w:rPr>
           <w:rFonts w:ascii="BentonSans Light" w:hAnsi="BentonSans Light"/>
           <w:sz w:val="80"/>
           <w:szCs w:val="80"/>
         </w:rPr>
+      </w:pPr>
+      <w:r>
+        <w:rPr>
+          <w:rFonts w:ascii="BentonSans Light" w:hAnsi="BentonSans Light"/>
+          <w:sz w:val="80"/>
+          <w:szCs w:val="80"/>
+        </w:rPr>
         <w:t>Projektarbeit</w:t>
       </w:r>
     </w:p>
@@ -65,32 +49,7 @@
           <w:sz w:val="32"/>
           <w:szCs w:val="32"/>
         </w:rPr>
-        <w:t xml:space="preserve">Entwicklung </w:t>
-      </w:r>
-      <w:proofErr w:type="gramStart"/>
-      <w:r>
-        <w:rPr>
-          <w:sz w:val="32"/>
-          <w:szCs w:val="32"/>
-        </w:rPr>
-        <w:t xml:space="preserve">einer </w:t>
-      </w:r>
-      <w:proofErr w:type="spellStart"/>
-      <w:r>
-        <w:rPr>
-          <w:sz w:val="32"/>
-          <w:szCs w:val="32"/>
-        </w:rPr>
-        <w:t>Wetterapp</w:t>
-      </w:r>
-      <w:proofErr w:type="spellEnd"/>
-      <w:proofErr w:type="gramEnd"/>
-      <w:r>
-        <w:rPr>
-          <w:sz w:val="32"/>
-          <w:szCs w:val="32"/>
-        </w:rPr>
-        <w:t xml:space="preserve"> </w:t>
+        <w:t xml:space="preserve">Entwicklung einer Wetterapp </w:t>
       </w:r>
       <w:r>
         <w:rPr>
@@ -109,7 +68,6 @@
     </w:p>
     <w:p/>
     <w:p>
-      <w:commentRangeStart w:id="1"/>
       <w:r>
         <w:rPr>
           <w:noProof/>
@@ -178,13 +136,6 @@
           </wp:anchor>
         </w:drawing>
       </w:r>
-      <w:commentRangeEnd w:id="1"/>
-      <w:r>
-        <w:rPr>
-          <w:rStyle w:val="CommentReference"/>
-        </w:rPr>
-        <w:commentReference w:id="1"/>
-      </w:r>
     </w:p>
     <w:tbl>
       <w:tblPr>
@@ -342,16 +293,8 @@
               <w:rPr>
                 <w:sz w:val="32"/>
               </w:rPr>
-              <w:t xml:space="preserve">Herr </w:t>
-            </w:r>
-            <w:proofErr w:type="spellStart"/>
-            <w:r>
-              <w:rPr>
-                <w:sz w:val="32"/>
-              </w:rPr>
-              <w:t>Schlütter</w:t>
-            </w:r>
-            <w:proofErr w:type="spellEnd"/>
+              <w:t>Herr Schlütter</w:t>
+            </w:r>
           </w:p>
         </w:tc>
       </w:tr>
@@ -498,7 +441,7 @@
             <w:rPr>
               <w:rFonts w:asciiTheme="minorHAnsi" w:hAnsiTheme="minorHAnsi"/>
               <w:noProof/>
-              <w:color w:val="005898" w:themeColor="accent3" w:themeShade="BF"/>
+              <w:color w:val="auto"/>
               <w:lang w:eastAsia="de-DE"/>
             </w:rPr>
           </w:pPr>
@@ -520,12 +463,11 @@
             </w:rPr>
             <w:fldChar w:fldCharType="separate"/>
           </w:r>
-          <w:hyperlink w:anchor="_Toc440531280" w:history="1">
+          <w:hyperlink w:anchor="_Toc440609586" w:history="1">
             <w:r>
               <w:rPr>
                 <w:rStyle w:val="Hyperlink"/>
                 <w:noProof/>
-                <w:color w:val="005898" w:themeColor="accent3" w:themeShade="BF"/>
               </w:rPr>
               <w:t>1.</w:t>
             </w:r>
@@ -533,7 +475,7 @@
               <w:rPr>
                 <w:rFonts w:asciiTheme="minorHAnsi" w:hAnsiTheme="minorHAnsi"/>
                 <w:noProof/>
-                <w:color w:val="005898" w:themeColor="accent3" w:themeShade="BF"/>
+                <w:color w:val="auto"/>
                 <w:lang w:eastAsia="de-DE"/>
               </w:rPr>
               <w:tab/>
@@ -542,7 +484,6 @@
               <w:rPr>
                 <w:rStyle w:val="Hyperlink"/>
                 <w:noProof/>
-                <w:color w:val="005898" w:themeColor="accent3" w:themeShade="BF"/>
               </w:rPr>
               <w:t>Zustandsvergleich</w:t>
             </w:r>
@@ -550,7 +491,6 @@
               <w:rPr>
                 <w:noProof/>
                 <w:webHidden/>
-                <w:color w:val="005898" w:themeColor="accent3" w:themeShade="BF"/>
               </w:rPr>
               <w:tab/>
             </w:r>
@@ -558,7 +498,6 @@
               <w:rPr>
                 <w:noProof/>
                 <w:webHidden/>
-                <w:color w:val="005898" w:themeColor="accent3" w:themeShade="BF"/>
               </w:rPr>
               <w:fldChar w:fldCharType="begin"/>
             </w:r>
@@ -566,22 +505,19 @@
               <w:rPr>
                 <w:noProof/>
                 <w:webHidden/>
-                <w:color w:val="005898" w:themeColor="accent3" w:themeShade="BF"/>
-              </w:rPr>
-              <w:instrText xml:space="preserve"> PAGEREF _Toc440531280 \h </w:instrText>
+              </w:rPr>
+              <w:instrText xml:space="preserve"> PAGEREF _Toc440609586 \h </w:instrText>
             </w:r>
             <w:r>
               <w:rPr>
                 <w:noProof/>
                 <w:webHidden/>
-                <w:color w:val="005898" w:themeColor="accent3" w:themeShade="BF"/>
               </w:rPr>
             </w:r>
             <w:r>
               <w:rPr>
                 <w:noProof/>
                 <w:webHidden/>
-                <w:color w:val="005898" w:themeColor="accent3" w:themeShade="BF"/>
               </w:rPr>
               <w:fldChar w:fldCharType="separate"/>
             </w:r>
@@ -589,7 +525,6 @@
               <w:rPr>
                 <w:noProof/>
                 <w:webHidden/>
-                <w:color w:val="005898" w:themeColor="accent3" w:themeShade="BF"/>
               </w:rPr>
               <w:t>3</w:t>
             </w:r>
@@ -597,7 +532,6 @@
               <w:rPr>
                 <w:noProof/>
                 <w:webHidden/>
-                <w:color w:val="005898" w:themeColor="accent3" w:themeShade="BF"/>
               </w:rPr>
               <w:fldChar w:fldCharType="end"/>
             </w:r>
@@ -613,16 +547,15 @@
             <w:rPr>
               <w:rFonts w:asciiTheme="minorHAnsi" w:hAnsiTheme="minorHAnsi"/>
               <w:noProof/>
-              <w:color w:val="005898" w:themeColor="accent3" w:themeShade="BF"/>
+              <w:color w:val="auto"/>
               <w:lang w:eastAsia="de-DE"/>
             </w:rPr>
           </w:pPr>
-          <w:hyperlink w:anchor="_Toc440531281" w:history="1">
+          <w:hyperlink w:anchor="_Toc440609587" w:history="1">
             <w:r>
               <w:rPr>
                 <w:rStyle w:val="Hyperlink"/>
                 <w:noProof/>
-                <w:color w:val="005898" w:themeColor="accent3" w:themeShade="BF"/>
               </w:rPr>
               <w:t>2.</w:t>
             </w:r>
@@ -630,7 +563,7 @@
               <w:rPr>
                 <w:rFonts w:asciiTheme="minorHAnsi" w:hAnsiTheme="minorHAnsi"/>
                 <w:noProof/>
-                <w:color w:val="005898" w:themeColor="accent3" w:themeShade="BF"/>
+                <w:color w:val="auto"/>
                 <w:lang w:eastAsia="de-DE"/>
               </w:rPr>
               <w:tab/>
@@ -639,7 +572,6 @@
               <w:rPr>
                 <w:rStyle w:val="Hyperlink"/>
                 <w:noProof/>
-                <w:color w:val="005898" w:themeColor="accent3" w:themeShade="BF"/>
               </w:rPr>
               <w:t>Projektumsetzung</w:t>
             </w:r>
@@ -647,7 +579,6 @@
               <w:rPr>
                 <w:noProof/>
                 <w:webHidden/>
-                <w:color w:val="005898" w:themeColor="accent3" w:themeShade="BF"/>
               </w:rPr>
               <w:tab/>
             </w:r>
@@ -655,7 +586,6 @@
               <w:rPr>
                 <w:noProof/>
                 <w:webHidden/>
-                <w:color w:val="005898" w:themeColor="accent3" w:themeShade="BF"/>
               </w:rPr>
               <w:fldChar w:fldCharType="begin"/>
             </w:r>
@@ -663,22 +593,19 @@
               <w:rPr>
                 <w:noProof/>
                 <w:webHidden/>
-                <w:color w:val="005898" w:themeColor="accent3" w:themeShade="BF"/>
-              </w:rPr>
-              <w:instrText xml:space="preserve"> PAGEREF _Toc440531281 \h </w:instrText>
+              </w:rPr>
+              <w:instrText xml:space="preserve"> PAGEREF _Toc440609587 \h </w:instrText>
             </w:r>
             <w:r>
               <w:rPr>
                 <w:noProof/>
                 <w:webHidden/>
-                <w:color w:val="005898" w:themeColor="accent3" w:themeShade="BF"/>
               </w:rPr>
             </w:r>
             <w:r>
               <w:rPr>
                 <w:noProof/>
                 <w:webHidden/>
-                <w:color w:val="005898" w:themeColor="accent3" w:themeShade="BF"/>
               </w:rPr>
               <w:fldChar w:fldCharType="separate"/>
             </w:r>
@@ -686,7 +613,6 @@
               <w:rPr>
                 <w:noProof/>
                 <w:webHidden/>
-                <w:color w:val="005898" w:themeColor="accent3" w:themeShade="BF"/>
               </w:rPr>
               <w:t>3</w:t>
             </w:r>
@@ -694,7 +620,6 @@
               <w:rPr>
                 <w:noProof/>
                 <w:webHidden/>
-                <w:color w:val="005898" w:themeColor="accent3" w:themeShade="BF"/>
               </w:rPr>
               <w:fldChar w:fldCharType="end"/>
             </w:r>
@@ -709,16 +634,15 @@
             <w:rPr>
               <w:rFonts w:asciiTheme="minorHAnsi" w:hAnsiTheme="minorHAnsi"/>
               <w:noProof/>
-              <w:color w:val="005898" w:themeColor="accent3" w:themeShade="BF"/>
+              <w:color w:val="auto"/>
               <w:lang w:eastAsia="de-DE"/>
             </w:rPr>
           </w:pPr>
-          <w:hyperlink w:anchor="_Toc440531282" w:history="1">
+          <w:hyperlink w:anchor="_Toc440609588" w:history="1">
             <w:r>
               <w:rPr>
                 <w:rStyle w:val="Hyperlink"/>
                 <w:noProof/>
-                <w:color w:val="005898" w:themeColor="accent3" w:themeShade="BF"/>
               </w:rPr>
               <w:t>Projektplanung</w:t>
             </w:r>
@@ -726,7 +650,6 @@
               <w:rPr>
                 <w:noProof/>
                 <w:webHidden/>
-                <w:color w:val="005898" w:themeColor="accent3" w:themeShade="BF"/>
               </w:rPr>
               <w:tab/>
             </w:r>
@@ -734,7 +657,6 @@
               <w:rPr>
                 <w:noProof/>
                 <w:webHidden/>
-                <w:color w:val="005898" w:themeColor="accent3" w:themeShade="BF"/>
               </w:rPr>
               <w:fldChar w:fldCharType="begin"/>
             </w:r>
@@ -742,22 +664,19 @@
               <w:rPr>
                 <w:noProof/>
                 <w:webHidden/>
-                <w:color w:val="005898" w:themeColor="accent3" w:themeShade="BF"/>
-              </w:rPr>
-              <w:instrText xml:space="preserve"> PAGEREF _Toc440531282 \h </w:instrText>
+              </w:rPr>
+              <w:instrText xml:space="preserve"> PAGEREF _Toc440609588 \h </w:instrText>
             </w:r>
             <w:r>
               <w:rPr>
                 <w:noProof/>
                 <w:webHidden/>
-                <w:color w:val="005898" w:themeColor="accent3" w:themeShade="BF"/>
               </w:rPr>
             </w:r>
             <w:r>
               <w:rPr>
                 <w:noProof/>
                 <w:webHidden/>
-                <w:color w:val="005898" w:themeColor="accent3" w:themeShade="BF"/>
               </w:rPr>
               <w:fldChar w:fldCharType="separate"/>
             </w:r>
@@ -765,7 +684,6 @@
               <w:rPr>
                 <w:noProof/>
                 <w:webHidden/>
-                <w:color w:val="005898" w:themeColor="accent3" w:themeShade="BF"/>
               </w:rPr>
               <w:t>3</w:t>
             </w:r>
@@ -773,7 +691,6 @@
               <w:rPr>
                 <w:noProof/>
                 <w:webHidden/>
-                <w:color w:val="005898" w:themeColor="accent3" w:themeShade="BF"/>
               </w:rPr>
               <w:fldChar w:fldCharType="end"/>
             </w:r>
@@ -788,16 +705,15 @@
             <w:rPr>
               <w:rFonts w:asciiTheme="minorHAnsi" w:hAnsiTheme="minorHAnsi"/>
               <w:noProof/>
-              <w:color w:val="005898" w:themeColor="accent3" w:themeShade="BF"/>
+              <w:color w:val="auto"/>
               <w:lang w:eastAsia="de-DE"/>
             </w:rPr>
           </w:pPr>
-          <w:hyperlink w:anchor="_Toc440531283" w:history="1">
+          <w:hyperlink w:anchor="_Toc440609589" w:history="1">
             <w:r>
               <w:rPr>
                 <w:rStyle w:val="Hyperlink"/>
                 <w:noProof/>
-                <w:color w:val="005898" w:themeColor="accent3" w:themeShade="BF"/>
               </w:rPr>
               <w:t>Entwicklung der App</w:t>
             </w:r>
@@ -805,7 +721,6 @@
               <w:rPr>
                 <w:noProof/>
                 <w:webHidden/>
-                <w:color w:val="005898" w:themeColor="accent3" w:themeShade="BF"/>
               </w:rPr>
               <w:tab/>
             </w:r>
@@ -813,7 +728,6 @@
               <w:rPr>
                 <w:noProof/>
                 <w:webHidden/>
-                <w:color w:val="005898" w:themeColor="accent3" w:themeShade="BF"/>
               </w:rPr>
               <w:fldChar w:fldCharType="begin"/>
             </w:r>
@@ -821,22 +735,19 @@
               <w:rPr>
                 <w:noProof/>
                 <w:webHidden/>
-                <w:color w:val="005898" w:themeColor="accent3" w:themeShade="BF"/>
-              </w:rPr>
-              <w:instrText xml:space="preserve"> PAGEREF _Toc440531283 \h </w:instrText>
+              </w:rPr>
+              <w:instrText xml:space="preserve"> PAGEREF _Toc440609589 \h </w:instrText>
             </w:r>
             <w:r>
               <w:rPr>
                 <w:noProof/>
                 <w:webHidden/>
-                <w:color w:val="005898" w:themeColor="accent3" w:themeShade="BF"/>
               </w:rPr>
             </w:r>
             <w:r>
               <w:rPr>
                 <w:noProof/>
                 <w:webHidden/>
-                <w:color w:val="005898" w:themeColor="accent3" w:themeShade="BF"/>
               </w:rPr>
               <w:fldChar w:fldCharType="separate"/>
             </w:r>
@@ -844,7 +755,6 @@
               <w:rPr>
                 <w:noProof/>
                 <w:webHidden/>
-                <w:color w:val="005898" w:themeColor="accent3" w:themeShade="BF"/>
               </w:rPr>
               <w:t>3</w:t>
             </w:r>
@@ -852,7 +762,6 @@
               <w:rPr>
                 <w:noProof/>
                 <w:webHidden/>
-                <w:color w:val="005898" w:themeColor="accent3" w:themeShade="BF"/>
               </w:rPr>
               <w:fldChar w:fldCharType="end"/>
             </w:r>
@@ -867,16 +776,15 @@
             <w:rPr>
               <w:rFonts w:asciiTheme="minorHAnsi" w:hAnsiTheme="minorHAnsi"/>
               <w:noProof/>
-              <w:color w:val="005898" w:themeColor="accent3" w:themeShade="BF"/>
+              <w:color w:val="auto"/>
               <w:lang w:eastAsia="de-DE"/>
             </w:rPr>
           </w:pPr>
-          <w:hyperlink w:anchor="_Toc440531284" w:history="1">
+          <w:hyperlink w:anchor="_Toc440609590" w:history="1">
             <w:r>
               <w:rPr>
                 <w:rStyle w:val="Hyperlink"/>
                 <w:noProof/>
-                <w:color w:val="005898" w:themeColor="accent3" w:themeShade="BF"/>
               </w:rPr>
               <w:t>Übersicht der wichtigsten Dateien</w:t>
             </w:r>
@@ -884,7 +792,6 @@
               <w:rPr>
                 <w:noProof/>
                 <w:webHidden/>
-                <w:color w:val="005898" w:themeColor="accent3" w:themeShade="BF"/>
               </w:rPr>
               <w:tab/>
             </w:r>
@@ -892,7 +799,6 @@
               <w:rPr>
                 <w:noProof/>
                 <w:webHidden/>
-                <w:color w:val="005898" w:themeColor="accent3" w:themeShade="BF"/>
               </w:rPr>
               <w:fldChar w:fldCharType="begin"/>
             </w:r>
@@ -900,22 +806,19 @@
               <w:rPr>
                 <w:noProof/>
                 <w:webHidden/>
-                <w:color w:val="005898" w:themeColor="accent3" w:themeShade="BF"/>
-              </w:rPr>
-              <w:instrText xml:space="preserve"> PAGEREF _Toc440531284 \h </w:instrText>
+              </w:rPr>
+              <w:instrText xml:space="preserve"> PAGEREF _Toc440609590 \h </w:instrText>
             </w:r>
             <w:r>
               <w:rPr>
                 <w:noProof/>
                 <w:webHidden/>
-                <w:color w:val="005898" w:themeColor="accent3" w:themeShade="BF"/>
               </w:rPr>
             </w:r>
             <w:r>
               <w:rPr>
                 <w:noProof/>
                 <w:webHidden/>
-                <w:color w:val="005898" w:themeColor="accent3" w:themeShade="BF"/>
               </w:rPr>
               <w:fldChar w:fldCharType="separate"/>
             </w:r>
@@ -923,7 +826,6 @@
               <w:rPr>
                 <w:noProof/>
                 <w:webHidden/>
-                <w:color w:val="005898" w:themeColor="accent3" w:themeShade="BF"/>
               </w:rPr>
               <w:t>4</w:t>
             </w:r>
@@ -931,7 +833,6 @@
               <w:rPr>
                 <w:noProof/>
                 <w:webHidden/>
-                <w:color w:val="005898" w:themeColor="accent3" w:themeShade="BF"/>
               </w:rPr>
               <w:fldChar w:fldCharType="end"/>
             </w:r>
@@ -946,16 +847,15 @@
             <w:rPr>
               <w:rFonts w:asciiTheme="minorHAnsi" w:hAnsiTheme="minorHAnsi"/>
               <w:noProof/>
-              <w:color w:val="005898" w:themeColor="accent3" w:themeShade="BF"/>
+              <w:color w:val="auto"/>
               <w:lang w:eastAsia="de-DE"/>
             </w:rPr>
           </w:pPr>
-          <w:hyperlink w:anchor="_Toc440531285" w:history="1">
+          <w:hyperlink w:anchor="_Toc440609591" w:history="1">
             <w:r>
               <w:rPr>
                 <w:rStyle w:val="Hyperlink"/>
                 <w:noProof/>
-                <w:color w:val="005898" w:themeColor="accent3" w:themeShade="BF"/>
               </w:rPr>
               <w:t>Testen</w:t>
             </w:r>
@@ -963,7 +863,6 @@
               <w:rPr>
                 <w:noProof/>
                 <w:webHidden/>
-                <w:color w:val="005898" w:themeColor="accent3" w:themeShade="BF"/>
               </w:rPr>
               <w:tab/>
             </w:r>
@@ -971,7 +870,6 @@
               <w:rPr>
                 <w:noProof/>
                 <w:webHidden/>
-                <w:color w:val="005898" w:themeColor="accent3" w:themeShade="BF"/>
               </w:rPr>
               <w:fldChar w:fldCharType="begin"/>
             </w:r>
@@ -979,22 +877,19 @@
               <w:rPr>
                 <w:noProof/>
                 <w:webHidden/>
-                <w:color w:val="005898" w:themeColor="accent3" w:themeShade="BF"/>
-              </w:rPr>
-              <w:instrText xml:space="preserve"> PAGEREF _Toc440531285 \h </w:instrText>
+              </w:rPr>
+              <w:instrText xml:space="preserve"> PAGEREF _Toc440609591 \h </w:instrText>
             </w:r>
             <w:r>
               <w:rPr>
                 <w:noProof/>
                 <w:webHidden/>
-                <w:color w:val="005898" w:themeColor="accent3" w:themeShade="BF"/>
               </w:rPr>
             </w:r>
             <w:r>
               <w:rPr>
                 <w:noProof/>
                 <w:webHidden/>
-                <w:color w:val="005898" w:themeColor="accent3" w:themeShade="BF"/>
               </w:rPr>
               <w:fldChar w:fldCharType="separate"/>
             </w:r>
@@ -1002,7 +897,6 @@
               <w:rPr>
                 <w:noProof/>
                 <w:webHidden/>
-                <w:color w:val="005898" w:themeColor="accent3" w:themeShade="BF"/>
               </w:rPr>
               <w:t>5</w:t>
             </w:r>
@@ -1010,7 +904,6 @@
               <w:rPr>
                 <w:noProof/>
                 <w:webHidden/>
-                <w:color w:val="005898" w:themeColor="accent3" w:themeShade="BF"/>
               </w:rPr>
               <w:fldChar w:fldCharType="end"/>
             </w:r>
@@ -1025,16 +918,15 @@
             <w:rPr>
               <w:rFonts w:asciiTheme="minorHAnsi" w:hAnsiTheme="minorHAnsi"/>
               <w:noProof/>
-              <w:color w:val="005898" w:themeColor="accent3" w:themeShade="BF"/>
+              <w:color w:val="auto"/>
               <w:lang w:eastAsia="de-DE"/>
             </w:rPr>
           </w:pPr>
-          <w:hyperlink w:anchor="_Toc440531286" w:history="1">
+          <w:hyperlink w:anchor="_Toc440609592" w:history="1">
             <w:r>
               <w:rPr>
                 <w:rStyle w:val="Hyperlink"/>
                 <w:noProof/>
-                <w:color w:val="005898" w:themeColor="accent3" w:themeShade="BF"/>
               </w:rPr>
               <w:t>OPA5</w:t>
             </w:r>
@@ -1042,7 +934,6 @@
               <w:rPr>
                 <w:noProof/>
                 <w:webHidden/>
-                <w:color w:val="005898" w:themeColor="accent3" w:themeShade="BF"/>
               </w:rPr>
               <w:tab/>
             </w:r>
@@ -1050,7 +941,6 @@
               <w:rPr>
                 <w:noProof/>
                 <w:webHidden/>
-                <w:color w:val="005898" w:themeColor="accent3" w:themeShade="BF"/>
               </w:rPr>
               <w:fldChar w:fldCharType="begin"/>
             </w:r>
@@ -1058,22 +948,19 @@
               <w:rPr>
                 <w:noProof/>
                 <w:webHidden/>
-                <w:color w:val="005898" w:themeColor="accent3" w:themeShade="BF"/>
-              </w:rPr>
-              <w:instrText xml:space="preserve"> PAGEREF _Toc440531286 \h </w:instrText>
+              </w:rPr>
+              <w:instrText xml:space="preserve"> PAGEREF _Toc440609592 \h </w:instrText>
             </w:r>
             <w:r>
               <w:rPr>
                 <w:noProof/>
                 <w:webHidden/>
-                <w:color w:val="005898" w:themeColor="accent3" w:themeShade="BF"/>
               </w:rPr>
             </w:r>
             <w:r>
               <w:rPr>
                 <w:noProof/>
                 <w:webHidden/>
-                <w:color w:val="005898" w:themeColor="accent3" w:themeShade="BF"/>
               </w:rPr>
               <w:fldChar w:fldCharType="separate"/>
             </w:r>
@@ -1081,7 +968,6 @@
               <w:rPr>
                 <w:noProof/>
                 <w:webHidden/>
-                <w:color w:val="005898" w:themeColor="accent3" w:themeShade="BF"/>
               </w:rPr>
               <w:t>5</w:t>
             </w:r>
@@ -1089,7 +975,6 @@
               <w:rPr>
                 <w:noProof/>
                 <w:webHidden/>
-                <w:color w:val="005898" w:themeColor="accent3" w:themeShade="BF"/>
               </w:rPr>
               <w:fldChar w:fldCharType="end"/>
             </w:r>
@@ -1104,16 +989,15 @@
             <w:rPr>
               <w:rFonts w:asciiTheme="minorHAnsi" w:hAnsiTheme="minorHAnsi"/>
               <w:noProof/>
-              <w:color w:val="005898" w:themeColor="accent3" w:themeShade="BF"/>
+              <w:color w:val="auto"/>
               <w:lang w:eastAsia="de-DE"/>
             </w:rPr>
           </w:pPr>
-          <w:hyperlink w:anchor="_Toc440531287" w:history="1">
+          <w:hyperlink w:anchor="_Toc440609593" w:history="1">
             <w:r>
               <w:rPr>
                 <w:rStyle w:val="Hyperlink"/>
                 <w:noProof/>
-                <w:color w:val="005898" w:themeColor="accent3" w:themeShade="BF"/>
               </w:rPr>
               <w:t>QUnit</w:t>
             </w:r>
@@ -1121,7 +1005,6 @@
               <w:rPr>
                 <w:noProof/>
                 <w:webHidden/>
-                <w:color w:val="005898" w:themeColor="accent3" w:themeShade="BF"/>
               </w:rPr>
               <w:tab/>
             </w:r>
@@ -1129,7 +1012,6 @@
               <w:rPr>
                 <w:noProof/>
                 <w:webHidden/>
-                <w:color w:val="005898" w:themeColor="accent3" w:themeShade="BF"/>
               </w:rPr>
               <w:fldChar w:fldCharType="begin"/>
             </w:r>
@@ -1137,22 +1019,19 @@
               <w:rPr>
                 <w:noProof/>
                 <w:webHidden/>
-                <w:color w:val="005898" w:themeColor="accent3" w:themeShade="BF"/>
-              </w:rPr>
-              <w:instrText xml:space="preserve"> PAGEREF _Toc440531287 \h </w:instrText>
+              </w:rPr>
+              <w:instrText xml:space="preserve"> PAGEREF _Toc440609593 \h </w:instrText>
             </w:r>
             <w:r>
               <w:rPr>
                 <w:noProof/>
                 <w:webHidden/>
-                <w:color w:val="005898" w:themeColor="accent3" w:themeShade="BF"/>
               </w:rPr>
             </w:r>
             <w:r>
               <w:rPr>
                 <w:noProof/>
                 <w:webHidden/>
-                <w:color w:val="005898" w:themeColor="accent3" w:themeShade="BF"/>
               </w:rPr>
               <w:fldChar w:fldCharType="separate"/>
             </w:r>
@@ -1160,7 +1039,6 @@
               <w:rPr>
                 <w:noProof/>
                 <w:webHidden/>
-                <w:color w:val="005898" w:themeColor="accent3" w:themeShade="BF"/>
               </w:rPr>
               <w:t>7</w:t>
             </w:r>
@@ -1168,7 +1046,6 @@
               <w:rPr>
                 <w:noProof/>
                 <w:webHidden/>
-                <w:color w:val="005898" w:themeColor="accent3" w:themeShade="BF"/>
               </w:rPr>
               <w:fldChar w:fldCharType="end"/>
             </w:r>
@@ -1184,16 +1061,15 @@
             <w:rPr>
               <w:rFonts w:asciiTheme="minorHAnsi" w:hAnsiTheme="minorHAnsi"/>
               <w:noProof/>
-              <w:color w:val="005898" w:themeColor="accent3" w:themeShade="BF"/>
+              <w:color w:val="auto"/>
               <w:lang w:eastAsia="de-DE"/>
             </w:rPr>
           </w:pPr>
-          <w:hyperlink w:anchor="_Toc440531288" w:history="1">
+          <w:hyperlink w:anchor="_Toc440609594" w:history="1">
             <w:r>
               <w:rPr>
                 <w:rStyle w:val="Hyperlink"/>
                 <w:noProof/>
-                <w:color w:val="005898" w:themeColor="accent3" w:themeShade="BF"/>
               </w:rPr>
               <w:t>3.</w:t>
             </w:r>
@@ -1201,7 +1077,7 @@
               <w:rPr>
                 <w:rFonts w:asciiTheme="minorHAnsi" w:hAnsiTheme="minorHAnsi"/>
                 <w:noProof/>
-                <w:color w:val="005898" w:themeColor="accent3" w:themeShade="BF"/>
+                <w:color w:val="auto"/>
                 <w:lang w:eastAsia="de-DE"/>
               </w:rPr>
               <w:tab/>
@@ -1210,7 +1086,6 @@
               <w:rPr>
                 <w:rStyle w:val="Hyperlink"/>
                 <w:noProof/>
-                <w:color w:val="005898" w:themeColor="accent3" w:themeShade="BF"/>
               </w:rPr>
               <w:t>Struktogramm</w:t>
             </w:r>
@@ -1218,7 +1093,6 @@
               <w:rPr>
                 <w:noProof/>
                 <w:webHidden/>
-                <w:color w:val="005898" w:themeColor="accent3" w:themeShade="BF"/>
               </w:rPr>
               <w:tab/>
             </w:r>
@@ -1226,7 +1100,6 @@
               <w:rPr>
                 <w:noProof/>
                 <w:webHidden/>
-                <w:color w:val="005898" w:themeColor="accent3" w:themeShade="BF"/>
               </w:rPr>
               <w:fldChar w:fldCharType="begin"/>
             </w:r>
@@ -1234,22 +1107,19 @@
               <w:rPr>
                 <w:noProof/>
                 <w:webHidden/>
-                <w:color w:val="005898" w:themeColor="accent3" w:themeShade="BF"/>
-              </w:rPr>
-              <w:instrText xml:space="preserve"> PAGEREF _Toc440531288 \h </w:instrText>
+              </w:rPr>
+              <w:instrText xml:space="preserve"> PAGEREF _Toc440609594 \h </w:instrText>
             </w:r>
             <w:r>
               <w:rPr>
                 <w:noProof/>
                 <w:webHidden/>
-                <w:color w:val="005898" w:themeColor="accent3" w:themeShade="BF"/>
               </w:rPr>
             </w:r>
             <w:r>
               <w:rPr>
                 <w:noProof/>
                 <w:webHidden/>
-                <w:color w:val="005898" w:themeColor="accent3" w:themeShade="BF"/>
               </w:rPr>
               <w:fldChar w:fldCharType="separate"/>
             </w:r>
@@ -1257,7 +1127,6 @@
               <w:rPr>
                 <w:noProof/>
                 <w:webHidden/>
-                <w:color w:val="005898" w:themeColor="accent3" w:themeShade="BF"/>
               </w:rPr>
               <w:t>9</w:t>
             </w:r>
@@ -1265,7 +1134,6 @@
               <w:rPr>
                 <w:noProof/>
                 <w:webHidden/>
-                <w:color w:val="005898" w:themeColor="accent3" w:themeShade="BF"/>
               </w:rPr>
               <w:fldChar w:fldCharType="end"/>
             </w:r>
@@ -1281,16 +1149,15 @@
             <w:rPr>
               <w:rFonts w:asciiTheme="minorHAnsi" w:hAnsiTheme="minorHAnsi"/>
               <w:noProof/>
-              <w:color w:val="005898" w:themeColor="accent3" w:themeShade="BF"/>
+              <w:color w:val="auto"/>
               <w:lang w:eastAsia="de-DE"/>
             </w:rPr>
           </w:pPr>
-          <w:hyperlink w:anchor="_Toc440531289" w:history="1">
+          <w:hyperlink w:anchor="_Toc440609595" w:history="1">
             <w:r>
               <w:rPr>
                 <w:rStyle w:val="Hyperlink"/>
                 <w:noProof/>
-                <w:color w:val="005898" w:themeColor="accent3" w:themeShade="BF"/>
               </w:rPr>
               <w:t>4.</w:t>
             </w:r>
@@ -1298,7 +1165,7 @@
               <w:rPr>
                 <w:rFonts w:asciiTheme="minorHAnsi" w:hAnsiTheme="minorHAnsi"/>
                 <w:noProof/>
-                <w:color w:val="005898" w:themeColor="accent3" w:themeShade="BF"/>
+                <w:color w:val="auto"/>
                 <w:lang w:eastAsia="de-DE"/>
               </w:rPr>
               <w:tab/>
@@ -1307,7 +1174,6 @@
               <w:rPr>
                 <w:rStyle w:val="Hyperlink"/>
                 <w:noProof/>
-                <w:color w:val="005898" w:themeColor="accent3" w:themeShade="BF"/>
               </w:rPr>
               <w:t>Lessons Learned</w:t>
             </w:r>
@@ -1315,7 +1181,6 @@
               <w:rPr>
                 <w:noProof/>
                 <w:webHidden/>
-                <w:color w:val="005898" w:themeColor="accent3" w:themeShade="BF"/>
               </w:rPr>
               <w:tab/>
             </w:r>
@@ -1323,7 +1188,6 @@
               <w:rPr>
                 <w:noProof/>
                 <w:webHidden/>
-                <w:color w:val="005898" w:themeColor="accent3" w:themeShade="BF"/>
               </w:rPr>
               <w:fldChar w:fldCharType="begin"/>
             </w:r>
@@ -1331,22 +1195,19 @@
               <w:rPr>
                 <w:noProof/>
                 <w:webHidden/>
-                <w:color w:val="005898" w:themeColor="accent3" w:themeShade="BF"/>
-              </w:rPr>
-              <w:instrText xml:space="preserve"> PAGEREF _Toc440531289 \h </w:instrText>
+              </w:rPr>
+              <w:instrText xml:space="preserve"> PAGEREF _Toc440609595 \h </w:instrText>
             </w:r>
             <w:r>
               <w:rPr>
                 <w:noProof/>
                 <w:webHidden/>
-                <w:color w:val="005898" w:themeColor="accent3" w:themeShade="BF"/>
               </w:rPr>
             </w:r>
             <w:r>
               <w:rPr>
                 <w:noProof/>
                 <w:webHidden/>
-                <w:color w:val="005898" w:themeColor="accent3" w:themeShade="BF"/>
               </w:rPr>
               <w:fldChar w:fldCharType="separate"/>
             </w:r>
@@ -1354,7 +1215,6 @@
               <w:rPr>
                 <w:noProof/>
                 <w:webHidden/>
-                <w:color w:val="005898" w:themeColor="accent3" w:themeShade="BF"/>
               </w:rPr>
               <w:t>9</w:t>
             </w:r>
@@ -1362,7 +1222,6 @@
               <w:rPr>
                 <w:noProof/>
                 <w:webHidden/>
-                <w:color w:val="005898" w:themeColor="accent3" w:themeShade="BF"/>
               </w:rPr>
               <w:fldChar w:fldCharType="end"/>
             </w:r>
@@ -1378,16 +1237,15 @@
             <w:rPr>
               <w:rFonts w:asciiTheme="minorHAnsi" w:hAnsiTheme="minorHAnsi"/>
               <w:noProof/>
-              <w:color w:val="005898" w:themeColor="accent3" w:themeShade="BF"/>
+              <w:color w:val="auto"/>
               <w:lang w:eastAsia="de-DE"/>
             </w:rPr>
           </w:pPr>
-          <w:hyperlink w:anchor="_Toc440531290" w:history="1">
+          <w:hyperlink w:anchor="_Toc440609596" w:history="1">
             <w:r>
               <w:rPr>
                 <w:rStyle w:val="Hyperlink"/>
                 <w:noProof/>
-                <w:color w:val="005898" w:themeColor="accent3" w:themeShade="BF"/>
               </w:rPr>
               <w:t>5.</w:t>
             </w:r>
@@ -1395,7 +1253,7 @@
               <w:rPr>
                 <w:rFonts w:asciiTheme="minorHAnsi" w:hAnsiTheme="minorHAnsi"/>
                 <w:noProof/>
-                <w:color w:val="005898" w:themeColor="accent3" w:themeShade="BF"/>
+                <w:color w:val="auto"/>
                 <w:lang w:eastAsia="de-DE"/>
               </w:rPr>
               <w:tab/>
@@ -1404,7 +1262,6 @@
               <w:rPr>
                 <w:rStyle w:val="Hyperlink"/>
                 <w:noProof/>
-                <w:color w:val="005898" w:themeColor="accent3" w:themeShade="BF"/>
               </w:rPr>
               <w:t>Installation der App</w:t>
             </w:r>
@@ -1412,7 +1269,6 @@
               <w:rPr>
                 <w:noProof/>
                 <w:webHidden/>
-                <w:color w:val="005898" w:themeColor="accent3" w:themeShade="BF"/>
               </w:rPr>
               <w:tab/>
             </w:r>
@@ -1420,7 +1276,6 @@
               <w:rPr>
                 <w:noProof/>
                 <w:webHidden/>
-                <w:color w:val="005898" w:themeColor="accent3" w:themeShade="BF"/>
               </w:rPr>
               <w:fldChar w:fldCharType="begin"/>
             </w:r>
@@ -1428,22 +1283,19 @@
               <w:rPr>
                 <w:noProof/>
                 <w:webHidden/>
-                <w:color w:val="005898" w:themeColor="accent3" w:themeShade="BF"/>
-              </w:rPr>
-              <w:instrText xml:space="preserve"> PAGEREF _Toc440531290 \h </w:instrText>
+              </w:rPr>
+              <w:instrText xml:space="preserve"> PAGEREF _Toc440609596 \h </w:instrText>
             </w:r>
             <w:r>
               <w:rPr>
                 <w:noProof/>
                 <w:webHidden/>
-                <w:color w:val="005898" w:themeColor="accent3" w:themeShade="BF"/>
               </w:rPr>
             </w:r>
             <w:r>
               <w:rPr>
                 <w:noProof/>
                 <w:webHidden/>
-                <w:color w:val="005898" w:themeColor="accent3" w:themeShade="BF"/>
               </w:rPr>
               <w:fldChar w:fldCharType="separate"/>
             </w:r>
@@ -1451,7 +1303,6 @@
               <w:rPr>
                 <w:noProof/>
                 <w:webHidden/>
-                <w:color w:val="005898" w:themeColor="accent3" w:themeShade="BF"/>
               </w:rPr>
               <w:t>10</w:t>
             </w:r>
@@ -1459,7 +1310,6 @@
               <w:rPr>
                 <w:noProof/>
                 <w:webHidden/>
-                <w:color w:val="005898" w:themeColor="accent3" w:themeShade="BF"/>
               </w:rPr>
               <w:fldChar w:fldCharType="end"/>
             </w:r>
@@ -1474,16 +1324,15 @@
             <w:rPr>
               <w:rFonts w:asciiTheme="minorHAnsi" w:hAnsiTheme="minorHAnsi"/>
               <w:noProof/>
-              <w:color w:val="005898" w:themeColor="accent3" w:themeShade="BF"/>
+              <w:color w:val="auto"/>
               <w:lang w:eastAsia="de-DE"/>
             </w:rPr>
           </w:pPr>
-          <w:hyperlink w:anchor="_Toc440531291" w:history="1">
+          <w:hyperlink w:anchor="_Toc440609597" w:history="1">
             <w:r>
               <w:rPr>
                 <w:rStyle w:val="Hyperlink"/>
                 <w:noProof/>
-                <w:color w:val="005898" w:themeColor="accent3" w:themeShade="BF"/>
               </w:rPr>
               <w:t>Github Repository</w:t>
             </w:r>
@@ -1491,7 +1340,6 @@
               <w:rPr>
                 <w:noProof/>
                 <w:webHidden/>
-                <w:color w:val="005898" w:themeColor="accent3" w:themeShade="BF"/>
               </w:rPr>
               <w:tab/>
             </w:r>
@@ -1499,7 +1347,6 @@
               <w:rPr>
                 <w:noProof/>
                 <w:webHidden/>
-                <w:color w:val="005898" w:themeColor="accent3" w:themeShade="BF"/>
               </w:rPr>
               <w:fldChar w:fldCharType="begin"/>
             </w:r>
@@ -1507,22 +1354,19 @@
               <w:rPr>
                 <w:noProof/>
                 <w:webHidden/>
-                <w:color w:val="005898" w:themeColor="accent3" w:themeShade="BF"/>
-              </w:rPr>
-              <w:instrText xml:space="preserve"> PAGEREF _Toc440531291 \h </w:instrText>
+              </w:rPr>
+              <w:instrText xml:space="preserve"> PAGEREF _Toc440609597 \h </w:instrText>
             </w:r>
             <w:r>
               <w:rPr>
                 <w:noProof/>
                 <w:webHidden/>
-                <w:color w:val="005898" w:themeColor="accent3" w:themeShade="BF"/>
               </w:rPr>
             </w:r>
             <w:r>
               <w:rPr>
                 <w:noProof/>
                 <w:webHidden/>
-                <w:color w:val="005898" w:themeColor="accent3" w:themeShade="BF"/>
               </w:rPr>
               <w:fldChar w:fldCharType="separate"/>
             </w:r>
@@ -1530,7 +1374,6 @@
               <w:rPr>
                 <w:noProof/>
                 <w:webHidden/>
-                <w:color w:val="005898" w:themeColor="accent3" w:themeShade="BF"/>
               </w:rPr>
               <w:t>10</w:t>
             </w:r>
@@ -1538,7 +1381,6 @@
               <w:rPr>
                 <w:noProof/>
                 <w:webHidden/>
-                <w:color w:val="005898" w:themeColor="accent3" w:themeShade="BF"/>
               </w:rPr>
               <w:fldChar w:fldCharType="end"/>
             </w:r>
@@ -1553,16 +1395,15 @@
             <w:rPr>
               <w:rFonts w:asciiTheme="minorHAnsi" w:hAnsiTheme="minorHAnsi"/>
               <w:noProof/>
-              <w:color w:val="005898" w:themeColor="accent3" w:themeShade="BF"/>
+              <w:color w:val="auto"/>
               <w:lang w:eastAsia="de-DE"/>
             </w:rPr>
           </w:pPr>
-          <w:hyperlink w:anchor="_Toc440531292" w:history="1">
+          <w:hyperlink w:anchor="_Toc440609598" w:history="1">
             <w:r>
               <w:rPr>
                 <w:rStyle w:val="Hyperlink"/>
                 <w:noProof/>
-                <w:color w:val="005898" w:themeColor="accent3" w:themeShade="BF"/>
               </w:rPr>
               <w:t>Installation von node.js</w:t>
             </w:r>
@@ -1570,7 +1411,6 @@
               <w:rPr>
                 <w:noProof/>
                 <w:webHidden/>
-                <w:color w:val="005898" w:themeColor="accent3" w:themeShade="BF"/>
               </w:rPr>
               <w:tab/>
             </w:r>
@@ -1578,7 +1418,6 @@
               <w:rPr>
                 <w:noProof/>
                 <w:webHidden/>
-                <w:color w:val="005898" w:themeColor="accent3" w:themeShade="BF"/>
               </w:rPr>
               <w:fldChar w:fldCharType="begin"/>
             </w:r>
@@ -1586,22 +1425,19 @@
               <w:rPr>
                 <w:noProof/>
                 <w:webHidden/>
-                <w:color w:val="005898" w:themeColor="accent3" w:themeShade="BF"/>
-              </w:rPr>
-              <w:instrText xml:space="preserve"> PAGEREF _Toc440531292 \h </w:instrText>
+              </w:rPr>
+              <w:instrText xml:space="preserve"> PAGEREF _Toc440609598 \h </w:instrText>
             </w:r>
             <w:r>
               <w:rPr>
                 <w:noProof/>
                 <w:webHidden/>
-                <w:color w:val="005898" w:themeColor="accent3" w:themeShade="BF"/>
               </w:rPr>
             </w:r>
             <w:r>
               <w:rPr>
                 <w:noProof/>
                 <w:webHidden/>
-                <w:color w:val="005898" w:themeColor="accent3" w:themeShade="BF"/>
               </w:rPr>
               <w:fldChar w:fldCharType="separate"/>
             </w:r>
@@ -1609,7 +1445,6 @@
               <w:rPr>
                 <w:noProof/>
                 <w:webHidden/>
-                <w:color w:val="005898" w:themeColor="accent3" w:themeShade="BF"/>
               </w:rPr>
               <w:t>10</w:t>
             </w:r>
@@ -1617,7 +1452,6 @@
               <w:rPr>
                 <w:noProof/>
                 <w:webHidden/>
-                <w:color w:val="005898" w:themeColor="accent3" w:themeShade="BF"/>
               </w:rPr>
               <w:fldChar w:fldCharType="end"/>
             </w:r>
@@ -1632,16 +1466,15 @@
             <w:rPr>
               <w:rFonts w:asciiTheme="minorHAnsi" w:hAnsiTheme="minorHAnsi"/>
               <w:noProof/>
-              <w:color w:val="005898" w:themeColor="accent3" w:themeShade="BF"/>
+              <w:color w:val="auto"/>
               <w:lang w:eastAsia="de-DE"/>
             </w:rPr>
           </w:pPr>
-          <w:hyperlink w:anchor="_Toc440531293" w:history="1">
+          <w:hyperlink w:anchor="_Toc440609599" w:history="1">
             <w:r>
               <w:rPr>
                 <w:rStyle w:val="Hyperlink"/>
                 <w:noProof/>
-                <w:color w:val="005898" w:themeColor="accent3" w:themeShade="BF"/>
               </w:rPr>
               <w:t>6. Starten des Servers und der App</w:t>
             </w:r>
@@ -1649,7 +1482,6 @@
               <w:rPr>
                 <w:noProof/>
                 <w:webHidden/>
-                <w:color w:val="005898" w:themeColor="accent3" w:themeShade="BF"/>
               </w:rPr>
               <w:tab/>
             </w:r>
@@ -1657,7 +1489,6 @@
               <w:rPr>
                 <w:noProof/>
                 <w:webHidden/>
-                <w:color w:val="005898" w:themeColor="accent3" w:themeShade="BF"/>
               </w:rPr>
               <w:fldChar w:fldCharType="begin"/>
             </w:r>
@@ -1665,22 +1496,19 @@
               <w:rPr>
                 <w:noProof/>
                 <w:webHidden/>
-                <w:color w:val="005898" w:themeColor="accent3" w:themeShade="BF"/>
-              </w:rPr>
-              <w:instrText xml:space="preserve"> PAGEREF _Toc440531293 \h </w:instrText>
+              </w:rPr>
+              <w:instrText xml:space="preserve"> PAGEREF _Toc440609599 \h </w:instrText>
             </w:r>
             <w:r>
               <w:rPr>
                 <w:noProof/>
                 <w:webHidden/>
-                <w:color w:val="005898" w:themeColor="accent3" w:themeShade="BF"/>
               </w:rPr>
             </w:r>
             <w:r>
               <w:rPr>
                 <w:noProof/>
                 <w:webHidden/>
-                <w:color w:val="005898" w:themeColor="accent3" w:themeShade="BF"/>
               </w:rPr>
               <w:fldChar w:fldCharType="separate"/>
             </w:r>
@@ -1688,7 +1516,6 @@
               <w:rPr>
                 <w:noProof/>
                 <w:webHidden/>
-                <w:color w:val="005898" w:themeColor="accent3" w:themeShade="BF"/>
               </w:rPr>
               <w:t>10</w:t>
             </w:r>
@@ -1696,7 +1523,6 @@
               <w:rPr>
                 <w:noProof/>
                 <w:webHidden/>
-                <w:color w:val="005898" w:themeColor="accent3" w:themeShade="BF"/>
               </w:rPr>
               <w:fldChar w:fldCharType="end"/>
             </w:r>
@@ -1711,16 +1537,15 @@
             <w:rPr>
               <w:rFonts w:asciiTheme="minorHAnsi" w:hAnsiTheme="minorHAnsi"/>
               <w:noProof/>
-              <w:color w:val="005898" w:themeColor="accent3" w:themeShade="BF"/>
+              <w:color w:val="auto"/>
               <w:lang w:eastAsia="de-DE"/>
             </w:rPr>
           </w:pPr>
-          <w:hyperlink w:anchor="_Toc440531294" w:history="1">
+          <w:hyperlink w:anchor="_Toc440609600" w:history="1">
             <w:r>
               <w:rPr>
                 <w:rStyle w:val="Hyperlink"/>
                 <w:noProof/>
-                <w:color w:val="005898" w:themeColor="accent3" w:themeShade="BF"/>
               </w:rPr>
               <w:t>Starten des Servers per Konsole</w:t>
             </w:r>
@@ -1728,7 +1553,6 @@
               <w:rPr>
                 <w:noProof/>
                 <w:webHidden/>
-                <w:color w:val="005898" w:themeColor="accent3" w:themeShade="BF"/>
               </w:rPr>
               <w:tab/>
             </w:r>
@@ -1736,7 +1560,6 @@
               <w:rPr>
                 <w:noProof/>
                 <w:webHidden/>
-                <w:color w:val="005898" w:themeColor="accent3" w:themeShade="BF"/>
               </w:rPr>
               <w:fldChar w:fldCharType="begin"/>
             </w:r>
@@ -1744,22 +1567,19 @@
               <w:rPr>
                 <w:noProof/>
                 <w:webHidden/>
-                <w:color w:val="005898" w:themeColor="accent3" w:themeShade="BF"/>
-              </w:rPr>
-              <w:instrText xml:space="preserve"> PAGEREF _Toc440531294 \h </w:instrText>
+              </w:rPr>
+              <w:instrText xml:space="preserve"> PAGEREF _Toc440609600 \h </w:instrText>
             </w:r>
             <w:r>
               <w:rPr>
                 <w:noProof/>
                 <w:webHidden/>
-                <w:color w:val="005898" w:themeColor="accent3" w:themeShade="BF"/>
               </w:rPr>
             </w:r>
             <w:r>
               <w:rPr>
                 <w:noProof/>
                 <w:webHidden/>
-                <w:color w:val="005898" w:themeColor="accent3" w:themeShade="BF"/>
               </w:rPr>
               <w:fldChar w:fldCharType="separate"/>
             </w:r>
@@ -1767,7 +1587,6 @@
               <w:rPr>
                 <w:noProof/>
                 <w:webHidden/>
-                <w:color w:val="005898" w:themeColor="accent3" w:themeShade="BF"/>
               </w:rPr>
               <w:t>10</w:t>
             </w:r>
@@ -1775,7 +1594,6 @@
               <w:rPr>
                 <w:noProof/>
                 <w:webHidden/>
-                <w:color w:val="005898" w:themeColor="accent3" w:themeShade="BF"/>
               </w:rPr>
               <w:fldChar w:fldCharType="end"/>
             </w:r>
@@ -1790,16 +1608,15 @@
             <w:rPr>
               <w:rFonts w:asciiTheme="minorHAnsi" w:hAnsiTheme="minorHAnsi"/>
               <w:noProof/>
-              <w:color w:val="005898" w:themeColor="accent3" w:themeShade="BF"/>
+              <w:color w:val="auto"/>
               <w:lang w:eastAsia="de-DE"/>
             </w:rPr>
           </w:pPr>
-          <w:hyperlink w:anchor="_Toc440531295" w:history="1">
+          <w:hyperlink w:anchor="_Toc440609601" w:history="1">
             <w:r>
               <w:rPr>
                 <w:rStyle w:val="Hyperlink"/>
                 <w:noProof/>
-                <w:color w:val="005898" w:themeColor="accent3" w:themeShade="BF"/>
               </w:rPr>
               <w:t>Starten der App</w:t>
             </w:r>
@@ -1807,7 +1624,6 @@
               <w:rPr>
                 <w:noProof/>
                 <w:webHidden/>
-                <w:color w:val="005898" w:themeColor="accent3" w:themeShade="BF"/>
               </w:rPr>
               <w:tab/>
             </w:r>
@@ -1815,7 +1631,6 @@
               <w:rPr>
                 <w:noProof/>
                 <w:webHidden/>
-                <w:color w:val="005898" w:themeColor="accent3" w:themeShade="BF"/>
               </w:rPr>
               <w:fldChar w:fldCharType="begin"/>
             </w:r>
@@ -1823,22 +1638,19 @@
               <w:rPr>
                 <w:noProof/>
                 <w:webHidden/>
-                <w:color w:val="005898" w:themeColor="accent3" w:themeShade="BF"/>
-              </w:rPr>
-              <w:instrText xml:space="preserve"> PAGEREF _Toc440531295 \h </w:instrText>
+              </w:rPr>
+              <w:instrText xml:space="preserve"> PAGEREF _Toc440609601 \h </w:instrText>
             </w:r>
             <w:r>
               <w:rPr>
                 <w:noProof/>
                 <w:webHidden/>
-                <w:color w:val="005898" w:themeColor="accent3" w:themeShade="BF"/>
               </w:rPr>
             </w:r>
             <w:r>
               <w:rPr>
                 <w:noProof/>
                 <w:webHidden/>
-                <w:color w:val="005898" w:themeColor="accent3" w:themeShade="BF"/>
               </w:rPr>
               <w:fldChar w:fldCharType="separate"/>
             </w:r>
@@ -1846,7 +1658,6 @@
               <w:rPr>
                 <w:noProof/>
                 <w:webHidden/>
-                <w:color w:val="005898" w:themeColor="accent3" w:themeShade="BF"/>
               </w:rPr>
               <w:t>10</w:t>
             </w:r>
@@ -1854,7 +1665,6 @@
               <w:rPr>
                 <w:noProof/>
                 <w:webHidden/>
-                <w:color w:val="005898" w:themeColor="accent3" w:themeShade="BF"/>
               </w:rPr>
               <w:fldChar w:fldCharType="end"/>
             </w:r>
@@ -1870,16 +1680,15 @@
             <w:rPr>
               <w:rFonts w:asciiTheme="minorHAnsi" w:hAnsiTheme="minorHAnsi"/>
               <w:noProof/>
-              <w:color w:val="005898" w:themeColor="accent3" w:themeShade="BF"/>
+              <w:color w:val="auto"/>
               <w:lang w:eastAsia="de-DE"/>
             </w:rPr>
           </w:pPr>
-          <w:hyperlink w:anchor="_Toc440531296" w:history="1">
+          <w:hyperlink w:anchor="_Toc440609602" w:history="1">
             <w:r>
               <w:rPr>
                 <w:rStyle w:val="Hyperlink"/>
                 <w:noProof/>
-                <w:color w:val="005898" w:themeColor="accent3" w:themeShade="BF"/>
               </w:rPr>
               <w:t>7.</w:t>
             </w:r>
@@ -1887,7 +1696,7 @@
               <w:rPr>
                 <w:rFonts w:asciiTheme="minorHAnsi" w:hAnsiTheme="minorHAnsi"/>
                 <w:noProof/>
-                <w:color w:val="005898" w:themeColor="accent3" w:themeShade="BF"/>
+                <w:color w:val="auto"/>
                 <w:lang w:eastAsia="de-DE"/>
               </w:rPr>
               <w:tab/>
@@ -1896,7 +1705,6 @@
               <w:rPr>
                 <w:rStyle w:val="Hyperlink"/>
                 <w:noProof/>
-                <w:color w:val="005898" w:themeColor="accent3" w:themeShade="BF"/>
               </w:rPr>
               <w:t>Einstellungen der App</w:t>
             </w:r>
@@ -1904,7 +1712,6 @@
               <w:rPr>
                 <w:noProof/>
                 <w:webHidden/>
-                <w:color w:val="005898" w:themeColor="accent3" w:themeShade="BF"/>
               </w:rPr>
               <w:tab/>
             </w:r>
@@ -1912,7 +1719,6 @@
               <w:rPr>
                 <w:noProof/>
                 <w:webHidden/>
-                <w:color w:val="005898" w:themeColor="accent3" w:themeShade="BF"/>
               </w:rPr>
               <w:fldChar w:fldCharType="begin"/>
             </w:r>
@@ -1920,22 +1726,19 @@
               <w:rPr>
                 <w:noProof/>
                 <w:webHidden/>
-                <w:color w:val="005898" w:themeColor="accent3" w:themeShade="BF"/>
-              </w:rPr>
-              <w:instrText xml:space="preserve"> PAGEREF _Toc440531296 \h </w:instrText>
+              </w:rPr>
+              <w:instrText xml:space="preserve"> PAGEREF _Toc440609602 \h </w:instrText>
             </w:r>
             <w:r>
               <w:rPr>
                 <w:noProof/>
                 <w:webHidden/>
-                <w:color w:val="005898" w:themeColor="accent3" w:themeShade="BF"/>
               </w:rPr>
             </w:r>
             <w:r>
               <w:rPr>
                 <w:noProof/>
                 <w:webHidden/>
-                <w:color w:val="005898" w:themeColor="accent3" w:themeShade="BF"/>
               </w:rPr>
               <w:fldChar w:fldCharType="separate"/>
             </w:r>
@@ -1943,7 +1746,6 @@
               <w:rPr>
                 <w:noProof/>
                 <w:webHidden/>
-                <w:color w:val="005898" w:themeColor="accent3" w:themeShade="BF"/>
               </w:rPr>
               <w:t>10</w:t>
             </w:r>
@@ -1951,7 +1753,6 @@
               <w:rPr>
                 <w:noProof/>
                 <w:webHidden/>
-                <w:color w:val="005898" w:themeColor="accent3" w:themeShade="BF"/>
               </w:rPr>
               <w:fldChar w:fldCharType="end"/>
             </w:r>
@@ -1991,12 +1792,12 @@
           <w:bottom w:val="single" w:sz="12" w:space="0" w:color="auto"/>
         </w:pBdr>
       </w:pPr>
-      <w:bookmarkStart w:id="2" w:name="_Toc440531280"/>
+      <w:bookmarkStart w:id="0" w:name="_Toc440609586"/>
       <w:r>
         <w:lastRenderedPageBreak/>
         <w:t>Zustandsvergleich</w:t>
       </w:r>
-      <w:bookmarkEnd w:id="2"/>
+      <w:bookmarkEnd w:id="0"/>
     </w:p>
     <w:p>
       <w:pPr>
@@ -2228,21 +2029,21 @@
           <w:bottom w:val="single" w:sz="12" w:space="1" w:color="auto"/>
         </w:pBdr>
       </w:pPr>
-      <w:bookmarkStart w:id="3" w:name="_Toc440531281"/>
+      <w:bookmarkStart w:id="1" w:name="_Toc440609587"/>
       <w:r>
         <w:t>Projektumsetzung</w:t>
       </w:r>
-      <w:bookmarkEnd w:id="3"/>
+      <w:bookmarkEnd w:id="1"/>
     </w:p>
     <w:p>
       <w:pPr>
         <w:pStyle w:val="Heading3"/>
       </w:pPr>
-      <w:bookmarkStart w:id="4" w:name="_Toc440531282"/>
+      <w:bookmarkStart w:id="2" w:name="_Toc440609588"/>
       <w:r>
         <w:t>Projektplanung</w:t>
       </w:r>
-      <w:bookmarkEnd w:id="4"/>
+      <w:bookmarkEnd w:id="2"/>
     </w:p>
     <w:p>
       <w:pPr>
@@ -2313,27 +2114,7 @@
           <w:sz w:val="22"/>
           <w:szCs w:val="22"/>
         </w:rPr>
-        <w:t xml:space="preserve">Nachdem es möglich war, ein Request an den </w:t>
-      </w:r>
-      <w:proofErr w:type="spellStart"/>
-      <w:r>
-        <w:rPr>
-          <w:rFonts w:ascii="BentonSans Light" w:hAnsi="BentonSans Light" w:cs="Arial"/>
-          <w:color w:val="003B65" w:themeColor="accent3" w:themeShade="80"/>
-          <w:sz w:val="22"/>
-          <w:szCs w:val="22"/>
-        </w:rPr>
-        <w:t>Wunderground</w:t>
-      </w:r>
-      <w:proofErr w:type="spellEnd"/>
-      <w:r>
-        <w:rPr>
-          <w:rFonts w:ascii="BentonSans Light" w:hAnsi="BentonSans Light" w:cs="Arial"/>
-          <w:color w:val="003B65" w:themeColor="accent3" w:themeShade="80"/>
-          <w:sz w:val="22"/>
-          <w:szCs w:val="22"/>
-        </w:rPr>
-        <w:t>-Server zu senden, wurde die Struktur der in der Response enthaltenen JSON-Daten studiert.</w:t>
+        <w:t>Nachdem es möglich war, ein Request an den Wunderground-Server zu senden, wurde die Struktur der in der Response enthaltenen JSON-Daten studiert.</w:t>
       </w:r>
     </w:p>
     <w:p>
@@ -2353,27 +2134,7 @@
           <w:sz w:val="22"/>
           <w:szCs w:val="22"/>
         </w:rPr>
-        <w:t xml:space="preserve">Diese Daten wurden ebenfalls als </w:t>
-      </w:r>
-      <w:proofErr w:type="spellStart"/>
-      <w:r>
-        <w:rPr>
-          <w:rFonts w:ascii="BentonSans Light" w:hAnsi="BentonSans Light" w:cs="Arial"/>
-          <w:color w:val="003B65" w:themeColor="accent3" w:themeShade="80"/>
-          <w:sz w:val="22"/>
-          <w:szCs w:val="22"/>
-        </w:rPr>
-        <w:t>Mockdaten</w:t>
-      </w:r>
-      <w:proofErr w:type="spellEnd"/>
-      <w:r>
-        <w:rPr>
-          <w:rFonts w:ascii="BentonSans Light" w:hAnsi="BentonSans Light" w:cs="Arial"/>
-          <w:color w:val="003B65" w:themeColor="accent3" w:themeShade="80"/>
-          <w:sz w:val="22"/>
-          <w:szCs w:val="22"/>
-        </w:rPr>
-        <w:t xml:space="preserve"> abgespeichert und letztendlich zur Entwicklung und auch zum Testen der App genutzt.</w:t>
+        <w:t>Diese Daten wurden ebenfalls als Mockdaten abgespeichert und letztendlich zur Entwicklung und auch zum Testen der App genutzt.</w:t>
       </w:r>
     </w:p>
     <w:p>
@@ -2393,7 +2154,26 @@
           <w:sz w:val="22"/>
           <w:szCs w:val="22"/>
         </w:rPr>
-        <w:t xml:space="preserve">Weiterhin wurden Icons </w:t>
+        <w:t>Weiterhin wurden Icons</w:t>
+      </w:r>
+      <w:r>
+        <w:rPr>
+          <w:rStyle w:val="FootnoteReference"/>
+          <w:rFonts w:ascii="BentonSans Light" w:hAnsi="BentonSans Light" w:cs="Arial"/>
+          <w:color w:val="003B65" w:themeColor="accent3" w:themeShade="80"/>
+          <w:sz w:val="22"/>
+          <w:szCs w:val="22"/>
+        </w:rPr>
+        <w:footnoteReference w:id="1"/>
+      </w:r>
+      <w:r>
+        <w:rPr>
+          <w:rFonts w:ascii="BentonSans Light" w:hAnsi="BentonSans Light" w:cs="Arial"/>
+          <w:color w:val="003B65" w:themeColor="accent3" w:themeShade="80"/>
+          <w:sz w:val="22"/>
+          <w:szCs w:val="22"/>
+        </w:rPr>
+        <w:t xml:space="preserve"> </w:t>
       </w:r>
       <w:r>
         <w:rPr>
@@ -2431,27 +2211,7 @@
           <w:sz w:val="22"/>
           <w:szCs w:val="22"/>
         </w:rPr>
-        <w:t xml:space="preserve">Zur Versionsverwaltung soll </w:t>
-      </w:r>
-      <w:proofErr w:type="spellStart"/>
-      <w:r>
-        <w:rPr>
-          <w:rFonts w:ascii="BentonSans Light" w:hAnsi="BentonSans Light" w:cs="Arial"/>
-          <w:color w:val="003B65" w:themeColor="accent3" w:themeShade="80"/>
-          <w:sz w:val="22"/>
-          <w:szCs w:val="22"/>
-        </w:rPr>
-        <w:t>Github</w:t>
-      </w:r>
-      <w:proofErr w:type="spellEnd"/>
-      <w:r>
-        <w:rPr>
-          <w:rFonts w:ascii="BentonSans Light" w:hAnsi="BentonSans Light" w:cs="Arial"/>
-          <w:color w:val="003B65" w:themeColor="accent3" w:themeShade="80"/>
-          <w:sz w:val="22"/>
-          <w:szCs w:val="22"/>
-        </w:rPr>
-        <w:t xml:space="preserve"> verwendet werden, somit war es notwendig, ein Repository zu erstellen.</w:t>
+        <w:t>Zur Versionsverwaltung soll Github verwendet werden, somit war es notwendig, ein Repository zu erstellen.</w:t>
       </w:r>
     </w:p>
     <w:p>
@@ -2511,67 +2271,7 @@
           <w:sz w:val="22"/>
           <w:szCs w:val="22"/>
         </w:rPr>
-        <w:t xml:space="preserve">Als Entwicklungsumgebung wurde </w:t>
-      </w:r>
-      <w:proofErr w:type="spellStart"/>
-      <w:r>
-        <w:rPr>
-          <w:rFonts w:ascii="BentonSans Light" w:hAnsi="BentonSans Light" w:cs="Arial"/>
-          <w:color w:val="003B65" w:themeColor="accent3" w:themeShade="80"/>
-          <w:sz w:val="22"/>
-          <w:szCs w:val="22"/>
-        </w:rPr>
-        <w:t>Eclipse</w:t>
-      </w:r>
-      <w:proofErr w:type="spellEnd"/>
-      <w:r>
-        <w:rPr>
-          <w:rFonts w:ascii="BentonSans Light" w:hAnsi="BentonSans Light" w:cs="Arial"/>
-          <w:color w:val="003B65" w:themeColor="accent3" w:themeShade="80"/>
-          <w:sz w:val="22"/>
-          <w:szCs w:val="22"/>
-        </w:rPr>
-        <w:t xml:space="preserve"> mit dem </w:t>
-      </w:r>
-      <w:proofErr w:type="spellStart"/>
-      <w:r>
-        <w:rPr>
-          <w:rFonts w:ascii="BentonSans Light" w:hAnsi="BentonSans Light" w:cs="Arial"/>
-          <w:color w:val="003B65" w:themeColor="accent3" w:themeShade="80"/>
-          <w:sz w:val="22"/>
-          <w:szCs w:val="22"/>
-        </w:rPr>
-        <w:t>Plugin</w:t>
-      </w:r>
-      <w:proofErr w:type="spellEnd"/>
-      <w:r>
-        <w:rPr>
-          <w:rFonts w:ascii="BentonSans Light" w:hAnsi="BentonSans Light" w:cs="Arial"/>
-          <w:color w:val="003B65" w:themeColor="accent3" w:themeShade="80"/>
-          <w:sz w:val="22"/>
-          <w:szCs w:val="22"/>
-        </w:rPr>
-        <w:t xml:space="preserve"> </w:t>
-      </w:r>
-      <w:proofErr w:type="spellStart"/>
-      <w:r>
-        <w:rPr>
-          <w:rFonts w:ascii="BentonSans Light" w:hAnsi="BentonSans Light" w:cs="Arial"/>
-          <w:color w:val="003B65" w:themeColor="accent3" w:themeShade="80"/>
-          <w:sz w:val="22"/>
-          <w:szCs w:val="22"/>
-        </w:rPr>
-        <w:t>EGit</w:t>
-      </w:r>
-      <w:proofErr w:type="spellEnd"/>
-      <w:r>
-        <w:rPr>
-          <w:rFonts w:ascii="BentonSans Light" w:hAnsi="BentonSans Light" w:cs="Arial"/>
-          <w:color w:val="003B65" w:themeColor="accent3" w:themeShade="80"/>
-          <w:sz w:val="22"/>
-          <w:szCs w:val="22"/>
-        </w:rPr>
-        <w:t xml:space="preserve"> verwendet.</w:t>
+        <w:t>Als Entwicklungsumgebung wurde Eclipse mit dem Plugin EGit verwendet.</w:t>
       </w:r>
     </w:p>
     <w:p>
@@ -2630,16 +2330,27 @@
         <w:t>zum Ausführen der App.</w:t>
       </w:r>
     </w:p>
-    <w:p/>
     <w:p>
       <w:pPr>
+        <w:tabs>
+          <w:tab w:val="left" w:pos="7665"/>
+        </w:tabs>
+      </w:pPr>
+      <w:r>
+        <w:tab/>
+      </w:r>
+      <w:bookmarkStart w:id="3" w:name="_GoBack"/>
+      <w:bookmarkEnd w:id="3"/>
+    </w:p>
+    <w:p>
+      <w:pPr>
         <w:pStyle w:val="Heading3"/>
       </w:pPr>
-      <w:bookmarkStart w:id="5" w:name="_Toc440531283"/>
+      <w:bookmarkStart w:id="4" w:name="_Toc440609589"/>
       <w:r>
         <w:t>Entwicklung der App</w:t>
       </w:r>
-      <w:bookmarkEnd w:id="5"/>
+      <w:bookmarkEnd w:id="4"/>
     </w:p>
     <w:p>
       <w:pPr>
@@ -2658,9 +2369,8 @@
           <w:sz w:val="22"/>
           <w:szCs w:val="22"/>
         </w:rPr>
-        <w:t>Die Wetter-</w:t>
-      </w:r>
-      <w:proofErr w:type="spellStart"/>
+        <w:t xml:space="preserve">Die Wetter-Webapp wurde mit der kostenlosen Version des JavaScript-Frameworks SAPUI5 entwickelt. Sie ist aufgebaut mit einer index.html Seite, die das UI5-Framework lädt. Darauf folgt ein Script, das mithilfe des UI5-Framework eine UI5-App in den HTML-Body einfügt. Eine App kann aus einer oder mehreren Views bestehen. Dem Model-View-Controller Konzept entsprechend hat eine View einen Controller und ein oder mehrere Modelle. Eine View kann als JavaScript- oder XML-View umgesetzt werden. Entsprechend der aktuellen SAPUI5 Best Practice entschieden wir uns für die Verwendung von XML-Views. In XML-Views können verschiedene UI5-Controls definiert und ihre Attribute gesetzt werden. Die Attribute können fest definiert werden oder aus einem Model  ausgelesen werden. Ändert sich das Attribut im Model, so wird das Control automatisch aktualisiert.   Ein UI5-Control ist ein JavaScript-Objekt, das mithilfe der Attribute DOM-Strukturen generiert, diese mit CSS ausstattet und einfache Funktionalitäten zur Verfügung stellt. Ein einfaches UI5-Control ist z.B. ein Button. </w:t>
+      </w:r>
       <w:r>
         <w:rPr>
           <w:rFonts w:ascii="BentonSans Light" w:hAnsi="BentonSans Light" w:cs="Arial"/>
@@ -2668,37 +2378,8 @@
           <w:sz w:val="22"/>
           <w:szCs w:val="22"/>
         </w:rPr>
-        <w:t>Webapp</w:t>
-      </w:r>
-      <w:proofErr w:type="spellEnd"/>
-      <w:r>
-        <w:rPr>
-          <w:rFonts w:ascii="BentonSans Light" w:hAnsi="BentonSans Light" w:cs="Arial"/>
-          <w:color w:val="003B65" w:themeColor="accent3" w:themeShade="80"/>
-          <w:sz w:val="22"/>
-          <w:szCs w:val="22"/>
-        </w:rPr>
-        <w:t xml:space="preserve"> wurde mit der kostenlosen Version des JavaScript-Frameworks SAPUI5 entwickelt. Sie ist aufgebaut mit einer index.html Seite, die das UI5-Framework lädt. Darauf folgt ein Script, das mithilfe des </w:t>
-      </w:r>
-      <w:proofErr w:type="gramStart"/>
-      <w:r>
-        <w:rPr>
-          <w:rFonts w:ascii="BentonSans Light" w:hAnsi="BentonSans Light" w:cs="Arial"/>
-          <w:color w:val="003B65" w:themeColor="accent3" w:themeShade="80"/>
-          <w:sz w:val="22"/>
-          <w:szCs w:val="22"/>
-        </w:rPr>
-        <w:t>UI5-Framework</w:t>
-      </w:r>
-      <w:proofErr w:type="gramEnd"/>
-      <w:r>
-        <w:rPr>
-          <w:rFonts w:ascii="BentonSans Light" w:hAnsi="BentonSans Light" w:cs="Arial"/>
-          <w:color w:val="003B65" w:themeColor="accent3" w:themeShade="80"/>
-          <w:sz w:val="22"/>
-          <w:szCs w:val="22"/>
-        </w:rPr>
-        <w:t xml:space="preserve"> eine UI5-App in den HTML-Body einfügt. Eine App kann aus einer oder mehreren Views bestehen. Dem Model-View-Controller Konzept entsprechend hat eine View einen Controller und ein oder mehrere Modelle. Eine View kann als JavaScript- oder XML-View umgesetzt werden. Entsprechend der aktuellen SAPUI5 Best Practice entschieden wir uns für die Verwendung von XML-Views. In XML-Views können verschiedene UI5-Controls definiert und ihre Attribute gesetzt werden. Die Attribute können fest definiert werden oder aus einem Model  ausgelesen werden. Ändert sich das Attribut im Model, so wird das Control automatisch aktualisiert.   Ein UI5-Control ist ein JavaScript-Objekt, das mithilfe der Attribute DOM-Strukturen generiert, diese mit CSS ausstattet und einfache Funktionalitäten zur Verfügung stellt. Ein einfaches UI5-Control ist z.B. ein Button. Wenn er angeklickt wurde, ruft er eine Funktion auf, die im XML-View angegeben wurde und sich im JavaScript-Controller der View befindet.</w:t>
+        <w:lastRenderedPageBreak/>
+        <w:t>Wenn er angeklickt wurde, ruft er eine Funktion auf, die im XML-View angegeben wurde und sich im JavaScript-Controller der View befindet.</w:t>
       </w:r>
     </w:p>
     <w:p>
@@ -2737,28 +2418,7 @@
           <w:sz w:val="22"/>
           <w:szCs w:val="22"/>
         </w:rPr>
-        <w:lastRenderedPageBreak/>
-        <w:t xml:space="preserve">Um den Verbrauch der durch den </w:t>
-      </w:r>
-      <w:proofErr w:type="spellStart"/>
-      <w:r>
-        <w:rPr>
-          <w:rFonts w:ascii="BentonSans Light" w:hAnsi="BentonSans Light" w:cs="Arial"/>
-          <w:color w:val="003B65" w:themeColor="accent3" w:themeShade="80"/>
-          <w:sz w:val="22"/>
-          <w:szCs w:val="22"/>
-        </w:rPr>
-        <w:t>Wunderground</w:t>
-      </w:r>
-      <w:proofErr w:type="spellEnd"/>
-      <w:r>
-        <w:rPr>
-          <w:rFonts w:ascii="BentonSans Light" w:hAnsi="BentonSans Light" w:cs="Arial"/>
-          <w:color w:val="003B65" w:themeColor="accent3" w:themeShade="80"/>
-          <w:sz w:val="22"/>
-          <w:szCs w:val="22"/>
-        </w:rPr>
-        <w:t>-Service vorgeschriebenen Request-Anzahl für das kostenlose Konto zu minimieren, wurde zusätzlich zur App selbst ein Node.js-Server entwickelt, der die Daten vom Wetterservice zwischenspeichert und auch die Einstellungen der Anwendung verwaltet.</w:t>
+        <w:t>Um den Verbrauch der durch den Wunderground-Service vorgeschriebenen Request-Anzahl für das kostenlose Konto zu minimieren, wurde zusätzlich zur App selbst ein Node.js-Server entwickelt, der die Daten vom Wetterservice zwischenspeichert und auch die Einstellungen der Anwendung verwaltet.</w:t>
       </w:r>
     </w:p>
     <w:p>
@@ -2932,27 +2592,7 @@
           <w:sz w:val="22"/>
           <w:szCs w:val="22"/>
         </w:rPr>
-        <w:t xml:space="preserve">Der Service selbst besitzt als </w:t>
-      </w:r>
-      <w:proofErr w:type="spellStart"/>
-      <w:r>
-        <w:rPr>
-          <w:rFonts w:ascii="BentonSans Light" w:hAnsi="BentonSans Light" w:cs="Arial"/>
-          <w:color w:val="003B65" w:themeColor="accent3" w:themeShade="80"/>
-          <w:sz w:val="22"/>
-          <w:szCs w:val="22"/>
-        </w:rPr>
-        <w:t>Membervariablen</w:t>
-      </w:r>
-      <w:proofErr w:type="spellEnd"/>
-      <w:r>
-        <w:rPr>
-          <w:rFonts w:ascii="BentonSans Light" w:hAnsi="BentonSans Light" w:cs="Arial"/>
-          <w:color w:val="003B65" w:themeColor="accent3" w:themeShade="80"/>
-          <w:sz w:val="22"/>
-          <w:szCs w:val="22"/>
-        </w:rPr>
-        <w:t xml:space="preserve"> die folgenden Einstellungen:</w:t>
+        <w:t>Der Service selbst besitzt als Membervariablen die folgenden Einstellungen:</w:t>
       </w:r>
     </w:p>
     <w:p>
@@ -3112,27 +2752,7 @@
                 <w:sz w:val="22"/>
                 <w:szCs w:val="22"/>
               </w:rPr>
-              <w:t xml:space="preserve">An diese URL wird das HTTP-Request geschickt, wenn der Server im </w:t>
-            </w:r>
-            <w:proofErr w:type="spellStart"/>
-            <w:r>
-              <w:rPr>
-                <w:rFonts w:ascii="BentonSans Light" w:hAnsi="BentonSans Light" w:cs="Arial"/>
-                <w:color w:val="003B65" w:themeColor="accent3" w:themeShade="80"/>
-                <w:sz w:val="22"/>
-                <w:szCs w:val="22"/>
-              </w:rPr>
-              <w:t>Debug</w:t>
-            </w:r>
-            <w:proofErr w:type="spellEnd"/>
-            <w:r>
-              <w:rPr>
-                <w:rFonts w:ascii="BentonSans Light" w:hAnsi="BentonSans Light" w:cs="Arial"/>
-                <w:color w:val="003B65" w:themeColor="accent3" w:themeShade="80"/>
-                <w:sz w:val="22"/>
-                <w:szCs w:val="22"/>
-              </w:rPr>
-              <w:t>-Modus gestartet wird.</w:t>
+              <w:t>An diese URL wird das HTTP-Request geschickt, wenn der Server im Debug-Modus gestartet wird.</w:t>
             </w:r>
           </w:p>
         </w:tc>
@@ -3223,27 +2843,7 @@
                 <w:sz w:val="22"/>
                 <w:szCs w:val="22"/>
               </w:rPr>
-              <w:t xml:space="preserve"> API-Key vom </w:t>
-            </w:r>
-            <w:proofErr w:type="spellStart"/>
-            <w:r>
-              <w:rPr>
-                <w:rFonts w:ascii="BentonSans Light" w:hAnsi="BentonSans Light" w:cs="Arial"/>
-                <w:color w:val="003B65" w:themeColor="accent3" w:themeShade="80"/>
-                <w:sz w:val="22"/>
-                <w:szCs w:val="22"/>
-              </w:rPr>
-              <w:t>Wunderground</w:t>
-            </w:r>
-            <w:proofErr w:type="spellEnd"/>
-            <w:r>
-              <w:rPr>
-                <w:rFonts w:ascii="BentonSans Light" w:hAnsi="BentonSans Light" w:cs="Arial"/>
-                <w:color w:val="003B65" w:themeColor="accent3" w:themeShade="80"/>
-                <w:sz w:val="22"/>
-                <w:szCs w:val="22"/>
-              </w:rPr>
-              <w:t>-Service</w:t>
+              <w:t xml:space="preserve"> API-Key vom Wunderground-Service</w:t>
             </w:r>
           </w:p>
         </w:tc>
@@ -3287,11 +2887,11 @@
       <w:pPr>
         <w:pStyle w:val="Heading3"/>
       </w:pPr>
-      <w:bookmarkStart w:id="6" w:name="_Toc440531284"/>
+      <w:bookmarkStart w:id="5" w:name="_Toc440609590"/>
       <w:r>
         <w:t>Übersicht der wichtigsten Dateien</w:t>
       </w:r>
-      <w:bookmarkEnd w:id="6"/>
+      <w:bookmarkEnd w:id="5"/>
     </w:p>
     <w:tbl>
       <w:tblPr>
@@ -3402,27 +3002,7 @@
                 <w:sz w:val="22"/>
                 <w:szCs w:val="22"/>
               </w:rPr>
-              <w:t>/</w:t>
-            </w:r>
-            <w:proofErr w:type="spellStart"/>
-            <w:r>
-              <w:rPr>
-                <w:rFonts w:ascii="BentonSans Light" w:hAnsi="BentonSans Light" w:cs="Arial"/>
-                <w:color w:val="003B65" w:themeColor="accent3" w:themeShade="80"/>
-                <w:sz w:val="22"/>
-                <w:szCs w:val="22"/>
-              </w:rPr>
-              <w:t>webapp</w:t>
-            </w:r>
-            <w:proofErr w:type="spellEnd"/>
-            <w:r>
-              <w:rPr>
-                <w:rFonts w:ascii="BentonSans Light" w:hAnsi="BentonSans Light" w:cs="Arial"/>
-                <w:color w:val="003B65" w:themeColor="accent3" w:themeShade="80"/>
-                <w:sz w:val="22"/>
-                <w:szCs w:val="22"/>
-              </w:rPr>
-              <w:t>/</w:t>
+              <w:t>/webapp/</w:t>
             </w:r>
           </w:p>
           <w:p>
@@ -3513,29 +3093,7 @@
                 <w:szCs w:val="22"/>
                 <w:lang w:val="en-US"/>
               </w:rPr>
-              <w:t>/</w:t>
-            </w:r>
-            <w:proofErr w:type="spellStart"/>
-            <w:r>
-              <w:rPr>
-                <w:rFonts w:ascii="BentonSans Light" w:hAnsi="BentonSans Light" w:cs="Arial"/>
-                <w:color w:val="003B65" w:themeColor="accent3" w:themeShade="80"/>
-                <w:sz w:val="22"/>
-                <w:szCs w:val="22"/>
-                <w:lang w:val="en-US"/>
-              </w:rPr>
-              <w:t>webapp</w:t>
-            </w:r>
-            <w:proofErr w:type="spellEnd"/>
-            <w:r>
-              <w:rPr>
-                <w:rFonts w:ascii="BentonSans Light" w:hAnsi="BentonSans Light" w:cs="Arial"/>
-                <w:color w:val="003B65" w:themeColor="accent3" w:themeShade="80"/>
-                <w:sz w:val="22"/>
-                <w:szCs w:val="22"/>
-                <w:lang w:val="en-US"/>
-              </w:rPr>
-              <w:t>/view/</w:t>
+              <w:t>/webapp/view/</w:t>
             </w:r>
           </w:p>
           <w:p>
@@ -3584,7 +3142,6 @@
                 <w:szCs w:val="22"/>
               </w:rPr>
             </w:pPr>
-            <w:proofErr w:type="spellStart"/>
             <w:r>
               <w:rPr>
                 <w:rFonts w:ascii="BentonSans Light" w:hAnsi="BentonSans Light" w:cs="Arial"/>
@@ -3592,17 +3149,7 @@
                 <w:sz w:val="22"/>
                 <w:szCs w:val="22"/>
               </w:rPr>
-              <w:t>Sier</w:t>
-            </w:r>
-            <w:proofErr w:type="spellEnd"/>
-            <w:r>
-              <w:rPr>
-                <w:rFonts w:ascii="BentonSans Light" w:hAnsi="BentonSans Light" w:cs="Arial"/>
-                <w:color w:val="003B65" w:themeColor="accent3" w:themeShade="80"/>
-                <w:sz w:val="22"/>
-                <w:szCs w:val="22"/>
-              </w:rPr>
-              <w:t xml:space="preserve"> enthält die Struktur der SAPUI5-Controls.</w:t>
+              <w:t>Sier enthält die Struktur der SAPUI5-Controls.</w:t>
             </w:r>
           </w:p>
         </w:tc>
@@ -3637,47 +3184,7 @@
                 <w:sz w:val="22"/>
                 <w:szCs w:val="22"/>
               </w:rPr>
-              <w:t>/</w:t>
-            </w:r>
-            <w:proofErr w:type="spellStart"/>
-            <w:r>
-              <w:rPr>
-                <w:rFonts w:ascii="BentonSans Light" w:hAnsi="BentonSans Light" w:cs="Arial"/>
-                <w:color w:val="003B65" w:themeColor="accent3" w:themeShade="80"/>
-                <w:sz w:val="22"/>
-                <w:szCs w:val="22"/>
-              </w:rPr>
-              <w:t>webapp</w:t>
-            </w:r>
-            <w:proofErr w:type="spellEnd"/>
-            <w:r>
-              <w:rPr>
-                <w:rFonts w:ascii="BentonSans Light" w:hAnsi="BentonSans Light" w:cs="Arial"/>
-                <w:color w:val="003B65" w:themeColor="accent3" w:themeShade="80"/>
-                <w:sz w:val="22"/>
-                <w:szCs w:val="22"/>
-              </w:rPr>
-              <w:t>/</w:t>
-            </w:r>
-            <w:proofErr w:type="spellStart"/>
-            <w:r>
-              <w:rPr>
-                <w:rFonts w:ascii="BentonSans Light" w:hAnsi="BentonSans Light" w:cs="Arial"/>
-                <w:color w:val="003B65" w:themeColor="accent3" w:themeShade="80"/>
-                <w:sz w:val="22"/>
-                <w:szCs w:val="22"/>
-              </w:rPr>
-              <w:t>view</w:t>
-            </w:r>
-            <w:proofErr w:type="spellEnd"/>
-            <w:r>
-              <w:rPr>
-                <w:rFonts w:ascii="BentonSans Light" w:hAnsi="BentonSans Light" w:cs="Arial"/>
-                <w:color w:val="003B65" w:themeColor="accent3" w:themeShade="80"/>
-                <w:sz w:val="22"/>
-                <w:szCs w:val="22"/>
-              </w:rPr>
-              <w:t>/</w:t>
+              <w:t>/webapp/view/</w:t>
             </w:r>
           </w:p>
           <w:p>
@@ -3766,47 +3273,7 @@
                 <w:sz w:val="22"/>
                 <w:szCs w:val="22"/>
               </w:rPr>
-              <w:t>/</w:t>
-            </w:r>
-            <w:proofErr w:type="spellStart"/>
-            <w:r>
-              <w:rPr>
-                <w:rFonts w:ascii="BentonSans Light" w:hAnsi="BentonSans Light" w:cs="Arial"/>
-                <w:color w:val="003B65" w:themeColor="accent3" w:themeShade="80"/>
-                <w:sz w:val="22"/>
-                <w:szCs w:val="22"/>
-              </w:rPr>
-              <w:t>webapp</w:t>
-            </w:r>
-            <w:proofErr w:type="spellEnd"/>
-            <w:r>
-              <w:rPr>
-                <w:rFonts w:ascii="BentonSans Light" w:hAnsi="BentonSans Light" w:cs="Arial"/>
-                <w:color w:val="003B65" w:themeColor="accent3" w:themeShade="80"/>
-                <w:sz w:val="22"/>
-                <w:szCs w:val="22"/>
-              </w:rPr>
-              <w:t>/</w:t>
-            </w:r>
-            <w:proofErr w:type="spellStart"/>
-            <w:r>
-              <w:rPr>
-                <w:rFonts w:ascii="BentonSans Light" w:hAnsi="BentonSans Light" w:cs="Arial"/>
-                <w:color w:val="003B65" w:themeColor="accent3" w:themeShade="80"/>
-                <w:sz w:val="22"/>
-                <w:szCs w:val="22"/>
-              </w:rPr>
-              <w:t>controller</w:t>
-            </w:r>
-            <w:proofErr w:type="spellEnd"/>
-            <w:r>
-              <w:rPr>
-                <w:rFonts w:ascii="BentonSans Light" w:hAnsi="BentonSans Light" w:cs="Arial"/>
-                <w:color w:val="003B65" w:themeColor="accent3" w:themeShade="80"/>
-                <w:sz w:val="22"/>
-                <w:szCs w:val="22"/>
-              </w:rPr>
-              <w:t>/</w:t>
+              <w:t>/webapp/controller/</w:t>
             </w:r>
           </w:p>
           <w:p>
@@ -3860,27 +3327,7 @@
                 <w:sz w:val="22"/>
                 <w:szCs w:val="22"/>
               </w:rPr>
-              <w:t xml:space="preserve">Er enthält Funktionen, die bei der Interaktion mit der App aufgerufen werden. Die </w:t>
-            </w:r>
-            <w:proofErr w:type="spellStart"/>
-            <w:r>
-              <w:rPr>
-                <w:rFonts w:ascii="BentonSans Light" w:hAnsi="BentonSans Light" w:cs="Arial"/>
-                <w:color w:val="003B65" w:themeColor="accent3" w:themeShade="80"/>
-                <w:sz w:val="22"/>
-                <w:szCs w:val="22"/>
-              </w:rPr>
-              <w:t>onInit</w:t>
-            </w:r>
-            <w:proofErr w:type="spellEnd"/>
-            <w:r>
-              <w:rPr>
-                <w:rFonts w:ascii="BentonSans Light" w:hAnsi="BentonSans Light" w:cs="Arial"/>
-                <w:color w:val="003B65" w:themeColor="accent3" w:themeShade="80"/>
-                <w:sz w:val="22"/>
-                <w:szCs w:val="22"/>
-              </w:rPr>
-              <w:t>-Funktion wird automatisch aufgerufen und lädt das Konfigurations- und Wettermodel.</w:t>
+              <w:t>Er enthält Funktionen, die bei der Interaktion mit der App aufgerufen werden. Die onInit-Funktion wird automatisch aufgerufen und lädt das Konfigurations- und Wettermodel.</w:t>
             </w:r>
           </w:p>
         </w:tc>
@@ -3917,29 +3364,7 @@
                 <w:szCs w:val="22"/>
                 <w:lang w:val="en-US"/>
               </w:rPr>
-              <w:t>/</w:t>
-            </w:r>
-            <w:proofErr w:type="spellStart"/>
-            <w:r>
-              <w:rPr>
-                <w:rFonts w:ascii="BentonSans Light" w:hAnsi="BentonSans Light" w:cs="Arial"/>
-                <w:color w:val="003B65" w:themeColor="accent3" w:themeShade="80"/>
-                <w:sz w:val="22"/>
-                <w:szCs w:val="22"/>
-                <w:lang w:val="en-US"/>
-              </w:rPr>
-              <w:t>webapp</w:t>
-            </w:r>
-            <w:proofErr w:type="spellEnd"/>
-            <w:r>
-              <w:rPr>
-                <w:rFonts w:ascii="BentonSans Light" w:hAnsi="BentonSans Light" w:cs="Arial"/>
-                <w:color w:val="003B65" w:themeColor="accent3" w:themeShade="80"/>
-                <w:sz w:val="22"/>
-                <w:szCs w:val="22"/>
-                <w:lang w:val="en-US"/>
-              </w:rPr>
-              <w:t>/view/</w:t>
+              <w:t>/webapp/view/</w:t>
             </w:r>
           </w:p>
           <w:p>
@@ -3995,27 +3420,7 @@
                 <w:sz w:val="22"/>
                 <w:szCs w:val="22"/>
               </w:rPr>
-              <w:t>Es enthält eine XML-Struktur der Controls, die im Konfigurations-</w:t>
-            </w:r>
-            <w:proofErr w:type="spellStart"/>
-            <w:r>
-              <w:rPr>
-                <w:rFonts w:ascii="BentonSans Light" w:hAnsi="BentonSans Light" w:cs="Arial"/>
-                <w:color w:val="003B65" w:themeColor="accent3" w:themeShade="80"/>
-                <w:sz w:val="22"/>
-                <w:szCs w:val="22"/>
-              </w:rPr>
-              <w:t>Popover</w:t>
-            </w:r>
-            <w:proofErr w:type="spellEnd"/>
-            <w:r>
-              <w:rPr>
-                <w:rFonts w:ascii="BentonSans Light" w:hAnsi="BentonSans Light" w:cs="Arial"/>
-                <w:color w:val="003B65" w:themeColor="accent3" w:themeShade="80"/>
-                <w:sz w:val="22"/>
-                <w:szCs w:val="22"/>
-              </w:rPr>
-              <w:t xml:space="preserve"> angezeigt werden.</w:t>
+              <w:t>Es enthält eine XML-Struktur der Controls, die im Konfigurations-Popover angezeigt werden.</w:t>
             </w:r>
           </w:p>
         </w:tc>
@@ -4050,27 +3455,7 @@
                 <w:sz w:val="22"/>
                 <w:szCs w:val="22"/>
               </w:rPr>
-              <w:t>/</w:t>
-            </w:r>
-            <w:proofErr w:type="spellStart"/>
-            <w:r>
-              <w:rPr>
-                <w:rFonts w:ascii="BentonSans Light" w:hAnsi="BentonSans Light" w:cs="Arial"/>
-                <w:color w:val="003B65" w:themeColor="accent3" w:themeShade="80"/>
-                <w:sz w:val="22"/>
-                <w:szCs w:val="22"/>
-              </w:rPr>
-              <w:t>webapp</w:t>
-            </w:r>
-            <w:proofErr w:type="spellEnd"/>
-            <w:r>
-              <w:rPr>
-                <w:rFonts w:ascii="BentonSans Light" w:hAnsi="BentonSans Light" w:cs="Arial"/>
-                <w:color w:val="003B65" w:themeColor="accent3" w:themeShade="80"/>
-                <w:sz w:val="22"/>
-                <w:szCs w:val="22"/>
-              </w:rPr>
-              <w:t>/style/</w:t>
+              <w:t>/webapp/style/</w:t>
             </w:r>
           </w:p>
           <w:p>
@@ -4139,9 +3524,52 @@
       <w:pPr>
         <w:pStyle w:val="Heading3"/>
       </w:pPr>
-      <w:bookmarkStart w:id="7" w:name="_Toc440531285"/>
+      <w:bookmarkStart w:id="6" w:name="_Toc440609591"/>
       <w:r>
         <w:t>Testen</w:t>
+      </w:r>
+      <w:bookmarkEnd w:id="6"/>
+    </w:p>
+    <w:p>
+      <w:pPr>
+        <w:pStyle w:val="NormalWeb"/>
+        <w:spacing w:beforeAutospacing="0" w:after="0" w:afterAutospacing="0"/>
+        <w:jc w:val="both"/>
+        <w:rPr>
+          <w:rFonts w:ascii="BentonSans Light" w:hAnsi="BentonSans Light" w:cs="Arial"/>
+          <w:color w:val="003B65" w:themeColor="accent3" w:themeShade="80"/>
+          <w:sz w:val="22"/>
+          <w:szCs w:val="22"/>
+        </w:rPr>
+      </w:pPr>
+      <w:r>
+        <w:rPr>
+          <w:rFonts w:ascii="BentonSans Light" w:hAnsi="BentonSans Light" w:cs="Arial"/>
+          <w:color w:val="003B65" w:themeColor="accent3" w:themeShade="80"/>
+          <w:sz w:val="22"/>
+          <w:szCs w:val="22"/>
+        </w:rPr>
+        <w:t>Um die Qualität und die Funktionalität der App zu testen, wurden OPA5- und QUnit-Tests implementiert.</w:t>
+      </w:r>
+    </w:p>
+    <w:p>
+      <w:pPr>
+        <w:pStyle w:val="NormalWeb"/>
+        <w:spacing w:beforeAutospacing="0" w:after="0" w:afterAutospacing="0"/>
+        <w:jc w:val="both"/>
+        <w:rPr>
+          <w:rFonts w:ascii="BentonSans Light" w:hAnsi="BentonSans Light"/>
+          <w:color w:val="003B65" w:themeColor="accent3" w:themeShade="80"/>
+        </w:rPr>
+      </w:pPr>
+    </w:p>
+    <w:p>
+      <w:pPr>
+        <w:pStyle w:val="Heading3"/>
+      </w:pPr>
+      <w:bookmarkStart w:id="7" w:name="_Toc440609592"/>
+      <w:r>
+        <w:t>OPA5</w:t>
       </w:r>
       <w:bookmarkEnd w:id="7"/>
     </w:p>
@@ -4151,40 +3579,18 @@
         <w:spacing w:beforeAutospacing="0" w:after="0" w:afterAutospacing="0"/>
         <w:jc w:val="both"/>
         <w:rPr>
+          <w:rFonts w:ascii="BentonSans Light" w:hAnsi="BentonSans Light"/>
+          <w:color w:val="003B65" w:themeColor="accent3" w:themeShade="80"/>
+        </w:rPr>
+      </w:pPr>
+      <w:r>
+        <w:rPr>
           <w:rFonts w:ascii="BentonSans Light" w:hAnsi="BentonSans Light" w:cs="Arial"/>
           <w:color w:val="003B65" w:themeColor="accent3" w:themeShade="80"/>
           <w:sz w:val="22"/>
           <w:szCs w:val="22"/>
         </w:rPr>
-      </w:pPr>
-      <w:r>
-        <w:rPr>
-          <w:rFonts w:ascii="BentonSans Light" w:hAnsi="BentonSans Light" w:cs="Arial"/>
-          <w:color w:val="003B65" w:themeColor="accent3" w:themeShade="80"/>
-          <w:sz w:val="22"/>
-          <w:szCs w:val="22"/>
-        </w:rPr>
-        <w:t xml:space="preserve">Um die Qualität und die Funktionalität der App zu testen, wurden OPA5- und </w:t>
-      </w:r>
-      <w:proofErr w:type="spellStart"/>
-      <w:r>
-        <w:rPr>
-          <w:rFonts w:ascii="BentonSans Light" w:hAnsi="BentonSans Light" w:cs="Arial"/>
-          <w:color w:val="003B65" w:themeColor="accent3" w:themeShade="80"/>
-          <w:sz w:val="22"/>
-          <w:szCs w:val="22"/>
-        </w:rPr>
-        <w:t>QUnit</w:t>
-      </w:r>
-      <w:proofErr w:type="spellEnd"/>
-      <w:r>
-        <w:rPr>
-          <w:rFonts w:ascii="BentonSans Light" w:hAnsi="BentonSans Light" w:cs="Arial"/>
-          <w:color w:val="003B65" w:themeColor="accent3" w:themeShade="80"/>
-          <w:sz w:val="22"/>
-          <w:szCs w:val="22"/>
-        </w:rPr>
-        <w:t>-Tests implementiert.</w:t>
+        <w:t>OPA5 (One Page Acceptance Tests) ist eine API für OpenUI5 Steuerelemente. Es wird genutzt um Benutzerinteraktionen, Navigation und Data Binding in Verbindung mit OpenUI5 zu testen.</w:t>
       </w:r>
     </w:p>
     <w:p>
@@ -4197,16 +3603,15 @@
           <w:color w:val="003B65" w:themeColor="accent3" w:themeShade="80"/>
         </w:rPr>
       </w:pPr>
-    </w:p>
-    <w:p>
-      <w:pPr>
-        <w:pStyle w:val="Heading3"/>
-      </w:pPr>
-      <w:bookmarkStart w:id="8" w:name="_Toc440531286"/>
-      <w:r>
-        <w:t>OPA5</w:t>
-      </w:r>
-      <w:bookmarkEnd w:id="8"/>
+      <w:r>
+        <w:rPr>
+          <w:rFonts w:ascii="BentonSans Light" w:hAnsi="BentonSans Light" w:cs="Arial"/>
+          <w:color w:val="003B65" w:themeColor="accent3" w:themeShade="80"/>
+          <w:sz w:val="22"/>
+          <w:szCs w:val="22"/>
+        </w:rPr>
+        <w:t>OPA5 Tests werden, wie die App, mit JavaScript entwickelt. Das bietet den Vorteil, schnell und einfach auf JavaScript-Funktionen zugreifen zu können. Weiterhin ist somit auch eine gute Integration mit OpenUI5 gegeben.</w:t>
+      </w:r>
     </w:p>
     <w:p>
       <w:pPr>
@@ -4214,20 +3619,12 @@
         <w:spacing w:beforeAutospacing="0" w:after="0" w:afterAutospacing="0"/>
         <w:jc w:val="both"/>
         <w:rPr>
-          <w:rFonts w:ascii="BentonSans Light" w:hAnsi="BentonSans Light"/>
-          <w:color w:val="003B65" w:themeColor="accent3" w:themeShade="80"/>
-        </w:rPr>
-      </w:pPr>
-      <w:r>
-        <w:rPr>
           <w:rFonts w:ascii="BentonSans Light" w:hAnsi="BentonSans Light" w:cs="Arial"/>
           <w:color w:val="003B65" w:themeColor="accent3" w:themeShade="80"/>
           <w:sz w:val="22"/>
           <w:szCs w:val="22"/>
         </w:rPr>
-        <w:t>OPA5 (</w:t>
-      </w:r>
-      <w:proofErr w:type="spellStart"/>
+      </w:pPr>
       <w:r>
         <w:rPr>
           <w:rFonts w:ascii="BentonSans Light" w:hAnsi="BentonSans Light" w:cs="Arial"/>
@@ -4235,119 +3632,7 @@
           <w:sz w:val="22"/>
           <w:szCs w:val="22"/>
         </w:rPr>
-        <w:t>One</w:t>
-      </w:r>
-      <w:proofErr w:type="spellEnd"/>
-      <w:r>
-        <w:rPr>
-          <w:rFonts w:ascii="BentonSans Light" w:hAnsi="BentonSans Light" w:cs="Arial"/>
-          <w:color w:val="003B65" w:themeColor="accent3" w:themeShade="80"/>
-          <w:sz w:val="22"/>
-          <w:szCs w:val="22"/>
-        </w:rPr>
-        <w:t xml:space="preserve"> Page </w:t>
-      </w:r>
-      <w:proofErr w:type="spellStart"/>
-      <w:r>
-        <w:rPr>
-          <w:rFonts w:ascii="BentonSans Light" w:hAnsi="BentonSans Light" w:cs="Arial"/>
-          <w:color w:val="003B65" w:themeColor="accent3" w:themeShade="80"/>
-          <w:sz w:val="22"/>
-          <w:szCs w:val="22"/>
-        </w:rPr>
-        <w:t>Acceptance</w:t>
-      </w:r>
-      <w:proofErr w:type="spellEnd"/>
-      <w:r>
-        <w:rPr>
-          <w:rFonts w:ascii="BentonSans Light" w:hAnsi="BentonSans Light" w:cs="Arial"/>
-          <w:color w:val="003B65" w:themeColor="accent3" w:themeShade="80"/>
-          <w:sz w:val="22"/>
-          <w:szCs w:val="22"/>
-        </w:rPr>
-        <w:t xml:space="preserve"> Tests) ist eine API für OpenUI5 Steuerelemente. Es wird genutzt um Benutzerinteraktionen, Navigation und Data Binding in Verbindung mit OpenUI5 zu testen.</w:t>
-      </w:r>
-    </w:p>
-    <w:p>
-      <w:pPr>
-        <w:pStyle w:val="NormalWeb"/>
-        <w:spacing w:beforeAutospacing="0" w:after="0" w:afterAutospacing="0"/>
-        <w:jc w:val="both"/>
-        <w:rPr>
-          <w:rFonts w:ascii="BentonSans Light" w:hAnsi="BentonSans Light"/>
-          <w:color w:val="003B65" w:themeColor="accent3" w:themeShade="80"/>
-        </w:rPr>
-      </w:pPr>
-      <w:r>
-        <w:rPr>
-          <w:rFonts w:ascii="BentonSans Light" w:hAnsi="BentonSans Light" w:cs="Arial"/>
-          <w:color w:val="003B65" w:themeColor="accent3" w:themeShade="80"/>
-          <w:sz w:val="22"/>
-          <w:szCs w:val="22"/>
-        </w:rPr>
-        <w:t>OPA5 Tests werden, wie die App, mit JavaScript entwickelt. Das bietet den Vorteil, schnell und einfach auf JavaScript-Funktionen zugreifen zu können. Weiterhin ist somit auch eine gute Integration mit OpenUI5 gegeben.</w:t>
-      </w:r>
-    </w:p>
-    <w:p>
-      <w:pPr>
-        <w:pStyle w:val="NormalWeb"/>
-        <w:spacing w:beforeAutospacing="0" w:after="0" w:afterAutospacing="0"/>
-        <w:jc w:val="both"/>
-        <w:rPr>
-          <w:rFonts w:ascii="BentonSans Light" w:hAnsi="BentonSans Light" w:cs="Arial"/>
-          <w:color w:val="003B65" w:themeColor="accent3" w:themeShade="80"/>
-          <w:sz w:val="22"/>
-          <w:szCs w:val="22"/>
-        </w:rPr>
-      </w:pPr>
-      <w:r>
-        <w:rPr>
-          <w:rFonts w:ascii="BentonSans Light" w:hAnsi="BentonSans Light" w:cs="Arial"/>
-          <w:color w:val="003B65" w:themeColor="accent3" w:themeShade="80"/>
-          <w:sz w:val="22"/>
-          <w:szCs w:val="22"/>
-        </w:rPr>
-        <w:t xml:space="preserve">Ein OPA5 Test besteht aus Arrangements, Actions und </w:t>
-      </w:r>
-      <w:proofErr w:type="spellStart"/>
-      <w:r>
-        <w:rPr>
-          <w:rFonts w:ascii="BentonSans Light" w:hAnsi="BentonSans Light" w:cs="Arial"/>
-          <w:color w:val="003B65" w:themeColor="accent3" w:themeShade="80"/>
-          <w:sz w:val="22"/>
-          <w:szCs w:val="22"/>
-        </w:rPr>
-        <w:t>Assertions</w:t>
-      </w:r>
-      <w:proofErr w:type="spellEnd"/>
-      <w:r>
-        <w:rPr>
-          <w:rFonts w:ascii="BentonSans Light" w:hAnsi="BentonSans Light" w:cs="Arial"/>
-          <w:color w:val="003B65" w:themeColor="accent3" w:themeShade="80"/>
-          <w:sz w:val="22"/>
-          <w:szCs w:val="22"/>
-        </w:rPr>
-        <w:t xml:space="preserve">. Für die Actions und die </w:t>
-      </w:r>
-      <w:proofErr w:type="spellStart"/>
-      <w:r>
-        <w:rPr>
-          <w:rFonts w:ascii="BentonSans Light" w:hAnsi="BentonSans Light" w:cs="Arial"/>
-          <w:color w:val="003B65" w:themeColor="accent3" w:themeShade="80"/>
-          <w:sz w:val="22"/>
-          <w:szCs w:val="22"/>
-        </w:rPr>
-        <w:t>Assertions</w:t>
-      </w:r>
-      <w:proofErr w:type="spellEnd"/>
-      <w:r>
-        <w:rPr>
-          <w:rFonts w:ascii="BentonSans Light" w:hAnsi="BentonSans Light" w:cs="Arial"/>
-          <w:color w:val="003B65" w:themeColor="accent3" w:themeShade="80"/>
-          <w:sz w:val="22"/>
-          <w:szCs w:val="22"/>
-        </w:rPr>
-        <w:t xml:space="preserve"> wurde jeweils eine JavaScript-Datei angelegt und die benötigten Funktionen implementiert. Unter die Kategorie der Actions fallen hier beispielsweise Funktionen wie das Klicken auf einen Button, wogegen eine Assertion eine Behauptung, wie z.B.: den Text auf einem Button überprüft.</w:t>
+        <w:t>Ein OPA5 Test besteht aus Arrangements, Actions und Assertions. Für die Actions und die Assertions wurde jeweils eine JavaScript-Datei angelegt und die benötigten Funktionen implementiert. Unter die Kategorie der Actions fallen hier beispielsweise Funktionen wie das Klicken auf einen Button, wogegen eine Assertion eine Behauptung, wie z.B.: den Text auf einem Button überprüft.</w:t>
       </w:r>
     </w:p>
     <w:p>
@@ -4660,19 +3945,8 @@
                 <w:sz w:val="22"/>
                 <w:szCs w:val="22"/>
               </w:rPr>
-              <w:t xml:space="preserve">Find </w:t>
-            </w:r>
-            <w:proofErr w:type="spellStart"/>
-            <w:r>
-              <w:rPr>
-                <w:rFonts w:ascii="BentonSans Light" w:hAnsi="BentonSans Light" w:cs="Arial"/>
-                <w:color w:val="003B65" w:themeColor="accent3" w:themeShade="80"/>
-                <w:sz w:val="22"/>
-                <w:szCs w:val="22"/>
-              </w:rPr>
-              <w:t>compass</w:t>
-            </w:r>
-            <w:proofErr w:type="spellEnd"/>
+              <w:t>Find compass</w:t>
+            </w:r>
           </w:p>
         </w:tc>
         <w:tc>
@@ -4826,59 +4100,8 @@
                 <w:sz w:val="22"/>
                 <w:szCs w:val="22"/>
               </w:rPr>
-              <w:t xml:space="preserve">Find </w:t>
-            </w:r>
-            <w:proofErr w:type="spellStart"/>
-            <w:r>
-              <w:rPr>
-                <w:rFonts w:ascii="BentonSans Light" w:hAnsi="BentonSans Light" w:cs="Arial"/>
-                <w:color w:val="003B65" w:themeColor="accent3" w:themeShade="80"/>
-                <w:sz w:val="22"/>
-                <w:szCs w:val="22"/>
-              </w:rPr>
-              <w:t>humidity</w:t>
-            </w:r>
-            <w:proofErr w:type="spellEnd"/>
-            <w:r>
-              <w:rPr>
-                <w:rFonts w:ascii="BentonSans Light" w:hAnsi="BentonSans Light" w:cs="Arial"/>
-                <w:color w:val="003B65" w:themeColor="accent3" w:themeShade="80"/>
-                <w:sz w:val="22"/>
-                <w:szCs w:val="22"/>
-              </w:rPr>
-              <w:t xml:space="preserve"> </w:t>
-            </w:r>
-            <w:proofErr w:type="spellStart"/>
-            <w:r>
-              <w:rPr>
-                <w:rFonts w:ascii="BentonSans Light" w:hAnsi="BentonSans Light" w:cs="Arial"/>
-                <w:color w:val="003B65" w:themeColor="accent3" w:themeShade="80"/>
-                <w:sz w:val="22"/>
-                <w:szCs w:val="22"/>
-              </w:rPr>
-              <w:t>circle</w:t>
-            </w:r>
-            <w:proofErr w:type="spellEnd"/>
-            <w:r>
-              <w:rPr>
-                <w:rFonts w:ascii="BentonSans Light" w:hAnsi="BentonSans Light" w:cs="Arial"/>
-                <w:color w:val="003B65" w:themeColor="accent3" w:themeShade="80"/>
-                <w:sz w:val="22"/>
-                <w:szCs w:val="22"/>
-              </w:rPr>
-              <w:t xml:space="preserve"> </w:t>
-            </w:r>
-            <w:proofErr w:type="spellStart"/>
-            <w:r>
-              <w:rPr>
-                <w:rFonts w:ascii="BentonSans Light" w:hAnsi="BentonSans Light" w:cs="Arial"/>
-                <w:color w:val="003B65" w:themeColor="accent3" w:themeShade="80"/>
-                <w:sz w:val="22"/>
-                <w:szCs w:val="22"/>
-              </w:rPr>
-              <w:t>progress</w:t>
-            </w:r>
-            <w:proofErr w:type="spellEnd"/>
+              <w:t>Find humidity circle progress</w:t>
+            </w:r>
           </w:p>
         </w:tc>
         <w:tc>
@@ -4908,27 +4131,7 @@
                 <w:sz w:val="22"/>
                 <w:szCs w:val="22"/>
               </w:rPr>
-              <w:t xml:space="preserve">Überprüft die Sichtbarkeit des </w:t>
-            </w:r>
-            <w:proofErr w:type="spellStart"/>
-            <w:r>
-              <w:rPr>
-                <w:rFonts w:ascii="BentonSans Light" w:hAnsi="BentonSans Light" w:cs="Arial"/>
-                <w:color w:val="003B65" w:themeColor="accent3" w:themeShade="80"/>
-                <w:sz w:val="22"/>
-                <w:szCs w:val="22"/>
-              </w:rPr>
-              <w:t>Humidity</w:t>
-            </w:r>
-            <w:proofErr w:type="spellEnd"/>
-            <w:r>
-              <w:rPr>
-                <w:rFonts w:ascii="BentonSans Light" w:hAnsi="BentonSans Light" w:cs="Arial"/>
-                <w:color w:val="003B65" w:themeColor="accent3" w:themeShade="80"/>
-                <w:sz w:val="22"/>
-                <w:szCs w:val="22"/>
-              </w:rPr>
-              <w:t xml:space="preserve"> Circle Progress Controls und dessen Wert</w:t>
+              <w:t>Überprüft die Sichtbarkeit des Humidity Circle Progress Controls und dessen Wert</w:t>
             </w:r>
           </w:p>
         </w:tc>
@@ -4961,19 +4164,8 @@
                 <w:sz w:val="22"/>
                 <w:szCs w:val="22"/>
               </w:rPr>
-              <w:t xml:space="preserve">Find </w:t>
-            </w:r>
-            <w:proofErr w:type="spellStart"/>
-            <w:r>
-              <w:rPr>
-                <w:rFonts w:ascii="BentonSans Light" w:hAnsi="BentonSans Light" w:cs="Arial"/>
-                <w:color w:val="003B65" w:themeColor="accent3" w:themeShade="80"/>
-                <w:sz w:val="22"/>
-                <w:szCs w:val="22"/>
-              </w:rPr>
-              <w:t>rainometer</w:t>
-            </w:r>
-            <w:proofErr w:type="spellEnd"/>
+              <w:t>Find rainometer</w:t>
+            </w:r>
           </w:p>
         </w:tc>
         <w:tc>
@@ -5003,27 +4195,7 @@
                 <w:sz w:val="22"/>
                 <w:szCs w:val="22"/>
               </w:rPr>
-              <w:t xml:space="preserve">Überprüft die Sichtbarkeit des </w:t>
-            </w:r>
-            <w:proofErr w:type="spellStart"/>
-            <w:r>
-              <w:rPr>
-                <w:rFonts w:ascii="BentonSans Light" w:hAnsi="BentonSans Light" w:cs="Arial"/>
-                <w:color w:val="003B65" w:themeColor="accent3" w:themeShade="80"/>
-                <w:sz w:val="22"/>
-                <w:szCs w:val="22"/>
-              </w:rPr>
-              <w:t>Rainometer</w:t>
-            </w:r>
-            <w:proofErr w:type="spellEnd"/>
-            <w:r>
-              <w:rPr>
-                <w:rFonts w:ascii="BentonSans Light" w:hAnsi="BentonSans Light" w:cs="Arial"/>
-                <w:color w:val="003B65" w:themeColor="accent3" w:themeShade="80"/>
-                <w:sz w:val="22"/>
-                <w:szCs w:val="22"/>
-              </w:rPr>
-              <w:t xml:space="preserve"> Controls</w:t>
+              <w:t>Überprüft die Sichtbarkeit des Rainometer Controls</w:t>
             </w:r>
           </w:p>
         </w:tc>
@@ -5462,87 +4634,7 @@
                 <w:sz w:val="22"/>
                 <w:szCs w:val="22"/>
               </w:rPr>
-              <w:t xml:space="preserve">Open </w:t>
-            </w:r>
-            <w:proofErr w:type="spellStart"/>
-            <w:r>
-              <w:rPr>
-                <w:rFonts w:ascii="BentonSans Light" w:hAnsi="BentonSans Light" w:cs="Arial"/>
-                <w:color w:val="003B65" w:themeColor="accent3" w:themeShade="80"/>
-                <w:sz w:val="22"/>
-                <w:szCs w:val="22"/>
-              </w:rPr>
-              <w:t>dialog</w:t>
-            </w:r>
-            <w:proofErr w:type="spellEnd"/>
-            <w:r>
-              <w:rPr>
-                <w:rFonts w:ascii="BentonSans Light" w:hAnsi="BentonSans Light" w:cs="Arial"/>
-                <w:color w:val="003B65" w:themeColor="accent3" w:themeShade="80"/>
-                <w:sz w:val="22"/>
-                <w:szCs w:val="22"/>
-              </w:rPr>
-              <w:t xml:space="preserve">, </w:t>
-            </w:r>
-            <w:proofErr w:type="spellStart"/>
-            <w:r>
-              <w:rPr>
-                <w:rFonts w:ascii="BentonSans Light" w:hAnsi="BentonSans Light" w:cs="Arial"/>
-                <w:color w:val="003B65" w:themeColor="accent3" w:themeShade="80"/>
-                <w:sz w:val="22"/>
-                <w:szCs w:val="22"/>
-              </w:rPr>
-              <w:t>click</w:t>
-            </w:r>
-            <w:proofErr w:type="spellEnd"/>
-            <w:r>
-              <w:rPr>
-                <w:rFonts w:ascii="BentonSans Light" w:hAnsi="BentonSans Light" w:cs="Arial"/>
-                <w:color w:val="003B65" w:themeColor="accent3" w:themeShade="80"/>
-                <w:sz w:val="22"/>
-                <w:szCs w:val="22"/>
-              </w:rPr>
-              <w:t xml:space="preserve"> on </w:t>
-            </w:r>
-            <w:proofErr w:type="spellStart"/>
-            <w:r>
-              <w:rPr>
-                <w:rFonts w:ascii="BentonSans Light" w:hAnsi="BentonSans Light" w:cs="Arial"/>
-                <w:color w:val="003B65" w:themeColor="accent3" w:themeShade="80"/>
-                <w:sz w:val="22"/>
-                <w:szCs w:val="22"/>
-              </w:rPr>
-              <w:t>radiobutton</w:t>
-            </w:r>
-            <w:proofErr w:type="spellEnd"/>
-            <w:r>
-              <w:rPr>
-                <w:rFonts w:ascii="BentonSans Light" w:hAnsi="BentonSans Light" w:cs="Arial"/>
-                <w:color w:val="003B65" w:themeColor="accent3" w:themeShade="80"/>
-                <w:sz w:val="22"/>
-                <w:szCs w:val="22"/>
-              </w:rPr>
-              <w:t xml:space="preserve"> Fahrenheit </w:t>
-            </w:r>
-            <w:proofErr w:type="spellStart"/>
-            <w:r>
-              <w:rPr>
-                <w:rFonts w:ascii="BentonSans Light" w:hAnsi="BentonSans Light" w:cs="Arial"/>
-                <w:color w:val="003B65" w:themeColor="accent3" w:themeShade="80"/>
-                <w:sz w:val="22"/>
-                <w:szCs w:val="22"/>
-              </w:rPr>
-              <w:t>and</w:t>
-            </w:r>
-            <w:proofErr w:type="spellEnd"/>
-            <w:r>
-              <w:rPr>
-                <w:rFonts w:ascii="BentonSans Light" w:hAnsi="BentonSans Light" w:cs="Arial"/>
-                <w:color w:val="003B65" w:themeColor="accent3" w:themeShade="80"/>
-                <w:sz w:val="22"/>
-                <w:szCs w:val="22"/>
-              </w:rPr>
-              <w:t xml:space="preserve"> save</w:t>
+              <w:t>Open dialog, click on radiobutton Fahrenheit and save</w:t>
             </w:r>
           </w:p>
         </w:tc>
@@ -5579,19 +4671,8 @@
                 <w:sz w:val="22"/>
                 <w:szCs w:val="22"/>
               </w:rPr>
-              <w:t xml:space="preserve">Ändert die Einheit der Temperatur und überprüft nach dem Speichern die Änderungen auf den </w:t>
-            </w:r>
-            <w:proofErr w:type="spellStart"/>
-            <w:r>
-              <w:rPr>
-                <w:rFonts w:ascii="BentonSans Light" w:hAnsi="BentonSans Light" w:cs="Arial"/>
-                <w:color w:val="003B65" w:themeColor="accent3" w:themeShade="80"/>
-                <w:sz w:val="22"/>
-                <w:szCs w:val="22"/>
-              </w:rPr>
-              <w:t>Tiles</w:t>
-            </w:r>
-            <w:proofErr w:type="spellEnd"/>
+              <w:t>Ändert die Einheit der Temperatur und überprüft nach dem Speichern die Änderungen auf den Tiles</w:t>
+            </w:r>
           </w:p>
         </w:tc>
       </w:tr>
@@ -5631,51 +4712,7 @@
                 <w:szCs w:val="22"/>
                 <w:lang w:val="en-US"/>
               </w:rPr>
-              <w:t xml:space="preserve">Open dialog, click on </w:t>
-            </w:r>
-            <w:proofErr w:type="spellStart"/>
-            <w:r>
-              <w:rPr>
-                <w:rFonts w:ascii="BentonSans Light" w:hAnsi="BentonSans Light" w:cs="Arial"/>
-                <w:color w:val="003B65" w:themeColor="accent3" w:themeShade="80"/>
-                <w:sz w:val="22"/>
-                <w:szCs w:val="22"/>
-                <w:lang w:val="en-US"/>
-              </w:rPr>
-              <w:t>radiobutton</w:t>
-            </w:r>
-            <w:proofErr w:type="spellEnd"/>
-            <w:r>
-              <w:rPr>
-                <w:rFonts w:ascii="BentonSans Light" w:hAnsi="BentonSans Light" w:cs="Arial"/>
-                <w:color w:val="003B65" w:themeColor="accent3" w:themeShade="80"/>
-                <w:sz w:val="22"/>
-                <w:szCs w:val="22"/>
-                <w:lang w:val="en-US"/>
-              </w:rPr>
-              <w:t xml:space="preserve"> </w:t>
-            </w:r>
-            <w:proofErr w:type="spellStart"/>
-            <w:r>
-              <w:rPr>
-                <w:rFonts w:ascii="BentonSans Light" w:hAnsi="BentonSans Light" w:cs="Arial"/>
-                <w:color w:val="003B65" w:themeColor="accent3" w:themeShade="80"/>
-                <w:sz w:val="22"/>
-                <w:szCs w:val="22"/>
-                <w:lang w:val="en-US"/>
-              </w:rPr>
-              <w:t>Celcius</w:t>
-            </w:r>
-            <w:proofErr w:type="spellEnd"/>
-            <w:r>
-              <w:rPr>
-                <w:rFonts w:ascii="BentonSans Light" w:hAnsi="BentonSans Light" w:cs="Arial"/>
-                <w:color w:val="003B65" w:themeColor="accent3" w:themeShade="80"/>
-                <w:sz w:val="22"/>
-                <w:szCs w:val="22"/>
-                <w:lang w:val="en-US"/>
-              </w:rPr>
-              <w:t xml:space="preserve"> and save</w:t>
+              <w:t>Open dialog, click on radiobutton Celcius and save</w:t>
             </w:r>
           </w:p>
         </w:tc>
@@ -5712,19 +4749,8 @@
                 <w:sz w:val="22"/>
                 <w:szCs w:val="22"/>
               </w:rPr>
-              <w:t xml:space="preserve">Ändert die Einheit der Temperatur und überprüft nach dem Speichern die Änderungen auf den </w:t>
-            </w:r>
-            <w:proofErr w:type="spellStart"/>
-            <w:r>
-              <w:rPr>
-                <w:rFonts w:ascii="BentonSans Light" w:hAnsi="BentonSans Light" w:cs="Arial"/>
-                <w:color w:val="003B65" w:themeColor="accent3" w:themeShade="80"/>
-                <w:sz w:val="22"/>
-                <w:szCs w:val="22"/>
-              </w:rPr>
-              <w:t>Tiles</w:t>
-            </w:r>
-            <w:proofErr w:type="spellEnd"/>
+              <w:t>Ändert die Einheit der Temperatur und überprüft nach dem Speichern die Änderungen auf den Tiles</w:t>
+            </w:r>
           </w:p>
         </w:tc>
       </w:tr>
@@ -5991,27 +5017,7 @@
           <w:sz w:val="22"/>
           <w:szCs w:val="22"/>
         </w:rPr>
-        <w:t xml:space="preserve">Die verwendeten Testdaten sind Echtdaten, die als Antwort vom </w:t>
-      </w:r>
-      <w:proofErr w:type="spellStart"/>
-      <w:r>
-        <w:rPr>
-          <w:rFonts w:ascii="BentonSans Light" w:hAnsi="BentonSans Light" w:cs="Arial"/>
-          <w:color w:val="003B65" w:themeColor="accent3" w:themeShade="80"/>
-          <w:sz w:val="22"/>
-          <w:szCs w:val="22"/>
-        </w:rPr>
-        <w:t>Wunderground</w:t>
-      </w:r>
-      <w:proofErr w:type="spellEnd"/>
-      <w:r>
-        <w:rPr>
-          <w:rFonts w:ascii="BentonSans Light" w:hAnsi="BentonSans Light" w:cs="Arial"/>
-          <w:color w:val="003B65" w:themeColor="accent3" w:themeShade="80"/>
-          <w:sz w:val="22"/>
-          <w:szCs w:val="22"/>
-        </w:rPr>
-        <w:t>-Server auf eine Anfrage kamen. Diese wurden im Projekt in einem JSON-Modell gespeichert.</w:t>
+        <w:t>Die verwendeten Testdaten sind Echtdaten, die als Antwort vom Wunderground-Server auf eine Anfrage kamen. Diese wurden im Projekt in einem JSON-Modell gespeichert.</w:t>
       </w:r>
     </w:p>
     <w:p>
@@ -6176,7 +5182,7 @@
                     <pic:cNvPicPr/>
                   </pic:nvPicPr>
                   <pic:blipFill>
-                    <a:blip r:embed="rId11"/>
+                    <a:blip r:embed="rId9"/>
                     <a:stretch>
                       <a:fillRect/>
                     </a:stretch>
@@ -6221,14 +5227,12 @@
       <w:pPr>
         <w:pStyle w:val="Heading3"/>
       </w:pPr>
-      <w:bookmarkStart w:id="9" w:name="_Toc440531287"/>
-      <w:proofErr w:type="spellStart"/>
+      <w:bookmarkStart w:id="8" w:name="_Toc440609593"/>
       <w:r>
         <w:lastRenderedPageBreak/>
         <w:t>QUnit</w:t>
       </w:r>
-      <w:bookmarkEnd w:id="9"/>
-      <w:proofErr w:type="spellEnd"/>
+      <w:bookmarkEnd w:id="8"/>
     </w:p>
     <w:p>
       <w:pPr>
@@ -6249,67 +5253,7 @@
           <w:sz w:val="22"/>
           <w:szCs w:val="22"/>
         </w:rPr>
-        <w:t xml:space="preserve">Um fehlerhafte Änderungen des Codes zu erkennen, wurden mehrere Unit-Tests entwickelt. Diese wurden mit </w:t>
-      </w:r>
-      <w:proofErr w:type="spellStart"/>
-      <w:r>
-        <w:rPr>
-          <w:rFonts w:ascii="BentonSans Light" w:hAnsi="BentonSans Light" w:cs="Arial"/>
-          <w:color w:val="003B65" w:themeColor="accent3" w:themeShade="80"/>
-          <w:sz w:val="22"/>
-          <w:szCs w:val="22"/>
-        </w:rPr>
-        <w:t>QUnit</w:t>
-      </w:r>
-      <w:proofErr w:type="spellEnd"/>
-      <w:r>
-        <w:rPr>
-          <w:rFonts w:ascii="BentonSans Light" w:hAnsi="BentonSans Light" w:cs="Arial"/>
-          <w:color w:val="003B65" w:themeColor="accent3" w:themeShade="80"/>
-          <w:sz w:val="22"/>
-          <w:szCs w:val="22"/>
-        </w:rPr>
-        <w:t xml:space="preserve">, einem Framework zum Testen von JS Code, umgesetzt. Es wurden die </w:t>
-      </w:r>
-      <w:proofErr w:type="spellStart"/>
-      <w:r>
-        <w:rPr>
-          <w:rFonts w:ascii="BentonSans Light" w:hAnsi="BentonSans Light" w:cs="Arial"/>
-          <w:color w:val="003B65" w:themeColor="accent3" w:themeShade="80"/>
-          <w:sz w:val="22"/>
-          <w:szCs w:val="22"/>
-        </w:rPr>
-        <w:t>Formatter</w:t>
-      </w:r>
-      <w:proofErr w:type="spellEnd"/>
-      <w:r>
-        <w:rPr>
-          <w:rFonts w:ascii="BentonSans Light" w:hAnsi="BentonSans Light" w:cs="Arial"/>
-          <w:color w:val="003B65" w:themeColor="accent3" w:themeShade="80"/>
-          <w:sz w:val="22"/>
-          <w:szCs w:val="22"/>
-        </w:rPr>
-        <w:t xml:space="preserve">-Funktionen getestet. Als </w:t>
-      </w:r>
-      <w:proofErr w:type="spellStart"/>
-      <w:r>
-        <w:rPr>
-          <w:rFonts w:ascii="BentonSans Light" w:hAnsi="BentonSans Light" w:cs="Arial"/>
-          <w:color w:val="003B65" w:themeColor="accent3" w:themeShade="80"/>
-          <w:sz w:val="22"/>
-          <w:szCs w:val="22"/>
-        </w:rPr>
-        <w:t>Formatter</w:t>
-      </w:r>
-      <w:proofErr w:type="spellEnd"/>
-      <w:r>
-        <w:rPr>
-          <w:rFonts w:ascii="BentonSans Light" w:hAnsi="BentonSans Light" w:cs="Arial"/>
-          <w:color w:val="003B65" w:themeColor="accent3" w:themeShade="80"/>
-          <w:sz w:val="22"/>
-          <w:szCs w:val="22"/>
-        </w:rPr>
-        <w:t>-Funktionen bezeichnet man Funktionen, die Daten aus dem Model für die Anzeige auf dem UI aufbereiten. Zu diesen zählen folgende Funktionen:</w:t>
+        <w:t>Um fehlerhafte Änderungen des Codes zu erkennen, wurden mehrere Unit-Tests entwickelt. Diese wurden mit QUnit, einem Framework zum Testen von JS Code, umgesetzt. Es wurden die Formatter-Funktionen getestet. Als Formatter-Funktionen bezeichnet man Funktionen, die Daten aus dem Model für die Anzeige auf dem UI aufbereiten. Zu diesen zählen folgende Funktionen:</w:t>
       </w:r>
     </w:p>
     <w:p>
@@ -6424,7 +5368,6 @@
                 <w:color w:val="003B65" w:themeColor="accent3" w:themeShade="80"/>
               </w:rPr>
             </w:pPr>
-            <w:proofErr w:type="spellStart"/>
             <w:r>
               <w:rPr>
                 <w:rFonts w:ascii="BentonSans Light" w:hAnsi="BentonSans Light" w:cs="Arial"/>
@@ -6434,7 +5377,6 @@
               </w:rPr>
               <w:t>WeatherIcon</w:t>
             </w:r>
-            <w:proofErr w:type="spellEnd"/>
           </w:p>
         </w:tc>
         <w:tc>
@@ -6467,7 +5409,6 @@
               </w:rPr>
               <w:t xml:space="preserve">Diese Funktion nimmt den Namen des Wetters entgegen z.B. </w:t>
             </w:r>
-            <w:proofErr w:type="spellStart"/>
             <w:r>
               <w:rPr>
                 <w:rFonts w:ascii="BentonSans Light" w:hAnsi="BentonSans Light" w:cs="Arial"/>
@@ -6479,7 +5420,6 @@
               </w:rPr>
               <w:t>fog</w:t>
             </w:r>
-            <w:proofErr w:type="spellEnd"/>
             <w:r>
               <w:rPr>
                 <w:rFonts w:ascii="BentonSans Light" w:hAnsi="BentonSans Light" w:cs="Arial"/>
@@ -6487,37 +5427,7 @@
                 <w:sz w:val="22"/>
                 <w:szCs w:val="22"/>
               </w:rPr>
-              <w:t xml:space="preserve"> und gibt den Pfad des </w:t>
-            </w:r>
-            <w:proofErr w:type="spellStart"/>
-            <w:r>
-              <w:rPr>
-                <w:rFonts w:ascii="BentonSans Light" w:hAnsi="BentonSans Light" w:cs="Arial"/>
-                <w:color w:val="003B65" w:themeColor="accent3" w:themeShade="80"/>
-                <w:sz w:val="22"/>
-                <w:szCs w:val="22"/>
-              </w:rPr>
-              <w:t>svg</w:t>
-            </w:r>
-            <w:proofErr w:type="spellEnd"/>
-            <w:r>
-              <w:rPr>
-                <w:rFonts w:ascii="BentonSans Light" w:hAnsi="BentonSans Light" w:cs="Arial"/>
-                <w:color w:val="003B65" w:themeColor="accent3" w:themeShade="80"/>
-                <w:sz w:val="22"/>
-                <w:szCs w:val="22"/>
-              </w:rPr>
-              <w:t xml:space="preserve"> Icons zurück z.B</w:t>
-            </w:r>
-            <w:proofErr w:type="gramStart"/>
-            <w:r>
-              <w:rPr>
-                <w:rFonts w:ascii="BentonSans Light" w:hAnsi="BentonSans Light" w:cs="Arial"/>
-                <w:color w:val="003B65" w:themeColor="accent3" w:themeShade="80"/>
-                <w:sz w:val="22"/>
-                <w:szCs w:val="22"/>
-              </w:rPr>
-              <w:t xml:space="preserve">. </w:t>
+              <w:t xml:space="preserve"> und gibt den Pfad des svg Icons zurück z.B. </w:t>
             </w:r>
             <w:r>
               <w:rPr>
@@ -6528,43 +5438,7 @@
                 <w:sz w:val="22"/>
                 <w:szCs w:val="22"/>
               </w:rPr>
-              <w:t>.</w:t>
-            </w:r>
-            <w:proofErr w:type="gramEnd"/>
-            <w:r>
-              <w:rPr>
-                <w:rFonts w:ascii="BentonSans Light" w:hAnsi="BentonSans Light" w:cs="Arial"/>
-                <w:i/>
-                <w:iCs/>
-                <w:color w:val="003B65" w:themeColor="accent3" w:themeShade="80"/>
-                <w:sz w:val="22"/>
-                <w:szCs w:val="22"/>
-              </w:rPr>
-              <w:t>/</w:t>
-            </w:r>
-            <w:proofErr w:type="spellStart"/>
-            <w:r>
-              <w:rPr>
-                <w:rFonts w:ascii="BentonSans Light" w:hAnsi="BentonSans Light" w:cs="Arial"/>
-                <w:i/>
-                <w:iCs/>
-                <w:color w:val="003B65" w:themeColor="accent3" w:themeShade="80"/>
-                <w:sz w:val="22"/>
-                <w:szCs w:val="22"/>
-              </w:rPr>
-              <w:t>icons</w:t>
-            </w:r>
-            <w:proofErr w:type="spellEnd"/>
-            <w:r>
-              <w:rPr>
-                <w:rFonts w:ascii="BentonSans Light" w:hAnsi="BentonSans Light" w:cs="Arial"/>
-                <w:i/>
-                <w:iCs/>
-                <w:color w:val="003B65" w:themeColor="accent3" w:themeShade="80"/>
-                <w:sz w:val="22"/>
-                <w:szCs w:val="22"/>
-              </w:rPr>
-              <w:t xml:space="preserve">/SVG/sw-09.svg </w:t>
+              <w:t xml:space="preserve">./icons/SVG/sw-09.svg </w:t>
             </w:r>
             <w:r>
               <w:rPr>
@@ -6600,7 +5474,6 @@
                 <w:color w:val="003B65" w:themeColor="accent3" w:themeShade="80"/>
               </w:rPr>
             </w:pPr>
-            <w:proofErr w:type="spellStart"/>
             <w:r>
               <w:rPr>
                 <w:rFonts w:ascii="BentonSans Light" w:hAnsi="BentonSans Light" w:cs="Arial"/>
@@ -6610,7 +5483,6 @@
               </w:rPr>
               <w:t>RoundTemp</w:t>
             </w:r>
-            <w:proofErr w:type="spellEnd"/>
           </w:p>
         </w:tc>
         <w:tc>
@@ -6641,27 +5513,7 @@
                 <w:sz w:val="22"/>
                 <w:szCs w:val="22"/>
               </w:rPr>
-              <w:t xml:space="preserve">Diese Funktion nimmt einen String, der eine Dezimalzahl enthält, entgegen und gibt eine gerundete Zahl zurück. Bei diesem Test wurden die Testdaten so gewählt, dass pro mögliche Länge (zweistellig, einstellig, einstellig negativ und zweistellig negativ) eine </w:t>
-            </w:r>
-            <w:proofErr w:type="spellStart"/>
-            <w:r>
-              <w:rPr>
-                <w:rFonts w:ascii="BentonSans Light" w:hAnsi="BentonSans Light" w:cs="Arial"/>
-                <w:color w:val="003B65" w:themeColor="accent3" w:themeShade="80"/>
-                <w:sz w:val="22"/>
-                <w:szCs w:val="22"/>
-              </w:rPr>
-              <w:t>Testzahl</w:t>
-            </w:r>
-            <w:proofErr w:type="spellEnd"/>
-            <w:r>
-              <w:rPr>
-                <w:rFonts w:ascii="BentonSans Light" w:hAnsi="BentonSans Light" w:cs="Arial"/>
-                <w:color w:val="003B65" w:themeColor="accent3" w:themeShade="80"/>
-                <w:sz w:val="22"/>
-                <w:szCs w:val="22"/>
-              </w:rPr>
-              <w:t xml:space="preserve"> aufgerundet und eine abgerundet wird</w:t>
+              <w:t>Diese Funktion nimmt einen String, der eine Dezimalzahl enthält, entgegen und gibt eine gerundete Zahl zurück. Bei diesem Test wurden die Testdaten so gewählt, dass pro mögliche Länge (zweistellig, einstellig, einstellig negativ und zweistellig negativ) eine Testzahl aufgerundet und eine abgerundet wird</w:t>
             </w:r>
           </w:p>
         </w:tc>
@@ -6688,7 +5540,6 @@
                 <w:color w:val="003B65" w:themeColor="accent3" w:themeShade="80"/>
               </w:rPr>
             </w:pPr>
-            <w:proofErr w:type="spellStart"/>
             <w:r>
               <w:rPr>
                 <w:rFonts w:ascii="BentonSans Light" w:hAnsi="BentonSans Light" w:cs="Arial"/>
@@ -6698,7 +5549,6 @@
               </w:rPr>
               <w:t>InvertWindDir</w:t>
             </w:r>
-            <w:proofErr w:type="spellEnd"/>
           </w:p>
         </w:tc>
         <w:tc>
@@ -6951,7 +5801,6 @@
                 <w:color w:val="003B65" w:themeColor="accent3" w:themeShade="80"/>
               </w:rPr>
             </w:pPr>
-            <w:proofErr w:type="spellStart"/>
             <w:r>
               <w:rPr>
                 <w:rFonts w:ascii="BentonSans Light" w:hAnsi="BentonSans Light" w:cs="Arial"/>
@@ -6961,7 +5810,6 @@
               </w:rPr>
               <w:t>MakeTimeFromInterval</w:t>
             </w:r>
-            <w:proofErr w:type="spellEnd"/>
           </w:p>
         </w:tc>
         <w:tc>
@@ -6992,47 +5840,7 @@
                 <w:sz w:val="22"/>
                 <w:szCs w:val="22"/>
               </w:rPr>
-              <w:t xml:space="preserve">Die Funktion nimmt eine </w:t>
-            </w:r>
-            <w:proofErr w:type="spellStart"/>
-            <w:r>
-              <w:rPr>
-                <w:rFonts w:ascii="BentonSans Light" w:hAnsi="BentonSans Light" w:cs="Arial"/>
-                <w:color w:val="003B65" w:themeColor="accent3" w:themeShade="80"/>
-                <w:sz w:val="22"/>
-                <w:szCs w:val="22"/>
-              </w:rPr>
-              <w:t>ms</w:t>
-            </w:r>
-            <w:proofErr w:type="spellEnd"/>
-            <w:r>
-              <w:rPr>
-                <w:rFonts w:ascii="BentonSans Light" w:hAnsi="BentonSans Light" w:cs="Arial"/>
-                <w:color w:val="003B65" w:themeColor="accent3" w:themeShade="80"/>
-                <w:sz w:val="22"/>
-                <w:szCs w:val="22"/>
-              </w:rPr>
-              <w:t xml:space="preserve"> Zahl entgegen und rechnet diese in das Format </w:t>
-            </w:r>
-            <w:proofErr w:type="spellStart"/>
-            <w:r>
-              <w:rPr>
-                <w:rFonts w:ascii="BentonSans Light" w:hAnsi="BentonSans Light" w:cs="Arial"/>
-                <w:color w:val="003B65" w:themeColor="accent3" w:themeShade="80"/>
-                <w:sz w:val="22"/>
-                <w:szCs w:val="22"/>
-              </w:rPr>
-              <w:t>Stunden:Minuten</w:t>
-            </w:r>
-            <w:proofErr w:type="spellEnd"/>
-            <w:r>
-              <w:rPr>
-                <w:rFonts w:ascii="BentonSans Light" w:hAnsi="BentonSans Light" w:cs="Arial"/>
-                <w:color w:val="003B65" w:themeColor="accent3" w:themeShade="80"/>
-                <w:sz w:val="22"/>
-                <w:szCs w:val="22"/>
-              </w:rPr>
-              <w:t xml:space="preserve"> um. Sie wird benötigt für die Eingabe des Refresh-Intervalls im Konfigurationsbereich. Bei diesem Test wurden als Testdaten…</w:t>
+              <w:t>Die Funktion nimmt eine ms Zahl entgegen und rechnet diese in das Format Stunden:Minuten um. Sie wird benötigt für die Eingabe des Refresh-Intervalls im Konfigurationsbereich. Bei diesem Test wurden als Testdaten…</w:t>
             </w:r>
           </w:p>
           <w:p>
@@ -7110,27 +5918,7 @@
                 <w:sz w:val="22"/>
                 <w:szCs w:val="22"/>
               </w:rPr>
-              <w:t xml:space="preserve">eine </w:t>
-            </w:r>
-            <w:proofErr w:type="spellStart"/>
-            <w:r>
-              <w:rPr>
-                <w:rFonts w:ascii="BentonSans Light" w:hAnsi="BentonSans Light" w:cs="Arial"/>
-                <w:color w:val="003B65" w:themeColor="accent3" w:themeShade="80"/>
-                <w:sz w:val="22"/>
-                <w:szCs w:val="22"/>
-              </w:rPr>
-              <w:t>ms</w:t>
-            </w:r>
-            <w:proofErr w:type="spellEnd"/>
-            <w:r>
-              <w:rPr>
-                <w:rFonts w:ascii="BentonSans Light" w:hAnsi="BentonSans Light" w:cs="Arial"/>
-                <w:color w:val="003B65" w:themeColor="accent3" w:themeShade="80"/>
-                <w:sz w:val="22"/>
-                <w:szCs w:val="22"/>
-              </w:rPr>
-              <w:t xml:space="preserve"> Zeit, die 0 Stunden und eine einstellige Minutenzeit zurückgibt.</w:t>
+              <w:t>eine ms Zeit, die 0 Stunden und eine einstellige Minutenzeit zurückgibt.</w:t>
             </w:r>
           </w:p>
           <w:p>
@@ -7169,27 +5957,7 @@
                 <w:sz w:val="22"/>
                 <w:szCs w:val="22"/>
               </w:rPr>
-              <w:t xml:space="preserve">eine </w:t>
-            </w:r>
-            <w:proofErr w:type="spellStart"/>
-            <w:r>
-              <w:rPr>
-                <w:rFonts w:ascii="BentonSans Light" w:hAnsi="BentonSans Light" w:cs="Arial"/>
-                <w:color w:val="003B65" w:themeColor="accent3" w:themeShade="80"/>
-                <w:sz w:val="22"/>
-                <w:szCs w:val="22"/>
-              </w:rPr>
-              <w:t>ms</w:t>
-            </w:r>
-            <w:proofErr w:type="spellEnd"/>
-            <w:r>
-              <w:rPr>
-                <w:rFonts w:ascii="BentonSans Light" w:hAnsi="BentonSans Light" w:cs="Arial"/>
-                <w:color w:val="003B65" w:themeColor="accent3" w:themeShade="80"/>
-                <w:sz w:val="22"/>
-                <w:szCs w:val="22"/>
-              </w:rPr>
-              <w:t xml:space="preserve"> Zeit, die 0 Stunden und eine zweistellige Minutenzeit zurückgibt.</w:t>
+              <w:t>eine ms Zeit, die 0 Stunden und eine zweistellige Minutenzeit zurückgibt.</w:t>
             </w:r>
           </w:p>
           <w:p>
@@ -7228,27 +5996,7 @@
                 <w:sz w:val="22"/>
                 <w:szCs w:val="22"/>
               </w:rPr>
-              <w:t xml:space="preserve">eine </w:t>
-            </w:r>
-            <w:proofErr w:type="spellStart"/>
-            <w:r>
-              <w:rPr>
-                <w:rFonts w:ascii="BentonSans Light" w:hAnsi="BentonSans Light" w:cs="Arial"/>
-                <w:color w:val="003B65" w:themeColor="accent3" w:themeShade="80"/>
-                <w:sz w:val="22"/>
-                <w:szCs w:val="22"/>
-              </w:rPr>
-              <w:t>ms</w:t>
-            </w:r>
-            <w:proofErr w:type="spellEnd"/>
-            <w:r>
-              <w:rPr>
-                <w:rFonts w:ascii="BentonSans Light" w:hAnsi="BentonSans Light" w:cs="Arial"/>
-                <w:color w:val="003B65" w:themeColor="accent3" w:themeShade="80"/>
-                <w:sz w:val="22"/>
-                <w:szCs w:val="22"/>
-              </w:rPr>
-              <w:t xml:space="preserve"> Zeit, die eine einstellige Stundenzeit zurückgibt.</w:t>
+              <w:t>eine ms Zeit, die eine einstellige Stundenzeit zurückgibt.</w:t>
             </w:r>
           </w:p>
           <w:p>
@@ -7268,27 +6016,7 @@
                 <w:sz w:val="22"/>
                 <w:szCs w:val="22"/>
               </w:rPr>
-              <w:t xml:space="preserve">eine </w:t>
-            </w:r>
-            <w:proofErr w:type="spellStart"/>
-            <w:r>
-              <w:rPr>
-                <w:rFonts w:ascii="BentonSans Light" w:hAnsi="BentonSans Light" w:cs="Arial"/>
-                <w:color w:val="003B65" w:themeColor="accent3" w:themeShade="80"/>
-                <w:sz w:val="22"/>
-                <w:szCs w:val="22"/>
-              </w:rPr>
-              <w:t>ms</w:t>
-            </w:r>
-            <w:proofErr w:type="spellEnd"/>
-            <w:r>
-              <w:rPr>
-                <w:rFonts w:ascii="BentonSans Light" w:hAnsi="BentonSans Light" w:cs="Arial"/>
-                <w:color w:val="003B65" w:themeColor="accent3" w:themeShade="80"/>
-                <w:sz w:val="22"/>
-                <w:szCs w:val="22"/>
-              </w:rPr>
-              <w:t xml:space="preserve"> Zeit, die eine zweistellige Stundenzeit zurückgibt.</w:t>
+              <w:t>eine ms Zeit, die eine zweistellige Stundenzeit zurückgibt.</w:t>
             </w:r>
           </w:p>
         </w:tc>
@@ -7339,24 +6067,22 @@
           <w:color w:val="003B65" w:themeColor="accent3" w:themeShade="80"/>
         </w:rPr>
       </w:pPr>
-      <w:commentRangeStart w:id="10"/>
-      <w:commentRangeStart w:id="11"/>
       <w:r>
         <w:rPr>
           <w:noProof/>
         </w:rPr>
         <w:lastRenderedPageBreak/>
         <w:drawing>
-          <wp:anchor distT="0" distB="0" distL="114300" distR="114300" simplePos="0" relativeHeight="251659264" behindDoc="1" locked="0" layoutInCell="1" allowOverlap="1" wp14:anchorId="4C063D84" wp14:editId="2B76CFFB">
+          <wp:anchor distT="0" distB="0" distL="114300" distR="114300" simplePos="0" relativeHeight="251659264" behindDoc="1" locked="0" layoutInCell="1" allowOverlap="1" wp14:anchorId="4C063D84" wp14:editId="7EAD4723">
             <wp:simplePos x="0" y="0"/>
             <wp:positionH relativeFrom="margin">
-              <wp:align>center</wp:align>
+              <wp:align>right</wp:align>
             </wp:positionH>
             <wp:positionV relativeFrom="paragraph">
-              <wp:posOffset>305</wp:posOffset>
+              <wp:posOffset>0</wp:posOffset>
             </wp:positionV>
-            <wp:extent cx="6267927" cy="3505673"/>
-            <wp:effectExtent l="0" t="0" r="0" b="0"/>
+            <wp:extent cx="5762625" cy="3222625"/>
+            <wp:effectExtent l="0" t="0" r="9525" b="0"/>
             <wp:wrapTopAndBottom/>
             <wp:docPr id="1" name="Picture 1"/>
             <wp:cNvGraphicFramePr>
@@ -7370,7 +6096,7 @@
                     <pic:cNvPicPr/>
                   </pic:nvPicPr>
                   <pic:blipFill>
-                    <a:blip r:embed="rId12">
+                    <a:blip r:embed="rId10">
                       <a:extLst>
                         <a:ext uri="{28A0092B-C50C-407E-A947-70E740481C1C}">
                           <a14:useLocalDpi xmlns:a14="http://schemas.microsoft.com/office/drawing/2010/main" val="0"/>
@@ -7384,7 +6110,7 @@
                   <pic:spPr>
                     <a:xfrm>
                       <a:off x="0" y="0"/>
-                      <a:ext cx="6267927" cy="3505673"/>
+                      <a:ext cx="5762625" cy="3222625"/>
                     </a:xfrm>
                     <a:prstGeom prst="rect">
                       <a:avLst/>
@@ -7409,47 +6135,7 @@
           <w:sz w:val="22"/>
           <w:szCs w:val="22"/>
         </w:rPr>
-        <w:t xml:space="preserve">Abbildung 2 – </w:t>
-      </w:r>
-      <w:proofErr w:type="spellStart"/>
-      <w:r>
-        <w:rPr>
-          <w:rFonts w:ascii="BentonSans Light" w:hAnsi="BentonSans Light" w:cs="Arial"/>
-          <w:color w:val="003B65" w:themeColor="accent3" w:themeShade="80"/>
-          <w:sz w:val="22"/>
-          <w:szCs w:val="22"/>
-        </w:rPr>
-        <w:t>Qunit</w:t>
-      </w:r>
-      <w:proofErr w:type="spellEnd"/>
-      <w:r>
-        <w:rPr>
-          <w:rFonts w:ascii="BentonSans Light" w:hAnsi="BentonSans Light" w:cs="Arial"/>
-          <w:color w:val="003B65" w:themeColor="accent3" w:themeShade="80"/>
-          <w:sz w:val="22"/>
-          <w:szCs w:val="22"/>
-        </w:rPr>
-        <w:t xml:space="preserve"> Tests im Browser</w:t>
-      </w:r>
-      <w:commentRangeEnd w:id="10"/>
-      <w:r>
-        <w:rPr>
-          <w:rStyle w:val="CommentReference"/>
-          <w:rFonts w:ascii="BentonSans Light" w:eastAsiaTheme="minorEastAsia" w:hAnsi="BentonSans Light" w:cstheme="minorBidi"/>
-          <w:color w:val="003B65" w:themeColor="accent3" w:themeShade="80"/>
-          <w:lang w:eastAsia="en-US"/>
-        </w:rPr>
-        <w:commentReference w:id="10"/>
-      </w:r>
-      <w:commentRangeEnd w:id="11"/>
-      <w:r>
-        <w:rPr>
-          <w:rStyle w:val="CommentReference"/>
-          <w:rFonts w:ascii="BentonSans Light" w:eastAsiaTheme="minorEastAsia" w:hAnsi="BentonSans Light" w:cstheme="minorBidi"/>
-          <w:color w:val="003B65" w:themeColor="accent3" w:themeShade="80"/>
-          <w:lang w:eastAsia="en-US"/>
-        </w:rPr>
-        <w:commentReference w:id="11"/>
+        <w:t>Abbildung 2 – Qunit Tests im Browser</w:t>
       </w:r>
     </w:p>
     <w:p>
@@ -7487,12 +6173,12 @@
           <w:bottom w:val="single" w:sz="12" w:space="1" w:color="auto"/>
         </w:pBdr>
       </w:pPr>
-      <w:bookmarkStart w:id="12" w:name="_Toc440531288"/>
+      <w:bookmarkStart w:id="9" w:name="_Toc440609594"/>
       <w:r>
         <w:lastRenderedPageBreak/>
         <w:t>Struktogramm</w:t>
       </w:r>
-      <w:bookmarkEnd w:id="12"/>
+      <w:bookmarkEnd w:id="9"/>
     </w:p>
     <w:p>
       <w:pPr>
@@ -7508,14 +6194,12 @@
           <w:lang w:val="en-US"/>
         </w:rPr>
       </w:pPr>
-      <w:proofErr w:type="spellStart"/>
       <w:r>
         <w:rPr>
           <w:lang w:val="en-US"/>
         </w:rPr>
         <w:t>Methode</w:t>
       </w:r>
-      <w:proofErr w:type="spellEnd"/>
       <w:r>
         <w:rPr>
           <w:lang w:val="en-US"/>
@@ -7528,7 +6212,6 @@
         </w:rPr>
         <w:tab/>
       </w:r>
-      <w:proofErr w:type="spellStart"/>
       <w:r>
         <w:rPr>
           <w:b/>
@@ -7536,7 +6219,6 @@
         </w:rPr>
         <w:t>checkDataChanged</w:t>
       </w:r>
-      <w:proofErr w:type="spellEnd"/>
     </w:p>
     <w:p>
       <w:pPr>
@@ -7586,7 +6268,7 @@
                     <pic:cNvPicPr/>
                   </pic:nvPicPr>
                   <pic:blipFill rotWithShape="1">
-                    <a:blip r:embed="rId13">
+                    <a:blip r:embed="rId11">
                       <a:extLst>
                         <a:ext uri="{28A0092B-C50C-407E-A947-70E740481C1C}">
                           <a14:useLocalDpi xmlns:a14="http://schemas.microsoft.com/office/drawing/2010/main" val="0"/>
@@ -7673,19 +6355,8 @@
           <w:sz w:val="22"/>
           <w:szCs w:val="22"/>
         </w:rPr>
-        <w:t xml:space="preserve">Struktogramm der Methode </w:t>
-      </w:r>
-      <w:proofErr w:type="spellStart"/>
-      <w:r>
-        <w:rPr>
-          <w:rFonts w:ascii="BentonSans Light" w:hAnsi="BentonSans Light" w:cs="Arial"/>
-          <w:color w:val="003B65" w:themeColor="accent3" w:themeShade="80"/>
-          <w:sz w:val="22"/>
-          <w:szCs w:val="22"/>
-        </w:rPr>
-        <w:t>CheckDataChanged</w:t>
-      </w:r>
-      <w:proofErr w:type="spellEnd"/>
+        <w:t>Struktogramm der Methode CheckDataChanged</w:t>
+      </w:r>
     </w:p>
     <w:p/>
     <w:p>
@@ -7699,11 +6370,11 @@
           <w:bottom w:val="single" w:sz="12" w:space="1" w:color="auto"/>
         </w:pBdr>
       </w:pPr>
-      <w:bookmarkStart w:id="13" w:name="_Toc440531289"/>
+      <w:bookmarkStart w:id="10" w:name="_Toc440609595"/>
       <w:r>
         <w:t>Lessons Learned</w:t>
       </w:r>
-      <w:bookmarkEnd w:id="13"/>
+      <w:bookmarkEnd w:id="10"/>
     </w:p>
     <w:p>
       <w:pPr>
@@ -7743,7 +6414,6 @@
           <w:color w:val="003B65" w:themeColor="accent3" w:themeShade="80"/>
         </w:rPr>
       </w:pPr>
-      <w:commentRangeStart w:id="14"/>
       <w:r>
         <w:rPr>
           <w:rFonts w:ascii="BentonSans Light" w:hAnsi="BentonSans Light" w:cs="Arial"/>
@@ -7751,17 +6421,7 @@
           <w:sz w:val="22"/>
           <w:szCs w:val="22"/>
         </w:rPr>
-        <w:t>Aufgabenverteilung (?)</w:t>
-      </w:r>
-      <w:commentRangeEnd w:id="14"/>
-      <w:r>
-        <w:rPr>
-          <w:rStyle w:val="CommentReference"/>
-          <w:rFonts w:ascii="BentonSans Light" w:eastAsiaTheme="minorEastAsia" w:hAnsi="BentonSans Light" w:cstheme="minorBidi"/>
-          <w:color w:val="003B65" w:themeColor="accent3" w:themeShade="80"/>
-          <w:lang w:eastAsia="en-US"/>
-        </w:rPr>
-        <w:commentReference w:id="14"/>
+        <w:t>Anders als geplant verlaufen, bzgl. Änderungen während der Entwicklung</w:t>
       </w:r>
     </w:p>
     <w:p>
@@ -7785,31 +6445,6 @@
           <w:sz w:val="22"/>
           <w:szCs w:val="22"/>
         </w:rPr>
-        <w:t>Anders als geplant verlaufen, bzgl. Änderungen während der Entwicklung</w:t>
-      </w:r>
-    </w:p>
-    <w:p>
-      <w:pPr>
-        <w:pStyle w:val="NormalWeb"/>
-        <w:numPr>
-          <w:ilvl w:val="0"/>
-          <w:numId w:val="22"/>
-        </w:numPr>
-        <w:spacing w:beforeAutospacing="0" w:after="0" w:afterAutospacing="0"/>
-        <w:jc w:val="both"/>
-        <w:rPr>
-          <w:rFonts w:ascii="BentonSans Light" w:hAnsi="BentonSans Light"/>
-          <w:color w:val="003B65" w:themeColor="accent3" w:themeShade="80"/>
-        </w:rPr>
-      </w:pPr>
-      <w:r>
-        <w:rPr>
-          <w:rFonts w:ascii="BentonSans Light" w:hAnsi="BentonSans Light" w:cs="Arial"/>
-          <w:color w:val="003B65" w:themeColor="accent3" w:themeShade="80"/>
-          <w:sz w:val="22"/>
-          <w:szCs w:val="22"/>
-        </w:rPr>
-        <w:lastRenderedPageBreak/>
         <w:t>Keine Designvorgabe, daher lange Vorbereitung nötig</w:t>
       </w:r>
     </w:p>
@@ -7824,21 +6459,22 @@
           <w:bottom w:val="single" w:sz="12" w:space="1" w:color="auto"/>
         </w:pBdr>
       </w:pPr>
-      <w:bookmarkStart w:id="15" w:name="_Toc440531290"/>
-      <w:r>
+      <w:bookmarkStart w:id="11" w:name="_Toc440609596"/>
+      <w:r>
+        <w:lastRenderedPageBreak/>
         <w:t>Installation der App</w:t>
       </w:r>
-      <w:bookmarkEnd w:id="15"/>
+      <w:bookmarkEnd w:id="11"/>
     </w:p>
     <w:p>
       <w:pPr>
         <w:pStyle w:val="Heading3"/>
       </w:pPr>
-      <w:bookmarkStart w:id="16" w:name="_Toc440531291"/>
+      <w:bookmarkStart w:id="12" w:name="_Toc440609597"/>
       <w:r>
         <w:t>Github Repository</w:t>
       </w:r>
-      <w:bookmarkEnd w:id="16"/>
+      <w:bookmarkEnd w:id="12"/>
     </w:p>
     <w:p>
       <w:pPr>
@@ -7860,7 +6496,7 @@
         </w:rPr>
         <w:t xml:space="preserve">Download: </w:t>
       </w:r>
-      <w:hyperlink r:id="rId14" w:history="1">
+      <w:hyperlink r:id="rId12" w:history="1">
         <w:r>
           <w:rPr>
             <w:rStyle w:val="Hyperlink"/>
@@ -7885,11 +6521,11 @@
       <w:pPr>
         <w:pStyle w:val="Heading3"/>
       </w:pPr>
-      <w:bookmarkStart w:id="17" w:name="_Toc440531292"/>
+      <w:bookmarkStart w:id="13" w:name="_Toc440609598"/>
       <w:r>
         <w:t>Installation von node.js</w:t>
       </w:r>
-      <w:bookmarkEnd w:id="17"/>
+      <w:bookmarkEnd w:id="13"/>
     </w:p>
     <w:p>
       <w:pPr>
@@ -7909,7 +6545,25 @@
           <w:sz w:val="22"/>
           <w:szCs w:val="22"/>
         </w:rPr>
-        <w:t>Um die App benutzen zu können muss man node.js installieren.</w:t>
+        <w:t xml:space="preserve">Um die App benutzen zu können muss man </w:t>
+      </w:r>
+      <w:r>
+        <w:rPr>
+          <w:rFonts w:ascii="BentonSans Light" w:hAnsi="BentonSans Light" w:cs="Arial"/>
+          <w:color w:val="005898" w:themeColor="accent3" w:themeShade="BF"/>
+          <w:sz w:val="22"/>
+          <w:szCs w:val="22"/>
+        </w:rPr>
+        <w:t xml:space="preserve">node.js </w:t>
+      </w:r>
+      <w:r>
+        <w:rPr>
+          <w:rFonts w:ascii="BentonSans Light" w:hAnsi="BentonSans Light" w:cs="Arial"/>
+          <w:color w:val="003B65" w:themeColor="accent3" w:themeShade="80"/>
+          <w:sz w:val="22"/>
+          <w:szCs w:val="22"/>
+        </w:rPr>
+        <w:t>installieren.</w:t>
       </w:r>
     </w:p>
     <w:p>
@@ -7934,7 +6588,6 @@
           <w:lang w:val="en-US"/>
         </w:rPr>
       </w:pPr>
-      <w:proofErr w:type="spellStart"/>
       <w:r>
         <w:rPr>
           <w:rFonts w:ascii="BentonSans Light" w:hAnsi="BentonSans Light" w:cs="Arial"/>
@@ -7943,20 +6596,9 @@
           <w:szCs w:val="22"/>
           <w:lang w:val="en-US"/>
         </w:rPr>
-        <w:t>Donwload</w:t>
-      </w:r>
-      <w:proofErr w:type="spellEnd"/>
-      <w:r>
-        <w:rPr>
-          <w:rFonts w:ascii="BentonSans Light" w:hAnsi="BentonSans Light" w:cs="Arial"/>
-          <w:color w:val="003B65" w:themeColor="accent3" w:themeShade="80"/>
-          <w:sz w:val="22"/>
-          <w:szCs w:val="22"/>
-          <w:lang w:val="en-US"/>
-        </w:rPr>
-        <w:t xml:space="preserve">: </w:t>
-      </w:r>
-      <w:hyperlink r:id="rId15" w:history="1">
+        <w:t xml:space="preserve">Donwload: </w:t>
+      </w:r>
+      <w:hyperlink r:id="rId13" w:history="1">
         <w:r>
           <w:rPr>
             <w:rStyle w:val="Hyperlink"/>
@@ -8009,7 +6651,6 @@
         </w:rPr>
         <w:t xml:space="preserve">Vor dem ersten Start der App muss im Verzeichnis der App, in dem auch die server.js liegt,  per Konsole der Befehl </w:t>
       </w:r>
-      <w:proofErr w:type="spellStart"/>
       <w:r>
         <w:rPr>
           <w:rFonts w:ascii="BentonSans Regular" w:hAnsi="BentonSans Regular" w:cs="Arial"/>
@@ -8017,29 +6658,8 @@
           <w:sz w:val="22"/>
           <w:szCs w:val="22"/>
         </w:rPr>
-        <w:t>npm</w:t>
-      </w:r>
-      <w:proofErr w:type="spellEnd"/>
-      <w:r>
-        <w:rPr>
-          <w:rFonts w:ascii="BentonSans Regular" w:hAnsi="BentonSans Regular" w:cs="Arial"/>
-          <w:color w:val="005898" w:themeColor="accent3" w:themeShade="BF"/>
-          <w:sz w:val="22"/>
-          <w:szCs w:val="22"/>
-        </w:rPr>
-        <w:t xml:space="preserve"> </w:t>
-      </w:r>
-      <w:proofErr w:type="spellStart"/>
-      <w:r>
-        <w:rPr>
-          <w:rFonts w:ascii="BentonSans Regular" w:hAnsi="BentonSans Regular" w:cs="Arial"/>
-          <w:color w:val="005898" w:themeColor="accent3" w:themeShade="BF"/>
-          <w:sz w:val="22"/>
-          <w:szCs w:val="22"/>
-        </w:rPr>
-        <w:t>install</w:t>
-      </w:r>
-      <w:proofErr w:type="spellEnd"/>
+        <w:t>npm install</w:t>
+      </w:r>
       <w:r>
         <w:rPr>
           <w:rFonts w:ascii="BentonSans Light" w:hAnsi="BentonSans Light" w:cs="Arial"/>
@@ -8066,24 +6686,24 @@
           <w:bottom w:val="single" w:sz="12" w:space="1" w:color="auto"/>
         </w:pBdr>
       </w:pPr>
-      <w:bookmarkStart w:id="18" w:name="_Toc440531293"/>
+      <w:bookmarkStart w:id="14" w:name="_Toc440609599"/>
       <w:r>
         <w:t>6</w:t>
       </w:r>
       <w:r>
         <w:t>. Starten des Servers und der App</w:t>
       </w:r>
-      <w:bookmarkEnd w:id="18"/>
+      <w:bookmarkEnd w:id="14"/>
     </w:p>
     <w:p>
       <w:pPr>
         <w:pStyle w:val="Heading3"/>
       </w:pPr>
-      <w:bookmarkStart w:id="19" w:name="_Toc440531294"/>
+      <w:bookmarkStart w:id="15" w:name="_Toc440609600"/>
       <w:r>
         <w:t>Starten des Servers per Konsole</w:t>
       </w:r>
-      <w:bookmarkEnd w:id="19"/>
+      <w:bookmarkEnd w:id="15"/>
     </w:p>
     <w:p>
       <w:pPr>
@@ -8136,7 +6756,6 @@
         </w:rPr>
         <w:t xml:space="preserve">Starten des Servers mit dem Befehl </w:t>
       </w:r>
-      <w:proofErr w:type="spellStart"/>
       <w:r>
         <w:rPr>
           <w:rFonts w:ascii="BentonSans Regular" w:hAnsi="BentonSans Regular" w:cs="Arial"/>
@@ -8144,17 +6763,7 @@
           <w:sz w:val="22"/>
           <w:szCs w:val="22"/>
         </w:rPr>
-        <w:t>node</w:t>
-      </w:r>
-      <w:proofErr w:type="spellEnd"/>
-      <w:r>
-        <w:rPr>
-          <w:rFonts w:ascii="BentonSans Regular" w:hAnsi="BentonSans Regular" w:cs="Arial"/>
-          <w:color w:val="005898" w:themeColor="accent3" w:themeShade="BF"/>
-          <w:sz w:val="22"/>
-          <w:szCs w:val="22"/>
-        </w:rPr>
-        <w:t xml:space="preserve"> server.js</w:t>
+        <w:t>node server.js</w:t>
       </w:r>
       <w:r>
         <w:rPr>
@@ -8183,11 +6792,11 @@
       <w:pPr>
         <w:pStyle w:val="Heading3"/>
       </w:pPr>
-      <w:bookmarkStart w:id="20" w:name="_Toc440531295"/>
+      <w:bookmarkStart w:id="16" w:name="_Toc440609601"/>
       <w:r>
         <w:t>Starten der App</w:t>
       </w:r>
-      <w:bookmarkEnd w:id="20"/>
+      <w:bookmarkEnd w:id="16"/>
     </w:p>
     <w:p>
       <w:pPr>
@@ -8308,11 +6917,11 @@
           <w:bottom w:val="single" w:sz="12" w:space="1" w:color="auto"/>
         </w:pBdr>
       </w:pPr>
-      <w:bookmarkStart w:id="21" w:name="_Toc440531296"/>
+      <w:bookmarkStart w:id="17" w:name="_Toc440609602"/>
       <w:r>
         <w:t>Einstellungen der App</w:t>
       </w:r>
-      <w:bookmarkEnd w:id="21"/>
+      <w:bookmarkEnd w:id="17"/>
     </w:p>
     <w:p>
       <w:r>
@@ -8342,7 +6951,7 @@
                     <pic:cNvPicPr/>
                   </pic:nvPicPr>
                   <pic:blipFill rotWithShape="1">
-                    <a:blip r:embed="rId16"/>
+                    <a:blip r:embed="rId14"/>
                     <a:srcRect l="26343" t="7383" r="50080" b="70018"/>
                     <a:stretch/>
                   </pic:blipFill>
@@ -8481,8 +7090,8 @@
       </w:r>
     </w:p>
     <w:sectPr>
-      <w:headerReference w:type="default" r:id="rId17"/>
-      <w:footerReference w:type="default" r:id="rId18"/>
+      <w:headerReference w:type="default" r:id="rId15"/>
+      <w:footerReference w:type="default" r:id="rId16"/>
       <w:pgSz w:w="11906" w:h="16838"/>
       <w:pgMar w:top="1417" w:right="1417" w:bottom="1134" w:left="1417" w:header="708" w:footer="708" w:gutter="0"/>
       <w:cols w:space="708"/>
@@ -8491,100 +7100,6 @@
     </w:sectPr>
   </w:body>
 </w:document>
-</file>
-
-<file path=word/comments.xml><?xml version="1.0" encoding="utf-8"?>
-<w:comments xmlns:wpc="http://schemas.microsoft.com/office/word/2010/wordprocessingCanvas" xmlns:mc="http://schemas.openxmlformats.org/markup-compatibility/2006" xmlns:o="urn:schemas-microsoft-com:office:office" xmlns:r="http://schemas.openxmlformats.org/officeDocument/2006/relationships" xmlns:m="http://schemas.openxmlformats.org/officeDocument/2006/math" xmlns:v="urn:schemas-microsoft-com:vml" xmlns:wp14="http://schemas.microsoft.com/office/word/2010/wordprocessingDrawing" xmlns:wp="http://schemas.openxmlformats.org/drawingml/2006/wordprocessingDrawing" xmlns:w10="urn:schemas-microsoft-com:office:word" xmlns:w="http://schemas.openxmlformats.org/wordprocessingml/2006/main" xmlns:w14="http://schemas.microsoft.com/office/word/2010/wordml" xmlns:w15="http://schemas.microsoft.com/office/word/2012/wordml" xmlns:wpg="http://schemas.microsoft.com/office/word/2010/wordprocessingGroup" xmlns:wpi="http://schemas.microsoft.com/office/word/2010/wordprocessingInk" xmlns:wne="http://schemas.microsoft.com/office/word/2006/wordml" xmlns:wps="http://schemas.microsoft.com/office/word/2010/wordprocessingShape" mc:Ignorable="w14 w15 wp14">
-  <w:comment w:id="1" w:author="Weiser, Tanja" w:date="2016-01-14T10:36:00Z" w:initials="WT">
-    <w:p>
-      <w:pPr>
-        <w:pStyle w:val="CommentText"/>
-      </w:pPr>
-      <w:r>
-        <w:rPr>
-          <w:rStyle w:val="CommentReference"/>
-        </w:rPr>
-        <w:annotationRef/>
-      </w:r>
-      <w:hyperlink r:id="rId1" w:history="1">
-        <w:r>
-          <w:rPr>
-            <w:rStyle w:val="Hyperlink"/>
-          </w:rPr>
-          <w:t>https://upload.wikimedia.org/wikipedia/commons/thumb/3/3c/Weather_station_on_Mount_Vesuvius_(2437693238).jpg/1280px-Weather_station_on_Mount_Vesuvius_(2437693238).jpg</w:t>
-        </w:r>
-      </w:hyperlink>
-      <w:r>
-        <w:t xml:space="preserve"> </w:t>
-      </w:r>
-    </w:p>
-  </w:comment>
-  <w:comment w:id="10" w:author="Weiser, Tanja" w:date="2016-01-14T10:12:00Z" w:initials="WT">
-    <w:p>
-      <w:pPr>
-        <w:pStyle w:val="CommentText"/>
-      </w:pPr>
-      <w:r>
-        <w:rPr>
-          <w:rStyle w:val="CommentReference"/>
-        </w:rPr>
-        <w:annotationRef/>
-      </w:r>
-      <w:r>
-        <w:t xml:space="preserve">Ich bekomm das nicht nach links </w:t>
-      </w:r>
-      <w:r>
-        <w:sym w:font="Wingdings" w:char="F04C"/>
-      </w:r>
-    </w:p>
-  </w:comment>
-  <w:comment w:id="11" w:author="Holzwarth, Dominic" w:date="2016-01-14T13:27:00Z" w:initials="HD">
-    <w:p>
-      <w:pPr>
-        <w:pStyle w:val="CommentText"/>
-      </w:pPr>
-      <w:r>
-        <w:rPr>
-          <w:rStyle w:val="CommentReference"/>
-        </w:rPr>
-        <w:annotationRef/>
-      </w:r>
-      <w:proofErr w:type="spellStart"/>
-      <w:r>
-        <w:t>Is</w:t>
-      </w:r>
-      <w:proofErr w:type="spellEnd"/>
-      <w:r>
-        <w:t xml:space="preserve"> doch links….</w:t>
-      </w:r>
-    </w:p>
-  </w:comment>
-  <w:comment w:id="14" w:author="Weiser, Tanja" w:date="2016-01-14T10:14:00Z" w:initials="WT">
-    <w:p>
-      <w:pPr>
-        <w:pStyle w:val="CommentText"/>
-      </w:pPr>
-      <w:r>
-        <w:rPr>
-          <w:rStyle w:val="CommentReference"/>
-        </w:rPr>
-        <w:annotationRef/>
-      </w:r>
-      <w:r>
-        <w:t>Gleichmäßig?</w:t>
-      </w:r>
-    </w:p>
-  </w:comment>
-</w:comments>
-</file>
-
-<file path=word/commentsExtended.xml><?xml version="1.0" encoding="utf-8"?>
-<w15:commentsEx xmlns:wpc="http://schemas.microsoft.com/office/word/2010/wordprocessingCanvas" xmlns:mc="http://schemas.openxmlformats.org/markup-compatibility/2006" xmlns:o="urn:schemas-microsoft-com:office:office" xmlns:r="http://schemas.openxmlformats.org/officeDocument/2006/relationships" xmlns:m="http://schemas.openxmlformats.org/officeDocument/2006/math" xmlns:v="urn:schemas-microsoft-com:vml" xmlns:wp14="http://schemas.microsoft.com/office/word/2010/wordprocessingDrawing" xmlns:wp="http://schemas.openxmlformats.org/drawingml/2006/wordprocessingDrawing" xmlns:w10="urn:schemas-microsoft-com:office:word" xmlns:w="http://schemas.openxmlformats.org/wordprocessingml/2006/main" xmlns:w14="http://schemas.microsoft.com/office/word/2010/wordml" xmlns:w15="http://schemas.microsoft.com/office/word/2012/wordml" xmlns:wpg="http://schemas.microsoft.com/office/word/2010/wordprocessingGroup" xmlns:wpi="http://schemas.microsoft.com/office/word/2010/wordprocessingInk" xmlns:wne="http://schemas.microsoft.com/office/word/2006/wordml" xmlns:wps="http://schemas.microsoft.com/office/word/2010/wordprocessingShape" mc:Ignorable="w14 w15 wp14">
-  <w15:commentEx w15:paraId="55CAD589" w15:done="0"/>
-  <w15:commentEx w15:paraId="68C97308" w15:done="0"/>
-  <w15:commentEx w15:paraId="0200C5FF" w15:paraIdParent="68C97308" w15:done="0"/>
-  <w15:commentEx w15:paraId="6820154D" w15:done="0"/>
-</w15:commentsEx>
 </file>
 
 <file path=word/endnotes.xml><?xml version="1.0" encoding="utf-8"?>
@@ -8752,7 +7267,7 @@
           </w14:solidFill>
         </w14:textFill>
       </w:rPr>
-      <w:t>2</w:t>
+      <w:t>8</w:t>
     </w:r>
     <w:r>
       <w:rPr>
@@ -8800,6 +7315,76 @@
       </w:r>
     </w:p>
   </w:footnote>
+  <w:footnote w:id="1">
+    <w:p>
+      <w:pPr>
+        <w:widowControl w:val="0"/>
+        <w:autoSpaceDE w:val="0"/>
+        <w:autoSpaceDN w:val="0"/>
+        <w:adjustRightInd w:val="0"/>
+        <w:spacing w:after="0" w:line="240" w:lineRule="auto"/>
+        <w:rPr>
+          <w:rFonts w:cs="OpenSans"/>
+          <w:sz w:val="16"/>
+          <w:szCs w:val="24"/>
+        </w:rPr>
+      </w:pPr>
+      <w:r>
+        <w:rPr>
+          <w:rStyle w:val="FootnoteReference"/>
+        </w:rPr>
+        <w:footnoteRef/>
+      </w:r>
+      <w:r>
+        <w:t xml:space="preserve"> </w:t>
+      </w:r>
+      <w:hyperlink r:id="rId1" w:history="1">
+        <w:r>
+          <w:rPr>
+            <w:rStyle w:val="Hyperlink"/>
+            <w:rFonts w:cs="OpenSans"/>
+            <w:color w:val="003B65" w:themeColor="accent3" w:themeShade="80"/>
+            <w:sz w:val="16"/>
+            <w:szCs w:val="24"/>
+          </w:rPr>
+          <w:t>http://www.danvierich.de/</w:t>
+        </w:r>
+      </w:hyperlink>
+      <w:r>
+        <w:rPr>
+          <w:rFonts w:cs="OpenSans"/>
+          <w:sz w:val="16"/>
+          <w:szCs w:val="24"/>
+        </w:rPr>
+        <w:t xml:space="preserve"> ; </w:t>
+      </w:r>
+      <w:hyperlink r:id="rId2" w:history="1">
+        <w:r>
+          <w:rPr>
+            <w:rStyle w:val="Hyperlink"/>
+            <w:rFonts w:cs="OpenSans"/>
+            <w:color w:val="003B65" w:themeColor="accent3" w:themeShade="80"/>
+            <w:sz w:val="16"/>
+            <w:szCs w:val="24"/>
+          </w:rPr>
+          <w:t>http://www.flaticon.com/free-icon/snowflake_95900#term=snowflake&amp;page=5&amp;position=49</w:t>
+        </w:r>
+      </w:hyperlink>
+      <w:r>
+        <w:rPr>
+          <w:rFonts w:cs="OpenSans"/>
+          <w:sz w:val="16"/>
+          <w:szCs w:val="24"/>
+        </w:rPr>
+        <w:t xml:space="preserve"> </w:t>
+      </w:r>
+    </w:p>
+    <w:p>
+      <w:pPr>
+        <w:pStyle w:val="FootnoteText"/>
+      </w:pPr>
+    </w:p>
+  </w:footnote>
 </w:footnotes>
 </file>
 
@@ -8845,9 +7430,8 @@
           </w14:solidFill>
         </w14:textFill>
       </w:rPr>
-      <w:t xml:space="preserve">Projektarbeit: </w:t>
+      <w:t>Projektarbeit: Wetterapp</w:t>
     </w:r>
-    <w:proofErr w:type="spellStart"/>
     <w:r>
       <w:rPr>
         <w:color w:val="000000" w:themeColor="text1"/>
@@ -8865,9 +7449,8 @@
           </w14:solidFill>
         </w14:textFill>
       </w:rPr>
-      <w:t>Wetterapp</w:t>
+      <w:tab/>
     </w:r>
-    <w:proofErr w:type="spellEnd"/>
     <w:r>
       <w:rPr>
         <w:color w:val="000000" w:themeColor="text1"/>
@@ -8885,7 +7468,7 @@
           </w14:solidFill>
         </w14:textFill>
       </w:rPr>
-      <w:tab/>
+      <w:t xml:space="preserve">E3FIAE | </w:t>
     </w:r>
     <w:r>
       <w:rPr>
@@ -8904,48 +7487,8 @@
           </w14:solidFill>
         </w14:textFill>
       </w:rPr>
-      <w:t xml:space="preserve">E3FIAE | </w:t>
+      <w:t>SAE - Herr Schlütter</w:t>
     </w:r>
-    <w:r>
-      <w:rPr>
-        <w:color w:val="000000" w:themeColor="text1"/>
-        <w:sz w:val="24"/>
-        <w:szCs w:val="24"/>
-        <w14:textFill>
-          <w14:solidFill>
-            <w14:schemeClr w14:val="tx1">
-              <w14:lumMod w14:val="65000"/>
-              <w14:lumOff w14:val="35000"/>
-              <w14:lumMod w14:val="85000"/>
-              <w14:lumOff w14:val="15000"/>
-              <w14:lumMod w14:val="75000"/>
-            </w14:schemeClr>
-          </w14:solidFill>
-        </w14:textFill>
-      </w:rPr>
-      <w:t xml:space="preserve">SAE - Herr </w:t>
-    </w:r>
-    <w:proofErr w:type="spellStart"/>
-    <w:r>
-      <w:rPr>
-        <w:color w:val="000000" w:themeColor="text1"/>
-        <w:sz w:val="24"/>
-        <w:szCs w:val="24"/>
-        <w14:textFill>
-          <w14:solidFill>
-            <w14:schemeClr w14:val="tx1">
-              <w14:lumMod w14:val="65000"/>
-              <w14:lumOff w14:val="35000"/>
-              <w14:lumMod w14:val="85000"/>
-              <w14:lumOff w14:val="15000"/>
-              <w14:lumMod w14:val="75000"/>
-            </w14:schemeClr>
-          </w14:solidFill>
-        </w14:textFill>
-      </w:rPr>
-      <w:t>Schlütter</w:t>
-    </w:r>
-    <w:proofErr w:type="spellEnd"/>
   </w:p>
 </w:hdr>
 </file>
@@ -11849,17 +10392,6 @@
     <w:abstractNumId w:val="0"/>
   </w:num>
 </w:numbering>
-</file>
-
-<file path=word/people.xml><?xml version="1.0" encoding="utf-8"?>
-<w15:people xmlns:wpc="http://schemas.microsoft.com/office/word/2010/wordprocessingCanvas" xmlns:mc="http://schemas.openxmlformats.org/markup-compatibility/2006" xmlns:o="urn:schemas-microsoft-com:office:office" xmlns:r="http://schemas.openxmlformats.org/officeDocument/2006/relationships" xmlns:m="http://schemas.openxmlformats.org/officeDocument/2006/math" xmlns:v="urn:schemas-microsoft-com:vml" xmlns:wp14="http://schemas.microsoft.com/office/word/2010/wordprocessingDrawing" xmlns:wp="http://schemas.openxmlformats.org/drawingml/2006/wordprocessingDrawing" xmlns:w10="urn:schemas-microsoft-com:office:word" xmlns:w="http://schemas.openxmlformats.org/wordprocessingml/2006/main" xmlns:w14="http://schemas.microsoft.com/office/word/2010/wordml" xmlns:w15="http://schemas.microsoft.com/office/word/2012/wordml" xmlns:wpg="http://schemas.microsoft.com/office/word/2010/wordprocessingGroup" xmlns:wpi="http://schemas.microsoft.com/office/word/2010/wordprocessingInk" xmlns:wne="http://schemas.microsoft.com/office/word/2006/wordml" xmlns:wps="http://schemas.microsoft.com/office/word/2010/wordprocessingShape" mc:Ignorable="w14 w15 wp14">
-  <w15:person w15:author="Weiser, Tanja">
-    <w15:presenceInfo w15:providerId="AD" w15:userId="S-1-5-21-74642-3284969411-2123768488-486995"/>
-  </w15:person>
-  <w15:person w15:author="Holzwarth, Dominic">
-    <w15:presenceInfo w15:providerId="AD" w15:userId="S-1-5-21-74642-3284969411-2123768488-361960"/>
-  </w15:person>
-</w15:people>
 </file>
 
 <file path=word/styles.xml><?xml version="1.0" encoding="utf-8"?>
@@ -12480,6 +11012,7 @@
   <w:style w:type="character" w:default="1" w:styleId="DefaultParagraphFont">
     <w:name w:val="Default Paragraph Font"/>
     <w:uiPriority w:val="1"/>
+    <w:semiHidden/>
     <w:unhideWhenUsed/>
   </w:style>
   <w:style w:type="table" w:default="1" w:styleId="TableNormal">
@@ -14330,6 +12863,17 @@
     <w:rPr>
       <w:rFonts w:ascii="BentonSans Light" w:hAnsi="BentonSans Light"/>
       <w:color w:val="003B65" w:themeColor="accent3" w:themeShade="80"/>
+    </w:rPr>
+  </w:style>
+  <w:style w:type="character" w:styleId="FootnoteReference">
+    <w:name w:val="footnote reference"/>
+    <w:basedOn w:val="DefaultParagraphFont"/>
+    <w:uiPriority w:val="99"/>
+    <w:semiHidden/>
+    <w:unhideWhenUsed/>
+    <w:rsid w:val="00B068CA"/>
+    <w:rPr>
+      <w:vertAlign w:val="superscript"/>
     </w:rPr>
   </w:style>
 </w:styles>
@@ -14621,7 +13165,7 @@
 </file>
 
 <file path=customXml/itemProps1.xml><?xml version="1.0" encoding="utf-8"?>
-<ds:datastoreItem xmlns:ds="http://schemas.openxmlformats.org/officeDocument/2006/customXml" ds:itemID="{0B466B97-E08F-4AE5-9A38-289D3B967EC6}">
+<ds:datastoreItem xmlns:ds="http://schemas.openxmlformats.org/officeDocument/2006/customXml" ds:itemID="{78FFC0F0-9884-4E06-8092-A27E74C4ECB0}">
   <ds:schemaRefs>
     <ds:schemaRef ds:uri="http://schemas.openxmlformats.org/officeDocument/2006/bibliography"/>
   </ds:schemaRefs>

</xml_diff>

<commit_message>
Presentation & Documentation Update
</commit_message>
<xml_diff>
--- a/Documentation.docx
+++ b/Documentation.docx
@@ -49,7 +49,32 @@
           <w:sz w:val="32"/>
           <w:szCs w:val="32"/>
         </w:rPr>
-        <w:t xml:space="preserve">Entwicklung einer Wetterapp </w:t>
+        <w:t xml:space="preserve">Entwicklung </w:t>
+      </w:r>
+      <w:proofErr w:type="gramStart"/>
+      <w:r>
+        <w:rPr>
+          <w:sz w:val="32"/>
+          <w:szCs w:val="32"/>
+        </w:rPr>
+        <w:t xml:space="preserve">einer </w:t>
+      </w:r>
+      <w:proofErr w:type="spellStart"/>
+      <w:r>
+        <w:rPr>
+          <w:sz w:val="32"/>
+          <w:szCs w:val="32"/>
+        </w:rPr>
+        <w:t>Wetterapp</w:t>
+      </w:r>
+      <w:proofErr w:type="spellEnd"/>
+      <w:proofErr w:type="gramEnd"/>
+      <w:r>
+        <w:rPr>
+          <w:sz w:val="32"/>
+          <w:szCs w:val="32"/>
+        </w:rPr>
+        <w:t xml:space="preserve"> </w:t>
       </w:r>
       <w:r>
         <w:rPr>
@@ -254,7 +279,19 @@
               <w:rPr>
                 <w:sz w:val="32"/>
               </w:rPr>
+              <w:t>„</w:t>
+            </w:r>
+            <w:r>
+              <w:rPr>
+                <w:sz w:val="32"/>
+              </w:rPr>
               <w:t>Team Jacob</w:t>
+            </w:r>
+            <w:r>
+              <w:rPr>
+                <w:sz w:val="32"/>
+              </w:rPr>
+              <w:t>“</w:t>
             </w:r>
           </w:p>
         </w:tc>
@@ -293,8 +330,16 @@
               <w:rPr>
                 <w:sz w:val="32"/>
               </w:rPr>
-              <w:t>Herr Schlütter</w:t>
-            </w:r>
+              <w:t xml:space="preserve">Herr </w:t>
+            </w:r>
+            <w:proofErr w:type="spellStart"/>
+            <w:r>
+              <w:rPr>
+                <w:sz w:val="32"/>
+              </w:rPr>
+              <w:t>Schlütter</w:t>
+            </w:r>
+            <w:proofErr w:type="spellEnd"/>
           </w:p>
         </w:tc>
       </w:tr>
@@ -463,7 +508,7 @@
             </w:rPr>
             <w:fldChar w:fldCharType="separate"/>
           </w:r>
-          <w:hyperlink w:anchor="_Toc440609586" w:history="1">
+          <w:hyperlink w:anchor="_Toc440616487" w:history="1">
             <w:r>
               <w:rPr>
                 <w:rStyle w:val="Hyperlink"/>
@@ -506,7 +551,7 @@
                 <w:noProof/>
                 <w:webHidden/>
               </w:rPr>
-              <w:instrText xml:space="preserve"> PAGEREF _Toc440609586 \h </w:instrText>
+              <w:instrText xml:space="preserve"> PAGEREF _Toc440616487 \h </w:instrText>
             </w:r>
             <w:r>
               <w:rPr>
@@ -551,7 +596,7 @@
               <w:lang w:eastAsia="de-DE"/>
             </w:rPr>
           </w:pPr>
-          <w:hyperlink w:anchor="_Toc440609587" w:history="1">
+          <w:hyperlink w:anchor="_Toc440616488" w:history="1">
             <w:r>
               <w:rPr>
                 <w:rStyle w:val="Hyperlink"/>
@@ -594,7 +639,7 @@
                 <w:noProof/>
                 <w:webHidden/>
               </w:rPr>
-              <w:instrText xml:space="preserve"> PAGEREF _Toc440609587 \h </w:instrText>
+              <w:instrText xml:space="preserve"> PAGEREF _Toc440616488 \h </w:instrText>
             </w:r>
             <w:r>
               <w:rPr>
@@ -638,7 +683,7 @@
               <w:lang w:eastAsia="de-DE"/>
             </w:rPr>
           </w:pPr>
-          <w:hyperlink w:anchor="_Toc440609588" w:history="1">
+          <w:hyperlink w:anchor="_Toc440616489" w:history="1">
             <w:r>
               <w:rPr>
                 <w:rStyle w:val="Hyperlink"/>
@@ -665,7 +710,7 @@
                 <w:noProof/>
                 <w:webHidden/>
               </w:rPr>
-              <w:instrText xml:space="preserve"> PAGEREF _Toc440609588 \h </w:instrText>
+              <w:instrText xml:space="preserve"> PAGEREF _Toc440616489 \h </w:instrText>
             </w:r>
             <w:r>
               <w:rPr>
@@ -709,7 +754,7 @@
               <w:lang w:eastAsia="de-DE"/>
             </w:rPr>
           </w:pPr>
-          <w:hyperlink w:anchor="_Toc440609589" w:history="1">
+          <w:hyperlink w:anchor="_Toc440616490" w:history="1">
             <w:r>
               <w:rPr>
                 <w:rStyle w:val="Hyperlink"/>
@@ -736,7 +781,7 @@
                 <w:noProof/>
                 <w:webHidden/>
               </w:rPr>
-              <w:instrText xml:space="preserve"> PAGEREF _Toc440609589 \h </w:instrText>
+              <w:instrText xml:space="preserve"> PAGEREF _Toc440616490 \h </w:instrText>
             </w:r>
             <w:r>
               <w:rPr>
@@ -780,13 +825,13 @@
               <w:lang w:eastAsia="de-DE"/>
             </w:rPr>
           </w:pPr>
-          <w:hyperlink w:anchor="_Toc440609590" w:history="1">
+          <w:hyperlink w:anchor="_Toc440616491" w:history="1">
             <w:r>
               <w:rPr>
                 <w:rStyle w:val="Hyperlink"/>
                 <w:noProof/>
               </w:rPr>
-              <w:t>Übersicht der wichtigsten Dateien</w:t>
+              <w:t>Entwicklung des Servers:</w:t>
             </w:r>
             <w:r>
               <w:rPr>
@@ -807,7 +852,7 @@
                 <w:noProof/>
                 <w:webHidden/>
               </w:rPr>
-              <w:instrText xml:space="preserve"> PAGEREF _Toc440609590 \h </w:instrText>
+              <w:instrText xml:space="preserve"> PAGEREF _Toc440616491 \h </w:instrText>
             </w:r>
             <w:r>
               <w:rPr>
@@ -851,13 +896,13 @@
               <w:lang w:eastAsia="de-DE"/>
             </w:rPr>
           </w:pPr>
-          <w:hyperlink w:anchor="_Toc440609591" w:history="1">
+          <w:hyperlink w:anchor="_Toc440616492" w:history="1">
             <w:r>
               <w:rPr>
                 <w:rStyle w:val="Hyperlink"/>
                 <w:noProof/>
               </w:rPr>
-              <w:t>Testen</w:t>
+              <w:t>Übersicht der wichtigsten Dateien</w:t>
             </w:r>
             <w:r>
               <w:rPr>
@@ -878,7 +923,7 @@
                 <w:noProof/>
                 <w:webHidden/>
               </w:rPr>
-              <w:instrText xml:space="preserve"> PAGEREF _Toc440609591 \h </w:instrText>
+              <w:instrText xml:space="preserve"> PAGEREF _Toc440616492 \h </w:instrText>
             </w:r>
             <w:r>
               <w:rPr>
@@ -898,7 +943,7 @@
                 <w:noProof/>
                 <w:webHidden/>
               </w:rPr>
-              <w:t>5</w:t>
+              <w:t>4</w:t>
             </w:r>
             <w:r>
               <w:rPr>
@@ -922,13 +967,13 @@
               <w:lang w:eastAsia="de-DE"/>
             </w:rPr>
           </w:pPr>
-          <w:hyperlink w:anchor="_Toc440609592" w:history="1">
+          <w:hyperlink w:anchor="_Toc440616493" w:history="1">
             <w:r>
               <w:rPr>
                 <w:rStyle w:val="Hyperlink"/>
                 <w:noProof/>
               </w:rPr>
-              <w:t>OPA5</w:t>
+              <w:t>Testen</w:t>
             </w:r>
             <w:r>
               <w:rPr>
@@ -949,7 +994,7 @@
                 <w:noProof/>
                 <w:webHidden/>
               </w:rPr>
-              <w:instrText xml:space="preserve"> PAGEREF _Toc440609592 \h </w:instrText>
+              <w:instrText xml:space="preserve"> PAGEREF _Toc440616493 \h </w:instrText>
             </w:r>
             <w:r>
               <w:rPr>
@@ -993,12 +1038,83 @@
               <w:lang w:eastAsia="de-DE"/>
             </w:rPr>
           </w:pPr>
-          <w:hyperlink w:anchor="_Toc440609593" w:history="1">
+          <w:hyperlink w:anchor="_Toc440616494" w:history="1">
             <w:r>
               <w:rPr>
                 <w:rStyle w:val="Hyperlink"/>
                 <w:noProof/>
               </w:rPr>
+              <w:t>OPA5</w:t>
+            </w:r>
+            <w:r>
+              <w:rPr>
+                <w:noProof/>
+                <w:webHidden/>
+              </w:rPr>
+              <w:tab/>
+            </w:r>
+            <w:r>
+              <w:rPr>
+                <w:noProof/>
+                <w:webHidden/>
+              </w:rPr>
+              <w:fldChar w:fldCharType="begin"/>
+            </w:r>
+            <w:r>
+              <w:rPr>
+                <w:noProof/>
+                <w:webHidden/>
+              </w:rPr>
+              <w:instrText xml:space="preserve"> PAGEREF _Toc440616494 \h </w:instrText>
+            </w:r>
+            <w:r>
+              <w:rPr>
+                <w:noProof/>
+                <w:webHidden/>
+              </w:rPr>
+            </w:r>
+            <w:r>
+              <w:rPr>
+                <w:noProof/>
+                <w:webHidden/>
+              </w:rPr>
+              <w:fldChar w:fldCharType="separate"/>
+            </w:r>
+            <w:r>
+              <w:rPr>
+                <w:noProof/>
+                <w:webHidden/>
+              </w:rPr>
+              <w:t>5</w:t>
+            </w:r>
+            <w:r>
+              <w:rPr>
+                <w:noProof/>
+                <w:webHidden/>
+              </w:rPr>
+              <w:fldChar w:fldCharType="end"/>
+            </w:r>
+          </w:hyperlink>
+        </w:p>
+        <w:p>
+          <w:pPr>
+            <w:pStyle w:val="TOC3"/>
+            <w:tabs>
+              <w:tab w:val="right" w:leader="dot" w:pos="9062"/>
+            </w:tabs>
+            <w:rPr>
+              <w:rFonts w:asciiTheme="minorHAnsi" w:hAnsiTheme="minorHAnsi"/>
+              <w:noProof/>
+              <w:color w:val="auto"/>
+              <w:lang w:eastAsia="de-DE"/>
+            </w:rPr>
+          </w:pPr>
+          <w:hyperlink w:anchor="_Toc440616495" w:history="1">
+            <w:r>
+              <w:rPr>
+                <w:rStyle w:val="Hyperlink"/>
+                <w:noProof/>
+              </w:rPr>
               <w:t>QUnit</w:t>
             </w:r>
             <w:r>
@@ -1020,7 +1136,7 @@
                 <w:noProof/>
                 <w:webHidden/>
               </w:rPr>
-              <w:instrText xml:space="preserve"> PAGEREF _Toc440609593 \h </w:instrText>
+              <w:instrText xml:space="preserve"> PAGEREF _Toc440616495 \h </w:instrText>
             </w:r>
             <w:r>
               <w:rPr>
@@ -1040,7 +1156,7 @@
                 <w:noProof/>
                 <w:webHidden/>
               </w:rPr>
-              <w:t>7</w:t>
+              <w:t>6</w:t>
             </w:r>
             <w:r>
               <w:rPr>
@@ -1065,7 +1181,7 @@
               <w:lang w:eastAsia="de-DE"/>
             </w:rPr>
           </w:pPr>
-          <w:hyperlink w:anchor="_Toc440609594" w:history="1">
+          <w:hyperlink w:anchor="_Toc440616496" w:history="1">
             <w:r>
               <w:rPr>
                 <w:rStyle w:val="Hyperlink"/>
@@ -1108,7 +1224,7 @@
                 <w:noProof/>
                 <w:webHidden/>
               </w:rPr>
-              <w:instrText xml:space="preserve"> PAGEREF _Toc440609594 \h </w:instrText>
+              <w:instrText xml:space="preserve"> PAGEREF _Toc440616496 \h </w:instrText>
             </w:r>
             <w:r>
               <w:rPr>
@@ -1153,7 +1269,7 @@
               <w:lang w:eastAsia="de-DE"/>
             </w:rPr>
           </w:pPr>
-          <w:hyperlink w:anchor="_Toc440609595" w:history="1">
+          <w:hyperlink w:anchor="_Toc440616497" w:history="1">
             <w:r>
               <w:rPr>
                 <w:rStyle w:val="Hyperlink"/>
@@ -1196,7 +1312,7 @@
                 <w:noProof/>
                 <w:webHidden/>
               </w:rPr>
-              <w:instrText xml:space="preserve"> PAGEREF _Toc440609595 \h </w:instrText>
+              <w:instrText xml:space="preserve"> PAGEREF _Toc440616497 \h </w:instrText>
             </w:r>
             <w:r>
               <w:rPr>
@@ -1241,7 +1357,7 @@
               <w:lang w:eastAsia="de-DE"/>
             </w:rPr>
           </w:pPr>
-          <w:hyperlink w:anchor="_Toc440609596" w:history="1">
+          <w:hyperlink w:anchor="_Toc440616498" w:history="1">
             <w:r>
               <w:rPr>
                 <w:rStyle w:val="Hyperlink"/>
@@ -1284,7 +1400,7 @@
                 <w:noProof/>
                 <w:webHidden/>
               </w:rPr>
-              <w:instrText xml:space="preserve"> PAGEREF _Toc440609596 \h </w:instrText>
+              <w:instrText xml:space="preserve"> PAGEREF _Toc440616498 \h </w:instrText>
             </w:r>
             <w:r>
               <w:rPr>
@@ -1328,7 +1444,7 @@
               <w:lang w:eastAsia="de-DE"/>
             </w:rPr>
           </w:pPr>
-          <w:hyperlink w:anchor="_Toc440609597" w:history="1">
+          <w:hyperlink w:anchor="_Toc440616499" w:history="1">
             <w:r>
               <w:rPr>
                 <w:rStyle w:val="Hyperlink"/>
@@ -1355,7 +1471,7 @@
                 <w:noProof/>
                 <w:webHidden/>
               </w:rPr>
-              <w:instrText xml:space="preserve"> PAGEREF _Toc440609597 \h </w:instrText>
+              <w:instrText xml:space="preserve"> PAGEREF _Toc440616499 \h </w:instrText>
             </w:r>
             <w:r>
               <w:rPr>
@@ -1399,7 +1515,7 @@
               <w:lang w:eastAsia="de-DE"/>
             </w:rPr>
           </w:pPr>
-          <w:hyperlink w:anchor="_Toc440609598" w:history="1">
+          <w:hyperlink w:anchor="_Toc440616500" w:history="1">
             <w:r>
               <w:rPr>
                 <w:rStyle w:val="Hyperlink"/>
@@ -1426,7 +1542,7 @@
                 <w:noProof/>
                 <w:webHidden/>
               </w:rPr>
-              <w:instrText xml:space="preserve"> PAGEREF _Toc440609598 \h </w:instrText>
+              <w:instrText xml:space="preserve"> PAGEREF _Toc440616500 \h </w:instrText>
             </w:r>
             <w:r>
               <w:rPr>
@@ -1470,7 +1586,7 @@
               <w:lang w:eastAsia="de-DE"/>
             </w:rPr>
           </w:pPr>
-          <w:hyperlink w:anchor="_Toc440609599" w:history="1">
+          <w:hyperlink w:anchor="_Toc440616501" w:history="1">
             <w:r>
               <w:rPr>
                 <w:rStyle w:val="Hyperlink"/>
@@ -1497,7 +1613,7 @@
                 <w:noProof/>
                 <w:webHidden/>
               </w:rPr>
-              <w:instrText xml:space="preserve"> PAGEREF _Toc440609599 \h </w:instrText>
+              <w:instrText xml:space="preserve"> PAGEREF _Toc440616501 \h </w:instrText>
             </w:r>
             <w:r>
               <w:rPr>
@@ -1541,7 +1657,7 @@
               <w:lang w:eastAsia="de-DE"/>
             </w:rPr>
           </w:pPr>
-          <w:hyperlink w:anchor="_Toc440609600" w:history="1">
+          <w:hyperlink w:anchor="_Toc440616502" w:history="1">
             <w:r>
               <w:rPr>
                 <w:rStyle w:val="Hyperlink"/>
@@ -1568,7 +1684,7 @@
                 <w:noProof/>
                 <w:webHidden/>
               </w:rPr>
-              <w:instrText xml:space="preserve"> PAGEREF _Toc440609600 \h </w:instrText>
+              <w:instrText xml:space="preserve"> PAGEREF _Toc440616502 \h </w:instrText>
             </w:r>
             <w:r>
               <w:rPr>
@@ -1612,7 +1728,7 @@
               <w:lang w:eastAsia="de-DE"/>
             </w:rPr>
           </w:pPr>
-          <w:hyperlink w:anchor="_Toc440609601" w:history="1">
+          <w:hyperlink w:anchor="_Toc440616503" w:history="1">
             <w:r>
               <w:rPr>
                 <w:rStyle w:val="Hyperlink"/>
@@ -1639,7 +1755,7 @@
                 <w:noProof/>
                 <w:webHidden/>
               </w:rPr>
-              <w:instrText xml:space="preserve"> PAGEREF _Toc440609601 \h </w:instrText>
+              <w:instrText xml:space="preserve"> PAGEREF _Toc440616503 \h </w:instrText>
             </w:r>
             <w:r>
               <w:rPr>
@@ -1684,7 +1800,7 @@
               <w:lang w:eastAsia="de-DE"/>
             </w:rPr>
           </w:pPr>
-          <w:hyperlink w:anchor="_Toc440609602" w:history="1">
+          <w:hyperlink w:anchor="_Toc440616504" w:history="1">
             <w:r>
               <w:rPr>
                 <w:rStyle w:val="Hyperlink"/>
@@ -1727,7 +1843,7 @@
                 <w:noProof/>
                 <w:webHidden/>
               </w:rPr>
-              <w:instrText xml:space="preserve"> PAGEREF _Toc440609602 \h </w:instrText>
+              <w:instrText xml:space="preserve"> PAGEREF _Toc440616504 \h </w:instrText>
             </w:r>
             <w:r>
               <w:rPr>
@@ -1792,7 +1908,7 @@
           <w:bottom w:val="single" w:sz="12" w:space="0" w:color="auto"/>
         </w:pBdr>
       </w:pPr>
-      <w:bookmarkStart w:id="0" w:name="_Toc440609586"/>
+      <w:bookmarkStart w:id="0" w:name="_Toc440616487"/>
       <w:r>
         <w:lastRenderedPageBreak/>
         <w:t>Zustandsvergleich</w:t>
@@ -2029,7 +2145,7 @@
           <w:bottom w:val="single" w:sz="12" w:space="1" w:color="auto"/>
         </w:pBdr>
       </w:pPr>
-      <w:bookmarkStart w:id="1" w:name="_Toc440609587"/>
+      <w:bookmarkStart w:id="1" w:name="_Toc440616488"/>
       <w:r>
         <w:t>Projektumsetzung</w:t>
       </w:r>
@@ -2039,7 +2155,7 @@
       <w:pPr>
         <w:pStyle w:val="Heading3"/>
       </w:pPr>
-      <w:bookmarkStart w:id="2" w:name="_Toc440609588"/>
+      <w:bookmarkStart w:id="2" w:name="_Toc440616489"/>
       <w:r>
         <w:t>Projektplanung</w:t>
       </w:r>
@@ -2064,27 +2180,45 @@
         </w:rPr>
         <w:t>Zu Beginn der Projektplanung wurde ein Konto bei</w:t>
       </w:r>
-      <w:hyperlink w:history="1">
+      <w:r>
+        <w:rPr>
+          <w:rFonts w:ascii="BentonSans Light" w:hAnsi="BentonSans Light" w:cs="Arial"/>
+          <w:color w:val="003B65" w:themeColor="accent3" w:themeShade="80"/>
+          <w:sz w:val="22"/>
+          <w:szCs w:val="22"/>
+        </w:rPr>
+        <w:t xml:space="preserve"> </w:t>
+      </w:r>
+      <w:hyperlink r:id="rId9" w:history="1">
         <w:r>
           <w:rPr>
-            <w:rStyle w:val="Hyperlink"/>
-            <w:rFonts w:ascii="BentonSans Light" w:eastAsiaTheme="majorEastAsia" w:hAnsi="BentonSans Light" w:cs="Arial"/>
-            <w:color w:val="333333" w:themeColor="hyperlink" w:themeShade="80"/>
+            <w:rFonts w:ascii="BentonSans Light" w:hAnsi="BentonSans Light" w:cs="Arial"/>
+            <w:b/>
+            <w:color w:val="003B65" w:themeColor="accent3" w:themeShade="80"/>
             <w:sz w:val="22"/>
             <w:szCs w:val="22"/>
-            <w:u w:val="none"/>
           </w:rPr>
-          <w:t xml:space="preserve"> </w:t>
+          <w:t>Wundergro</w:t>
         </w:r>
         <w:r>
           <w:rPr>
-            <w:rStyle w:val="Hyperlink"/>
-            <w:rFonts w:ascii="BentonSans Light" w:eastAsiaTheme="majorEastAsia" w:hAnsi="BentonSans Light" w:cs="Arial"/>
-            <w:color w:val="005898" w:themeColor="accent3" w:themeShade="BF"/>
+            <w:rFonts w:ascii="BentonSans Light" w:hAnsi="BentonSans Light" w:cs="Arial"/>
+            <w:b/>
+            <w:color w:val="003B65" w:themeColor="accent3" w:themeShade="80"/>
             <w:sz w:val="22"/>
             <w:szCs w:val="22"/>
           </w:rPr>
-          <w:t>www.wunderground.com</w:t>
+          <w:t>u</w:t>
+        </w:r>
+        <w:r>
+          <w:rPr>
+            <w:rFonts w:ascii="BentonSans Light" w:hAnsi="BentonSans Light" w:cs="Arial"/>
+            <w:b/>
+            <w:color w:val="003B65" w:themeColor="accent3" w:themeShade="80"/>
+            <w:sz w:val="22"/>
+            <w:szCs w:val="22"/>
+          </w:rPr>
+          <w:t>nd.com</w:t>
         </w:r>
       </w:hyperlink>
       <w:r>
@@ -2095,6 +2229,44 @@
           <w:szCs w:val="22"/>
         </w:rPr>
         <w:t xml:space="preserve"> erstellt, um einen API-Key zu erhalten. Der API-Key wird benötigt, um aktuelle Wetterdaten von der Internetseite zu beziehen.</w:t>
+      </w:r>
+      <w:r>
+        <w:rPr>
+          <w:rFonts w:ascii="BentonSans Light" w:hAnsi="BentonSans Light" w:cs="Arial"/>
+          <w:color w:val="003B65" w:themeColor="accent3" w:themeShade="80"/>
+          <w:sz w:val="22"/>
+          <w:szCs w:val="22"/>
+        </w:rPr>
+        <w:t xml:space="preserve"> </w:t>
+      </w:r>
+      <w:r>
+        <w:rPr>
+          <w:rFonts w:ascii="BentonSans Light" w:hAnsi="BentonSans Light" w:cs="Arial"/>
+          <w:color w:val="003B65" w:themeColor="accent3" w:themeShade="80"/>
+          <w:sz w:val="22"/>
+          <w:szCs w:val="22"/>
+        </w:rPr>
+        <w:t xml:space="preserve">Nachdem es möglich war, ein Request an den </w:t>
+      </w:r>
+      <w:proofErr w:type="spellStart"/>
+      <w:r>
+        <w:rPr>
+          <w:rFonts w:ascii="BentonSans Light" w:hAnsi="BentonSans Light" w:cs="Arial"/>
+          <w:color w:val="003B65" w:themeColor="accent3" w:themeShade="80"/>
+          <w:sz w:val="22"/>
+          <w:szCs w:val="22"/>
+        </w:rPr>
+        <w:t>Wunderground</w:t>
+      </w:r>
+      <w:proofErr w:type="spellEnd"/>
+      <w:r>
+        <w:rPr>
+          <w:rFonts w:ascii="BentonSans Light" w:hAnsi="BentonSans Light" w:cs="Arial"/>
+          <w:color w:val="003B65" w:themeColor="accent3" w:themeShade="80"/>
+          <w:sz w:val="22"/>
+          <w:szCs w:val="22"/>
+        </w:rPr>
+        <w:t>-Server zu senden, wurde die Struktur der in der Response enthaltenen JSON-Daten studiert.</w:t>
       </w:r>
     </w:p>
     <w:p>
@@ -2114,8 +2286,281 @@
           <w:sz w:val="22"/>
           <w:szCs w:val="22"/>
         </w:rPr>
-        <w:t>Nachdem es möglich war, ein Request an den Wunderground-Server zu senden, wurde die Struktur der in der Response enthaltenen JSON-Daten studiert.</w:t>
-      </w:r>
+        <w:t xml:space="preserve">Diese Daten wurden ebenfalls als </w:t>
+      </w:r>
+      <w:proofErr w:type="spellStart"/>
+      <w:r>
+        <w:rPr>
+          <w:rFonts w:ascii="BentonSans Light" w:hAnsi="BentonSans Light" w:cs="Arial"/>
+          <w:color w:val="003B65" w:themeColor="accent3" w:themeShade="80"/>
+          <w:sz w:val="22"/>
+          <w:szCs w:val="22"/>
+        </w:rPr>
+        <w:t>Mockdaten</w:t>
+      </w:r>
+      <w:proofErr w:type="spellEnd"/>
+      <w:r>
+        <w:rPr>
+          <w:rFonts w:ascii="BentonSans Light" w:hAnsi="BentonSans Light" w:cs="Arial"/>
+          <w:color w:val="003B65" w:themeColor="accent3" w:themeShade="80"/>
+          <w:sz w:val="22"/>
+          <w:szCs w:val="22"/>
+        </w:rPr>
+        <w:t xml:space="preserve"> abgespeichert und letztendlich zur Entwicklung und auch zum Testen der App genutzt.</w:t>
+      </w:r>
+      <w:r>
+        <w:rPr>
+          <w:rFonts w:ascii="BentonSans Light" w:hAnsi="BentonSans Light"/>
+          <w:color w:val="003B65" w:themeColor="accent3" w:themeShade="80"/>
+        </w:rPr>
+        <w:t xml:space="preserve"> </w:t>
+      </w:r>
+      <w:r>
+        <w:rPr>
+          <w:rFonts w:ascii="BentonSans Light" w:hAnsi="BentonSans Light" w:cs="Arial"/>
+          <w:color w:val="003B65" w:themeColor="accent3" w:themeShade="80"/>
+          <w:sz w:val="22"/>
+          <w:szCs w:val="22"/>
+        </w:rPr>
+        <w:t>Weiterhin wurden Icons</w:t>
+      </w:r>
+      <w:r>
+        <w:rPr>
+          <w:rStyle w:val="FootnoteReference"/>
+          <w:rFonts w:ascii="BentonSans Light" w:hAnsi="BentonSans Light" w:cs="Arial"/>
+          <w:color w:val="003B65" w:themeColor="accent3" w:themeShade="80"/>
+          <w:sz w:val="22"/>
+          <w:szCs w:val="22"/>
+        </w:rPr>
+        <w:footnoteReference w:id="1"/>
+      </w:r>
+      <w:r>
+        <w:rPr>
+          <w:rFonts w:ascii="BentonSans Light" w:hAnsi="BentonSans Light" w:cs="Arial"/>
+          <w:color w:val="003B65" w:themeColor="accent3" w:themeShade="80"/>
+          <w:sz w:val="22"/>
+          <w:szCs w:val="22"/>
+        </w:rPr>
+        <w:t xml:space="preserve"> </w:t>
+      </w:r>
+      <w:r>
+        <w:rPr>
+          <w:rFonts w:ascii="BentonSans Light" w:hAnsi="BentonSans Light" w:cs="Arial"/>
+          <w:color w:val="003B65" w:themeColor="accent3" w:themeShade="80"/>
+          <w:sz w:val="16"/>
+          <w:szCs w:val="16"/>
+        </w:rPr>
+        <w:t> </w:t>
+      </w:r>
+      <w:r>
+        <w:rPr>
+          <w:rFonts w:ascii="BentonSans Light" w:hAnsi="BentonSans Light" w:cs="Arial"/>
+          <w:color w:val="003B65" w:themeColor="accent3" w:themeShade="80"/>
+          <w:sz w:val="22"/>
+          <w:szCs w:val="22"/>
+        </w:rPr>
+        <w:t>ausgewählt, die zur Darstellung des Wetters dienen sollen.</w:t>
+      </w:r>
+      <w:r>
+        <w:rPr>
+          <w:rFonts w:ascii="BentonSans Light" w:hAnsi="BentonSans Light"/>
+          <w:color w:val="003B65" w:themeColor="accent3" w:themeShade="80"/>
+        </w:rPr>
+        <w:t xml:space="preserve"> </w:t>
+      </w:r>
+      <w:r>
+        <w:rPr>
+          <w:rFonts w:ascii="BentonSans Light" w:hAnsi="BentonSans Light" w:cs="Arial"/>
+          <w:color w:val="003B65" w:themeColor="accent3" w:themeShade="80"/>
+          <w:sz w:val="22"/>
+          <w:szCs w:val="22"/>
+        </w:rPr>
+        <w:t xml:space="preserve">Zur Versionsverwaltung soll </w:t>
+      </w:r>
+      <w:proofErr w:type="spellStart"/>
+      <w:r>
+        <w:rPr>
+          <w:rFonts w:ascii="BentonSans Light" w:hAnsi="BentonSans Light" w:cs="Arial"/>
+          <w:color w:val="003B65" w:themeColor="accent3" w:themeShade="80"/>
+          <w:sz w:val="22"/>
+          <w:szCs w:val="22"/>
+        </w:rPr>
+        <w:t>Github</w:t>
+      </w:r>
+      <w:proofErr w:type="spellEnd"/>
+      <w:r>
+        <w:rPr>
+          <w:rFonts w:ascii="BentonSans Light" w:hAnsi="BentonSans Light" w:cs="Arial"/>
+          <w:color w:val="003B65" w:themeColor="accent3" w:themeShade="80"/>
+          <w:sz w:val="22"/>
+          <w:szCs w:val="22"/>
+        </w:rPr>
+        <w:t xml:space="preserve"> verwendet werden, somit war es notwendig, ein Repository zu erstellen.</w:t>
+      </w:r>
+      <w:r>
+        <w:rPr>
+          <w:rFonts w:ascii="BentonSans Light" w:hAnsi="BentonSans Light"/>
+          <w:color w:val="003B65" w:themeColor="accent3" w:themeShade="80"/>
+        </w:rPr>
+        <w:t xml:space="preserve"> </w:t>
+      </w:r>
+      <w:r>
+        <w:rPr>
+          <w:rFonts w:ascii="BentonSans Light" w:hAnsi="BentonSans Light" w:cs="Arial"/>
+          <w:color w:val="003B65" w:themeColor="accent3" w:themeShade="80"/>
+          <w:sz w:val="22"/>
+          <w:szCs w:val="22"/>
+        </w:rPr>
+        <w:t>Abschließend wurden erste Aufgaben zur Entwicklung des UI aufgeteilt.</w:t>
+      </w:r>
+      <w:r>
+        <w:rPr>
+          <w:rFonts w:ascii="BentonSans Light" w:hAnsi="BentonSans Light"/>
+          <w:color w:val="003B65" w:themeColor="accent3" w:themeShade="80"/>
+        </w:rPr>
+        <w:t xml:space="preserve"> </w:t>
+      </w:r>
+      <w:r>
+        <w:rPr>
+          <w:rFonts w:ascii="BentonSans Light" w:hAnsi="BentonSans Light" w:cs="Arial"/>
+          <w:color w:val="003B65" w:themeColor="accent3" w:themeShade="80"/>
+          <w:sz w:val="22"/>
+          <w:szCs w:val="22"/>
+        </w:rPr>
+        <w:t xml:space="preserve">Als Entwicklungsumgebung wurde </w:t>
+      </w:r>
+      <w:proofErr w:type="spellStart"/>
+      <w:r>
+        <w:rPr>
+          <w:rFonts w:ascii="BentonSans Light" w:hAnsi="BentonSans Light" w:cs="Arial"/>
+          <w:color w:val="003B65" w:themeColor="accent3" w:themeShade="80"/>
+          <w:sz w:val="22"/>
+          <w:szCs w:val="22"/>
+        </w:rPr>
+        <w:t>Eclipse</w:t>
+      </w:r>
+      <w:proofErr w:type="spellEnd"/>
+      <w:r>
+        <w:rPr>
+          <w:rFonts w:ascii="BentonSans Light" w:hAnsi="BentonSans Light" w:cs="Arial"/>
+          <w:color w:val="003B65" w:themeColor="accent3" w:themeShade="80"/>
+          <w:sz w:val="22"/>
+          <w:szCs w:val="22"/>
+        </w:rPr>
+        <w:t xml:space="preserve"> mit dem </w:t>
+      </w:r>
+      <w:proofErr w:type="spellStart"/>
+      <w:r>
+        <w:rPr>
+          <w:rFonts w:ascii="BentonSans Light" w:hAnsi="BentonSans Light" w:cs="Arial"/>
+          <w:color w:val="003B65" w:themeColor="accent3" w:themeShade="80"/>
+          <w:sz w:val="22"/>
+          <w:szCs w:val="22"/>
+        </w:rPr>
+        <w:t>Plugin</w:t>
+      </w:r>
+      <w:proofErr w:type="spellEnd"/>
+      <w:r>
+        <w:rPr>
+          <w:rFonts w:ascii="BentonSans Light" w:hAnsi="BentonSans Light" w:cs="Arial"/>
+          <w:color w:val="003B65" w:themeColor="accent3" w:themeShade="80"/>
+          <w:sz w:val="22"/>
+          <w:szCs w:val="22"/>
+        </w:rPr>
+        <w:t xml:space="preserve"> </w:t>
+      </w:r>
+      <w:proofErr w:type="spellStart"/>
+      <w:r>
+        <w:rPr>
+          <w:rFonts w:ascii="BentonSans Light" w:hAnsi="BentonSans Light" w:cs="Arial"/>
+          <w:color w:val="003B65" w:themeColor="accent3" w:themeShade="80"/>
+          <w:sz w:val="22"/>
+          <w:szCs w:val="22"/>
+        </w:rPr>
+        <w:t>EGit</w:t>
+      </w:r>
+      <w:proofErr w:type="spellEnd"/>
+      <w:r>
+        <w:rPr>
+          <w:rFonts w:ascii="BentonSans Light" w:hAnsi="BentonSans Light" w:cs="Arial"/>
+          <w:color w:val="003B65" w:themeColor="accent3" w:themeShade="80"/>
+          <w:sz w:val="22"/>
+          <w:szCs w:val="22"/>
+        </w:rPr>
+        <w:t xml:space="preserve"> verwendet.</w:t>
+      </w:r>
+      <w:r>
+        <w:rPr>
+          <w:rFonts w:ascii="BentonSans Light" w:hAnsi="BentonSans Light"/>
+          <w:color w:val="003B65" w:themeColor="accent3" w:themeShade="80"/>
+        </w:rPr>
+        <w:t xml:space="preserve"> </w:t>
+      </w:r>
+      <w:r>
+        <w:rPr>
+          <w:rFonts w:ascii="BentonSans Light" w:hAnsi="BentonSans Light" w:cs="Arial"/>
+          <w:color w:val="003B65" w:themeColor="accent3" w:themeShade="80"/>
+          <w:sz w:val="22"/>
+          <w:szCs w:val="22"/>
+        </w:rPr>
+        <w:t>Benötigt wurde</w:t>
+      </w:r>
+      <w:r>
+        <w:rPr>
+          <w:rFonts w:ascii="BentonSans Light" w:hAnsi="BentonSans Light" w:cs="Arial"/>
+          <w:color w:val="003B65" w:themeColor="accent3" w:themeShade="80"/>
+          <w:sz w:val="22"/>
+          <w:szCs w:val="22"/>
+        </w:rPr>
+        <w:t>n</w:t>
+      </w:r>
+      <w:r>
+        <w:rPr>
+          <w:rFonts w:ascii="BentonSans Light" w:hAnsi="BentonSans Light" w:cs="Arial"/>
+          <w:color w:val="003B65" w:themeColor="accent3" w:themeShade="80"/>
+          <w:sz w:val="22"/>
+          <w:szCs w:val="22"/>
+        </w:rPr>
+        <w:t xml:space="preserve"> außerdem eine lokale OpenUI5 Bibliothek und ein Node.js Server</w:t>
+      </w:r>
+      <w:r>
+        <w:rPr>
+          <w:rFonts w:ascii="BentonSans Light" w:hAnsi="BentonSans Light" w:cs="Arial"/>
+          <w:color w:val="003B65" w:themeColor="accent3" w:themeShade="80"/>
+          <w:sz w:val="16"/>
+          <w:szCs w:val="16"/>
+        </w:rPr>
+        <w:t xml:space="preserve"> </w:t>
+      </w:r>
+      <w:r>
+        <w:rPr>
+          <w:rFonts w:ascii="BentonSans Light" w:hAnsi="BentonSans Light" w:cs="Arial"/>
+          <w:color w:val="003B65" w:themeColor="accent3" w:themeShade="80"/>
+          <w:sz w:val="22"/>
+          <w:szCs w:val="22"/>
+        </w:rPr>
+        <w:t>zum Ausführen der App.</w:t>
+      </w:r>
+    </w:p>
+    <w:p>
+      <w:pPr>
+        <w:tabs>
+          <w:tab w:val="left" w:pos="7665"/>
+        </w:tabs>
+      </w:pPr>
+      <w:r>
+        <w:tab/>
+      </w:r>
+    </w:p>
+    <w:p>
+      <w:pPr>
+        <w:pStyle w:val="Heading3"/>
+      </w:pPr>
+      <w:bookmarkStart w:id="3" w:name="_Toc440616490"/>
+      <w:r>
+        <w:t>Entwicklung der App</w:t>
+      </w:r>
+      <w:bookmarkEnd w:id="3"/>
     </w:p>
     <w:p>
       <w:pPr>
@@ -2134,8 +2579,71 @@
           <w:sz w:val="22"/>
           <w:szCs w:val="22"/>
         </w:rPr>
-        <w:t>Diese Daten wurden ebenfalls als Mockdaten abgespeichert und letztendlich zur Entwicklung und auch zum Testen der App genutzt.</w:t>
-      </w:r>
+        <w:t>Die Wetter-</w:t>
+      </w:r>
+      <w:proofErr w:type="spellStart"/>
+      <w:r>
+        <w:rPr>
+          <w:rFonts w:ascii="BentonSans Light" w:hAnsi="BentonSans Light" w:cs="Arial"/>
+          <w:color w:val="003B65" w:themeColor="accent3" w:themeShade="80"/>
+          <w:sz w:val="22"/>
+          <w:szCs w:val="22"/>
+        </w:rPr>
+        <w:t>Webapp</w:t>
+      </w:r>
+      <w:proofErr w:type="spellEnd"/>
+      <w:r>
+        <w:rPr>
+          <w:rFonts w:ascii="BentonSans Light" w:hAnsi="BentonSans Light" w:cs="Arial"/>
+          <w:color w:val="003B65" w:themeColor="accent3" w:themeShade="80"/>
+          <w:sz w:val="22"/>
+          <w:szCs w:val="22"/>
+        </w:rPr>
+        <w:t xml:space="preserve"> wurde mit der kostenlosen Version des JavaScript-Frameworks SAPUI5 entwickelt. Sie ist aufgebaut mit einer index.html Seite, die das UI5-Framework lädt. Darauf folgt ein Script, das mithilfe des </w:t>
+      </w:r>
+      <w:proofErr w:type="gramStart"/>
+      <w:r>
+        <w:rPr>
+          <w:rFonts w:ascii="BentonSans Light" w:hAnsi="BentonSans Light" w:cs="Arial"/>
+          <w:color w:val="003B65" w:themeColor="accent3" w:themeShade="80"/>
+          <w:sz w:val="22"/>
+          <w:szCs w:val="22"/>
+        </w:rPr>
+        <w:t>UI5-Framework</w:t>
+      </w:r>
+      <w:proofErr w:type="gramEnd"/>
+      <w:r>
+        <w:rPr>
+          <w:rFonts w:ascii="BentonSans Light" w:hAnsi="BentonSans Light" w:cs="Arial"/>
+          <w:color w:val="003B65" w:themeColor="accent3" w:themeShade="80"/>
+          <w:sz w:val="22"/>
+          <w:szCs w:val="22"/>
+        </w:rPr>
+        <w:t xml:space="preserve"> eine UI5-App in den HTML-Body einfügt. Eine App kann aus einer oder mehreren Views bestehen. Dem Model-View-Controller Konzept entsprechend hat eine View einen Controller und ein oder mehrere Modelle. Eine View kann als JavaScript- oder XML-View umgesetzt werden. Entsprechend der aktuellen SAPUI5 Best Practice entschieden wir uns für die Verwendung von XML-Views. In XML-Views können verschiedene UI5-Controls definiert und ihre Attribute gesetzt werden. Die Attribute können fest definiert werden oder aus einem Model  ausgelesen werden. Ändert sich das Attribut im Model, so wird das Control automatisch aktualisiert.   Ein UI5-Control ist ein JavaScript-Objekt, das mithilfe der Attribute DOM-Strukturen generiert, diese mit CSS ausstattet und einfache Funktionalitäten zur Verfügung stellt. Ein einfaches UI5-Control ist z.B. ein Button. Wenn er angeklickt wurde, ruft er eine Funktion auf, die im XML-View angegeben wurde und sich im JavaScript-Controller der View befindet.</w:t>
+      </w:r>
+    </w:p>
+    <w:p>
+      <w:pPr>
+        <w:pStyle w:val="NormalWeb"/>
+        <w:spacing w:beforeAutospacing="0" w:after="0" w:afterAutospacing="0"/>
+        <w:rPr>
+          <w:rFonts w:ascii="BentonSans Light" w:hAnsi="BentonSans Light" w:cs="Arial"/>
+          <w:color w:val="003B65" w:themeColor="accent3" w:themeShade="80"/>
+          <w:sz w:val="22"/>
+          <w:szCs w:val="22"/>
+        </w:rPr>
+      </w:pPr>
+    </w:p>
+    <w:p>
+      <w:pPr>
+        <w:pStyle w:val="Heading3"/>
+      </w:pPr>
+      <w:bookmarkStart w:id="4" w:name="_Toc440616491"/>
+      <w:r>
+        <w:lastRenderedPageBreak/>
+        <w:t>Entwicklung des Servers:</w:t>
+      </w:r>
+      <w:bookmarkEnd w:id="4"/>
     </w:p>
     <w:p>
       <w:pPr>
@@ -2154,44 +2662,27 @@
           <w:sz w:val="22"/>
           <w:szCs w:val="22"/>
         </w:rPr>
-        <w:t>Weiterhin wurden Icons</w:t>
-      </w:r>
-      <w:r>
-        <w:rPr>
-          <w:rStyle w:val="FootnoteReference"/>
-          <w:rFonts w:ascii="BentonSans Light" w:hAnsi="BentonSans Light" w:cs="Arial"/>
-          <w:color w:val="003B65" w:themeColor="accent3" w:themeShade="80"/>
-          <w:sz w:val="22"/>
-          <w:szCs w:val="22"/>
-        </w:rPr>
-        <w:footnoteReference w:id="1"/>
-      </w:r>
-      <w:r>
-        <w:rPr>
-          <w:rFonts w:ascii="BentonSans Light" w:hAnsi="BentonSans Light" w:cs="Arial"/>
-          <w:color w:val="003B65" w:themeColor="accent3" w:themeShade="80"/>
-          <w:sz w:val="22"/>
-          <w:szCs w:val="22"/>
-        </w:rPr>
-        <w:t xml:space="preserve"> </w:t>
-      </w:r>
-      <w:r>
-        <w:rPr>
-          <w:rFonts w:ascii="BentonSans Light" w:hAnsi="BentonSans Light" w:cs="Arial"/>
-          <w:color w:val="003B65" w:themeColor="accent3" w:themeShade="80"/>
-          <w:sz w:val="16"/>
-          <w:szCs w:val="16"/>
-        </w:rPr>
-        <w:t> </w:t>
-      </w:r>
-      <w:r>
-        <w:rPr>
-          <w:rFonts w:ascii="BentonSans Light" w:hAnsi="BentonSans Light" w:cs="Arial"/>
-          <w:color w:val="003B65" w:themeColor="accent3" w:themeShade="80"/>
-          <w:sz w:val="22"/>
-          <w:szCs w:val="22"/>
-        </w:rPr>
-        <w:t>ausgewählt, die zur Darstellung des Wetters dienen sollen.</w:t>
+        <w:t xml:space="preserve">Um den Verbrauch der durch den </w:t>
+      </w:r>
+      <w:proofErr w:type="spellStart"/>
+      <w:r>
+        <w:rPr>
+          <w:rFonts w:ascii="BentonSans Light" w:hAnsi="BentonSans Light" w:cs="Arial"/>
+          <w:color w:val="003B65" w:themeColor="accent3" w:themeShade="80"/>
+          <w:sz w:val="22"/>
+          <w:szCs w:val="22"/>
+        </w:rPr>
+        <w:t>Wunderground</w:t>
+      </w:r>
+      <w:proofErr w:type="spellEnd"/>
+      <w:r>
+        <w:rPr>
+          <w:rFonts w:ascii="BentonSans Light" w:hAnsi="BentonSans Light" w:cs="Arial"/>
+          <w:color w:val="003B65" w:themeColor="accent3" w:themeShade="80"/>
+          <w:sz w:val="22"/>
+          <w:szCs w:val="22"/>
+        </w:rPr>
+        <w:t>-Service vorgeschriebenen Request-Anzahl für das kostenlose Konto zu minimieren, wurde zusätzlich zur App selbst ein Node.js-Server entwickelt, der die Daten vom Wetterservice zwischenspeichert und auch die Einstellungen der Anwendung verwaltet.</w:t>
       </w:r>
     </w:p>
     <w:p>
@@ -2211,7 +2702,7 @@
           <w:sz w:val="22"/>
           <w:szCs w:val="22"/>
         </w:rPr>
-        <w:t>Zur Versionsverwaltung soll Github verwendet werden, somit war es notwendig, ein Repository zu erstellen.</w:t>
+        <w:t>Der Server besteht aus zwei Dateien:</w:t>
       </w:r>
     </w:p>
     <w:p>
@@ -2220,18 +2711,119 @@
         <w:spacing w:beforeAutospacing="0" w:after="0" w:afterAutospacing="0"/>
         <w:jc w:val="both"/>
         <w:rPr>
-          <w:rFonts w:ascii="BentonSans Light" w:hAnsi="BentonSans Light"/>
-          <w:color w:val="003B65" w:themeColor="accent3" w:themeShade="80"/>
-        </w:rPr>
-      </w:pPr>
-      <w:r>
-        <w:rPr>
-          <w:rFonts w:ascii="BentonSans Light" w:hAnsi="BentonSans Light" w:cs="Arial"/>
-          <w:color w:val="003B65" w:themeColor="accent3" w:themeShade="80"/>
-          <w:sz w:val="22"/>
-          <w:szCs w:val="22"/>
-        </w:rPr>
-        <w:t>Abschließend wurden erste Aufgaben zur Entwicklung des UI aufgeteilt.</w:t>
+          <w:rFonts w:ascii="BentonSans Light" w:hAnsi="BentonSans Light" w:cs="Arial"/>
+          <w:color w:val="003B65" w:themeColor="accent3" w:themeShade="80"/>
+          <w:sz w:val="22"/>
+          <w:szCs w:val="22"/>
+        </w:rPr>
+      </w:pPr>
+      <w:r>
+        <w:rPr>
+          <w:rFonts w:ascii="BentonSans Light" w:hAnsi="BentonSans Light" w:cs="Arial"/>
+          <w:color w:val="003B65" w:themeColor="accent3" w:themeShade="80"/>
+          <w:sz w:val="22"/>
+          <w:szCs w:val="22"/>
+        </w:rPr>
+        <w:t>Die Datei server.js ist der Einstiegspunkt der Anwendung. Hier wird der Express-Server gestartet, um auf dem Port</w:t>
+      </w:r>
+      <w:r>
+        <w:rPr>
+          <w:rFonts w:ascii="BentonSans Light" w:hAnsi="BentonSans Light" w:cs="Arial"/>
+          <w:color w:val="003B65" w:themeColor="accent3" w:themeShade="80"/>
+          <w:sz w:val="22"/>
+          <w:szCs w:val="22"/>
+        </w:rPr>
+        <w:t xml:space="preserve"> </w:t>
+      </w:r>
+      <w:r>
+        <w:rPr>
+          <w:rFonts w:ascii="BentonSans Light" w:hAnsi="BentonSans Light" w:cs="Arial"/>
+          <w:color w:val="003B65" w:themeColor="accent3" w:themeShade="80"/>
+          <w:sz w:val="22"/>
+          <w:szCs w:val="22"/>
+        </w:rPr>
+        <w:fldChar w:fldCharType="begin"/>
+      </w:r>
+      <w:r>
+        <w:rPr>
+          <w:rFonts w:ascii="BentonSans Light" w:hAnsi="BentonSans Light" w:cs="Arial"/>
+          <w:color w:val="003B65" w:themeColor="accent3" w:themeShade="80"/>
+          <w:sz w:val="22"/>
+          <w:szCs w:val="22"/>
+        </w:rPr>
+        <w:instrText xml:space="preserve"> DOCPROPERTY  APP_PORT  \* MERGEFORMAT </w:instrText>
+      </w:r>
+      <w:r>
+        <w:rPr>
+          <w:rFonts w:ascii="BentonSans Light" w:hAnsi="BentonSans Light" w:cs="Arial"/>
+          <w:color w:val="003B65" w:themeColor="accent3" w:themeShade="80"/>
+          <w:sz w:val="22"/>
+          <w:szCs w:val="22"/>
+        </w:rPr>
+        <w:fldChar w:fldCharType="separate"/>
+      </w:r>
+      <w:r>
+        <w:rPr>
+          <w:rFonts w:ascii="BentonSans Light" w:hAnsi="BentonSans Light" w:cs="Arial"/>
+          <w:color w:val="003B65" w:themeColor="accent3" w:themeShade="80"/>
+          <w:sz w:val="22"/>
+          <w:szCs w:val="22"/>
+        </w:rPr>
+        <w:t>3000</w:t>
+      </w:r>
+      <w:r>
+        <w:rPr>
+          <w:rFonts w:ascii="BentonSans Light" w:hAnsi="BentonSans Light" w:cs="Arial"/>
+          <w:color w:val="003B65" w:themeColor="accent3" w:themeShade="80"/>
+          <w:sz w:val="22"/>
+          <w:szCs w:val="22"/>
+        </w:rPr>
+        <w:fldChar w:fldCharType="end"/>
+      </w:r>
+      <w:r>
+        <w:rPr>
+          <w:rFonts w:ascii="BentonSans Light" w:hAnsi="BentonSans Light" w:cs="Arial"/>
+          <w:color w:val="003B65" w:themeColor="accent3" w:themeShade="80"/>
+          <w:sz w:val="22"/>
+          <w:szCs w:val="22"/>
+        </w:rPr>
+        <w:t xml:space="preserve"> </w:t>
+      </w:r>
+      <w:r>
+        <w:rPr>
+          <w:rFonts w:ascii="BentonSans Light" w:hAnsi="BentonSans Light" w:cs="Arial"/>
+          <w:color w:val="003B65" w:themeColor="accent3" w:themeShade="80"/>
+          <w:sz w:val="22"/>
+          <w:szCs w:val="22"/>
+        </w:rPr>
+        <w:fldChar w:fldCharType="begin"/>
+      </w:r>
+      <w:r>
+        <w:rPr>
+          <w:rFonts w:ascii="BentonSans Light" w:hAnsi="BentonSans Light" w:cs="Arial"/>
+          <w:color w:val="003B65" w:themeColor="accent3" w:themeShade="80"/>
+          <w:sz w:val="22"/>
+          <w:szCs w:val="22"/>
+        </w:rPr>
+        <w:instrText xml:space="preserve"> DOCVARIABLE  APP_PORT  \* MERGEFORMAT </w:instrText>
+      </w:r>
+      <w:r>
+        <w:rPr>
+          <w:rFonts w:ascii="BentonSans Light" w:hAnsi="BentonSans Light" w:cs="Arial"/>
+          <w:color w:val="003B65" w:themeColor="accent3" w:themeShade="80"/>
+          <w:sz w:val="22"/>
+          <w:szCs w:val="22"/>
+        </w:rPr>
+        <w:fldChar w:fldCharType="end"/>
+      </w:r>
+      <w:r>
+        <w:rPr>
+          <w:rFonts w:ascii="BentonSans Light" w:hAnsi="BentonSans Light" w:cs="Arial"/>
+          <w:color w:val="003B65" w:themeColor="accent3" w:themeShade="80"/>
+          <w:sz w:val="22"/>
+          <w:szCs w:val="22"/>
+        </w:rPr>
+        <w:t>zu horchen, und es wird die Datei service.js eingebunden und instanziiert, um die anwendungsspezifische Logik auszulagern.</w:t>
       </w:r>
     </w:p>
     <w:p>
@@ -2244,15 +2836,6 @@
           <w:color w:val="003B65" w:themeColor="accent3" w:themeShade="80"/>
         </w:rPr>
       </w:pPr>
-      <w:r>
-        <w:rPr>
-          <w:rFonts w:ascii="BentonSans Light" w:hAnsi="BentonSans Light" w:cs="Arial"/>
-          <w:color w:val="003B65" w:themeColor="accent3" w:themeShade="80"/>
-          <w:sz w:val="22"/>
-          <w:szCs w:val="22"/>
-        </w:rPr>
-        <w:t>Entwicklungsumgebung</w:t>
-      </w:r>
     </w:p>
     <w:p>
       <w:pPr>
@@ -2260,339 +2843,40 @@
         <w:spacing w:beforeAutospacing="0" w:after="0" w:afterAutospacing="0"/>
         <w:jc w:val="both"/>
         <w:rPr>
-          <w:rFonts w:ascii="BentonSans Light" w:hAnsi="BentonSans Light"/>
-          <w:color w:val="003B65" w:themeColor="accent3" w:themeShade="80"/>
-        </w:rPr>
-      </w:pPr>
-      <w:r>
-        <w:rPr>
-          <w:rFonts w:ascii="BentonSans Light" w:hAnsi="BentonSans Light" w:cs="Arial"/>
-          <w:color w:val="003B65" w:themeColor="accent3" w:themeShade="80"/>
-          <w:sz w:val="22"/>
-          <w:szCs w:val="22"/>
-        </w:rPr>
-        <w:t>Als Entwicklungsumgebung wurde Eclipse mit dem Plugin EGit verwendet.</w:t>
-      </w:r>
-    </w:p>
-    <w:p>
-      <w:pPr>
-        <w:pStyle w:val="NormalWeb"/>
-        <w:spacing w:beforeAutospacing="0" w:after="0" w:afterAutospacing="0"/>
-        <w:jc w:val="both"/>
-        <w:rPr>
-          <w:rFonts w:ascii="BentonSans Light" w:hAnsi="BentonSans Light"/>
-          <w:color w:val="003B65" w:themeColor="accent3" w:themeShade="80"/>
-        </w:rPr>
-      </w:pPr>
-      <w:r>
-        <w:rPr>
-          <w:rFonts w:ascii="BentonSans Light" w:hAnsi="BentonSans Light" w:cs="Arial"/>
-          <w:color w:val="003B65" w:themeColor="accent3" w:themeShade="80"/>
-          <w:sz w:val="22"/>
-          <w:szCs w:val="22"/>
-        </w:rPr>
-        <w:t>Benötigt wurde</w:t>
-      </w:r>
-      <w:r>
-        <w:rPr>
-          <w:rFonts w:ascii="BentonSans Light" w:hAnsi="BentonSans Light" w:cs="Arial"/>
-          <w:color w:val="003B65" w:themeColor="accent3" w:themeShade="80"/>
-          <w:sz w:val="22"/>
-          <w:szCs w:val="22"/>
-        </w:rPr>
-        <w:t>n</w:t>
-      </w:r>
-      <w:r>
-        <w:rPr>
-          <w:rFonts w:ascii="BentonSans Light" w:hAnsi="BentonSans Light" w:cs="Arial"/>
-          <w:color w:val="003B65" w:themeColor="accent3" w:themeShade="80"/>
-          <w:sz w:val="22"/>
-          <w:szCs w:val="22"/>
-        </w:rPr>
-        <w:t xml:space="preserve"> außerdem eine lokale OpenUI5 Bibliothek und ein Node.js Server</w:t>
-      </w:r>
-      <w:r>
-        <w:rPr>
-          <w:rFonts w:ascii="BentonSans Light" w:hAnsi="BentonSans Light" w:cs="Arial"/>
-          <w:color w:val="003B65" w:themeColor="accent3" w:themeShade="80"/>
-          <w:sz w:val="16"/>
-          <w:szCs w:val="16"/>
-        </w:rPr>
-        <w:t xml:space="preserve"> </w:t>
-      </w:r>
-      <w:r>
-        <w:rPr>
-          <w:rFonts w:ascii="BentonSans Light" w:hAnsi="BentonSans Light" w:cs="Arial"/>
-          <w:color w:val="003B65" w:themeColor="accent3" w:themeShade="80"/>
-          <w:sz w:val="22"/>
-          <w:szCs w:val="22"/>
-        </w:rPr>
-        <w:t>zum Ausführen der App.</w:t>
-      </w:r>
-    </w:p>
-    <w:p>
-      <w:pPr>
-        <w:tabs>
-          <w:tab w:val="left" w:pos="7665"/>
-        </w:tabs>
-      </w:pPr>
-      <w:r>
-        <w:tab/>
-      </w:r>
-      <w:bookmarkStart w:id="3" w:name="_GoBack"/>
-      <w:bookmarkEnd w:id="3"/>
-    </w:p>
-    <w:p>
-      <w:pPr>
-        <w:pStyle w:val="Heading3"/>
-      </w:pPr>
-      <w:bookmarkStart w:id="4" w:name="_Toc440609589"/>
-      <w:r>
-        <w:t>Entwicklung der App</w:t>
-      </w:r>
-      <w:bookmarkEnd w:id="4"/>
-    </w:p>
-    <w:p>
-      <w:pPr>
-        <w:pStyle w:val="NormalWeb"/>
-        <w:spacing w:beforeAutospacing="0" w:after="0" w:afterAutospacing="0"/>
-        <w:jc w:val="both"/>
-        <w:rPr>
-          <w:rFonts w:ascii="BentonSans Light" w:hAnsi="BentonSans Light"/>
-          <w:color w:val="003B65" w:themeColor="accent3" w:themeShade="80"/>
-        </w:rPr>
-      </w:pPr>
-      <w:r>
-        <w:rPr>
-          <w:rFonts w:ascii="BentonSans Light" w:hAnsi="BentonSans Light" w:cs="Arial"/>
-          <w:color w:val="003B65" w:themeColor="accent3" w:themeShade="80"/>
-          <w:sz w:val="22"/>
-          <w:szCs w:val="22"/>
-        </w:rPr>
-        <w:t xml:space="preserve">Die Wetter-Webapp wurde mit der kostenlosen Version des JavaScript-Frameworks SAPUI5 entwickelt. Sie ist aufgebaut mit einer index.html Seite, die das UI5-Framework lädt. Darauf folgt ein Script, das mithilfe des UI5-Framework eine UI5-App in den HTML-Body einfügt. Eine App kann aus einer oder mehreren Views bestehen. Dem Model-View-Controller Konzept entsprechend hat eine View einen Controller und ein oder mehrere Modelle. Eine View kann als JavaScript- oder XML-View umgesetzt werden. Entsprechend der aktuellen SAPUI5 Best Practice entschieden wir uns für die Verwendung von XML-Views. In XML-Views können verschiedene UI5-Controls definiert und ihre Attribute gesetzt werden. Die Attribute können fest definiert werden oder aus einem Model  ausgelesen werden. Ändert sich das Attribut im Model, so wird das Control automatisch aktualisiert.   Ein UI5-Control ist ein JavaScript-Objekt, das mithilfe der Attribute DOM-Strukturen generiert, diese mit CSS ausstattet und einfache Funktionalitäten zur Verfügung stellt. Ein einfaches UI5-Control ist z.B. ein Button. </w:t>
-      </w:r>
-      <w:r>
-        <w:rPr>
-          <w:rFonts w:ascii="BentonSans Light" w:hAnsi="BentonSans Light" w:cs="Arial"/>
-          <w:color w:val="003B65" w:themeColor="accent3" w:themeShade="80"/>
-          <w:sz w:val="22"/>
-          <w:szCs w:val="22"/>
-        </w:rPr>
-        <w:lastRenderedPageBreak/>
-        <w:t>Wenn er angeklickt wurde, ruft er eine Funktion auf, die im XML-View angegeben wurde und sich im JavaScript-Controller der View befindet.</w:t>
-      </w:r>
-    </w:p>
-    <w:p>
-      <w:pPr>
-        <w:pStyle w:val="NormalWeb"/>
-        <w:spacing w:beforeAutospacing="0" w:after="0" w:afterAutospacing="0"/>
-        <w:rPr>
-          <w:rFonts w:ascii="BentonSans Light" w:hAnsi="BentonSans Light"/>
-          <w:color w:val="003B65" w:themeColor="accent3" w:themeShade="80"/>
-        </w:rPr>
-      </w:pPr>
-      <w:r>
-        <w:rPr>
-          <w:rFonts w:ascii="BentonSans Light" w:hAnsi="BentonSans Light" w:cs="Arial"/>
-          <w:color w:val="003B65" w:themeColor="accent3" w:themeShade="80"/>
-          <w:sz w:val="22"/>
-          <w:szCs w:val="22"/>
-        </w:rPr>
-        <w:t>Entwicklung des Servers:</w:t>
-      </w:r>
-    </w:p>
-    <w:p>
-      <w:pPr>
-        <w:pStyle w:val="NormalWeb"/>
-        <w:spacing w:beforeAutospacing="0" w:after="0" w:afterAutospacing="0"/>
-        <w:jc w:val="both"/>
-        <w:rPr>
-          <w:rFonts w:ascii="BentonSans Light" w:hAnsi="BentonSans Light"/>
-          <w:color w:val="003B65" w:themeColor="accent3" w:themeShade="80"/>
-        </w:rPr>
-      </w:pPr>
-      <w:r>
-        <w:rPr>
-          <w:rFonts w:ascii="BentonSans Light" w:hAnsi="BentonSans Light" w:cs="Arial"/>
-          <w:color w:val="003B65" w:themeColor="accent3" w:themeShade="80"/>
-          <w:sz w:val="22"/>
-          <w:szCs w:val="22"/>
-        </w:rPr>
-        <w:t>Um den Verbrauch der durch den Wunderground-Service vorgeschriebenen Request-Anzahl für das kostenlose Konto zu minimieren, wurde zusätzlich zur App selbst ein Node.js-Server entwickelt, der die Daten vom Wetterservice zwischenspeichert und auch die Einstellungen der Anwendung verwaltet.</w:t>
-      </w:r>
-    </w:p>
-    <w:p>
-      <w:pPr>
-        <w:pStyle w:val="NormalWeb"/>
-        <w:spacing w:beforeAutospacing="0" w:after="0" w:afterAutospacing="0"/>
-        <w:jc w:val="both"/>
-        <w:rPr>
-          <w:rFonts w:ascii="BentonSans Light" w:hAnsi="BentonSans Light"/>
-          <w:color w:val="003B65" w:themeColor="accent3" w:themeShade="80"/>
-        </w:rPr>
-      </w:pPr>
-      <w:r>
-        <w:rPr>
-          <w:rFonts w:ascii="BentonSans Light" w:hAnsi="BentonSans Light" w:cs="Arial"/>
-          <w:color w:val="003B65" w:themeColor="accent3" w:themeShade="80"/>
-          <w:sz w:val="22"/>
-          <w:szCs w:val="22"/>
-        </w:rPr>
-        <w:t>Der Server besteht aus zwei Dateien:</w:t>
-      </w:r>
-    </w:p>
-    <w:p>
-      <w:pPr>
-        <w:pStyle w:val="NormalWeb"/>
-        <w:spacing w:beforeAutospacing="0" w:after="0" w:afterAutospacing="0"/>
-        <w:jc w:val="both"/>
-        <w:rPr>
-          <w:rFonts w:ascii="BentonSans Light" w:hAnsi="BentonSans Light" w:cs="Arial"/>
-          <w:color w:val="003B65" w:themeColor="accent3" w:themeShade="80"/>
-          <w:sz w:val="22"/>
-          <w:szCs w:val="22"/>
-        </w:rPr>
-      </w:pPr>
-      <w:r>
-        <w:rPr>
-          <w:rFonts w:ascii="BentonSans Light" w:hAnsi="BentonSans Light" w:cs="Arial"/>
-          <w:color w:val="003B65" w:themeColor="accent3" w:themeShade="80"/>
-          <w:sz w:val="22"/>
-          <w:szCs w:val="22"/>
-        </w:rPr>
-        <w:t>Die Datei server.js ist der Einstiegspunkt der Anwendung. Hier wird der Express-Server gestartet, um auf dem Port</w:t>
-      </w:r>
-      <w:r>
-        <w:rPr>
-          <w:rFonts w:ascii="BentonSans Light" w:hAnsi="BentonSans Light" w:cs="Arial"/>
-          <w:color w:val="003B65" w:themeColor="accent3" w:themeShade="80"/>
-          <w:sz w:val="22"/>
-          <w:szCs w:val="22"/>
-        </w:rPr>
-        <w:t xml:space="preserve"> </w:t>
-      </w:r>
-      <w:r>
-        <w:rPr>
-          <w:rFonts w:ascii="BentonSans Light" w:hAnsi="BentonSans Light" w:cs="Arial"/>
-          <w:color w:val="003B65" w:themeColor="accent3" w:themeShade="80"/>
-          <w:sz w:val="22"/>
-          <w:szCs w:val="22"/>
-        </w:rPr>
-        <w:fldChar w:fldCharType="begin"/>
-      </w:r>
-      <w:r>
-        <w:rPr>
-          <w:rFonts w:ascii="BentonSans Light" w:hAnsi="BentonSans Light" w:cs="Arial"/>
-          <w:color w:val="003B65" w:themeColor="accent3" w:themeShade="80"/>
-          <w:sz w:val="22"/>
-          <w:szCs w:val="22"/>
-        </w:rPr>
-        <w:instrText xml:space="preserve"> DOCPROPERTY  APP_PORT  \* MERGEFORMAT </w:instrText>
-      </w:r>
-      <w:r>
-        <w:rPr>
-          <w:rFonts w:ascii="BentonSans Light" w:hAnsi="BentonSans Light" w:cs="Arial"/>
-          <w:color w:val="003B65" w:themeColor="accent3" w:themeShade="80"/>
-          <w:sz w:val="22"/>
-          <w:szCs w:val="22"/>
-        </w:rPr>
-        <w:fldChar w:fldCharType="separate"/>
-      </w:r>
-      <w:r>
-        <w:rPr>
-          <w:rFonts w:ascii="BentonSans Light" w:hAnsi="BentonSans Light" w:cs="Arial"/>
-          <w:color w:val="003B65" w:themeColor="accent3" w:themeShade="80"/>
-          <w:sz w:val="22"/>
-          <w:szCs w:val="22"/>
-        </w:rPr>
-        <w:t>3000</w:t>
-      </w:r>
-      <w:r>
-        <w:rPr>
-          <w:rFonts w:ascii="BentonSans Light" w:hAnsi="BentonSans Light" w:cs="Arial"/>
-          <w:color w:val="003B65" w:themeColor="accent3" w:themeShade="80"/>
-          <w:sz w:val="22"/>
-          <w:szCs w:val="22"/>
-        </w:rPr>
-        <w:fldChar w:fldCharType="end"/>
-      </w:r>
-      <w:r>
-        <w:rPr>
-          <w:rFonts w:ascii="BentonSans Light" w:hAnsi="BentonSans Light" w:cs="Arial"/>
-          <w:color w:val="003B65" w:themeColor="accent3" w:themeShade="80"/>
-          <w:sz w:val="22"/>
-          <w:szCs w:val="22"/>
-        </w:rPr>
-        <w:t xml:space="preserve"> </w:t>
-      </w:r>
-      <w:r>
-        <w:rPr>
-          <w:rFonts w:ascii="BentonSans Light" w:hAnsi="BentonSans Light" w:cs="Arial"/>
-          <w:color w:val="003B65" w:themeColor="accent3" w:themeShade="80"/>
-          <w:sz w:val="22"/>
-          <w:szCs w:val="22"/>
-        </w:rPr>
-        <w:fldChar w:fldCharType="begin"/>
-      </w:r>
-      <w:r>
-        <w:rPr>
-          <w:rFonts w:ascii="BentonSans Light" w:hAnsi="BentonSans Light" w:cs="Arial"/>
-          <w:color w:val="003B65" w:themeColor="accent3" w:themeShade="80"/>
-          <w:sz w:val="22"/>
-          <w:szCs w:val="22"/>
-        </w:rPr>
-        <w:instrText xml:space="preserve"> DOCVARIABLE  APP_PORT  \* MERGEFORMAT </w:instrText>
-      </w:r>
-      <w:r>
-        <w:rPr>
-          <w:rFonts w:ascii="BentonSans Light" w:hAnsi="BentonSans Light" w:cs="Arial"/>
-          <w:color w:val="003B65" w:themeColor="accent3" w:themeShade="80"/>
-          <w:sz w:val="22"/>
-          <w:szCs w:val="22"/>
-        </w:rPr>
-        <w:fldChar w:fldCharType="end"/>
-      </w:r>
-      <w:r>
-        <w:rPr>
-          <w:rFonts w:ascii="BentonSans Light" w:hAnsi="BentonSans Light" w:cs="Arial"/>
-          <w:color w:val="003B65" w:themeColor="accent3" w:themeShade="80"/>
-          <w:sz w:val="22"/>
-          <w:szCs w:val="22"/>
-        </w:rPr>
-        <w:t>zu horchen, und es wird die Datei service.js eingebunden und instanziiert, um die anwendungsspezifische Logik auszulagern.</w:t>
-      </w:r>
-    </w:p>
-    <w:p>
-      <w:pPr>
-        <w:pStyle w:val="NormalWeb"/>
-        <w:spacing w:beforeAutospacing="0" w:after="0" w:afterAutospacing="0"/>
-        <w:jc w:val="both"/>
-        <w:rPr>
-          <w:rFonts w:ascii="BentonSans Light" w:hAnsi="BentonSans Light"/>
-          <w:color w:val="003B65" w:themeColor="accent3" w:themeShade="80"/>
-        </w:rPr>
-      </w:pPr>
-    </w:p>
-    <w:p>
-      <w:pPr>
-        <w:pStyle w:val="NormalWeb"/>
-        <w:spacing w:beforeAutospacing="0" w:after="0" w:afterAutospacing="0"/>
-        <w:jc w:val="both"/>
-        <w:rPr>
-          <w:rFonts w:ascii="BentonSans Light" w:hAnsi="BentonSans Light" w:cs="Arial"/>
-          <w:color w:val="003B65" w:themeColor="accent3" w:themeShade="80"/>
-          <w:sz w:val="22"/>
-          <w:szCs w:val="22"/>
-        </w:rPr>
-      </w:pPr>
-      <w:r>
-        <w:rPr>
-          <w:rFonts w:ascii="BentonSans Light" w:hAnsi="BentonSans Light" w:cs="Arial"/>
-          <w:color w:val="003B65" w:themeColor="accent3" w:themeShade="80"/>
-          <w:sz w:val="22"/>
-          <w:szCs w:val="22"/>
-        </w:rPr>
-        <w:t>Der Service selbst besitzt als Membervariablen die folgenden Einstellungen:</w:t>
+          <w:rFonts w:ascii="BentonSans Light" w:hAnsi="BentonSans Light" w:cs="Arial"/>
+          <w:color w:val="003B65" w:themeColor="accent3" w:themeShade="80"/>
+          <w:sz w:val="22"/>
+          <w:szCs w:val="22"/>
+        </w:rPr>
+      </w:pPr>
+      <w:r>
+        <w:rPr>
+          <w:rFonts w:ascii="BentonSans Light" w:hAnsi="BentonSans Light" w:cs="Arial"/>
+          <w:color w:val="003B65" w:themeColor="accent3" w:themeShade="80"/>
+          <w:sz w:val="22"/>
+          <w:szCs w:val="22"/>
+        </w:rPr>
+        <w:t xml:space="preserve">Der Service selbst besitzt als </w:t>
+      </w:r>
+      <w:proofErr w:type="spellStart"/>
+      <w:r>
+        <w:rPr>
+          <w:rFonts w:ascii="BentonSans Light" w:hAnsi="BentonSans Light" w:cs="Arial"/>
+          <w:color w:val="003B65" w:themeColor="accent3" w:themeShade="80"/>
+          <w:sz w:val="22"/>
+          <w:szCs w:val="22"/>
+        </w:rPr>
+        <w:t>Membervariablen</w:t>
+      </w:r>
+      <w:proofErr w:type="spellEnd"/>
+      <w:r>
+        <w:rPr>
+          <w:rFonts w:ascii="BentonSans Light" w:hAnsi="BentonSans Light" w:cs="Arial"/>
+          <w:color w:val="003B65" w:themeColor="accent3" w:themeShade="80"/>
+          <w:sz w:val="22"/>
+          <w:szCs w:val="22"/>
+        </w:rPr>
+        <w:t xml:space="preserve"> die folgenden Einstellungen:</w:t>
       </w:r>
     </w:p>
     <w:p>
@@ -2752,7 +3036,27 @@
                 <w:sz w:val="22"/>
                 <w:szCs w:val="22"/>
               </w:rPr>
-              <w:t>An diese URL wird das HTTP-Request geschickt, wenn der Server im Debug-Modus gestartet wird.</w:t>
+              <w:t xml:space="preserve">An diese URL wird das HTTP-Request geschickt, wenn der Server im </w:t>
+            </w:r>
+            <w:proofErr w:type="spellStart"/>
+            <w:r>
+              <w:rPr>
+                <w:rFonts w:ascii="BentonSans Light" w:hAnsi="BentonSans Light" w:cs="Arial"/>
+                <w:color w:val="003B65" w:themeColor="accent3" w:themeShade="80"/>
+                <w:sz w:val="22"/>
+                <w:szCs w:val="22"/>
+              </w:rPr>
+              <w:t>Debug</w:t>
+            </w:r>
+            <w:proofErr w:type="spellEnd"/>
+            <w:r>
+              <w:rPr>
+                <w:rFonts w:ascii="BentonSans Light" w:hAnsi="BentonSans Light" w:cs="Arial"/>
+                <w:color w:val="003B65" w:themeColor="accent3" w:themeShade="80"/>
+                <w:sz w:val="22"/>
+                <w:szCs w:val="22"/>
+              </w:rPr>
+              <w:t>-Modus gestartet wird.</w:t>
             </w:r>
           </w:p>
         </w:tc>
@@ -2843,7 +3147,27 @@
                 <w:sz w:val="22"/>
                 <w:szCs w:val="22"/>
               </w:rPr>
-              <w:t xml:space="preserve"> API-Key vom Wunderground-Service</w:t>
+              <w:t xml:space="preserve"> API-Key vom </w:t>
+            </w:r>
+            <w:proofErr w:type="spellStart"/>
+            <w:r>
+              <w:rPr>
+                <w:rFonts w:ascii="BentonSans Light" w:hAnsi="BentonSans Light" w:cs="Arial"/>
+                <w:color w:val="003B65" w:themeColor="accent3" w:themeShade="80"/>
+                <w:sz w:val="22"/>
+                <w:szCs w:val="22"/>
+              </w:rPr>
+              <w:t>Wunderground</w:t>
+            </w:r>
+            <w:proofErr w:type="spellEnd"/>
+            <w:r>
+              <w:rPr>
+                <w:rFonts w:ascii="BentonSans Light" w:hAnsi="BentonSans Light" w:cs="Arial"/>
+                <w:color w:val="003B65" w:themeColor="accent3" w:themeShade="80"/>
+                <w:sz w:val="22"/>
+                <w:szCs w:val="22"/>
+              </w:rPr>
+              <w:t>-Service</w:t>
             </w:r>
           </w:p>
         </w:tc>
@@ -2887,7 +3211,7 @@
       <w:pPr>
         <w:pStyle w:val="Heading3"/>
       </w:pPr>
-      <w:bookmarkStart w:id="5" w:name="_Toc440609590"/>
+      <w:bookmarkStart w:id="5" w:name="_Toc440616492"/>
       <w:r>
         <w:t>Übersicht der wichtigsten Dateien</w:t>
       </w:r>
@@ -3002,7 +3326,27 @@
                 <w:sz w:val="22"/>
                 <w:szCs w:val="22"/>
               </w:rPr>
-              <w:t>/webapp/</w:t>
+              <w:t>/</w:t>
+            </w:r>
+            <w:proofErr w:type="spellStart"/>
+            <w:r>
+              <w:rPr>
+                <w:rFonts w:ascii="BentonSans Light" w:hAnsi="BentonSans Light" w:cs="Arial"/>
+                <w:color w:val="003B65" w:themeColor="accent3" w:themeShade="80"/>
+                <w:sz w:val="22"/>
+                <w:szCs w:val="22"/>
+              </w:rPr>
+              <w:t>webapp</w:t>
+            </w:r>
+            <w:proofErr w:type="spellEnd"/>
+            <w:r>
+              <w:rPr>
+                <w:rFonts w:ascii="BentonSans Light" w:hAnsi="BentonSans Light" w:cs="Arial"/>
+                <w:color w:val="003B65" w:themeColor="accent3" w:themeShade="80"/>
+                <w:sz w:val="22"/>
+                <w:szCs w:val="22"/>
+              </w:rPr>
+              <w:t>/</w:t>
             </w:r>
           </w:p>
           <w:p>
@@ -3093,7 +3437,29 @@
                 <w:szCs w:val="22"/>
                 <w:lang w:val="en-US"/>
               </w:rPr>
-              <w:t>/webapp/view/</w:t>
+              <w:t>/</w:t>
+            </w:r>
+            <w:proofErr w:type="spellStart"/>
+            <w:r>
+              <w:rPr>
+                <w:rFonts w:ascii="BentonSans Light" w:hAnsi="BentonSans Light" w:cs="Arial"/>
+                <w:color w:val="003B65" w:themeColor="accent3" w:themeShade="80"/>
+                <w:sz w:val="22"/>
+                <w:szCs w:val="22"/>
+                <w:lang w:val="en-US"/>
+              </w:rPr>
+              <w:t>webapp</w:t>
+            </w:r>
+            <w:proofErr w:type="spellEnd"/>
+            <w:r>
+              <w:rPr>
+                <w:rFonts w:ascii="BentonSans Light" w:hAnsi="BentonSans Light" w:cs="Arial"/>
+                <w:color w:val="003B65" w:themeColor="accent3" w:themeShade="80"/>
+                <w:sz w:val="22"/>
+                <w:szCs w:val="22"/>
+                <w:lang w:val="en-US"/>
+              </w:rPr>
+              <w:t>/view/</w:t>
             </w:r>
           </w:p>
           <w:p>
@@ -3142,14 +3508,25 @@
                 <w:szCs w:val="22"/>
               </w:rPr>
             </w:pPr>
-            <w:r>
-              <w:rPr>
-                <w:rFonts w:ascii="BentonSans Light" w:hAnsi="BentonSans Light" w:cs="Arial"/>
-                <w:color w:val="003B65" w:themeColor="accent3" w:themeShade="80"/>
-                <w:sz w:val="22"/>
-                <w:szCs w:val="22"/>
-              </w:rPr>
-              <w:t>Sier enthält die Struktur der SAPUI5-Controls.</w:t>
+            <w:proofErr w:type="spellStart"/>
+            <w:r>
+              <w:rPr>
+                <w:rFonts w:ascii="BentonSans Light" w:hAnsi="BentonSans Light" w:cs="Arial"/>
+                <w:color w:val="003B65" w:themeColor="accent3" w:themeShade="80"/>
+                <w:sz w:val="22"/>
+                <w:szCs w:val="22"/>
+              </w:rPr>
+              <w:t>Sier</w:t>
+            </w:r>
+            <w:proofErr w:type="spellEnd"/>
+            <w:r>
+              <w:rPr>
+                <w:rFonts w:ascii="BentonSans Light" w:hAnsi="BentonSans Light" w:cs="Arial"/>
+                <w:color w:val="003B65" w:themeColor="accent3" w:themeShade="80"/>
+                <w:sz w:val="22"/>
+                <w:szCs w:val="22"/>
+              </w:rPr>
+              <w:t xml:space="preserve"> enthält die Struktur der SAPUI5-Controls.</w:t>
             </w:r>
           </w:p>
         </w:tc>
@@ -3184,7 +3561,47 @@
                 <w:sz w:val="22"/>
                 <w:szCs w:val="22"/>
               </w:rPr>
-              <w:t>/webapp/view/</w:t>
+              <w:t>/</w:t>
+            </w:r>
+            <w:proofErr w:type="spellStart"/>
+            <w:r>
+              <w:rPr>
+                <w:rFonts w:ascii="BentonSans Light" w:hAnsi="BentonSans Light" w:cs="Arial"/>
+                <w:color w:val="003B65" w:themeColor="accent3" w:themeShade="80"/>
+                <w:sz w:val="22"/>
+                <w:szCs w:val="22"/>
+              </w:rPr>
+              <w:t>webapp</w:t>
+            </w:r>
+            <w:proofErr w:type="spellEnd"/>
+            <w:r>
+              <w:rPr>
+                <w:rFonts w:ascii="BentonSans Light" w:hAnsi="BentonSans Light" w:cs="Arial"/>
+                <w:color w:val="003B65" w:themeColor="accent3" w:themeShade="80"/>
+                <w:sz w:val="22"/>
+                <w:szCs w:val="22"/>
+              </w:rPr>
+              <w:t>/</w:t>
+            </w:r>
+            <w:proofErr w:type="spellStart"/>
+            <w:r>
+              <w:rPr>
+                <w:rFonts w:ascii="BentonSans Light" w:hAnsi="BentonSans Light" w:cs="Arial"/>
+                <w:color w:val="003B65" w:themeColor="accent3" w:themeShade="80"/>
+                <w:sz w:val="22"/>
+                <w:szCs w:val="22"/>
+              </w:rPr>
+              <w:t>view</w:t>
+            </w:r>
+            <w:proofErr w:type="spellEnd"/>
+            <w:r>
+              <w:rPr>
+                <w:rFonts w:ascii="BentonSans Light" w:hAnsi="BentonSans Light" w:cs="Arial"/>
+                <w:color w:val="003B65" w:themeColor="accent3" w:themeShade="80"/>
+                <w:sz w:val="22"/>
+                <w:szCs w:val="22"/>
+              </w:rPr>
+              <w:t>/</w:t>
             </w:r>
           </w:p>
           <w:p>
@@ -3273,7 +3690,47 @@
                 <w:sz w:val="22"/>
                 <w:szCs w:val="22"/>
               </w:rPr>
-              <w:t>/webapp/controller/</w:t>
+              <w:t>/</w:t>
+            </w:r>
+            <w:proofErr w:type="spellStart"/>
+            <w:r>
+              <w:rPr>
+                <w:rFonts w:ascii="BentonSans Light" w:hAnsi="BentonSans Light" w:cs="Arial"/>
+                <w:color w:val="003B65" w:themeColor="accent3" w:themeShade="80"/>
+                <w:sz w:val="22"/>
+                <w:szCs w:val="22"/>
+              </w:rPr>
+              <w:t>webapp</w:t>
+            </w:r>
+            <w:proofErr w:type="spellEnd"/>
+            <w:r>
+              <w:rPr>
+                <w:rFonts w:ascii="BentonSans Light" w:hAnsi="BentonSans Light" w:cs="Arial"/>
+                <w:color w:val="003B65" w:themeColor="accent3" w:themeShade="80"/>
+                <w:sz w:val="22"/>
+                <w:szCs w:val="22"/>
+              </w:rPr>
+              <w:t>/</w:t>
+            </w:r>
+            <w:proofErr w:type="spellStart"/>
+            <w:r>
+              <w:rPr>
+                <w:rFonts w:ascii="BentonSans Light" w:hAnsi="BentonSans Light" w:cs="Arial"/>
+                <w:color w:val="003B65" w:themeColor="accent3" w:themeShade="80"/>
+                <w:sz w:val="22"/>
+                <w:szCs w:val="22"/>
+              </w:rPr>
+              <w:t>controller</w:t>
+            </w:r>
+            <w:proofErr w:type="spellEnd"/>
+            <w:r>
+              <w:rPr>
+                <w:rFonts w:ascii="BentonSans Light" w:hAnsi="BentonSans Light" w:cs="Arial"/>
+                <w:color w:val="003B65" w:themeColor="accent3" w:themeShade="80"/>
+                <w:sz w:val="22"/>
+                <w:szCs w:val="22"/>
+              </w:rPr>
+              <w:t>/</w:t>
             </w:r>
           </w:p>
           <w:p>
@@ -3327,7 +3784,27 @@
                 <w:sz w:val="22"/>
                 <w:szCs w:val="22"/>
               </w:rPr>
-              <w:t>Er enthält Funktionen, die bei der Interaktion mit der App aufgerufen werden. Die onInit-Funktion wird automatisch aufgerufen und lädt das Konfigurations- und Wettermodel.</w:t>
+              <w:t xml:space="preserve">Er enthält Funktionen, die bei der Interaktion mit der App aufgerufen werden. Die </w:t>
+            </w:r>
+            <w:proofErr w:type="spellStart"/>
+            <w:r>
+              <w:rPr>
+                <w:rFonts w:ascii="BentonSans Light" w:hAnsi="BentonSans Light" w:cs="Arial"/>
+                <w:color w:val="003B65" w:themeColor="accent3" w:themeShade="80"/>
+                <w:sz w:val="22"/>
+                <w:szCs w:val="22"/>
+              </w:rPr>
+              <w:t>onInit</w:t>
+            </w:r>
+            <w:proofErr w:type="spellEnd"/>
+            <w:r>
+              <w:rPr>
+                <w:rFonts w:ascii="BentonSans Light" w:hAnsi="BentonSans Light" w:cs="Arial"/>
+                <w:color w:val="003B65" w:themeColor="accent3" w:themeShade="80"/>
+                <w:sz w:val="22"/>
+                <w:szCs w:val="22"/>
+              </w:rPr>
+              <w:t>-Funktion wird automatisch aufgerufen und lädt das Konfigurations- und Wettermodel.</w:t>
             </w:r>
           </w:p>
         </w:tc>
@@ -3364,7 +3841,29 @@
                 <w:szCs w:val="22"/>
                 <w:lang w:val="en-US"/>
               </w:rPr>
-              <w:t>/webapp/view/</w:t>
+              <w:t>/</w:t>
+            </w:r>
+            <w:proofErr w:type="spellStart"/>
+            <w:r>
+              <w:rPr>
+                <w:rFonts w:ascii="BentonSans Light" w:hAnsi="BentonSans Light" w:cs="Arial"/>
+                <w:color w:val="003B65" w:themeColor="accent3" w:themeShade="80"/>
+                <w:sz w:val="22"/>
+                <w:szCs w:val="22"/>
+                <w:lang w:val="en-US"/>
+              </w:rPr>
+              <w:t>webapp</w:t>
+            </w:r>
+            <w:proofErr w:type="spellEnd"/>
+            <w:r>
+              <w:rPr>
+                <w:rFonts w:ascii="BentonSans Light" w:hAnsi="BentonSans Light" w:cs="Arial"/>
+                <w:color w:val="003B65" w:themeColor="accent3" w:themeShade="80"/>
+                <w:sz w:val="22"/>
+                <w:szCs w:val="22"/>
+                <w:lang w:val="en-US"/>
+              </w:rPr>
+              <w:t>/view/</w:t>
             </w:r>
           </w:p>
           <w:p>
@@ -3420,7 +3919,27 @@
                 <w:sz w:val="22"/>
                 <w:szCs w:val="22"/>
               </w:rPr>
-              <w:t>Es enthält eine XML-Struktur der Controls, die im Konfigurations-Popover angezeigt werden.</w:t>
+              <w:t>Es enthält eine XML-Struktur der Controls, die im Konfigurations-</w:t>
+            </w:r>
+            <w:proofErr w:type="spellStart"/>
+            <w:r>
+              <w:rPr>
+                <w:rFonts w:ascii="BentonSans Light" w:hAnsi="BentonSans Light" w:cs="Arial"/>
+                <w:color w:val="003B65" w:themeColor="accent3" w:themeShade="80"/>
+                <w:sz w:val="22"/>
+                <w:szCs w:val="22"/>
+              </w:rPr>
+              <w:t>Popover</w:t>
+            </w:r>
+            <w:proofErr w:type="spellEnd"/>
+            <w:r>
+              <w:rPr>
+                <w:rFonts w:ascii="BentonSans Light" w:hAnsi="BentonSans Light" w:cs="Arial"/>
+                <w:color w:val="003B65" w:themeColor="accent3" w:themeShade="80"/>
+                <w:sz w:val="22"/>
+                <w:szCs w:val="22"/>
+              </w:rPr>
+              <w:t xml:space="preserve"> angezeigt werden.</w:t>
             </w:r>
           </w:p>
         </w:tc>
@@ -3455,7 +3974,27 @@
                 <w:sz w:val="22"/>
                 <w:szCs w:val="22"/>
               </w:rPr>
-              <w:t>/webapp/style/</w:t>
+              <w:t>/</w:t>
+            </w:r>
+            <w:proofErr w:type="spellStart"/>
+            <w:r>
+              <w:rPr>
+                <w:rFonts w:ascii="BentonSans Light" w:hAnsi="BentonSans Light" w:cs="Arial"/>
+                <w:color w:val="003B65" w:themeColor="accent3" w:themeShade="80"/>
+                <w:sz w:val="22"/>
+                <w:szCs w:val="22"/>
+              </w:rPr>
+              <w:t>webapp</w:t>
+            </w:r>
+            <w:proofErr w:type="spellEnd"/>
+            <w:r>
+              <w:rPr>
+                <w:rFonts w:ascii="BentonSans Light" w:hAnsi="BentonSans Light" w:cs="Arial"/>
+                <w:color w:val="003B65" w:themeColor="accent3" w:themeShade="80"/>
+                <w:sz w:val="22"/>
+                <w:szCs w:val="22"/>
+              </w:rPr>
+              <w:t>/style/</w:t>
             </w:r>
           </w:p>
           <w:p>
@@ -3519,13 +4058,9 @@
       <w:pPr>
         <w:pStyle w:val="Heading3"/>
       </w:pPr>
-    </w:p>
-    <w:p>
-      <w:pPr>
-        <w:pStyle w:val="Heading3"/>
-      </w:pPr>
-      <w:bookmarkStart w:id="6" w:name="_Toc440609591"/>
-      <w:r>
+      <w:bookmarkStart w:id="6" w:name="_Toc440616493"/>
+      <w:r>
+        <w:lastRenderedPageBreak/>
         <w:t>Testen</w:t>
       </w:r>
       <w:bookmarkEnd w:id="6"/>
@@ -3549,7 +4084,27 @@
           <w:sz w:val="22"/>
           <w:szCs w:val="22"/>
         </w:rPr>
-        <w:t>Um die Qualität und die Funktionalität der App zu testen, wurden OPA5- und QUnit-Tests implementiert.</w:t>
+        <w:t xml:space="preserve">Um die Qualität und die Funktionalität der App zu testen, wurden OPA5- und </w:t>
+      </w:r>
+      <w:proofErr w:type="spellStart"/>
+      <w:r>
+        <w:rPr>
+          <w:rFonts w:ascii="BentonSans Light" w:hAnsi="BentonSans Light" w:cs="Arial"/>
+          <w:color w:val="003B65" w:themeColor="accent3" w:themeShade="80"/>
+          <w:sz w:val="22"/>
+          <w:szCs w:val="22"/>
+        </w:rPr>
+        <w:t>QUnit</w:t>
+      </w:r>
+      <w:proofErr w:type="spellEnd"/>
+      <w:r>
+        <w:rPr>
+          <w:rFonts w:ascii="BentonSans Light" w:hAnsi="BentonSans Light" w:cs="Arial"/>
+          <w:color w:val="003B65" w:themeColor="accent3" w:themeShade="80"/>
+          <w:sz w:val="22"/>
+          <w:szCs w:val="22"/>
+        </w:rPr>
+        <w:t>-Tests implementiert.</w:t>
       </w:r>
     </w:p>
     <w:p>
@@ -3567,7 +4122,7 @@
       <w:pPr>
         <w:pStyle w:val="Heading3"/>
       </w:pPr>
-      <w:bookmarkStart w:id="7" w:name="_Toc440609592"/>
+      <w:bookmarkStart w:id="7" w:name="_Toc440616494"/>
       <w:r>
         <w:t>OPA5</w:t>
       </w:r>
@@ -3590,7 +4145,47 @@
           <w:sz w:val="22"/>
           <w:szCs w:val="22"/>
         </w:rPr>
-        <w:t>OPA5 (One Page Acceptance Tests) ist eine API für OpenUI5 Steuerelemente. Es wird genutzt um Benutzerinteraktionen, Navigation und Data Binding in Verbindung mit OpenUI5 zu testen.</w:t>
+        <w:t>OPA5 (</w:t>
+      </w:r>
+      <w:proofErr w:type="spellStart"/>
+      <w:r>
+        <w:rPr>
+          <w:rFonts w:ascii="BentonSans Light" w:hAnsi="BentonSans Light" w:cs="Arial"/>
+          <w:color w:val="003B65" w:themeColor="accent3" w:themeShade="80"/>
+          <w:sz w:val="22"/>
+          <w:szCs w:val="22"/>
+        </w:rPr>
+        <w:t>One</w:t>
+      </w:r>
+      <w:proofErr w:type="spellEnd"/>
+      <w:r>
+        <w:rPr>
+          <w:rFonts w:ascii="BentonSans Light" w:hAnsi="BentonSans Light" w:cs="Arial"/>
+          <w:color w:val="003B65" w:themeColor="accent3" w:themeShade="80"/>
+          <w:sz w:val="22"/>
+          <w:szCs w:val="22"/>
+        </w:rPr>
+        <w:t xml:space="preserve"> Page </w:t>
+      </w:r>
+      <w:proofErr w:type="spellStart"/>
+      <w:r>
+        <w:rPr>
+          <w:rFonts w:ascii="BentonSans Light" w:hAnsi="BentonSans Light" w:cs="Arial"/>
+          <w:color w:val="003B65" w:themeColor="accent3" w:themeShade="80"/>
+          <w:sz w:val="22"/>
+          <w:szCs w:val="22"/>
+        </w:rPr>
+        <w:t>Acceptance</w:t>
+      </w:r>
+      <w:proofErr w:type="spellEnd"/>
+      <w:r>
+        <w:rPr>
+          <w:rFonts w:ascii="BentonSans Light" w:hAnsi="BentonSans Light" w:cs="Arial"/>
+          <w:color w:val="003B65" w:themeColor="accent3" w:themeShade="80"/>
+          <w:sz w:val="22"/>
+          <w:szCs w:val="22"/>
+        </w:rPr>
+        <w:t xml:space="preserve"> Tests) ist eine API für OpenUI5 Steuerelemente. Es wird genutzt um Benutzerinteraktionen, Navigation und Data Binding in Verbindung mit OpenUI5 zu testen.</w:t>
       </w:r>
     </w:p>
     <w:p>
@@ -3632,7 +4227,47 @@
           <w:sz w:val="22"/>
           <w:szCs w:val="22"/>
         </w:rPr>
-        <w:t>Ein OPA5 Test besteht aus Arrangements, Actions und Assertions. Für die Actions und die Assertions wurde jeweils eine JavaScript-Datei angelegt und die benötigten Funktionen implementiert. Unter die Kategorie der Actions fallen hier beispielsweise Funktionen wie das Klicken auf einen Button, wogegen eine Assertion eine Behauptung, wie z.B.: den Text auf einem Button überprüft.</w:t>
+        <w:t xml:space="preserve">Ein OPA5 Test besteht aus Arrangements, Actions und </w:t>
+      </w:r>
+      <w:proofErr w:type="spellStart"/>
+      <w:r>
+        <w:rPr>
+          <w:rFonts w:ascii="BentonSans Light" w:hAnsi="BentonSans Light" w:cs="Arial"/>
+          <w:color w:val="003B65" w:themeColor="accent3" w:themeShade="80"/>
+          <w:sz w:val="22"/>
+          <w:szCs w:val="22"/>
+        </w:rPr>
+        <w:t>Assertions</w:t>
+      </w:r>
+      <w:proofErr w:type="spellEnd"/>
+      <w:r>
+        <w:rPr>
+          <w:rFonts w:ascii="BentonSans Light" w:hAnsi="BentonSans Light" w:cs="Arial"/>
+          <w:color w:val="003B65" w:themeColor="accent3" w:themeShade="80"/>
+          <w:sz w:val="22"/>
+          <w:szCs w:val="22"/>
+        </w:rPr>
+        <w:t xml:space="preserve">. Für die Actions und die </w:t>
+      </w:r>
+      <w:proofErr w:type="spellStart"/>
+      <w:r>
+        <w:rPr>
+          <w:rFonts w:ascii="BentonSans Light" w:hAnsi="BentonSans Light" w:cs="Arial"/>
+          <w:color w:val="003B65" w:themeColor="accent3" w:themeShade="80"/>
+          <w:sz w:val="22"/>
+          <w:szCs w:val="22"/>
+        </w:rPr>
+        <w:t>Assertions</w:t>
+      </w:r>
+      <w:proofErr w:type="spellEnd"/>
+      <w:r>
+        <w:rPr>
+          <w:rFonts w:ascii="BentonSans Light" w:hAnsi="BentonSans Light" w:cs="Arial"/>
+          <w:color w:val="003B65" w:themeColor="accent3" w:themeShade="80"/>
+          <w:sz w:val="22"/>
+          <w:szCs w:val="22"/>
+        </w:rPr>
+        <w:t xml:space="preserve"> wurde jeweils eine JavaScript-Datei angelegt und die benötigten Funktionen implementiert. Unter die Kategorie der Actions fallen hier beispielsweise Funktionen wie das Klicken auf einen Button, wogegen eine Assertion eine Behauptung, wie z.B.: den Text auf einem Button überprüft.</w:t>
       </w:r>
     </w:p>
     <w:p>
@@ -3945,8 +4580,19 @@
                 <w:sz w:val="22"/>
                 <w:szCs w:val="22"/>
               </w:rPr>
-              <w:t>Find compass</w:t>
-            </w:r>
+              <w:t xml:space="preserve">Find </w:t>
+            </w:r>
+            <w:proofErr w:type="spellStart"/>
+            <w:r>
+              <w:rPr>
+                <w:rFonts w:ascii="BentonSans Light" w:hAnsi="BentonSans Light" w:cs="Arial"/>
+                <w:color w:val="003B65" w:themeColor="accent3" w:themeShade="80"/>
+                <w:sz w:val="22"/>
+                <w:szCs w:val="22"/>
+              </w:rPr>
+              <w:t>compass</w:t>
+            </w:r>
+            <w:proofErr w:type="spellEnd"/>
           </w:p>
         </w:tc>
         <w:tc>
@@ -4100,8 +4746,59 @@
                 <w:sz w:val="22"/>
                 <w:szCs w:val="22"/>
               </w:rPr>
-              <w:t>Find humidity circle progress</w:t>
-            </w:r>
+              <w:t xml:space="preserve">Find </w:t>
+            </w:r>
+            <w:proofErr w:type="spellStart"/>
+            <w:r>
+              <w:rPr>
+                <w:rFonts w:ascii="BentonSans Light" w:hAnsi="BentonSans Light" w:cs="Arial"/>
+                <w:color w:val="003B65" w:themeColor="accent3" w:themeShade="80"/>
+                <w:sz w:val="22"/>
+                <w:szCs w:val="22"/>
+              </w:rPr>
+              <w:t>humidity</w:t>
+            </w:r>
+            <w:proofErr w:type="spellEnd"/>
+            <w:r>
+              <w:rPr>
+                <w:rFonts w:ascii="BentonSans Light" w:hAnsi="BentonSans Light" w:cs="Arial"/>
+                <w:color w:val="003B65" w:themeColor="accent3" w:themeShade="80"/>
+                <w:sz w:val="22"/>
+                <w:szCs w:val="22"/>
+              </w:rPr>
+              <w:t xml:space="preserve"> </w:t>
+            </w:r>
+            <w:proofErr w:type="spellStart"/>
+            <w:r>
+              <w:rPr>
+                <w:rFonts w:ascii="BentonSans Light" w:hAnsi="BentonSans Light" w:cs="Arial"/>
+                <w:color w:val="003B65" w:themeColor="accent3" w:themeShade="80"/>
+                <w:sz w:val="22"/>
+                <w:szCs w:val="22"/>
+              </w:rPr>
+              <w:t>circle</w:t>
+            </w:r>
+            <w:proofErr w:type="spellEnd"/>
+            <w:r>
+              <w:rPr>
+                <w:rFonts w:ascii="BentonSans Light" w:hAnsi="BentonSans Light" w:cs="Arial"/>
+                <w:color w:val="003B65" w:themeColor="accent3" w:themeShade="80"/>
+                <w:sz w:val="22"/>
+                <w:szCs w:val="22"/>
+              </w:rPr>
+              <w:t xml:space="preserve"> </w:t>
+            </w:r>
+            <w:proofErr w:type="spellStart"/>
+            <w:r>
+              <w:rPr>
+                <w:rFonts w:ascii="BentonSans Light" w:hAnsi="BentonSans Light" w:cs="Arial"/>
+                <w:color w:val="003B65" w:themeColor="accent3" w:themeShade="80"/>
+                <w:sz w:val="22"/>
+                <w:szCs w:val="22"/>
+              </w:rPr>
+              <w:t>progress</w:t>
+            </w:r>
+            <w:proofErr w:type="spellEnd"/>
           </w:p>
         </w:tc>
         <w:tc>
@@ -4131,7 +4828,27 @@
                 <w:sz w:val="22"/>
                 <w:szCs w:val="22"/>
               </w:rPr>
-              <w:t>Überprüft die Sichtbarkeit des Humidity Circle Progress Controls und dessen Wert</w:t>
+              <w:t xml:space="preserve">Überprüft die Sichtbarkeit des </w:t>
+            </w:r>
+            <w:proofErr w:type="spellStart"/>
+            <w:r>
+              <w:rPr>
+                <w:rFonts w:ascii="BentonSans Light" w:hAnsi="BentonSans Light" w:cs="Arial"/>
+                <w:color w:val="003B65" w:themeColor="accent3" w:themeShade="80"/>
+                <w:sz w:val="22"/>
+                <w:szCs w:val="22"/>
+              </w:rPr>
+              <w:t>Humidity</w:t>
+            </w:r>
+            <w:proofErr w:type="spellEnd"/>
+            <w:r>
+              <w:rPr>
+                <w:rFonts w:ascii="BentonSans Light" w:hAnsi="BentonSans Light" w:cs="Arial"/>
+                <w:color w:val="003B65" w:themeColor="accent3" w:themeShade="80"/>
+                <w:sz w:val="22"/>
+                <w:szCs w:val="22"/>
+              </w:rPr>
+              <w:t xml:space="preserve"> Circle Progress Controls und dessen Wert</w:t>
             </w:r>
           </w:p>
         </w:tc>
@@ -4164,8 +4881,19 @@
                 <w:sz w:val="22"/>
                 <w:szCs w:val="22"/>
               </w:rPr>
-              <w:t>Find rainometer</w:t>
-            </w:r>
+              <w:t xml:space="preserve">Find </w:t>
+            </w:r>
+            <w:proofErr w:type="spellStart"/>
+            <w:r>
+              <w:rPr>
+                <w:rFonts w:ascii="BentonSans Light" w:hAnsi="BentonSans Light" w:cs="Arial"/>
+                <w:color w:val="003B65" w:themeColor="accent3" w:themeShade="80"/>
+                <w:sz w:val="22"/>
+                <w:szCs w:val="22"/>
+              </w:rPr>
+              <w:t>rainometer</w:t>
+            </w:r>
+            <w:proofErr w:type="spellEnd"/>
           </w:p>
         </w:tc>
         <w:tc>
@@ -4195,7 +4923,27 @@
                 <w:sz w:val="22"/>
                 <w:szCs w:val="22"/>
               </w:rPr>
-              <w:t>Überprüft die Sichtbarkeit des Rainometer Controls</w:t>
+              <w:t xml:space="preserve">Überprüft die Sichtbarkeit des </w:t>
+            </w:r>
+            <w:proofErr w:type="spellStart"/>
+            <w:r>
+              <w:rPr>
+                <w:rFonts w:ascii="BentonSans Light" w:hAnsi="BentonSans Light" w:cs="Arial"/>
+                <w:color w:val="003B65" w:themeColor="accent3" w:themeShade="80"/>
+                <w:sz w:val="22"/>
+                <w:szCs w:val="22"/>
+              </w:rPr>
+              <w:t>Rainometer</w:t>
+            </w:r>
+            <w:proofErr w:type="spellEnd"/>
+            <w:r>
+              <w:rPr>
+                <w:rFonts w:ascii="BentonSans Light" w:hAnsi="BentonSans Light" w:cs="Arial"/>
+                <w:color w:val="003B65" w:themeColor="accent3" w:themeShade="80"/>
+                <w:sz w:val="22"/>
+                <w:szCs w:val="22"/>
+              </w:rPr>
+              <w:t xml:space="preserve"> Controls</w:t>
             </w:r>
           </w:p>
         </w:tc>
@@ -4438,7 +5186,6 @@
               <w:rPr>
                 <w:color w:val="FFFFFF" w:themeColor="background1"/>
               </w:rPr>
-              <w:lastRenderedPageBreak/>
               <w:t>Custom Settings</w:t>
             </w:r>
           </w:p>
@@ -4558,6 +5305,7 @@
                 <w:szCs w:val="22"/>
                 <w:lang w:val="en-US"/>
               </w:rPr>
+              <w:lastRenderedPageBreak/>
               <w:t>Open dialog, change town and save</w:t>
             </w:r>
           </w:p>
@@ -4634,7 +5382,87 @@
                 <w:sz w:val="22"/>
                 <w:szCs w:val="22"/>
               </w:rPr>
-              <w:t>Open dialog, click on radiobutton Fahrenheit and save</w:t>
+              <w:t xml:space="preserve">Open </w:t>
+            </w:r>
+            <w:proofErr w:type="spellStart"/>
+            <w:r>
+              <w:rPr>
+                <w:rFonts w:ascii="BentonSans Light" w:hAnsi="BentonSans Light" w:cs="Arial"/>
+                <w:color w:val="003B65" w:themeColor="accent3" w:themeShade="80"/>
+                <w:sz w:val="22"/>
+                <w:szCs w:val="22"/>
+              </w:rPr>
+              <w:t>dialog</w:t>
+            </w:r>
+            <w:proofErr w:type="spellEnd"/>
+            <w:r>
+              <w:rPr>
+                <w:rFonts w:ascii="BentonSans Light" w:hAnsi="BentonSans Light" w:cs="Arial"/>
+                <w:color w:val="003B65" w:themeColor="accent3" w:themeShade="80"/>
+                <w:sz w:val="22"/>
+                <w:szCs w:val="22"/>
+              </w:rPr>
+              <w:t xml:space="preserve">, </w:t>
+            </w:r>
+            <w:proofErr w:type="spellStart"/>
+            <w:r>
+              <w:rPr>
+                <w:rFonts w:ascii="BentonSans Light" w:hAnsi="BentonSans Light" w:cs="Arial"/>
+                <w:color w:val="003B65" w:themeColor="accent3" w:themeShade="80"/>
+                <w:sz w:val="22"/>
+                <w:szCs w:val="22"/>
+              </w:rPr>
+              <w:t>click</w:t>
+            </w:r>
+            <w:proofErr w:type="spellEnd"/>
+            <w:r>
+              <w:rPr>
+                <w:rFonts w:ascii="BentonSans Light" w:hAnsi="BentonSans Light" w:cs="Arial"/>
+                <w:color w:val="003B65" w:themeColor="accent3" w:themeShade="80"/>
+                <w:sz w:val="22"/>
+                <w:szCs w:val="22"/>
+              </w:rPr>
+              <w:t xml:space="preserve"> on </w:t>
+            </w:r>
+            <w:proofErr w:type="spellStart"/>
+            <w:r>
+              <w:rPr>
+                <w:rFonts w:ascii="BentonSans Light" w:hAnsi="BentonSans Light" w:cs="Arial"/>
+                <w:color w:val="003B65" w:themeColor="accent3" w:themeShade="80"/>
+                <w:sz w:val="22"/>
+                <w:szCs w:val="22"/>
+              </w:rPr>
+              <w:t>radiobutton</w:t>
+            </w:r>
+            <w:proofErr w:type="spellEnd"/>
+            <w:r>
+              <w:rPr>
+                <w:rFonts w:ascii="BentonSans Light" w:hAnsi="BentonSans Light" w:cs="Arial"/>
+                <w:color w:val="003B65" w:themeColor="accent3" w:themeShade="80"/>
+                <w:sz w:val="22"/>
+                <w:szCs w:val="22"/>
+              </w:rPr>
+              <w:t xml:space="preserve"> Fahrenheit </w:t>
+            </w:r>
+            <w:proofErr w:type="spellStart"/>
+            <w:r>
+              <w:rPr>
+                <w:rFonts w:ascii="BentonSans Light" w:hAnsi="BentonSans Light" w:cs="Arial"/>
+                <w:color w:val="003B65" w:themeColor="accent3" w:themeShade="80"/>
+                <w:sz w:val="22"/>
+                <w:szCs w:val="22"/>
+              </w:rPr>
+              <w:t>and</w:t>
+            </w:r>
+            <w:proofErr w:type="spellEnd"/>
+            <w:r>
+              <w:rPr>
+                <w:rFonts w:ascii="BentonSans Light" w:hAnsi="BentonSans Light" w:cs="Arial"/>
+                <w:color w:val="003B65" w:themeColor="accent3" w:themeShade="80"/>
+                <w:sz w:val="22"/>
+                <w:szCs w:val="22"/>
+              </w:rPr>
+              <w:t xml:space="preserve"> save</w:t>
             </w:r>
           </w:p>
         </w:tc>
@@ -4671,8 +5499,19 @@
                 <w:sz w:val="22"/>
                 <w:szCs w:val="22"/>
               </w:rPr>
-              <w:t>Ändert die Einheit der Temperatur und überprüft nach dem Speichern die Änderungen auf den Tiles</w:t>
-            </w:r>
+              <w:t xml:space="preserve">Ändert die Einheit der Temperatur und überprüft nach dem Speichern die Änderungen auf den </w:t>
+            </w:r>
+            <w:proofErr w:type="spellStart"/>
+            <w:r>
+              <w:rPr>
+                <w:rFonts w:ascii="BentonSans Light" w:hAnsi="BentonSans Light" w:cs="Arial"/>
+                <w:color w:val="003B65" w:themeColor="accent3" w:themeShade="80"/>
+                <w:sz w:val="22"/>
+                <w:szCs w:val="22"/>
+              </w:rPr>
+              <w:t>Tiles</w:t>
+            </w:r>
+            <w:proofErr w:type="spellEnd"/>
           </w:p>
         </w:tc>
       </w:tr>
@@ -4712,7 +5551,51 @@
                 <w:szCs w:val="22"/>
                 <w:lang w:val="en-US"/>
               </w:rPr>
-              <w:t>Open dialog, click on radiobutton Celcius and save</w:t>
+              <w:t xml:space="preserve">Open dialog, click on </w:t>
+            </w:r>
+            <w:proofErr w:type="spellStart"/>
+            <w:r>
+              <w:rPr>
+                <w:rFonts w:ascii="BentonSans Light" w:hAnsi="BentonSans Light" w:cs="Arial"/>
+                <w:color w:val="003B65" w:themeColor="accent3" w:themeShade="80"/>
+                <w:sz w:val="22"/>
+                <w:szCs w:val="22"/>
+                <w:lang w:val="en-US"/>
+              </w:rPr>
+              <w:t>radiobutton</w:t>
+            </w:r>
+            <w:proofErr w:type="spellEnd"/>
+            <w:r>
+              <w:rPr>
+                <w:rFonts w:ascii="BentonSans Light" w:hAnsi="BentonSans Light" w:cs="Arial"/>
+                <w:color w:val="003B65" w:themeColor="accent3" w:themeShade="80"/>
+                <w:sz w:val="22"/>
+                <w:szCs w:val="22"/>
+                <w:lang w:val="en-US"/>
+              </w:rPr>
+              <w:t xml:space="preserve"> </w:t>
+            </w:r>
+            <w:proofErr w:type="spellStart"/>
+            <w:r>
+              <w:rPr>
+                <w:rFonts w:ascii="BentonSans Light" w:hAnsi="BentonSans Light" w:cs="Arial"/>
+                <w:color w:val="003B65" w:themeColor="accent3" w:themeShade="80"/>
+                <w:sz w:val="22"/>
+                <w:szCs w:val="22"/>
+                <w:lang w:val="en-US"/>
+              </w:rPr>
+              <w:t>Celcius</w:t>
+            </w:r>
+            <w:proofErr w:type="spellEnd"/>
+            <w:r>
+              <w:rPr>
+                <w:rFonts w:ascii="BentonSans Light" w:hAnsi="BentonSans Light" w:cs="Arial"/>
+                <w:color w:val="003B65" w:themeColor="accent3" w:themeShade="80"/>
+                <w:sz w:val="22"/>
+                <w:szCs w:val="22"/>
+                <w:lang w:val="en-US"/>
+              </w:rPr>
+              <w:t xml:space="preserve"> and save</w:t>
             </w:r>
           </w:p>
         </w:tc>
@@ -4749,8 +5632,19 @@
                 <w:sz w:val="22"/>
                 <w:szCs w:val="22"/>
               </w:rPr>
-              <w:t>Ändert die Einheit der Temperatur und überprüft nach dem Speichern die Änderungen auf den Tiles</w:t>
-            </w:r>
+              <w:t xml:space="preserve">Ändert die Einheit der Temperatur und überprüft nach dem Speichern die Änderungen auf den </w:t>
+            </w:r>
+            <w:proofErr w:type="spellStart"/>
+            <w:r>
+              <w:rPr>
+                <w:rFonts w:ascii="BentonSans Light" w:hAnsi="BentonSans Light" w:cs="Arial"/>
+                <w:color w:val="003B65" w:themeColor="accent3" w:themeShade="80"/>
+                <w:sz w:val="22"/>
+                <w:szCs w:val="22"/>
+              </w:rPr>
+              <w:t>Tiles</w:t>
+            </w:r>
+            <w:proofErr w:type="spellEnd"/>
           </w:p>
         </w:tc>
       </w:tr>
@@ -5017,7 +5911,27 @@
           <w:sz w:val="22"/>
           <w:szCs w:val="22"/>
         </w:rPr>
-        <w:t>Die verwendeten Testdaten sind Echtdaten, die als Antwort vom Wunderground-Server auf eine Anfrage kamen. Diese wurden im Projekt in einem JSON-Modell gespeichert.</w:t>
+        <w:t xml:space="preserve">Die verwendeten Testdaten sind Echtdaten, die als Antwort vom </w:t>
+      </w:r>
+      <w:proofErr w:type="spellStart"/>
+      <w:r>
+        <w:rPr>
+          <w:rFonts w:ascii="BentonSans Light" w:hAnsi="BentonSans Light" w:cs="Arial"/>
+          <w:color w:val="003B65" w:themeColor="accent3" w:themeShade="80"/>
+          <w:sz w:val="22"/>
+          <w:szCs w:val="22"/>
+        </w:rPr>
+        <w:t>Wunderground</w:t>
+      </w:r>
+      <w:proofErr w:type="spellEnd"/>
+      <w:r>
+        <w:rPr>
+          <w:rFonts w:ascii="BentonSans Light" w:hAnsi="BentonSans Light" w:cs="Arial"/>
+          <w:color w:val="003B65" w:themeColor="accent3" w:themeShade="80"/>
+          <w:sz w:val="22"/>
+          <w:szCs w:val="22"/>
+        </w:rPr>
+        <w:t>-Server auf eine Anfrage kamen. Diese wurden im Projekt in einem JSON-Modell gespeichert.</w:t>
       </w:r>
     </w:p>
     <w:p>
@@ -5118,7 +6032,27 @@
           <w:sz w:val="22"/>
           <w:szCs w:val="22"/>
         </w:rPr>
-        <w:t>/test/opa/</w:t>
+        <w:t>/test</w:t>
+      </w:r>
+      <w:r>
+        <w:rPr>
+          <w:rFonts w:ascii="BentonSans Light" w:hAnsi="BentonSans Light" w:cs="Arial"/>
+          <w:b/>
+          <w:color w:val="003B65" w:themeColor="accent3" w:themeShade="80"/>
+          <w:sz w:val="22"/>
+          <w:szCs w:val="22"/>
+        </w:rPr>
+        <w:t>/</w:t>
+      </w:r>
+      <w:r>
+        <w:rPr>
+          <w:rFonts w:ascii="BentonSans Light" w:hAnsi="BentonSans Light" w:cs="Arial"/>
+          <w:b/>
+          <w:color w:val="003B65" w:themeColor="accent3" w:themeShade="80"/>
+          <w:sz w:val="22"/>
+          <w:szCs w:val="22"/>
+        </w:rPr>
+        <w:t>opa/</w:t>
       </w:r>
       <w:r>
         <w:rPr>
@@ -5182,7 +6116,7 @@
                     <pic:cNvPicPr/>
                   </pic:nvPicPr>
                   <pic:blipFill>
-                    <a:blip r:embed="rId9"/>
+                    <a:blip r:embed="rId10"/>
                     <a:stretch>
                       <a:fillRect/>
                     </a:stretch>
@@ -5225,14 +6159,29 @@
     </w:p>
     <w:p>
       <w:pPr>
+        <w:rPr>
+          <w:rFonts w:ascii="BentonSans Regular" w:eastAsiaTheme="majorEastAsia" w:hAnsi="BentonSans Regular" w:cstheme="majorBidi"/>
+          <w:smallCaps/>
+          <w:sz w:val="28"/>
+          <w:szCs w:val="28"/>
+        </w:rPr>
+      </w:pPr>
+      <w:bookmarkStart w:id="8" w:name="_Toc440616495"/>
+      <w:r>
+        <w:br w:type="page"/>
+      </w:r>
+    </w:p>
+    <w:p>
+      <w:pPr>
         <w:pStyle w:val="Heading3"/>
       </w:pPr>
-      <w:bookmarkStart w:id="8" w:name="_Toc440609593"/>
+      <w:proofErr w:type="spellStart"/>
       <w:r>
         <w:lastRenderedPageBreak/>
         <w:t>QUnit</w:t>
       </w:r>
       <w:bookmarkEnd w:id="8"/>
+      <w:proofErr w:type="spellEnd"/>
     </w:p>
     <w:p>
       <w:pPr>
@@ -5253,7 +6202,67 @@
           <w:sz w:val="22"/>
           <w:szCs w:val="22"/>
         </w:rPr>
-        <w:t>Um fehlerhafte Änderungen des Codes zu erkennen, wurden mehrere Unit-Tests entwickelt. Diese wurden mit QUnit, einem Framework zum Testen von JS Code, umgesetzt. Es wurden die Formatter-Funktionen getestet. Als Formatter-Funktionen bezeichnet man Funktionen, die Daten aus dem Model für die Anzeige auf dem UI aufbereiten. Zu diesen zählen folgende Funktionen:</w:t>
+        <w:t xml:space="preserve">Um fehlerhafte Änderungen des Codes zu erkennen, wurden mehrere Unit-Tests entwickelt. Diese wurden mit </w:t>
+      </w:r>
+      <w:proofErr w:type="spellStart"/>
+      <w:r>
+        <w:rPr>
+          <w:rFonts w:ascii="BentonSans Light" w:hAnsi="BentonSans Light" w:cs="Arial"/>
+          <w:color w:val="003B65" w:themeColor="accent3" w:themeShade="80"/>
+          <w:sz w:val="22"/>
+          <w:szCs w:val="22"/>
+        </w:rPr>
+        <w:t>QUnit</w:t>
+      </w:r>
+      <w:proofErr w:type="spellEnd"/>
+      <w:r>
+        <w:rPr>
+          <w:rFonts w:ascii="BentonSans Light" w:hAnsi="BentonSans Light" w:cs="Arial"/>
+          <w:color w:val="003B65" w:themeColor="accent3" w:themeShade="80"/>
+          <w:sz w:val="22"/>
+          <w:szCs w:val="22"/>
+        </w:rPr>
+        <w:t xml:space="preserve">, einem Framework zum Testen von JS Code, umgesetzt. Es wurden die </w:t>
+      </w:r>
+      <w:proofErr w:type="spellStart"/>
+      <w:r>
+        <w:rPr>
+          <w:rFonts w:ascii="BentonSans Light" w:hAnsi="BentonSans Light" w:cs="Arial"/>
+          <w:color w:val="003B65" w:themeColor="accent3" w:themeShade="80"/>
+          <w:sz w:val="22"/>
+          <w:szCs w:val="22"/>
+        </w:rPr>
+        <w:t>Formatter</w:t>
+      </w:r>
+      <w:proofErr w:type="spellEnd"/>
+      <w:r>
+        <w:rPr>
+          <w:rFonts w:ascii="BentonSans Light" w:hAnsi="BentonSans Light" w:cs="Arial"/>
+          <w:color w:val="003B65" w:themeColor="accent3" w:themeShade="80"/>
+          <w:sz w:val="22"/>
+          <w:szCs w:val="22"/>
+        </w:rPr>
+        <w:t xml:space="preserve">-Funktionen getestet. Als </w:t>
+      </w:r>
+      <w:proofErr w:type="spellStart"/>
+      <w:r>
+        <w:rPr>
+          <w:rFonts w:ascii="BentonSans Light" w:hAnsi="BentonSans Light" w:cs="Arial"/>
+          <w:color w:val="003B65" w:themeColor="accent3" w:themeShade="80"/>
+          <w:sz w:val="22"/>
+          <w:szCs w:val="22"/>
+        </w:rPr>
+        <w:t>Formatter</w:t>
+      </w:r>
+      <w:proofErr w:type="spellEnd"/>
+      <w:r>
+        <w:rPr>
+          <w:rFonts w:ascii="BentonSans Light" w:hAnsi="BentonSans Light" w:cs="Arial"/>
+          <w:color w:val="003B65" w:themeColor="accent3" w:themeShade="80"/>
+          <w:sz w:val="22"/>
+          <w:szCs w:val="22"/>
+        </w:rPr>
+        <w:t>-Funktionen bezeichnet man Funktionen, die Daten aus dem Model für die Anzeige auf dem UI aufbereiten. Zu diesen zählen folgende Funktionen:</w:t>
       </w:r>
     </w:p>
     <w:p>
@@ -5368,6 +6377,7 @@
                 <w:color w:val="003B65" w:themeColor="accent3" w:themeShade="80"/>
               </w:rPr>
             </w:pPr>
+            <w:proofErr w:type="spellStart"/>
             <w:r>
               <w:rPr>
                 <w:rFonts w:ascii="BentonSans Light" w:hAnsi="BentonSans Light" w:cs="Arial"/>
@@ -5377,6 +6387,7 @@
               </w:rPr>
               <w:t>WeatherIcon</w:t>
             </w:r>
+            <w:proofErr w:type="spellEnd"/>
           </w:p>
         </w:tc>
         <w:tc>
@@ -5409,6 +6420,7 @@
               </w:rPr>
               <w:t xml:space="preserve">Diese Funktion nimmt den Namen des Wetters entgegen z.B. </w:t>
             </w:r>
+            <w:proofErr w:type="spellStart"/>
             <w:r>
               <w:rPr>
                 <w:rFonts w:ascii="BentonSans Light" w:hAnsi="BentonSans Light" w:cs="Arial"/>
@@ -5420,14 +6432,45 @@
               </w:rPr>
               <w:t>fog</w:t>
             </w:r>
-            <w:r>
-              <w:rPr>
-                <w:rFonts w:ascii="BentonSans Light" w:hAnsi="BentonSans Light" w:cs="Arial"/>
-                <w:color w:val="003B65" w:themeColor="accent3" w:themeShade="80"/>
-                <w:sz w:val="22"/>
-                <w:szCs w:val="22"/>
-              </w:rPr>
-              <w:t xml:space="preserve"> und gibt den Pfad des svg Icons zurück z.B. </w:t>
+            <w:proofErr w:type="spellEnd"/>
+            <w:r>
+              <w:rPr>
+                <w:rFonts w:ascii="BentonSans Light" w:hAnsi="BentonSans Light" w:cs="Arial"/>
+                <w:color w:val="003B65" w:themeColor="accent3" w:themeShade="80"/>
+                <w:sz w:val="22"/>
+                <w:szCs w:val="22"/>
+              </w:rPr>
+              <w:t xml:space="preserve"> und gibt den Pfad des </w:t>
+            </w:r>
+            <w:proofErr w:type="spellStart"/>
+            <w:r>
+              <w:rPr>
+                <w:rFonts w:ascii="BentonSans Light" w:hAnsi="BentonSans Light" w:cs="Arial"/>
+                <w:color w:val="003B65" w:themeColor="accent3" w:themeShade="80"/>
+                <w:sz w:val="22"/>
+                <w:szCs w:val="22"/>
+              </w:rPr>
+              <w:t>svg</w:t>
+            </w:r>
+            <w:proofErr w:type="spellEnd"/>
+            <w:r>
+              <w:rPr>
+                <w:rFonts w:ascii="BentonSans Light" w:hAnsi="BentonSans Light" w:cs="Arial"/>
+                <w:color w:val="003B65" w:themeColor="accent3" w:themeShade="80"/>
+                <w:sz w:val="22"/>
+                <w:szCs w:val="22"/>
+              </w:rPr>
+              <w:t xml:space="preserve"> Icons zurück z.B</w:t>
+            </w:r>
+            <w:proofErr w:type="gramStart"/>
+            <w:r>
+              <w:rPr>
+                <w:rFonts w:ascii="BentonSans Light" w:hAnsi="BentonSans Light" w:cs="Arial"/>
+                <w:color w:val="003B65" w:themeColor="accent3" w:themeShade="80"/>
+                <w:sz w:val="22"/>
+                <w:szCs w:val="22"/>
+              </w:rPr>
+              <w:t xml:space="preserve">. </w:t>
             </w:r>
             <w:r>
               <w:rPr>
@@ -5438,7 +6481,43 @@
                 <w:sz w:val="22"/>
                 <w:szCs w:val="22"/>
               </w:rPr>
-              <w:t xml:space="preserve">./icons/SVG/sw-09.svg </w:t>
+              <w:t>.</w:t>
+            </w:r>
+            <w:proofErr w:type="gramEnd"/>
+            <w:r>
+              <w:rPr>
+                <w:rFonts w:ascii="BentonSans Light" w:hAnsi="BentonSans Light" w:cs="Arial"/>
+                <w:i/>
+                <w:iCs/>
+                <w:color w:val="003B65" w:themeColor="accent3" w:themeShade="80"/>
+                <w:sz w:val="22"/>
+                <w:szCs w:val="22"/>
+              </w:rPr>
+              <w:t>/</w:t>
+            </w:r>
+            <w:proofErr w:type="spellStart"/>
+            <w:r>
+              <w:rPr>
+                <w:rFonts w:ascii="BentonSans Light" w:hAnsi="BentonSans Light" w:cs="Arial"/>
+                <w:i/>
+                <w:iCs/>
+                <w:color w:val="003B65" w:themeColor="accent3" w:themeShade="80"/>
+                <w:sz w:val="22"/>
+                <w:szCs w:val="22"/>
+              </w:rPr>
+              <w:t>icons</w:t>
+            </w:r>
+            <w:proofErr w:type="spellEnd"/>
+            <w:r>
+              <w:rPr>
+                <w:rFonts w:ascii="BentonSans Light" w:hAnsi="BentonSans Light" w:cs="Arial"/>
+                <w:i/>
+                <w:iCs/>
+                <w:color w:val="003B65" w:themeColor="accent3" w:themeShade="80"/>
+                <w:sz w:val="22"/>
+                <w:szCs w:val="22"/>
+              </w:rPr>
+              <w:t xml:space="preserve">/SVG/sw-09.svg </w:t>
             </w:r>
             <w:r>
               <w:rPr>
@@ -5474,6 +6553,7 @@
                 <w:color w:val="003B65" w:themeColor="accent3" w:themeShade="80"/>
               </w:rPr>
             </w:pPr>
+            <w:proofErr w:type="spellStart"/>
             <w:r>
               <w:rPr>
                 <w:rFonts w:ascii="BentonSans Light" w:hAnsi="BentonSans Light" w:cs="Arial"/>
@@ -5483,6 +6563,7 @@
               </w:rPr>
               <w:t>RoundTemp</w:t>
             </w:r>
+            <w:proofErr w:type="spellEnd"/>
           </w:p>
         </w:tc>
         <w:tc>
@@ -5513,7 +6594,27 @@
                 <w:sz w:val="22"/>
                 <w:szCs w:val="22"/>
               </w:rPr>
-              <w:t>Diese Funktion nimmt einen String, der eine Dezimalzahl enthält, entgegen und gibt eine gerundete Zahl zurück. Bei diesem Test wurden die Testdaten so gewählt, dass pro mögliche Länge (zweistellig, einstellig, einstellig negativ und zweistellig negativ) eine Testzahl aufgerundet und eine abgerundet wird</w:t>
+              <w:t xml:space="preserve">Diese Funktion nimmt einen String, der eine Dezimalzahl enthält, entgegen und gibt eine gerundete Zahl zurück. Bei diesem Test wurden die Testdaten so gewählt, dass pro mögliche Länge (zweistellig, einstellig, einstellig negativ und zweistellig negativ) eine </w:t>
+            </w:r>
+            <w:proofErr w:type="spellStart"/>
+            <w:r>
+              <w:rPr>
+                <w:rFonts w:ascii="BentonSans Light" w:hAnsi="BentonSans Light" w:cs="Arial"/>
+                <w:color w:val="003B65" w:themeColor="accent3" w:themeShade="80"/>
+                <w:sz w:val="22"/>
+                <w:szCs w:val="22"/>
+              </w:rPr>
+              <w:t>Testzahl</w:t>
+            </w:r>
+            <w:proofErr w:type="spellEnd"/>
+            <w:r>
+              <w:rPr>
+                <w:rFonts w:ascii="BentonSans Light" w:hAnsi="BentonSans Light" w:cs="Arial"/>
+                <w:color w:val="003B65" w:themeColor="accent3" w:themeShade="80"/>
+                <w:sz w:val="22"/>
+                <w:szCs w:val="22"/>
+              </w:rPr>
+              <w:t xml:space="preserve"> aufgerundet und eine abgerundet wird</w:t>
             </w:r>
           </w:p>
         </w:tc>
@@ -5540,6 +6641,7 @@
                 <w:color w:val="003B65" w:themeColor="accent3" w:themeShade="80"/>
               </w:rPr>
             </w:pPr>
+            <w:proofErr w:type="spellStart"/>
             <w:r>
               <w:rPr>
                 <w:rFonts w:ascii="BentonSans Light" w:hAnsi="BentonSans Light" w:cs="Arial"/>
@@ -5549,6 +6651,7 @@
               </w:rPr>
               <w:t>InvertWindDir</w:t>
             </w:r>
+            <w:proofErr w:type="spellEnd"/>
           </w:p>
         </w:tc>
         <w:tc>
@@ -5801,6 +6904,7 @@
                 <w:color w:val="003B65" w:themeColor="accent3" w:themeShade="80"/>
               </w:rPr>
             </w:pPr>
+            <w:proofErr w:type="spellStart"/>
             <w:r>
               <w:rPr>
                 <w:rFonts w:ascii="BentonSans Light" w:hAnsi="BentonSans Light" w:cs="Arial"/>
@@ -5810,6 +6914,7 @@
               </w:rPr>
               <w:t>MakeTimeFromInterval</w:t>
             </w:r>
+            <w:proofErr w:type="spellEnd"/>
           </w:p>
         </w:tc>
         <w:tc>
@@ -5840,7 +6945,47 @@
                 <w:sz w:val="22"/>
                 <w:szCs w:val="22"/>
               </w:rPr>
-              <w:t>Die Funktion nimmt eine ms Zahl entgegen und rechnet diese in das Format Stunden:Minuten um. Sie wird benötigt für die Eingabe des Refresh-Intervalls im Konfigurationsbereich. Bei diesem Test wurden als Testdaten…</w:t>
+              <w:t xml:space="preserve">Die Funktion nimmt eine </w:t>
+            </w:r>
+            <w:proofErr w:type="spellStart"/>
+            <w:r>
+              <w:rPr>
+                <w:rFonts w:ascii="BentonSans Light" w:hAnsi="BentonSans Light" w:cs="Arial"/>
+                <w:color w:val="003B65" w:themeColor="accent3" w:themeShade="80"/>
+                <w:sz w:val="22"/>
+                <w:szCs w:val="22"/>
+              </w:rPr>
+              <w:t>ms</w:t>
+            </w:r>
+            <w:proofErr w:type="spellEnd"/>
+            <w:r>
+              <w:rPr>
+                <w:rFonts w:ascii="BentonSans Light" w:hAnsi="BentonSans Light" w:cs="Arial"/>
+                <w:color w:val="003B65" w:themeColor="accent3" w:themeShade="80"/>
+                <w:sz w:val="22"/>
+                <w:szCs w:val="22"/>
+              </w:rPr>
+              <w:t xml:space="preserve"> Zahl entgegen und rechnet diese in das Format </w:t>
+            </w:r>
+            <w:proofErr w:type="spellStart"/>
+            <w:r>
+              <w:rPr>
+                <w:rFonts w:ascii="BentonSans Light" w:hAnsi="BentonSans Light" w:cs="Arial"/>
+                <w:color w:val="003B65" w:themeColor="accent3" w:themeShade="80"/>
+                <w:sz w:val="22"/>
+                <w:szCs w:val="22"/>
+              </w:rPr>
+              <w:t>Stunden:Minuten</w:t>
+            </w:r>
+            <w:proofErr w:type="spellEnd"/>
+            <w:r>
+              <w:rPr>
+                <w:rFonts w:ascii="BentonSans Light" w:hAnsi="BentonSans Light" w:cs="Arial"/>
+                <w:color w:val="003B65" w:themeColor="accent3" w:themeShade="80"/>
+                <w:sz w:val="22"/>
+                <w:szCs w:val="22"/>
+              </w:rPr>
+              <w:t xml:space="preserve"> um. Sie wird benötigt für die Eingabe des Refresh-Intervalls im Konfigurationsbereich. Bei diesem Test wurden als Testdaten…</w:t>
             </w:r>
           </w:p>
           <w:p>
@@ -5918,7 +7063,27 @@
                 <w:sz w:val="22"/>
                 <w:szCs w:val="22"/>
               </w:rPr>
-              <w:t>eine ms Zeit, die 0 Stunden und eine einstellige Minutenzeit zurückgibt.</w:t>
+              <w:t xml:space="preserve">eine </w:t>
+            </w:r>
+            <w:proofErr w:type="spellStart"/>
+            <w:r>
+              <w:rPr>
+                <w:rFonts w:ascii="BentonSans Light" w:hAnsi="BentonSans Light" w:cs="Arial"/>
+                <w:color w:val="003B65" w:themeColor="accent3" w:themeShade="80"/>
+                <w:sz w:val="22"/>
+                <w:szCs w:val="22"/>
+              </w:rPr>
+              <w:t>ms</w:t>
+            </w:r>
+            <w:proofErr w:type="spellEnd"/>
+            <w:r>
+              <w:rPr>
+                <w:rFonts w:ascii="BentonSans Light" w:hAnsi="BentonSans Light" w:cs="Arial"/>
+                <w:color w:val="003B65" w:themeColor="accent3" w:themeShade="80"/>
+                <w:sz w:val="22"/>
+                <w:szCs w:val="22"/>
+              </w:rPr>
+              <w:t xml:space="preserve"> Zeit, die 0 Stunden und eine einstellige Minutenzeit zurückgibt.</w:t>
             </w:r>
           </w:p>
           <w:p>
@@ -5957,7 +7122,27 @@
                 <w:sz w:val="22"/>
                 <w:szCs w:val="22"/>
               </w:rPr>
-              <w:t>eine ms Zeit, die 0 Stunden und eine zweistellige Minutenzeit zurückgibt.</w:t>
+              <w:t xml:space="preserve">eine </w:t>
+            </w:r>
+            <w:proofErr w:type="spellStart"/>
+            <w:r>
+              <w:rPr>
+                <w:rFonts w:ascii="BentonSans Light" w:hAnsi="BentonSans Light" w:cs="Arial"/>
+                <w:color w:val="003B65" w:themeColor="accent3" w:themeShade="80"/>
+                <w:sz w:val="22"/>
+                <w:szCs w:val="22"/>
+              </w:rPr>
+              <w:t>ms</w:t>
+            </w:r>
+            <w:proofErr w:type="spellEnd"/>
+            <w:r>
+              <w:rPr>
+                <w:rFonts w:ascii="BentonSans Light" w:hAnsi="BentonSans Light" w:cs="Arial"/>
+                <w:color w:val="003B65" w:themeColor="accent3" w:themeShade="80"/>
+                <w:sz w:val="22"/>
+                <w:szCs w:val="22"/>
+              </w:rPr>
+              <w:t xml:space="preserve"> Zeit, die 0 Stunden und eine zweistellige Minutenzeit zurückgibt.</w:t>
             </w:r>
           </w:p>
           <w:p>
@@ -5996,7 +7181,27 @@
                 <w:sz w:val="22"/>
                 <w:szCs w:val="22"/>
               </w:rPr>
-              <w:t>eine ms Zeit, die eine einstellige Stundenzeit zurückgibt.</w:t>
+              <w:t xml:space="preserve">eine </w:t>
+            </w:r>
+            <w:proofErr w:type="spellStart"/>
+            <w:r>
+              <w:rPr>
+                <w:rFonts w:ascii="BentonSans Light" w:hAnsi="BentonSans Light" w:cs="Arial"/>
+                <w:color w:val="003B65" w:themeColor="accent3" w:themeShade="80"/>
+                <w:sz w:val="22"/>
+                <w:szCs w:val="22"/>
+              </w:rPr>
+              <w:t>ms</w:t>
+            </w:r>
+            <w:proofErr w:type="spellEnd"/>
+            <w:r>
+              <w:rPr>
+                <w:rFonts w:ascii="BentonSans Light" w:hAnsi="BentonSans Light" w:cs="Arial"/>
+                <w:color w:val="003B65" w:themeColor="accent3" w:themeShade="80"/>
+                <w:sz w:val="22"/>
+                <w:szCs w:val="22"/>
+              </w:rPr>
+              <w:t xml:space="preserve"> Zeit, die eine einstellige Stundenzeit zurückgibt.</w:t>
             </w:r>
           </w:p>
           <w:p>
@@ -6016,7 +7221,27 @@
                 <w:sz w:val="22"/>
                 <w:szCs w:val="22"/>
               </w:rPr>
-              <w:t>eine ms Zeit, die eine zweistellige Stundenzeit zurückgibt.</w:t>
+              <w:t xml:space="preserve">eine </w:t>
+            </w:r>
+            <w:proofErr w:type="spellStart"/>
+            <w:r>
+              <w:rPr>
+                <w:rFonts w:ascii="BentonSans Light" w:hAnsi="BentonSans Light" w:cs="Arial"/>
+                <w:color w:val="003B65" w:themeColor="accent3" w:themeShade="80"/>
+                <w:sz w:val="22"/>
+                <w:szCs w:val="22"/>
+              </w:rPr>
+              <w:t>ms</w:t>
+            </w:r>
+            <w:proofErr w:type="spellEnd"/>
+            <w:r>
+              <w:rPr>
+                <w:rFonts w:ascii="BentonSans Light" w:hAnsi="BentonSans Light" w:cs="Arial"/>
+                <w:color w:val="003B65" w:themeColor="accent3" w:themeShade="80"/>
+                <w:sz w:val="22"/>
+                <w:szCs w:val="22"/>
+              </w:rPr>
+              <w:t xml:space="preserve"> Zeit, die eine zweistellige Stundenzeit zurückgibt.</w:t>
             </w:r>
           </w:p>
         </w:tc>
@@ -6056,6 +7281,8 @@
         </w:rPr>
         <w:t>Die Tests können über den Browser aufgerufen werden und geben Details zu den einzelnen Tests (und eventuellen Fehlern).</w:t>
       </w:r>
+      <w:bookmarkStart w:id="9" w:name="_GoBack"/>
+      <w:bookmarkEnd w:id="9"/>
     </w:p>
     <w:p>
       <w:pPr>
@@ -6096,7 +7323,7 @@
                     <pic:cNvPicPr/>
                   </pic:nvPicPr>
                   <pic:blipFill>
-                    <a:blip r:embed="rId10">
+                    <a:blip r:embed="rId11">
                       <a:extLst>
                         <a:ext uri="{28A0092B-C50C-407E-A947-70E740481C1C}">
                           <a14:useLocalDpi xmlns:a14="http://schemas.microsoft.com/office/drawing/2010/main" val="0"/>
@@ -6135,7 +7362,36 @@
           <w:sz w:val="22"/>
           <w:szCs w:val="22"/>
         </w:rPr>
-        <w:t>Abbildung 2 – Qunit Tests im Browser</w:t>
+        <w:t xml:space="preserve">Abbildung 2 – </w:t>
+      </w:r>
+      <w:proofErr w:type="spellStart"/>
+      <w:r>
+        <w:rPr>
+          <w:rFonts w:ascii="BentonSans Light" w:hAnsi="BentonSans Light" w:cs="Arial"/>
+          <w:color w:val="003B65" w:themeColor="accent3" w:themeShade="80"/>
+          <w:sz w:val="22"/>
+          <w:szCs w:val="22"/>
+        </w:rPr>
+        <w:t>QU</w:t>
+      </w:r>
+      <w:r>
+        <w:rPr>
+          <w:rFonts w:ascii="BentonSans Light" w:hAnsi="BentonSans Light" w:cs="Arial"/>
+          <w:color w:val="003B65" w:themeColor="accent3" w:themeShade="80"/>
+          <w:sz w:val="22"/>
+          <w:szCs w:val="22"/>
+        </w:rPr>
+        <w:t>nit</w:t>
+      </w:r>
+      <w:proofErr w:type="spellEnd"/>
+      <w:r>
+        <w:rPr>
+          <w:rFonts w:ascii="BentonSans Light" w:hAnsi="BentonSans Light" w:cs="Arial"/>
+          <w:color w:val="003B65" w:themeColor="accent3" w:themeShade="80"/>
+          <w:sz w:val="22"/>
+          <w:szCs w:val="22"/>
+        </w:rPr>
+        <w:t xml:space="preserve"> Tests im Browser</w:t>
       </w:r>
     </w:p>
     <w:p>
@@ -6173,12 +7429,12 @@
           <w:bottom w:val="single" w:sz="12" w:space="1" w:color="auto"/>
         </w:pBdr>
       </w:pPr>
-      <w:bookmarkStart w:id="9" w:name="_Toc440609594"/>
+      <w:bookmarkStart w:id="10" w:name="_Toc440616496"/>
       <w:r>
         <w:lastRenderedPageBreak/>
         <w:t>Struktogramm</w:t>
       </w:r>
-      <w:bookmarkEnd w:id="9"/>
+      <w:bookmarkEnd w:id="10"/>
     </w:p>
     <w:p>
       <w:pPr>
@@ -6194,12 +7450,14 @@
           <w:lang w:val="en-US"/>
         </w:rPr>
       </w:pPr>
+      <w:proofErr w:type="spellStart"/>
       <w:r>
         <w:rPr>
           <w:lang w:val="en-US"/>
         </w:rPr>
         <w:t>Methode</w:t>
       </w:r>
+      <w:proofErr w:type="spellEnd"/>
       <w:r>
         <w:rPr>
           <w:lang w:val="en-US"/>
@@ -6212,6 +7470,7 @@
         </w:rPr>
         <w:tab/>
       </w:r>
+      <w:proofErr w:type="spellStart"/>
       <w:r>
         <w:rPr>
           <w:b/>
@@ -6219,6 +7478,7 @@
         </w:rPr>
         <w:t>checkDataChanged</w:t>
       </w:r>
+      <w:proofErr w:type="spellEnd"/>
     </w:p>
     <w:p>
       <w:pPr>
@@ -6268,7 +7528,7 @@
                     <pic:cNvPicPr/>
                   </pic:nvPicPr>
                   <pic:blipFill rotWithShape="1">
-                    <a:blip r:embed="rId11">
+                    <a:blip r:embed="rId12">
                       <a:extLst>
                         <a:ext uri="{28A0092B-C50C-407E-A947-70E740481C1C}">
                           <a14:useLocalDpi xmlns:a14="http://schemas.microsoft.com/office/drawing/2010/main" val="0"/>
@@ -6355,8 +7615,19 @@
           <w:sz w:val="22"/>
           <w:szCs w:val="22"/>
         </w:rPr>
-        <w:t>Struktogramm der Methode CheckDataChanged</w:t>
-      </w:r>
+        <w:t xml:space="preserve">Struktogramm der Methode </w:t>
+      </w:r>
+      <w:proofErr w:type="spellStart"/>
+      <w:r>
+        <w:rPr>
+          <w:rFonts w:ascii="BentonSans Light" w:hAnsi="BentonSans Light" w:cs="Arial"/>
+          <w:color w:val="003B65" w:themeColor="accent3" w:themeShade="80"/>
+          <w:sz w:val="22"/>
+          <w:szCs w:val="22"/>
+        </w:rPr>
+        <w:t>CheckDataChanged</w:t>
+      </w:r>
+      <w:proofErr w:type="spellEnd"/>
     </w:p>
     <w:p/>
     <w:p>
@@ -6370,11 +7641,11 @@
           <w:bottom w:val="single" w:sz="12" w:space="1" w:color="auto"/>
         </w:pBdr>
       </w:pPr>
-      <w:bookmarkStart w:id="10" w:name="_Toc440609595"/>
+      <w:bookmarkStart w:id="11" w:name="_Toc440616497"/>
       <w:r>
         <w:t>Lessons Learned</w:t>
       </w:r>
-      <w:bookmarkEnd w:id="10"/>
+      <w:bookmarkEnd w:id="11"/>
     </w:p>
     <w:p>
       <w:pPr>
@@ -6459,25 +7730,30 @@
           <w:bottom w:val="single" w:sz="12" w:space="1" w:color="auto"/>
         </w:pBdr>
       </w:pPr>
-      <w:bookmarkStart w:id="11" w:name="_Toc440609596"/>
+      <w:bookmarkStart w:id="12" w:name="_Toc440616498"/>
       <w:r>
         <w:lastRenderedPageBreak/>
         <w:t>Installation der App</w:t>
-      </w:r>
-      <w:bookmarkEnd w:id="11"/>
-    </w:p>
-    <w:p>
-      <w:pPr>
-        <w:pStyle w:val="Heading3"/>
-      </w:pPr>
-      <w:bookmarkStart w:id="12" w:name="_Toc440609597"/>
-      <w:r>
-        <w:t>Github Repository</w:t>
       </w:r>
       <w:bookmarkEnd w:id="12"/>
     </w:p>
     <w:p>
       <w:pPr>
+        <w:pStyle w:val="Heading3"/>
+      </w:pPr>
+      <w:bookmarkStart w:id="13" w:name="_Toc440616499"/>
+      <w:proofErr w:type="spellStart"/>
+      <w:r>
+        <w:t>Github</w:t>
+      </w:r>
+      <w:proofErr w:type="spellEnd"/>
+      <w:r>
+        <w:t xml:space="preserve"> Repository</w:t>
+      </w:r>
+      <w:bookmarkEnd w:id="13"/>
+    </w:p>
+    <w:p>
+      <w:pPr>
         <w:pStyle w:val="NormalWeb"/>
         <w:spacing w:beforeAutospacing="0" w:after="0" w:afterAutospacing="0"/>
         <w:rPr>
@@ -6496,7 +7772,7 @@
         </w:rPr>
         <w:t xml:space="preserve">Download: </w:t>
       </w:r>
-      <w:hyperlink r:id="rId12" w:history="1">
+      <w:hyperlink r:id="rId13" w:history="1">
         <w:r>
           <w:rPr>
             <w:rStyle w:val="Hyperlink"/>
@@ -6521,11 +7797,11 @@
       <w:pPr>
         <w:pStyle w:val="Heading3"/>
       </w:pPr>
-      <w:bookmarkStart w:id="13" w:name="_Toc440609598"/>
+      <w:bookmarkStart w:id="14" w:name="_Toc440616500"/>
       <w:r>
         <w:t>Installation von node.js</w:t>
       </w:r>
-      <w:bookmarkEnd w:id="13"/>
+      <w:bookmarkEnd w:id="14"/>
     </w:p>
     <w:p>
       <w:pPr>
@@ -6596,9 +7872,29 @@
           <w:szCs w:val="22"/>
           <w:lang w:val="en-US"/>
         </w:rPr>
-        <w:t xml:space="preserve">Donwload: </w:t>
-      </w:r>
-      <w:hyperlink r:id="rId13" w:history="1">
+        <w:t>Do</w:t>
+      </w:r>
+      <w:r>
+        <w:rPr>
+          <w:rFonts w:ascii="BentonSans Light" w:hAnsi="BentonSans Light" w:cs="Arial"/>
+          <w:color w:val="003B65" w:themeColor="accent3" w:themeShade="80"/>
+          <w:sz w:val="22"/>
+          <w:szCs w:val="22"/>
+          <w:lang w:val="en-US"/>
+        </w:rPr>
+        <w:t>wn</w:t>
+      </w:r>
+      <w:r>
+        <w:rPr>
+          <w:rFonts w:ascii="BentonSans Light" w:hAnsi="BentonSans Light" w:cs="Arial"/>
+          <w:color w:val="003B65" w:themeColor="accent3" w:themeShade="80"/>
+          <w:sz w:val="22"/>
+          <w:szCs w:val="22"/>
+          <w:lang w:val="en-US"/>
+        </w:rPr>
+        <w:t xml:space="preserve">load: </w:t>
+      </w:r>
+      <w:hyperlink r:id="rId14" w:history="1">
         <w:r>
           <w:rPr>
             <w:rStyle w:val="Hyperlink"/>
@@ -6651,6 +7947,7 @@
         </w:rPr>
         <w:t xml:space="preserve">Vor dem ersten Start der App muss im Verzeichnis der App, in dem auch die server.js liegt,  per Konsole der Befehl </w:t>
       </w:r>
+      <w:proofErr w:type="spellStart"/>
       <w:r>
         <w:rPr>
           <w:rFonts w:ascii="BentonSans Regular" w:hAnsi="BentonSans Regular" w:cs="Arial"/>
@@ -6658,8 +7955,29 @@
           <w:sz w:val="22"/>
           <w:szCs w:val="22"/>
         </w:rPr>
-        <w:t>npm install</w:t>
-      </w:r>
+        <w:t>npm</w:t>
+      </w:r>
+      <w:proofErr w:type="spellEnd"/>
+      <w:r>
+        <w:rPr>
+          <w:rFonts w:ascii="BentonSans Regular" w:hAnsi="BentonSans Regular" w:cs="Arial"/>
+          <w:color w:val="005898" w:themeColor="accent3" w:themeShade="BF"/>
+          <w:sz w:val="22"/>
+          <w:szCs w:val="22"/>
+        </w:rPr>
+        <w:t xml:space="preserve"> </w:t>
+      </w:r>
+      <w:proofErr w:type="spellStart"/>
+      <w:r>
+        <w:rPr>
+          <w:rFonts w:ascii="BentonSans Regular" w:hAnsi="BentonSans Regular" w:cs="Arial"/>
+          <w:color w:val="005898" w:themeColor="accent3" w:themeShade="BF"/>
+          <w:sz w:val="22"/>
+          <w:szCs w:val="22"/>
+        </w:rPr>
+        <w:t>install</w:t>
+      </w:r>
+      <w:proofErr w:type="spellEnd"/>
       <w:r>
         <w:rPr>
           <w:rFonts w:ascii="BentonSans Light" w:hAnsi="BentonSans Light" w:cs="Arial"/>
@@ -6686,24 +8004,24 @@
           <w:bottom w:val="single" w:sz="12" w:space="1" w:color="auto"/>
         </w:pBdr>
       </w:pPr>
-      <w:bookmarkStart w:id="14" w:name="_Toc440609599"/>
+      <w:bookmarkStart w:id="15" w:name="_Toc440616501"/>
       <w:r>
         <w:t>6</w:t>
       </w:r>
       <w:r>
         <w:t>. Starten des Servers und der App</w:t>
       </w:r>
-      <w:bookmarkEnd w:id="14"/>
+      <w:bookmarkEnd w:id="15"/>
     </w:p>
     <w:p>
       <w:pPr>
         <w:pStyle w:val="Heading3"/>
       </w:pPr>
-      <w:bookmarkStart w:id="15" w:name="_Toc440609600"/>
+      <w:bookmarkStart w:id="16" w:name="_Toc440616502"/>
       <w:r>
         <w:t>Starten des Servers per Konsole</w:t>
       </w:r>
-      <w:bookmarkEnd w:id="15"/>
+      <w:bookmarkEnd w:id="16"/>
     </w:p>
     <w:p>
       <w:pPr>
@@ -6756,6 +8074,7 @@
         </w:rPr>
         <w:t xml:space="preserve">Starten des Servers mit dem Befehl </w:t>
       </w:r>
+      <w:proofErr w:type="spellStart"/>
       <w:r>
         <w:rPr>
           <w:rFonts w:ascii="BentonSans Regular" w:hAnsi="BentonSans Regular" w:cs="Arial"/>
@@ -6763,7 +8082,17 @@
           <w:sz w:val="22"/>
           <w:szCs w:val="22"/>
         </w:rPr>
-        <w:t>node server.js</w:t>
+        <w:t>node</w:t>
+      </w:r>
+      <w:proofErr w:type="spellEnd"/>
+      <w:r>
+        <w:rPr>
+          <w:rFonts w:ascii="BentonSans Regular" w:hAnsi="BentonSans Regular" w:cs="Arial"/>
+          <w:color w:val="005898" w:themeColor="accent3" w:themeShade="BF"/>
+          <w:sz w:val="22"/>
+          <w:szCs w:val="22"/>
+        </w:rPr>
+        <w:t xml:space="preserve"> server.js</w:t>
       </w:r>
       <w:r>
         <w:rPr>
@@ -6792,11 +8121,11 @@
       <w:pPr>
         <w:pStyle w:val="Heading3"/>
       </w:pPr>
-      <w:bookmarkStart w:id="16" w:name="_Toc440609601"/>
+      <w:bookmarkStart w:id="17" w:name="_Toc440616503"/>
       <w:r>
         <w:t>Starten der App</w:t>
       </w:r>
-      <w:bookmarkEnd w:id="16"/>
+      <w:bookmarkEnd w:id="17"/>
     </w:p>
     <w:p>
       <w:pPr>
@@ -6917,11 +8246,11 @@
           <w:bottom w:val="single" w:sz="12" w:space="1" w:color="auto"/>
         </w:pBdr>
       </w:pPr>
-      <w:bookmarkStart w:id="17" w:name="_Toc440609602"/>
+      <w:bookmarkStart w:id="18" w:name="_Toc440616504"/>
       <w:r>
         <w:t>Einstellungen der App</w:t>
       </w:r>
-      <w:bookmarkEnd w:id="17"/>
+      <w:bookmarkEnd w:id="18"/>
     </w:p>
     <w:p>
       <w:r>
@@ -6951,7 +8280,7 @@
                     <pic:cNvPicPr/>
                   </pic:nvPicPr>
                   <pic:blipFill rotWithShape="1">
-                    <a:blip r:embed="rId14"/>
+                    <a:blip r:embed="rId15"/>
                     <a:srcRect l="26343" t="7383" r="50080" b="70018"/>
                     <a:stretch/>
                   </pic:blipFill>
@@ -7090,8 +8419,8 @@
       </w:r>
     </w:p>
     <w:sectPr>
-      <w:headerReference w:type="default" r:id="rId15"/>
-      <w:footerReference w:type="default" r:id="rId16"/>
+      <w:headerReference w:type="default" r:id="rId16"/>
+      <w:footerReference w:type="default" r:id="rId17"/>
       <w:pgSz w:w="11906" w:h="16838"/>
       <w:pgMar w:top="1417" w:right="1417" w:bottom="1134" w:left="1417" w:header="708" w:footer="708" w:gutter="0"/>
       <w:cols w:space="708"/>
@@ -7358,7 +8687,7 @@
         </w:rPr>
         <w:t xml:space="preserve"> ; </w:t>
       </w:r>
-      <w:hyperlink r:id="rId2" w:history="1">
+      <w:hyperlink r:id="rId2" w:anchor="term=snowflake&amp;page=5&amp;position=49" w:history="1">
         <w:r>
           <w:rPr>
             <w:rStyle w:val="Hyperlink"/>
@@ -7430,8 +8759,9 @@
           </w14:solidFill>
         </w14:textFill>
       </w:rPr>
-      <w:t>Projektarbeit: Wetterapp</w:t>
+      <w:t xml:space="preserve">Projektarbeit: </w:t>
     </w:r>
+    <w:proofErr w:type="spellStart"/>
     <w:r>
       <w:rPr>
         <w:color w:val="000000" w:themeColor="text1"/>
@@ -7449,8 +8779,9 @@
           </w14:solidFill>
         </w14:textFill>
       </w:rPr>
-      <w:tab/>
+      <w:t>Wetterapp</w:t>
     </w:r>
+    <w:proofErr w:type="spellEnd"/>
     <w:r>
       <w:rPr>
         <w:color w:val="000000" w:themeColor="text1"/>
@@ -7468,7 +8799,7 @@
           </w14:solidFill>
         </w14:textFill>
       </w:rPr>
-      <w:t xml:space="preserve">E3FIAE | </w:t>
+      <w:tab/>
     </w:r>
     <w:r>
       <w:rPr>
@@ -7487,8 +8818,48 @@
           </w14:solidFill>
         </w14:textFill>
       </w:rPr>
-      <w:t>SAE - Herr Schlütter</w:t>
+      <w:t xml:space="preserve">E3FIAE | </w:t>
     </w:r>
+    <w:r>
+      <w:rPr>
+        <w:color w:val="000000" w:themeColor="text1"/>
+        <w:sz w:val="24"/>
+        <w:szCs w:val="24"/>
+        <w14:textFill>
+          <w14:solidFill>
+            <w14:schemeClr w14:val="tx1">
+              <w14:lumMod w14:val="65000"/>
+              <w14:lumOff w14:val="35000"/>
+              <w14:lumMod w14:val="85000"/>
+              <w14:lumOff w14:val="15000"/>
+              <w14:lumMod w14:val="75000"/>
+            </w14:schemeClr>
+          </w14:solidFill>
+        </w14:textFill>
+      </w:rPr>
+      <w:t xml:space="preserve">SAE - Herr </w:t>
+    </w:r>
+    <w:proofErr w:type="spellStart"/>
+    <w:r>
+      <w:rPr>
+        <w:color w:val="000000" w:themeColor="text1"/>
+        <w:sz w:val="24"/>
+        <w:szCs w:val="24"/>
+        <w14:textFill>
+          <w14:solidFill>
+            <w14:schemeClr w14:val="tx1">
+              <w14:lumMod w14:val="65000"/>
+              <w14:lumOff w14:val="35000"/>
+              <w14:lumMod w14:val="85000"/>
+              <w14:lumOff w14:val="15000"/>
+              <w14:lumMod w14:val="75000"/>
+            </w14:schemeClr>
+          </w14:solidFill>
+        </w14:textFill>
+      </w:rPr>
+      <w:t>Schlütter</w:t>
+    </w:r>
+    <w:proofErr w:type="spellEnd"/>
   </w:p>
 </w:hdr>
 </file>
@@ -13165,7 +14536,7 @@
 </file>
 
 <file path=customXml/itemProps1.xml><?xml version="1.0" encoding="utf-8"?>
-<ds:datastoreItem xmlns:ds="http://schemas.openxmlformats.org/officeDocument/2006/customXml" ds:itemID="{78FFC0F0-9884-4E06-8092-A27E74C4ECB0}">
+<ds:datastoreItem xmlns:ds="http://schemas.openxmlformats.org/officeDocument/2006/customXml" ds:itemID="{32559250-03DE-4116-9B46-D9E3E2871BC8}">
   <ds:schemaRefs>
     <ds:schemaRef ds:uri="http://schemas.openxmlformats.org/officeDocument/2006/bibliography"/>
   </ds:schemaRefs>

</xml_diff>